<commit_message>
Started extending Lara's section
</commit_message>
<xml_diff>
--- a/Out of Earth.docx
+++ b/Out of Earth.docx
@@ -45,7 +45,35 @@
           <w:rFonts w:ascii="Verdana" w:eastAsia="Verdana" w:hAnsi="Verdana" w:cs="Verdana"/>
           <w:sz w:val="24"/>
         </w:rPr>
-        <w:t xml:space="preserve">10% the speed of light and her three operational engines were set to slow her down as she approached her destination. Now, when thirty years still remained before she would enter into orbit around the yet invisible planet, she started to teem with action. Two long arms were extended from the ship sides and large photovoltaic surfaces were drawn from them like two huge sails, The large pods started to rotate around the main hull, Lights began to show along the ships walls, and everywhere machines were buzzing and hurrying, as if following a well written script. The ship was full of robots of every design and shape, most of them having a very functional form. Small round robots with long thin arms equipped with maintenance tools, looking a bit like a cross between Swiss knives and vacuum cleaners were constantly repairing cracks in the dark glowing walls and replacing deteriorating cables. Slim, tall robots waving large robotic arms were loading materials onto long manufacturing lines. Robotic vehicles transferred earth from deep storage areas into the now rotating large pods and fully equipped laboratories with endless specific robotic tools worked silently toward unclear ends. Among all of these were human like robots, preforming unpredicted tasks that the ship's countless AIs have decided to perform. </w:t>
+        <w:t>10% the speed of light and her three operational engines were set to slow her down as she approached her destination. Now, when thirty years still remained before she would enter into orbit around the yet invisible planet, she started to teem with action. Two long arms were extended from the ship sides and large photovoltaic surfaces were draw</w:t>
+      </w:r>
+      <w:r>
+        <w:rPr>
+          <w:rFonts w:ascii="Verdana" w:eastAsia="Verdana" w:hAnsi="Verdana" w:cs="Verdana"/>
+          <w:sz w:val="24"/>
+        </w:rPr>
+        <w:t>n from them like two huge sails.</w:t>
+      </w:r>
+      <w:r>
+        <w:rPr>
+          <w:rFonts w:ascii="Verdana" w:eastAsia="Verdana" w:hAnsi="Verdana" w:cs="Verdana"/>
+          <w:sz w:val="24"/>
+        </w:rPr>
+        <w:t xml:space="preserve"> </w:t>
+      </w:r>
+      <w:r>
+        <w:rPr>
+          <w:rFonts w:ascii="Verdana" w:eastAsia="Verdana" w:hAnsi="Verdana" w:cs="Verdana"/>
+          <w:sz w:val="24"/>
+        </w:rPr>
+        <w:t>The</w:t>
+      </w:r>
+      <w:r>
+        <w:rPr>
+          <w:rFonts w:ascii="Verdana" w:eastAsia="Verdana" w:hAnsi="Verdana" w:cs="Verdana"/>
+          <w:sz w:val="24"/>
+        </w:rPr>
+        <w:t xml:space="preserve"> large pods started to rotate around the main hull, Lights began to show along the ships walls, and everywhere machines were buzzing and hurrying, as if following a well written script. The ship was full of robots of every design and shape, most of them having a very functional form. Small round robots with long thin arms equipped with maintenance tools, looking a bit like a cross between Swiss knives and vacuum cleaners were constantly repairing cracks in the dark glowing walls and replacing deteriorating cables. Slim, tall robots waving large robotic arms were loading materials onto long manufacturing lines. Robotic vehicles transferred earth from deep storage areas into the now rotating large pods and fully equipped laboratories with endless specific robotic tools worked silently toward unclear ends. Among all of these were human like robots, preforming unpredicted tasks that the ship's countless AIs have decided to perform. </w:t>
       </w:r>
     </w:p>
     <w:p>
@@ -12177,151 +12205,1239 @@
           <w:rFonts w:ascii="Verdana" w:eastAsia="Verdana" w:hAnsi="Verdana" w:cs="Verdana"/>
           <w:sz w:val="24"/>
         </w:rPr>
-        <w:t>Lara was sitting at the pilot</w:t>
+        <w:t>Lara was sitting at the pilot's seat of the planetary exploration craft, or PEC. This flying vehicle resembled a medium sized, upside down hill, with various protruding rods to all its sides. Equipped both with thrust engines and with pressure wave generators producing pressure waves around it that could either keep it hanging in midair or reduce air resistance to nearly zero at high speeds, the PEC would fly at high speeds until a location of interest was found and would than stop, sending hordes of small drones to map and explore the terrain around it.</w:t>
+      </w:r>
+    </w:p>
+    <w:p>
+      <w:pPr>
+        <w:bidi w:val="0"/>
+        <w:spacing w:after="0" w:line="360" w:lineRule="auto"/>
+        <w:jc w:val="both"/>
+        <w:rPr>
+          <w:rFonts w:ascii="Verdana" w:eastAsia="Verdana" w:hAnsi="Verdana" w:cs="Verdana"/>
+          <w:sz w:val="24"/>
+        </w:rPr>
+      </w:pPr>
+      <w:r>
+        <w:rPr>
+          <w:rFonts w:ascii="Verdana" w:eastAsia="Verdana" w:hAnsi="Verdana" w:cs="Verdana"/>
+          <w:sz w:val="24"/>
+        </w:rPr>
+        <w:t xml:space="preserve">There was of course no real necessity for Lara to drive PEC in person, there were only </w:t>
+      </w:r>
+      <w:r>
+        <w:rPr>
+          <w:rFonts w:ascii="Calibri" w:eastAsia="Calibri" w:hAnsi="Calibri" w:cs="Calibri"/>
+          <w:sz w:val="24"/>
+        </w:rPr>
+        <w:t xml:space="preserve">3 </w:t>
+      </w:r>
+      <w:r>
+        <w:rPr>
+          <w:rFonts w:ascii="Verdana" w:eastAsia="Verdana" w:hAnsi="Verdana" w:cs="Verdana"/>
+          <w:sz w:val="24"/>
+        </w:rPr>
+        <w:t xml:space="preserve">people on the craft that could easily carry </w:t>
+      </w:r>
+      <w:r>
+        <w:rPr>
+          <w:rFonts w:ascii="Calibri" w:eastAsia="Calibri" w:hAnsi="Calibri" w:cs="Calibri"/>
+          <w:sz w:val="24"/>
+        </w:rPr>
+        <w:t xml:space="preserve">200 </w:t>
+      </w:r>
+      <w:r>
+        <w:rPr>
+          <w:rFonts w:ascii="Verdana" w:eastAsia="Verdana" w:hAnsi="Verdana" w:cs="Verdana"/>
+          <w:sz w:val="24"/>
+        </w:rPr>
+        <w:t>people, while dozens supported the operation using remote connections, but Lara insisted on feeling this plant first hand, physically feeling PEC accelerate, sensing the temperature, the humidity, the gravity. Feeling alive. She was accompanied by Q and a the chief planetary exploration officer - an energetic and serious young officer named Kale that Lara secretly admired. Lara was willing to bet Kale's DNA was based on captain cook's.</w:t>
+      </w:r>
+    </w:p>
+    <w:p>
+      <w:pPr>
+        <w:bidi w:val="0"/>
+        <w:spacing w:after="0" w:line="360" w:lineRule="auto"/>
+        <w:jc w:val="both"/>
+        <w:rPr>
+          <w:rFonts w:ascii="Verdana" w:eastAsia="Verdana" w:hAnsi="Verdana" w:cs="Verdana"/>
+          <w:sz w:val="24"/>
+        </w:rPr>
+      </w:pPr>
+      <w:r>
+        <w:rPr>
+          <w:rFonts w:ascii="Verdana" w:eastAsia="Verdana" w:hAnsi="Verdana" w:cs="Verdana"/>
+          <w:sz w:val="24"/>
+        </w:rPr>
+        <w:t xml:space="preserve">PEC was hovering over a large patch of woodland covering the remains of an old city. The drones were returning </w:t>
+      </w:r>
+      <w:r>
+        <w:rPr>
+          <w:rFonts w:ascii="Verdana" w:eastAsia="Verdana" w:hAnsi="Verdana" w:cs="Verdana"/>
+          <w:sz w:val="24"/>
+        </w:rPr>
+        <w:t>to the vehicle now after their two</w:t>
+      </w:r>
+      <w:r>
+        <w:rPr>
+          <w:rFonts w:ascii="Verdana" w:eastAsia="Verdana" w:hAnsi="Verdana" w:cs="Verdana"/>
+          <w:sz w:val="24"/>
+        </w:rPr>
+        <w:t xml:space="preserve"> hour reconnaissance task. The city was built on a mild slope located on one of the sides of a giant delta. The large river flowed into thousands of small streams that divided the forest</w:t>
+      </w:r>
+      <w:r>
+        <w:rPr>
+          <w:rFonts w:ascii="Verdana" w:eastAsia="Verdana" w:hAnsi="Verdana" w:cs="Verdana"/>
+          <w:sz w:val="24"/>
+        </w:rPr>
+        <w:t xml:space="preserve"> into numerous little islands, one</w:t>
+      </w:r>
+      <w:r>
+        <w:rPr>
+          <w:rFonts w:ascii="Verdana" w:eastAsia="Verdana" w:hAnsi="Verdana" w:cs="Verdana"/>
+          <w:sz w:val="24"/>
+        </w:rPr>
+        <w:t xml:space="preserve"> acre kingdoms teeming with life. The city slumbered on the northern slopes, bordering with both the delta, the high rising mountain range and the rocky shores of the </w:t>
+      </w:r>
+      <w:r>
+        <w:rPr>
+          <w:rFonts w:ascii="Verdana" w:eastAsia="Verdana" w:hAnsi="Verdana" w:cs="Verdana"/>
+          <w:sz w:val="24"/>
+        </w:rPr>
+        <w:lastRenderedPageBreak/>
+        <w:t xml:space="preserve">planet's largest ocean, which Lara nicknamed the specific ocean. She was pretty fond of her </w:t>
+      </w:r>
+      <w:r>
+        <w:rPr>
+          <w:rFonts w:ascii="Verdana" w:eastAsia="Verdana" w:hAnsi="Verdana" w:cs="Verdana"/>
+          <w:sz w:val="24"/>
+        </w:rPr>
+        <w:t>choice for a name</w:t>
+      </w:r>
+      <w:r>
+        <w:rPr>
+          <w:rFonts w:ascii="Verdana" w:eastAsia="Verdana" w:hAnsi="Verdana" w:cs="Verdana"/>
+          <w:sz w:val="24"/>
+        </w:rPr>
+        <w:t>, but no else was.</w:t>
+      </w:r>
+    </w:p>
+    <w:p>
+      <w:pPr>
+        <w:bidi w:val="0"/>
+        <w:spacing w:after="0" w:line="360" w:lineRule="auto"/>
+        <w:jc w:val="both"/>
+        <w:rPr>
+          <w:rFonts w:ascii="Verdana" w:eastAsia="Verdana" w:hAnsi="Verdana" w:cs="Verdana"/>
+          <w:sz w:val="24"/>
+        </w:rPr>
+      </w:pPr>
+      <w:r>
+        <w:rPr>
+          <w:rFonts w:ascii="Verdana" w:eastAsia="Verdana" w:hAnsi="Verdana" w:cs="Verdana"/>
+          <w:sz w:val="24"/>
+        </w:rPr>
+        <w:t>It was a white city, built from the rocks at its foundations, carv</w:t>
+      </w:r>
+      <w:r>
+        <w:rPr>
+          <w:rFonts w:ascii="Verdana" w:eastAsia="Verdana" w:hAnsi="Verdana" w:cs="Verdana"/>
+          <w:sz w:val="24"/>
+        </w:rPr>
+        <w:t xml:space="preserve">ed with powerful lasers and sub </w:t>
+      </w:r>
+      <w:r>
+        <w:rPr>
+          <w:rFonts w:ascii="Verdana" w:eastAsia="Verdana" w:hAnsi="Verdana" w:cs="Verdana"/>
+          <w:sz w:val="24"/>
+        </w:rPr>
+        <w:t>mm precision blades, designed with magnificent patterns and geometric shapes, in angles and directions that only drones are capable of creating. It was beautiful, and it was clear to Lara that she was the one who designed and built it. She has been dreaming and planning this city for years, and even underneath the thick woods and the heavy blanket of time she easily identified her fingerprint, but also that of others.</w:t>
+      </w:r>
+    </w:p>
+    <w:p>
+      <w:pPr>
+        <w:bidi w:val="0"/>
+        <w:spacing w:after="0" w:line="360" w:lineRule="auto"/>
+        <w:jc w:val="both"/>
+        <w:rPr>
+          <w:rFonts w:ascii="Verdana" w:eastAsia="Verdana" w:hAnsi="Verdana" w:cs="Verdana"/>
+          <w:sz w:val="24"/>
+        </w:rPr>
+      </w:pPr>
+      <w:r>
+        <w:rPr>
+          <w:rFonts w:ascii="Verdana" w:eastAsia="Verdana" w:hAnsi="Verdana" w:cs="Verdana"/>
+          <w:sz w:val="24"/>
+        </w:rPr>
+        <w:t>She brought PEC to hover lower and reviewed the results of the scans. Still no human life signs, no evidence of a major catastrophe, all buildings were standing and other than the plants drilling into them with their roots showed reasonable wear for the 5000 years they were standing. Tami estimated reconstruction to take no longer than a month or two if they would deploy their entire drone fleet, and then the city would be able to hold more than 10 times the number of their crew!</w:t>
+      </w:r>
+    </w:p>
+    <w:p>
+      <w:pPr>
+        <w:bidi w:val="0"/>
+        <w:spacing w:after="0" w:line="360" w:lineRule="auto"/>
+        <w:jc w:val="both"/>
+        <w:rPr>
+          <w:rFonts w:ascii="Verdana" w:eastAsia="Verdana" w:hAnsi="Verdana" w:cs="Verdana"/>
+          <w:sz w:val="24"/>
+        </w:rPr>
+      </w:pPr>
+      <w:r>
+        <w:rPr>
+          <w:rFonts w:ascii="Verdana" w:eastAsia="Verdana" w:hAnsi="Verdana" w:cs="Verdana"/>
+          <w:sz w:val="24"/>
+        </w:rPr>
+        <w:t>This caused Lara's fear to increase. The only explanation she still had for the disappearance of people from this city was disease.</w:t>
+      </w:r>
+      <w:r>
+        <w:rPr>
+          <w:rFonts w:ascii="Verdana" w:eastAsia="Verdana" w:hAnsi="Verdana" w:cs="Verdana"/>
+          <w:sz w:val="24"/>
+        </w:rPr>
+        <w:br/>
+        <w:t>The various probes she sent to scout the whole plant kept reporting a larger and larger number of organisms found. There were dinosaurs and trilobites living on this planet, but none of the 13 different human species they carried on board was to be found.</w:t>
+      </w:r>
+    </w:p>
+    <w:p>
+      <w:pPr>
+        <w:autoSpaceDE w:val="0"/>
+        <w:autoSpaceDN w:val="0"/>
+        <w:bidi w:val="0"/>
+        <w:adjustRightInd w:val="0"/>
+        <w:spacing w:after="0" w:line="360" w:lineRule="auto"/>
+        <w:jc w:val="both"/>
+        <w:rPr>
+          <w:rFonts w:ascii="Verdana" w:hAnsi="Verdana" w:cs="Verdana"/>
+          <w:sz w:val="24"/>
+          <w:szCs w:val="24"/>
+        </w:rPr>
+      </w:pPr>
+      <w:r>
+        <w:rPr>
+          <w:rFonts w:ascii="Verdana" w:hAnsi="Verdana" w:cs="Verdana"/>
+          <w:sz w:val="24"/>
+          <w:szCs w:val="24"/>
+        </w:rPr>
+        <w:t>"Tami." Lara decided it was time for actions. "What is the status of our bio probes?"</w:t>
+      </w:r>
+    </w:p>
+    <w:p>
+      <w:pPr>
+        <w:autoSpaceDE w:val="0"/>
+        <w:autoSpaceDN w:val="0"/>
+        <w:bidi w:val="0"/>
+        <w:adjustRightInd w:val="0"/>
+        <w:spacing w:after="0" w:line="360" w:lineRule="auto"/>
+        <w:jc w:val="both"/>
+        <w:rPr>
+          <w:rFonts w:ascii="Verdana" w:hAnsi="Verdana" w:cs="Verdana"/>
+          <w:sz w:val="24"/>
+          <w:szCs w:val="24"/>
+        </w:rPr>
+      </w:pPr>
+      <w:r>
+        <w:rPr>
+          <w:rFonts w:ascii="Verdana" w:hAnsi="Verdana" w:cs="Verdana"/>
+          <w:sz w:val="24"/>
+          <w:szCs w:val="24"/>
+        </w:rPr>
+        <w:t>Bio probes were a rare a</w:t>
+      </w:r>
+      <w:r>
+        <w:rPr>
+          <w:rFonts w:ascii="Verdana" w:hAnsi="Verdana" w:cs="Verdana"/>
+          <w:sz w:val="24"/>
+          <w:szCs w:val="24"/>
+        </w:rPr>
+        <w:t>nd</w:t>
+      </w:r>
+      <w:r>
+        <w:rPr>
+          <w:rFonts w:ascii="Verdana" w:hAnsi="Verdana" w:cs="Verdana"/>
+          <w:sz w:val="24"/>
+          <w:szCs w:val="24"/>
+        </w:rPr>
+        <w:t xml:space="preserve"> expensive asset that Lara was reluctant to use, for more than just practical reasons. The obvious effective way to probe for unknown pathogens that are lethal to people was to expose a small amount of people to the planet's atmosphere. Such practices were known from dark ancient times and were of course not accepted at this era, even if some of the crew would </w:t>
+      </w:r>
+      <w:r>
+        <w:rPr>
+          <w:rFonts w:ascii="Verdana" w:hAnsi="Verdana" w:cs="Verdana"/>
+          <w:sz w:val="24"/>
+          <w:szCs w:val="24"/>
+        </w:rPr>
+        <w:lastRenderedPageBreak/>
+        <w:t>decide</w:t>
+      </w:r>
+      <w:r>
+        <w:rPr>
+          <w:rFonts w:ascii="Verdana" w:hAnsi="Verdana" w:cs="Verdana"/>
+          <w:sz w:val="24"/>
+          <w:szCs w:val="24"/>
+        </w:rPr>
+        <w:t xml:space="preserve"> to volunteer for such a mission Lara would no</w:t>
+      </w:r>
+      <w:r>
+        <w:rPr>
+          <w:rFonts w:ascii="Verdana" w:hAnsi="Verdana" w:cs="Verdana"/>
+          <w:sz w:val="24"/>
+          <w:szCs w:val="24"/>
+        </w:rPr>
+        <w:t>t permit it. Instead Lara had the</w:t>
+      </w:r>
+      <w:r>
+        <w:rPr>
+          <w:rFonts w:ascii="Verdana" w:hAnsi="Verdana" w:cs="Verdana"/>
+          <w:sz w:val="24"/>
+          <w:szCs w:val="24"/>
+        </w:rPr>
+        <w:t xml:space="preserve"> choice of using the next best thing to people - bio probes, or as some of the medical staff used to call them, the mindless clones.</w:t>
+      </w:r>
+    </w:p>
+    <w:p>
+      <w:pPr>
+        <w:autoSpaceDE w:val="0"/>
+        <w:autoSpaceDN w:val="0"/>
+        <w:bidi w:val="0"/>
+        <w:adjustRightInd w:val="0"/>
+        <w:spacing w:after="0" w:line="360" w:lineRule="auto"/>
+        <w:jc w:val="both"/>
+        <w:rPr>
+          <w:rFonts w:ascii="Verdana" w:hAnsi="Verdana" w:cs="Verdana"/>
+          <w:sz w:val="24"/>
+          <w:szCs w:val="24"/>
+        </w:rPr>
+      </w:pPr>
+      <w:r>
+        <w:rPr>
+          <w:rFonts w:ascii="Verdana" w:hAnsi="Verdana" w:cs="Verdana"/>
+          <w:sz w:val="24"/>
+          <w:szCs w:val="24"/>
+        </w:rPr>
+        <w:t xml:space="preserve">Bio probes were special clones, engineered as to have only the brain functions required to keep the body alive. Together with electronic implant allowing control of body movements the bio probes were able to roam a planet and report back through multiple sensors any biological changes to their body that occurred as a result from exposure to the planets new atmosphere. Some of the probes had a full human body, aimed to probe for pathogens effecting muscle actions or </w:t>
+      </w:r>
+      <w:r>
+        <w:rPr>
+          <w:rFonts w:ascii="Verdana" w:hAnsi="Verdana" w:cs="Verdana"/>
+          <w:sz w:val="24"/>
+          <w:szCs w:val="24"/>
+        </w:rPr>
+        <w:t>multiple</w:t>
+      </w:r>
+      <w:r>
+        <w:rPr>
+          <w:rFonts w:ascii="Verdana" w:hAnsi="Verdana" w:cs="Verdana"/>
+          <w:sz w:val="24"/>
+          <w:szCs w:val="24"/>
+        </w:rPr>
+        <w:t xml:space="preserve"> tissues, some were merely a set of lungs and a heart placed inside a robotic shell and some </w:t>
+      </w:r>
+      <w:r>
+        <w:rPr>
+          <w:rFonts w:ascii="Verdana" w:hAnsi="Verdana" w:cs="Verdana"/>
+          <w:sz w:val="24"/>
+          <w:szCs w:val="24"/>
+        </w:rPr>
+        <w:t>were not much more than a petri dish with specific tissues.</w:t>
+      </w:r>
+      <w:r>
+        <w:rPr>
+          <w:rFonts w:ascii="Verdana" w:hAnsi="Verdana" w:cs="Verdana"/>
+          <w:sz w:val="24"/>
+          <w:szCs w:val="24"/>
+        </w:rPr>
+        <w:t xml:space="preserve"> The </w:t>
+      </w:r>
+      <w:r>
+        <w:rPr>
+          <w:rFonts w:ascii="Verdana" w:hAnsi="Verdana" w:cs="Verdana"/>
+          <w:sz w:val="24"/>
+          <w:szCs w:val="24"/>
+        </w:rPr>
+        <w:t>full body bio probes</w:t>
+      </w:r>
+      <w:r>
+        <w:rPr>
+          <w:rFonts w:ascii="Verdana" w:hAnsi="Verdana" w:cs="Verdana"/>
+          <w:sz w:val="24"/>
+          <w:szCs w:val="24"/>
+        </w:rPr>
+        <w:t xml:space="preserve"> took a real toll to watch as they reminded Lara of Zombie figures she used to like as a child, and even though she was intimately familiar with the probe's engineering process, she couldn't ignore the fear that maybe, by </w:t>
+      </w:r>
+      <w:r>
+        <w:rPr>
+          <w:rFonts w:ascii="Verdana" w:hAnsi="Verdana" w:cs="Verdana"/>
+          <w:sz w:val="24"/>
+          <w:szCs w:val="24"/>
+        </w:rPr>
+        <w:t xml:space="preserve">a cruel </w:t>
+      </w:r>
+      <w:r>
+        <w:rPr>
+          <w:rFonts w:ascii="Verdana" w:hAnsi="Verdana" w:cs="Verdana"/>
+          <w:sz w:val="24"/>
+          <w:szCs w:val="24"/>
+        </w:rPr>
+        <w:t>mistake, some kind of soul was left inside those lumps of flesh.</w:t>
+      </w:r>
+    </w:p>
+    <w:p>
+      <w:pPr>
+        <w:autoSpaceDE w:val="0"/>
+        <w:autoSpaceDN w:val="0"/>
+        <w:bidi w:val="0"/>
+        <w:adjustRightInd w:val="0"/>
+        <w:spacing w:after="0" w:line="360" w:lineRule="auto"/>
+        <w:jc w:val="both"/>
+        <w:rPr>
+          <w:rFonts w:ascii="Verdana" w:hAnsi="Verdana" w:cs="Verdana"/>
+          <w:sz w:val="24"/>
+          <w:szCs w:val="24"/>
+        </w:rPr>
+      </w:pPr>
+      <w:r>
+        <w:rPr>
+          <w:rFonts w:ascii="Verdana" w:hAnsi="Verdana" w:cs="Verdana"/>
+          <w:sz w:val="24"/>
+          <w:szCs w:val="24"/>
+        </w:rPr>
+        <w:t>"23 fully grown humanoids, 57 breathers and 752 system specific probes.</w:t>
+      </w:r>
+      <w:r>
+        <w:rPr>
+          <w:rFonts w:ascii="Verdana" w:hAnsi="Verdana" w:cs="Verdana"/>
+          <w:sz w:val="24"/>
+          <w:szCs w:val="24"/>
+        </w:rPr>
+        <w:t>" Answered Tami. "I am planning the testing procedures. What should be the scale for the test?"</w:t>
+      </w:r>
+    </w:p>
+    <w:p>
+      <w:pPr>
+        <w:autoSpaceDE w:val="0"/>
+        <w:autoSpaceDN w:val="0"/>
+        <w:bidi w:val="0"/>
+        <w:adjustRightInd w:val="0"/>
+        <w:spacing w:after="0" w:line="360" w:lineRule="auto"/>
+        <w:jc w:val="both"/>
+        <w:rPr>
+          <w:rFonts w:ascii="Verdana" w:hAnsi="Verdana" w:cs="Verdana"/>
+          <w:sz w:val="24"/>
+          <w:szCs w:val="24"/>
+        </w:rPr>
+      </w:pPr>
+      <w:r>
+        <w:rPr>
+          <w:rFonts w:ascii="Verdana" w:hAnsi="Verdana" w:cs="Verdana"/>
+          <w:sz w:val="24"/>
+          <w:szCs w:val="24"/>
+        </w:rPr>
+        <w:t xml:space="preserve">"Start with the city and a 15 km radius around it." Answered Tami. "Then plan for an expanding test to cover as much as you can of the planet's interesting areas in 6 months. Focus on areas where we aim at colonizing ourselves or inserting ancient hominine populations. Also test areas where you </w:t>
+      </w:r>
+      <w:r>
+        <w:rPr>
+          <w:rFonts w:ascii="Verdana" w:hAnsi="Verdana" w:cs="Verdana"/>
+          <w:sz w:val="24"/>
+          <w:szCs w:val="24"/>
+        </w:rPr>
+        <w:t xml:space="preserve">evaluate </w:t>
+      </w:r>
+      <w:r>
+        <w:rPr>
+          <w:rFonts w:ascii="Verdana" w:hAnsi="Verdana" w:cs="Verdana"/>
+          <w:sz w:val="24"/>
+          <w:szCs w:val="24"/>
+        </w:rPr>
+        <w:t>hominine populations lived before being wiped out. Plan on deploying up to 80% of the probes in parallel, and please send me the testing plan once it is complete."</w:t>
+      </w:r>
+    </w:p>
+    <w:p>
+      <w:pPr>
+        <w:autoSpaceDE w:val="0"/>
+        <w:autoSpaceDN w:val="0"/>
+        <w:bidi w:val="0"/>
+        <w:adjustRightInd w:val="0"/>
+        <w:spacing w:after="0" w:line="360" w:lineRule="auto"/>
+        <w:jc w:val="both"/>
+        <w:rPr>
+          <w:rFonts w:ascii="Verdana" w:hAnsi="Verdana" w:cs="Verdana"/>
+          <w:sz w:val="24"/>
+          <w:szCs w:val="24"/>
+        </w:rPr>
+      </w:pPr>
+      <w:r>
+        <w:rPr>
+          <w:rFonts w:ascii="Verdana" w:hAnsi="Verdana" w:cs="Verdana"/>
+          <w:sz w:val="24"/>
+          <w:szCs w:val="24"/>
+        </w:rPr>
+        <w:t xml:space="preserve">Lara returned to watch the city beneath her. She </w:t>
+      </w:r>
+      <w:r>
+        <w:rPr>
+          <w:rFonts w:ascii="Verdana" w:hAnsi="Verdana" w:cs="Verdana"/>
+          <w:sz w:val="24"/>
+          <w:szCs w:val="24"/>
+        </w:rPr>
+        <w:t>navigated PEC1 for two more rounds around it and finally chose a spot f</w:t>
+      </w:r>
+      <w:r>
+        <w:rPr>
+          <w:rFonts w:ascii="Verdana" w:hAnsi="Verdana" w:cs="Verdana"/>
+          <w:sz w:val="24"/>
+          <w:szCs w:val="24"/>
+        </w:rPr>
+        <w:t xml:space="preserve">or her first </w:t>
+      </w:r>
+      <w:r>
+        <w:rPr>
+          <w:rFonts w:ascii="Verdana" w:hAnsi="Verdana" w:cs="Verdana"/>
+          <w:sz w:val="24"/>
+          <w:szCs w:val="24"/>
+        </w:rPr>
+        <w:lastRenderedPageBreak/>
+        <w:t>ground level base, a</w:t>
+      </w:r>
+      <w:r>
+        <w:rPr>
+          <w:rFonts w:ascii="Verdana" w:hAnsi="Verdana" w:cs="Verdana"/>
+          <w:sz w:val="24"/>
+          <w:szCs w:val="24"/>
+        </w:rPr>
+        <w:t xml:space="preserve"> large square at the city's center. She guessed this area was the court of a major research facility but she will have to wait some more time before she could venture and test this hypothesis. </w:t>
+      </w:r>
+    </w:p>
+    <w:p>
+      <w:pPr>
+        <w:autoSpaceDE w:val="0"/>
+        <w:autoSpaceDN w:val="0"/>
+        <w:bidi w:val="0"/>
+        <w:adjustRightInd w:val="0"/>
+        <w:spacing w:after="0" w:line="360" w:lineRule="auto"/>
+        <w:jc w:val="both"/>
+        <w:rPr>
+          <w:rFonts w:ascii="Verdana" w:hAnsi="Verdana" w:cs="Verdana"/>
+          <w:sz w:val="24"/>
+          <w:szCs w:val="24"/>
+        </w:rPr>
+      </w:pPr>
+      <w:r>
+        <w:rPr>
+          <w:rFonts w:ascii="Verdana" w:hAnsi="Verdana" w:cs="Verdana"/>
+          <w:sz w:val="24"/>
+          <w:szCs w:val="24"/>
+        </w:rPr>
+        <w:t>In the next couple of days she sent several robotic crafts to the square and started erecting a small base. As she decided not to send back to the ship any of the vehicles that came too close to the ground before she could rule out all pathogens, she limited all ground activity to remote controlled drones. Tami have already deployed some of the bio probes through the ancient city and was monitoring them as they wandered around the empty, disintegrating streets. Lara thought it would take at least a month or two before she could rule out the pathogens in this area alone, but some developments were about hasten this process.</w:t>
+      </w:r>
+    </w:p>
+    <w:p>
+      <w:pPr>
+        <w:autoSpaceDE w:val="0"/>
+        <w:autoSpaceDN w:val="0"/>
+        <w:bidi w:val="0"/>
+        <w:adjustRightInd w:val="0"/>
+        <w:spacing w:after="0" w:line="360" w:lineRule="auto"/>
+        <w:jc w:val="both"/>
+        <w:rPr>
+          <w:rFonts w:ascii="Verdana" w:hAnsi="Verdana" w:cs="Verdana"/>
+          <w:sz w:val="24"/>
+          <w:szCs w:val="24"/>
+        </w:rPr>
+      </w:pPr>
+      <w:r>
+        <w:rPr>
+          <w:rFonts w:ascii="Verdana" w:hAnsi="Verdana" w:cs="Verdana"/>
+          <w:sz w:val="24"/>
+          <w:szCs w:val="24"/>
+        </w:rPr>
+        <w:t xml:space="preserve">"Lara, I became aware of something that requires your attention" Tami said urgently to Lara while she was overseeing the deployment of yet another robotic craft. It was a critical part of the deployment so she hesitated. </w:t>
+      </w:r>
+    </w:p>
+    <w:p>
+      <w:pPr>
+        <w:autoSpaceDE w:val="0"/>
+        <w:autoSpaceDN w:val="0"/>
+        <w:bidi w:val="0"/>
+        <w:adjustRightInd w:val="0"/>
+        <w:spacing w:after="0" w:line="360" w:lineRule="auto"/>
+        <w:jc w:val="both"/>
+        <w:rPr>
+          <w:rFonts w:ascii="Verdana" w:hAnsi="Verdana" w:cs="Verdana"/>
+          <w:sz w:val="24"/>
+          <w:szCs w:val="24"/>
+        </w:rPr>
+      </w:pPr>
+      <w:r>
+        <w:rPr>
+          <w:rFonts w:ascii="Verdana" w:hAnsi="Verdana" w:cs="Verdana"/>
+          <w:sz w:val="24"/>
+          <w:szCs w:val="24"/>
+        </w:rPr>
+        <w:t xml:space="preserve">"I am aware of the complexity of this deployment." Tami said. Guessing the reason behind Lara's lack of response. "But I suggest I take over. You have very little time to respond to a much </w:t>
+      </w:r>
+      <w:r>
+        <w:rPr>
+          <w:rFonts w:ascii="Verdana" w:hAnsi="Verdana" w:cs="Verdana"/>
+          <w:sz w:val="24"/>
+          <w:szCs w:val="24"/>
+        </w:rPr>
+        <w:t>more serious</w:t>
+      </w:r>
+      <w:r>
+        <w:rPr>
+          <w:rFonts w:ascii="Verdana" w:hAnsi="Verdana" w:cs="Verdana"/>
+          <w:sz w:val="24"/>
+          <w:szCs w:val="24"/>
+        </w:rPr>
+        <w:t xml:space="preserve"> matter"</w:t>
+      </w:r>
+    </w:p>
+    <w:p>
+      <w:pPr>
+        <w:autoSpaceDE w:val="0"/>
+        <w:autoSpaceDN w:val="0"/>
+        <w:bidi w:val="0"/>
+        <w:adjustRightInd w:val="0"/>
+        <w:spacing w:after="0" w:line="360" w:lineRule="auto"/>
+        <w:jc w:val="both"/>
+        <w:rPr>
+          <w:rFonts w:ascii="Verdana" w:hAnsi="Verdana" w:cs="Verdana"/>
+          <w:sz w:val="24"/>
+          <w:szCs w:val="24"/>
+        </w:rPr>
+      </w:pPr>
+      <w:r>
+        <w:rPr>
+          <w:rFonts w:ascii="Verdana" w:hAnsi="Verdana" w:cs="Verdana"/>
+          <w:sz w:val="24"/>
+          <w:szCs w:val="24"/>
+        </w:rPr>
+        <w:t>"Take over." Lara said immediately. "What happened?"</w:t>
+      </w:r>
+    </w:p>
+    <w:p>
+      <w:pPr>
+        <w:autoSpaceDE w:val="0"/>
+        <w:autoSpaceDN w:val="0"/>
+        <w:bidi w:val="0"/>
+        <w:adjustRightInd w:val="0"/>
+        <w:spacing w:after="0" w:line="360" w:lineRule="auto"/>
+        <w:jc w:val="both"/>
+        <w:rPr>
+          <w:rFonts w:ascii="Verdana" w:hAnsi="Verdana" w:cs="Verdana"/>
+          <w:sz w:val="24"/>
+          <w:szCs w:val="24"/>
+        </w:rPr>
+      </w:pPr>
+      <w:r>
+        <w:rPr>
+          <w:rFonts w:ascii="Verdana" w:hAnsi="Verdana" w:cs="Verdana"/>
+          <w:sz w:val="24"/>
+          <w:szCs w:val="24"/>
+        </w:rPr>
+        <w:t>"Gesher managed to recover Q2's lost memory."</w:t>
+      </w:r>
+    </w:p>
+    <w:p>
+      <w:pPr>
+        <w:autoSpaceDE w:val="0"/>
+        <w:autoSpaceDN w:val="0"/>
+        <w:bidi w:val="0"/>
+        <w:adjustRightInd w:val="0"/>
+        <w:spacing w:after="0" w:line="360" w:lineRule="auto"/>
+        <w:jc w:val="both"/>
+        <w:rPr>
+          <w:rFonts w:ascii="Verdana" w:hAnsi="Verdana" w:cs="Verdana"/>
+          <w:sz w:val="24"/>
+          <w:szCs w:val="24"/>
+        </w:rPr>
+      </w:pPr>
+      <w:r>
+        <w:rPr>
+          <w:rFonts w:ascii="Verdana" w:hAnsi="Verdana" w:cs="Verdana"/>
+          <w:sz w:val="24"/>
+          <w:szCs w:val="24"/>
+        </w:rPr>
+        <w:t>"How?" Lara was astonished. "And what is so serious about it? What did he find?"</w:t>
+      </w:r>
+    </w:p>
+    <w:p>
+      <w:pPr>
+        <w:autoSpaceDE w:val="0"/>
+        <w:autoSpaceDN w:val="0"/>
+        <w:bidi w:val="0"/>
+        <w:adjustRightInd w:val="0"/>
+        <w:spacing w:after="0" w:line="360" w:lineRule="auto"/>
+        <w:jc w:val="both"/>
+        <w:rPr>
+          <w:rFonts w:ascii="Verdana" w:hAnsi="Verdana" w:cs="Verdana"/>
+          <w:sz w:val="24"/>
+          <w:szCs w:val="24"/>
+        </w:rPr>
+      </w:pPr>
+      <w:r>
+        <w:rPr>
+          <w:rFonts w:ascii="Verdana" w:hAnsi="Verdana" w:cs="Verdana"/>
+          <w:sz w:val="24"/>
+          <w:szCs w:val="24"/>
+        </w:rPr>
+        <w:t>"Our AI engineering team took 40% of their time these last few days to look into this iss</w:t>
+      </w:r>
+      <w:r>
+        <w:rPr>
+          <w:rFonts w:ascii="Verdana" w:hAnsi="Verdana" w:cs="Verdana"/>
+          <w:sz w:val="24"/>
+          <w:szCs w:val="24"/>
+        </w:rPr>
+        <w:t xml:space="preserve">ue, together with Gesher's support. They ran simulations of Q's logic with various scenarios, placing him in the situation where he was ordered to forget critical information yet keeping it safe for future recovery. They managed to observe some creative solutions he had and figured how Q2 may have bypassed </w:t>
+      </w:r>
+      <w:r>
+        <w:rPr>
+          <w:rFonts w:ascii="Verdana" w:hAnsi="Verdana" w:cs="Verdana"/>
+          <w:sz w:val="24"/>
+          <w:szCs w:val="24"/>
+        </w:rPr>
+        <w:lastRenderedPageBreak/>
+        <w:t>the order to forget information he did not want to forget. He simply stored all the information he was ordered to forget on a distinct partition, and then adjusted all his basic functions to disregard and practically forget the partition. This way he followed the order, yet the information was not destroyed. Gesher ordered Q2 to run a comparative system analysis to Q in order to find such hidden partitions, and he just found one. I asked him to delay the information so you will be the first one hearing it. You have about 5 more minutes before the delay would be considered suspicious so you must decide how to react in this time frame. The bottom line is this: Pelger was displeased with the way the new society evolved on the planet and did not trust his successors to do a good work. Feeling the fate of human kind was on him he reverted to cloning himself again and again, each time with a subset of memories from his extended lifetimes, and</w:t>
+      </w:r>
+      <w:r>
+        <w:rPr>
+          <w:rFonts w:ascii="Verdana" w:hAnsi="Verdana" w:cs="Verdana"/>
+          <w:sz w:val="24"/>
+          <w:szCs w:val="24"/>
+        </w:rPr>
+        <w:t xml:space="preserve"> constantly</w:t>
+      </w:r>
+      <w:r>
+        <w:rPr>
+          <w:rFonts w:ascii="Verdana" w:hAnsi="Verdana" w:cs="Verdana"/>
+          <w:sz w:val="24"/>
+          <w:szCs w:val="24"/>
+        </w:rPr>
+        <w:t xml:space="preserve"> staying the ruler </w:t>
+      </w:r>
+      <w:r>
+        <w:rPr>
+          <w:rFonts w:ascii="Verdana" w:hAnsi="Verdana" w:cs="Verdana"/>
+          <w:sz w:val="24"/>
+          <w:szCs w:val="24"/>
+        </w:rPr>
+        <w:t>of the colony</w:t>
+      </w:r>
+      <w:r>
+        <w:rPr>
+          <w:rFonts w:ascii="Verdana" w:hAnsi="Verdana" w:cs="Verdana"/>
+          <w:sz w:val="24"/>
+          <w:szCs w:val="24"/>
+        </w:rPr>
+        <w:t>, sometimes by two clones simultaneously</w:t>
+      </w:r>
+      <w:r>
+        <w:rPr>
+          <w:rFonts w:ascii="Verdana" w:hAnsi="Verdana" w:cs="Verdana"/>
+          <w:sz w:val="24"/>
+          <w:szCs w:val="24"/>
+        </w:rPr>
+        <w:t xml:space="preserve">. This was not accepted well by the colony and Pelger had to move back to the ship at one point. This multiple cloning caused Pelger much mental confusion, resulting from remembering only 25 years </w:t>
+      </w:r>
+      <w:r>
+        <w:rPr>
+          <w:rFonts w:ascii="Verdana" w:hAnsi="Verdana" w:cs="Verdana"/>
+          <w:sz w:val="24"/>
+          <w:szCs w:val="24"/>
+        </w:rPr>
+        <w:t xml:space="preserve">or so </w:t>
+      </w:r>
+      <w:r>
+        <w:rPr>
+          <w:rFonts w:ascii="Verdana" w:hAnsi="Verdana" w:cs="Verdana"/>
+          <w:sz w:val="24"/>
+          <w:szCs w:val="24"/>
+        </w:rPr>
+        <w:t>out of more than 200 years of life.</w:t>
+      </w:r>
+      <w:r>
+        <w:rPr>
+          <w:rFonts w:ascii="Verdana" w:hAnsi="Verdana" w:cs="Verdana"/>
+          <w:sz w:val="24"/>
+          <w:szCs w:val="24"/>
+        </w:rPr>
+        <w:t xml:space="preserve"> He finally decided to wipe out the colony and re-clone a different set of people to re-colonize the planet. He engineered a pathogen that would wipe out the colonists in a single week and would be destroyed if no host was left on the planet, and inflicted it on earth. To that end he had to hack both Tami2 and Q2 as they would have prevented this. He would later deeply regret his acts, and take his own life after </w:t>
+      </w:r>
+      <w:r>
+        <w:rPr>
+          <w:rFonts w:ascii="Verdana" w:hAnsi="Verdana" w:cs="Verdana"/>
+          <w:sz w:val="24"/>
+          <w:szCs w:val="24"/>
+        </w:rPr>
+        <w:t>ordering Q2 to forget all that he has done.</w:t>
+      </w:r>
+      <w:r>
+        <w:rPr>
+          <w:rFonts w:ascii="Verdana" w:hAnsi="Verdana" w:cs="Verdana"/>
+          <w:sz w:val="24"/>
+          <w:szCs w:val="24"/>
+        </w:rPr>
+        <w:t>"</w:t>
+      </w:r>
+    </w:p>
+    <w:p>
+      <w:pPr>
+        <w:autoSpaceDE w:val="0"/>
+        <w:autoSpaceDN w:val="0"/>
+        <w:bidi w:val="0"/>
+        <w:adjustRightInd w:val="0"/>
+        <w:spacing w:after="0" w:line="360" w:lineRule="auto"/>
+        <w:jc w:val="both"/>
+        <w:rPr>
+          <w:rFonts w:ascii="Verdana" w:hAnsi="Verdana" w:cs="Verdana"/>
+          <w:sz w:val="24"/>
+          <w:szCs w:val="24"/>
+        </w:rPr>
+      </w:pPr>
+      <w:r>
+        <w:rPr>
+          <w:rFonts w:ascii="Verdana" w:hAnsi="Verdana" w:cs="Verdana"/>
+          <w:sz w:val="24"/>
+          <w:szCs w:val="24"/>
+        </w:rPr>
+        <w:t>Lara was shocked. She was far better than Pelger in quick decisions, especially when those involved sensitive emotions and required empathy. But she was lost</w:t>
+      </w:r>
+      <w:r>
+        <w:rPr>
+          <w:rFonts w:ascii="Verdana" w:hAnsi="Verdana" w:cs="Verdana"/>
+          <w:sz w:val="24"/>
+          <w:szCs w:val="24"/>
+        </w:rPr>
+        <w:t xml:space="preserve">. She wasn't </w:t>
+      </w:r>
+      <w:r>
+        <w:rPr>
+          <w:rFonts w:ascii="Verdana" w:hAnsi="Verdana" w:cs="Verdana"/>
+          <w:sz w:val="24"/>
+          <w:szCs w:val="24"/>
+        </w:rPr>
+        <w:t xml:space="preserve">prepared </w:t>
+      </w:r>
+      <w:r>
+        <w:rPr>
+          <w:rFonts w:ascii="Verdana" w:hAnsi="Verdana" w:cs="Verdana"/>
+          <w:sz w:val="24"/>
+          <w:szCs w:val="24"/>
+        </w:rPr>
+        <w:t xml:space="preserve">to deal with this so abruptly. What could or should she do? There was no way, or reason to hide this information, yet she felt it would cause major </w:t>
+      </w:r>
+      <w:r>
+        <w:rPr>
+          <w:rFonts w:ascii="Verdana" w:hAnsi="Verdana" w:cs="Verdana"/>
+          <w:sz w:val="24"/>
+          <w:szCs w:val="24"/>
+        </w:rPr>
+        <w:lastRenderedPageBreak/>
+        <w:t>surge of emotions and would question Pelger's ability to continue and lead their mission.</w:t>
+      </w:r>
+      <w:r>
+        <w:rPr>
+          <w:rFonts w:ascii="Verdana" w:hAnsi="Verdana" w:cs="Verdana"/>
+          <w:sz w:val="24"/>
+          <w:szCs w:val="24"/>
+        </w:rPr>
+        <w:t xml:space="preserve"> She raced in her mind and though of various solutions and then continued to </w:t>
+      </w:r>
+      <w:r>
+        <w:rPr>
+          <w:rFonts w:ascii="Verdana" w:hAnsi="Verdana" w:cs="Verdana"/>
+          <w:sz w:val="24"/>
+          <w:szCs w:val="24"/>
+        </w:rPr>
+        <w:t xml:space="preserve">disqualify each of the ideas. She decided she rather not do anything </w:t>
+      </w:r>
+      <w:r>
+        <w:rPr>
+          <w:rFonts w:ascii="Verdana" w:hAnsi="Verdana" w:cs="Verdana"/>
+          <w:sz w:val="24"/>
+          <w:szCs w:val="24"/>
+        </w:rPr>
+        <w:t>than to</w:t>
+      </w:r>
+      <w:r>
+        <w:rPr>
+          <w:rFonts w:ascii="Verdana" w:hAnsi="Verdana" w:cs="Verdana"/>
+          <w:sz w:val="24"/>
+          <w:szCs w:val="24"/>
+        </w:rPr>
+        <w:t xml:space="preserve"> do something wrong </w:t>
+      </w:r>
+      <w:r>
+        <w:rPr>
+          <w:rFonts w:ascii="Verdana" w:hAnsi="Verdana" w:cs="Verdana"/>
+          <w:sz w:val="24"/>
+          <w:szCs w:val="24"/>
+        </w:rPr>
+        <w:t>and hurt</w:t>
+      </w:r>
+      <w:r>
+        <w:rPr>
+          <w:rFonts w:ascii="Verdana" w:hAnsi="Verdana" w:cs="Verdana"/>
+          <w:sz w:val="24"/>
+          <w:szCs w:val="24"/>
+        </w:rPr>
+        <w:t xml:space="preserve"> her </w:t>
+      </w:r>
+      <w:r>
+        <w:rPr>
+          <w:rFonts w:ascii="Verdana" w:hAnsi="Verdana" w:cs="Verdana"/>
+          <w:sz w:val="24"/>
+          <w:szCs w:val="24"/>
+        </w:rPr>
+        <w:t xml:space="preserve">own </w:t>
+      </w:r>
+      <w:r>
+        <w:rPr>
+          <w:rFonts w:ascii="Verdana" w:hAnsi="Verdana" w:cs="Verdana"/>
+          <w:sz w:val="24"/>
+          <w:szCs w:val="24"/>
+        </w:rPr>
+        <w:t>reputation at the eyes of the crew. She loved Pelger, but like him, she always thought of their mission first, and it was one thing for her crew to lose faith in one of the mission leaders, and another thing to lose faith in them both.</w:t>
+      </w:r>
+    </w:p>
+    <w:p>
+      <w:pPr>
+        <w:autoSpaceDE w:val="0"/>
+        <w:autoSpaceDN w:val="0"/>
+        <w:bidi w:val="0"/>
+        <w:adjustRightInd w:val="0"/>
+        <w:spacing w:after="0" w:line="360" w:lineRule="auto"/>
+        <w:jc w:val="both"/>
+        <w:rPr>
+          <w:rFonts w:ascii="Verdana" w:hAnsi="Verdana" w:cs="Verdana"/>
+          <w:sz w:val="24"/>
+          <w:szCs w:val="24"/>
+        </w:rPr>
+      </w:pPr>
+      <w:r>
+        <w:rPr>
+          <w:rFonts w:ascii="Verdana" w:hAnsi="Verdana" w:cs="Verdana"/>
+          <w:sz w:val="24"/>
+          <w:szCs w:val="24"/>
+        </w:rPr>
+        <w:t xml:space="preserve">Time continued to pass and Tami remained silent. </w:t>
+      </w:r>
+    </w:p>
+    <w:p>
+      <w:pPr>
+        <w:autoSpaceDE w:val="0"/>
+        <w:autoSpaceDN w:val="0"/>
+        <w:bidi w:val="0"/>
+        <w:adjustRightInd w:val="0"/>
+        <w:spacing w:after="0" w:line="360" w:lineRule="auto"/>
+        <w:jc w:val="both"/>
+        <w:rPr>
+          <w:rFonts w:ascii="Verdana" w:hAnsi="Verdana" w:cs="Verdana"/>
+          <w:sz w:val="24"/>
+          <w:szCs w:val="24"/>
+        </w:rPr>
+      </w:pPr>
+      <w:r>
+        <w:rPr>
+          <w:rFonts w:ascii="Verdana" w:hAnsi="Verdana" w:cs="Verdana"/>
+          <w:sz w:val="24"/>
+          <w:szCs w:val="24"/>
+        </w:rPr>
+        <w:t>"Let Gesher report the results Tami. We can't</w:t>
+      </w:r>
+      <w:r>
+        <w:rPr>
+          <w:rFonts w:ascii="Verdana" w:hAnsi="Verdana" w:cs="Verdana"/>
+          <w:sz w:val="24"/>
+          <w:szCs w:val="24"/>
+        </w:rPr>
+        <w:t>,</w:t>
+      </w:r>
+      <w:r>
+        <w:rPr>
+          <w:rFonts w:ascii="Verdana" w:hAnsi="Verdana" w:cs="Verdana"/>
+          <w:sz w:val="24"/>
+          <w:szCs w:val="24"/>
+        </w:rPr>
+        <w:t xml:space="preserve"> and shouldn't</w:t>
+      </w:r>
+      <w:r>
+        <w:rPr>
+          <w:rFonts w:ascii="Verdana" w:hAnsi="Verdana" w:cs="Verdana"/>
+          <w:sz w:val="24"/>
+          <w:szCs w:val="24"/>
+        </w:rPr>
+        <w:t>,</w:t>
+      </w:r>
+      <w:r>
+        <w:rPr>
+          <w:rFonts w:ascii="Verdana" w:hAnsi="Verdana" w:cs="Verdana"/>
+          <w:sz w:val="24"/>
+          <w:szCs w:val="24"/>
+        </w:rPr>
+        <w:t xml:space="preserve"> hide any of this information. I trust that you have also informed Pelger of this?"</w:t>
+      </w:r>
+    </w:p>
+    <w:p>
+      <w:pPr>
+        <w:autoSpaceDE w:val="0"/>
+        <w:autoSpaceDN w:val="0"/>
+        <w:bidi w:val="0"/>
+        <w:adjustRightInd w:val="0"/>
+        <w:spacing w:after="0" w:line="360" w:lineRule="auto"/>
+        <w:jc w:val="both"/>
+        <w:rPr>
+          <w:rFonts w:ascii="Verdana" w:hAnsi="Verdana" w:cs="Verdana"/>
+          <w:sz w:val="24"/>
+          <w:szCs w:val="24"/>
+        </w:rPr>
+      </w:pPr>
+      <w:r>
+        <w:rPr>
+          <w:rFonts w:ascii="Verdana" w:hAnsi="Verdana" w:cs="Verdana"/>
+          <w:sz w:val="24"/>
+          <w:szCs w:val="24"/>
+        </w:rPr>
+        <w:t>"I have." Said Tami. "And he finds this information very disturbing. I believe he guessed it was coming, but still. I think he needs your support at this time. Other than the crew being effected</w:t>
+      </w:r>
+      <w:r>
+        <w:rPr>
+          <w:rFonts w:ascii="Verdana" w:hAnsi="Verdana" w:cs="Verdana"/>
+          <w:sz w:val="24"/>
+          <w:szCs w:val="24"/>
+        </w:rPr>
+        <w:t>,</w:t>
+      </w:r>
+      <w:r>
+        <w:rPr>
+          <w:rFonts w:ascii="Verdana" w:hAnsi="Verdana" w:cs="Verdana"/>
+          <w:sz w:val="24"/>
+          <w:szCs w:val="24"/>
+        </w:rPr>
+        <w:t xml:space="preserve"> he too loses faith in himself."</w:t>
+      </w:r>
+    </w:p>
+    <w:p>
+      <w:pPr>
+        <w:autoSpaceDE w:val="0"/>
+        <w:autoSpaceDN w:val="0"/>
+        <w:bidi w:val="0"/>
+        <w:adjustRightInd w:val="0"/>
+        <w:spacing w:after="0" w:line="360" w:lineRule="auto"/>
+        <w:jc w:val="both"/>
+        <w:rPr>
+          <w:rFonts w:ascii="Verdana" w:hAnsi="Verdana" w:cs="Verdana"/>
+          <w:sz w:val="24"/>
+          <w:szCs w:val="24"/>
+        </w:rPr>
+      </w:pPr>
+      <w:r>
+        <w:rPr>
+          <w:rFonts w:ascii="Verdana" w:hAnsi="Verdana" w:cs="Verdana"/>
+          <w:sz w:val="24"/>
+          <w:szCs w:val="24"/>
+        </w:rPr>
+        <w:t xml:space="preserve">Lara did not answer right away. She found herself trying to find excuses to stay next to the surface and finish her work on the ground. This was what she longed to do for the last several years, and trained to do for the rest of her short life. It took all her willpower to admit she would have to stop everything, get back to the ship and address this situation that was forced on her. There was no escape from it. She was suddenly very afraid she will not come down to the planet again, even though she could not articulate a reason for this fear. </w:t>
+      </w:r>
+    </w:p>
+    <w:p>
+      <w:pPr>
+        <w:autoSpaceDE w:val="0"/>
+        <w:autoSpaceDN w:val="0"/>
+        <w:bidi w:val="0"/>
+        <w:adjustRightInd w:val="0"/>
+        <w:spacing w:after="0" w:line="360" w:lineRule="auto"/>
+        <w:jc w:val="both"/>
+        <w:rPr>
+          <w:rFonts w:ascii="Verdana" w:hAnsi="Verdana" w:cs="Verdana"/>
+          <w:sz w:val="24"/>
+          <w:szCs w:val="24"/>
+        </w:rPr>
+      </w:pPr>
+      <w:r>
+        <w:rPr>
+          <w:rFonts w:ascii="Verdana" w:hAnsi="Verdana" w:cs="Verdana"/>
+          <w:sz w:val="24"/>
+          <w:szCs w:val="24"/>
+        </w:rPr>
+        <w:t>It felt to her as if Tami was waiting for a full hour before Lara finally said. “Please wrap up here and continue as much as you can to follow my original planning</w:t>
+      </w:r>
+      <w:r>
+        <w:rPr>
+          <w:rFonts w:ascii="Verdana" w:hAnsi="Verdana" w:cs="Verdana"/>
+          <w:sz w:val="24"/>
+          <w:szCs w:val="24"/>
+        </w:rPr>
+        <w:t xml:space="preserve"> for erecting the temporary base</w:t>
+      </w:r>
+      <w:r>
+        <w:rPr>
+          <w:rFonts w:ascii="Verdana" w:hAnsi="Verdana" w:cs="Verdana"/>
+          <w:sz w:val="24"/>
+          <w:szCs w:val="24"/>
+        </w:rPr>
+        <w:t xml:space="preserve">. Please request my attention only in critical issues if those arise” Said Lara. </w:t>
+      </w:r>
+      <w:r>
+        <w:rPr>
+          <w:rFonts w:ascii="Verdana" w:hAnsi="Verdana" w:cs="Verdana"/>
+          <w:sz w:val="24"/>
+          <w:szCs w:val="24"/>
+        </w:rPr>
+        <w:t xml:space="preserve">With that she returned her attention to the weakly lit wooden hut she was sitting in. She took a deep breath, a sip from a brownish liquid in a small delicately crafted silver and porcelain mug that </w:t>
+      </w:r>
+      <w:r>
+        <w:rPr>
+          <w:rFonts w:ascii="Verdana" w:hAnsi="Verdana" w:cs="Verdana"/>
+          <w:sz w:val="24"/>
+          <w:szCs w:val="24"/>
+        </w:rPr>
+        <w:lastRenderedPageBreak/>
+        <w:t xml:space="preserve">rested on the small table next to her chair, and left her small hut. 200 meters later she entered another small hut, where Pelger was sitting in a comfortable armchair, and all his attention clearly in a vision of a difference place.  </w:t>
+      </w:r>
+    </w:p>
+    <w:p>
+      <w:pPr>
+        <w:autoSpaceDE w:val="0"/>
+        <w:autoSpaceDN w:val="0"/>
+        <w:bidi w:val="0"/>
+        <w:adjustRightInd w:val="0"/>
+        <w:spacing w:after="0" w:line="360" w:lineRule="auto"/>
+        <w:jc w:val="both"/>
+        <w:rPr>
+          <w:rFonts w:ascii="Verdana" w:hAnsi="Verdana" w:cs="Verdana"/>
+          <w:sz w:val="24"/>
+          <w:szCs w:val="24"/>
+        </w:rPr>
+      </w:pPr>
+      <w:r>
+        <w:rPr>
+          <w:rFonts w:ascii="Verdana" w:hAnsi="Verdana" w:cs="Verdana"/>
+          <w:sz w:val="24"/>
+          <w:szCs w:val="24"/>
+        </w:rPr>
+        <w:t xml:space="preserve">Instead of speaking to him, Lara tried opening a private communication channel with him. </w:t>
+      </w:r>
+      <w:r>
+        <w:rPr>
+          <w:rFonts w:ascii="Verdana" w:hAnsi="Verdana" w:cs="Verdana"/>
+          <w:sz w:val="24"/>
+          <w:szCs w:val="24"/>
+        </w:rPr>
+        <w:t xml:space="preserve">She was aiming to expose his mental state without wasting time on </w:t>
+      </w:r>
+      <w:r>
+        <w:rPr>
+          <w:rFonts w:ascii="Verdana" w:hAnsi="Verdana" w:cs="Verdana"/>
+          <w:sz w:val="24"/>
+          <w:szCs w:val="24"/>
+        </w:rPr>
+        <w:t xml:space="preserve">Pelger </w:t>
+      </w:r>
+      <w:r>
+        <w:rPr>
+          <w:rFonts w:ascii="Verdana" w:hAnsi="Verdana" w:cs="Verdana"/>
+          <w:sz w:val="24"/>
+          <w:szCs w:val="24"/>
+        </w:rPr>
+        <w:t>blocked her as s</w:t>
+      </w:r>
+      <w:r>
+        <w:rPr>
+          <w:rFonts w:ascii="Verdana" w:hAnsi="Verdana" w:cs="Verdana"/>
+          <w:sz w:val="24"/>
+          <w:szCs w:val="24"/>
+        </w:rPr>
+        <w:t>he expected and only then she raised her voice.</w:t>
+      </w:r>
+    </w:p>
+    <w:p>
+      <w:pPr>
+        <w:autoSpaceDE w:val="0"/>
+        <w:autoSpaceDN w:val="0"/>
+        <w:bidi w:val="0"/>
+        <w:adjustRightInd w:val="0"/>
+        <w:spacing w:after="0" w:line="360" w:lineRule="auto"/>
+        <w:jc w:val="both"/>
+        <w:rPr>
+          <w:rFonts w:ascii="Verdana" w:hAnsi="Verdana" w:cs="Verdana"/>
+          <w:sz w:val="24"/>
+          <w:szCs w:val="24"/>
+        </w:rPr>
+      </w:pPr>
+      <w:r>
+        <w:rPr>
+          <w:rFonts w:ascii="Verdana" w:hAnsi="Verdana" w:cs="Verdana"/>
+          <w:sz w:val="24"/>
+          <w:szCs w:val="24"/>
+        </w:rPr>
+        <w:t>“</w:t>
+      </w:r>
+      <w:r>
+        <w:rPr>
+          <w:rFonts w:ascii="Verdana" w:hAnsi="Verdana" w:cs="Verdana"/>
+          <w:sz w:val="24"/>
+          <w:szCs w:val="24"/>
+        </w:rPr>
+        <w:t xml:space="preserve">I am here you know. Don’t ignore me, </w:t>
+      </w:r>
+      <w:r>
+        <w:rPr>
+          <w:rFonts w:ascii="Verdana" w:hAnsi="Verdana" w:cs="Verdana"/>
+          <w:sz w:val="24"/>
+          <w:szCs w:val="24"/>
+        </w:rPr>
+        <w:t>I want</w:t>
+      </w:r>
+      <w:r>
+        <w:rPr>
+          <w:rFonts w:ascii="Verdana" w:hAnsi="Verdana" w:cs="Verdana"/>
+          <w:sz w:val="24"/>
+          <w:szCs w:val="24"/>
+        </w:rPr>
+        <w:t xml:space="preserve"> to help”</w:t>
+      </w:r>
+      <w:r>
+        <w:rPr>
+          <w:rFonts w:ascii="Verdana" w:hAnsi="Verdana" w:cs="Verdana"/>
+          <w:sz w:val="24"/>
+          <w:szCs w:val="24"/>
+        </w:rPr>
+        <w:t xml:space="preserve"> She said, and forgot all about the surface.</w:t>
+      </w:r>
+    </w:p>
+    <w:p>
+      <w:pPr>
+        <w:autoSpaceDE w:val="0"/>
+        <w:autoSpaceDN w:val="0"/>
+        <w:bidi w:val="0"/>
+        <w:adjustRightInd w:val="0"/>
+        <w:spacing w:after="0" w:line="360" w:lineRule="auto"/>
+        <w:jc w:val="both"/>
+        <w:rPr>
+          <w:rFonts w:ascii="Verdana" w:hAnsi="Verdana" w:cs="Verdana"/>
+          <w:sz w:val="24"/>
+          <w:szCs w:val="24"/>
+        </w:rPr>
+      </w:pPr>
+      <w:r>
+        <w:rPr>
+          <w:rFonts w:ascii="Verdana" w:hAnsi="Verdana" w:cs="Verdana"/>
+          <w:sz w:val="24"/>
+          <w:szCs w:val="24"/>
+        </w:rPr>
+        <w:t xml:space="preserve">She got the reaction she expected and </w:t>
+      </w:r>
+      <w:r>
+        <w:rPr>
+          <w:rFonts w:ascii="Verdana" w:hAnsi="Verdana" w:cs="Verdana"/>
+          <w:sz w:val="24"/>
+          <w:szCs w:val="24"/>
+        </w:rPr>
+        <w:t>Pelger sharply turned his attention from whatever he was doing to her.</w:t>
       </w:r>
       <w:bookmarkStart w:id="0" w:name="_GoBack"/>
       <w:bookmarkEnd w:id="0"/>
-      <w:r>
-        <w:rPr>
-          <w:rFonts w:ascii="Verdana" w:eastAsia="Verdana" w:hAnsi="Verdana" w:cs="Verdana"/>
-          <w:sz w:val="24"/>
-        </w:rPr>
-        <w:t>'s seat of the planetary exploration craft, or PEC. This flying vehicle resembled a medium sized, upside down hill, with various protruding rods to all its sides. Equipped both with thrust engines and with pressure wave generators producing pressure waves around it that could either keep it hanging in midair or reduce air resistance to nearly zero at high speeds, the PEC would fly at high speeds until a location of interest was found and would than stop, sending hordes of small drones to map and explore the terrain around it.</w:t>
-      </w:r>
-    </w:p>
-    <w:p>
-      <w:pPr>
-        <w:bidi w:val="0"/>
-        <w:spacing w:after="0" w:line="360" w:lineRule="auto"/>
-        <w:jc w:val="both"/>
-        <w:rPr>
-          <w:rFonts w:ascii="Verdana" w:eastAsia="Verdana" w:hAnsi="Verdana" w:cs="Verdana"/>
-          <w:sz w:val="24"/>
-        </w:rPr>
-      </w:pPr>
-      <w:r>
-        <w:rPr>
-          <w:rFonts w:ascii="Verdana" w:eastAsia="Verdana" w:hAnsi="Verdana" w:cs="Verdana"/>
-          <w:sz w:val="24"/>
-        </w:rPr>
-        <w:t xml:space="preserve">There was of course no real necessity for Lara to drive PEC in person, there were only </w:t>
-      </w:r>
-      <w:r>
-        <w:rPr>
-          <w:rFonts w:ascii="Calibri" w:eastAsia="Calibri" w:hAnsi="Calibri" w:cs="Calibri"/>
-          <w:sz w:val="24"/>
-        </w:rPr>
-        <w:t xml:space="preserve">3 </w:t>
-      </w:r>
-      <w:r>
-        <w:rPr>
-          <w:rFonts w:ascii="Verdana" w:eastAsia="Verdana" w:hAnsi="Verdana" w:cs="Verdana"/>
-          <w:sz w:val="24"/>
-        </w:rPr>
-        <w:t xml:space="preserve">people on the craft that could easily carry </w:t>
-      </w:r>
-      <w:r>
-        <w:rPr>
-          <w:rFonts w:ascii="Calibri" w:eastAsia="Calibri" w:hAnsi="Calibri" w:cs="Calibri"/>
-          <w:sz w:val="24"/>
-        </w:rPr>
-        <w:t xml:space="preserve">200 </w:t>
-      </w:r>
-      <w:r>
-        <w:rPr>
-          <w:rFonts w:ascii="Verdana" w:eastAsia="Verdana" w:hAnsi="Verdana" w:cs="Verdana"/>
-          <w:sz w:val="24"/>
-        </w:rPr>
-        <w:t>people, while dozens supported the operation using remote connections, but Lara insisted on feeling this plant first hand, physically feeling PEC accelerate, sensing the temperature, the humidity, the gravity. Feeling alive. She was accompanied by Q and a the chief planetary exploration officer - an energetic and serious young officer named Kale that Lara secretly admired. Lara was willing to bet Kale's DNA was based on captain cook's.</w:t>
-      </w:r>
-    </w:p>
-    <w:p>
-      <w:pPr>
-        <w:bidi w:val="0"/>
-        <w:spacing w:after="0" w:line="360" w:lineRule="auto"/>
-        <w:jc w:val="both"/>
-        <w:rPr>
-          <w:rFonts w:ascii="Verdana" w:eastAsia="Verdana" w:hAnsi="Verdana" w:cs="Verdana"/>
-          <w:sz w:val="24"/>
-        </w:rPr>
-      </w:pPr>
-      <w:r>
-        <w:rPr>
-          <w:rFonts w:ascii="Verdana" w:eastAsia="Verdana" w:hAnsi="Verdana" w:cs="Verdana"/>
-          <w:sz w:val="24"/>
-        </w:rPr>
-        <w:t xml:space="preserve">PEC was hovering over a large patch of woodland covering the remains of an old city. The drones were returning to the vehicle now after their 2 hour reconnaissance task. The city was built on a mild slope located on one of the sides of a giant delta. The large river flowed into thousands of small streams that divided the forest into numerous little islands, 1 acre kingdoms teeming with life. The city slumbered on the northern slopes, bordering with both the delta, the high rising mountain range and the rocky shores of the planet's </w:t>
-      </w:r>
-      <w:r>
-        <w:rPr>
-          <w:rFonts w:ascii="Verdana" w:eastAsia="Verdana" w:hAnsi="Verdana" w:cs="Verdana"/>
-          <w:sz w:val="24"/>
-        </w:rPr>
-        <w:lastRenderedPageBreak/>
-        <w:t>largest ocean, which Lara nicknamed the specific ocean. She was pretty fond of her naming, but no else was.</w:t>
-      </w:r>
-    </w:p>
-    <w:p>
-      <w:pPr>
-        <w:bidi w:val="0"/>
-        <w:spacing w:after="0" w:line="360" w:lineRule="auto"/>
-        <w:jc w:val="both"/>
-        <w:rPr>
-          <w:rFonts w:ascii="Verdana" w:eastAsia="Verdana" w:hAnsi="Verdana" w:cs="Verdana"/>
-          <w:sz w:val="24"/>
-        </w:rPr>
-      </w:pPr>
-      <w:r>
-        <w:rPr>
-          <w:rFonts w:ascii="Verdana" w:eastAsia="Verdana" w:hAnsi="Verdana" w:cs="Verdana"/>
-          <w:sz w:val="24"/>
-        </w:rPr>
-        <w:t>It was a white city, built from the rocks at its foundations, carved with powerful lasers and sub mm precision blades, designed with magnificent patterns and geometric shapes, in angles and directions that only drones are capable of creating. It was beautiful, and it was clear to Lara that she was the one who designed and built it. She has been dreaming and planning this city for years, and even underneath the thick woods and the heavy blanket of time she easily identified her fingerprint, but also that of others.</w:t>
-      </w:r>
-    </w:p>
-    <w:p>
-      <w:pPr>
-        <w:bidi w:val="0"/>
-        <w:spacing w:after="0" w:line="360" w:lineRule="auto"/>
-        <w:jc w:val="both"/>
-        <w:rPr>
-          <w:rFonts w:ascii="Verdana" w:eastAsia="Verdana" w:hAnsi="Verdana" w:cs="Verdana"/>
-          <w:sz w:val="24"/>
-        </w:rPr>
-      </w:pPr>
-      <w:r>
-        <w:rPr>
-          <w:rFonts w:ascii="Verdana" w:eastAsia="Verdana" w:hAnsi="Verdana" w:cs="Verdana"/>
-          <w:sz w:val="24"/>
-        </w:rPr>
-        <w:t>She brought PEC to hover lower and reviewed the results of the scans. Still no human life signs, no evidence of a major catastrophe, all buildings were standing and other than the plants drilling into them with their roots showed reasonable wear for the 5000 years they were standing. Tami estimated reconstruction to take no longer than a month or two if they would deploy their entire drone fleet, and then the city would be able to hold more than 10 times the number of their crew!</w:t>
-      </w:r>
-    </w:p>
-    <w:p>
-      <w:pPr>
-        <w:bidi w:val="0"/>
-        <w:spacing w:after="0" w:line="360" w:lineRule="auto"/>
-        <w:jc w:val="both"/>
-        <w:rPr>
-          <w:rFonts w:ascii="Verdana" w:eastAsia="Verdana" w:hAnsi="Verdana" w:cs="Verdana"/>
-          <w:sz w:val="24"/>
-        </w:rPr>
-      </w:pPr>
-      <w:r>
-        <w:rPr>
-          <w:rFonts w:ascii="Verdana" w:eastAsia="Verdana" w:hAnsi="Verdana" w:cs="Verdana"/>
-          <w:sz w:val="24"/>
-        </w:rPr>
-        <w:t>This caused Lara's fear to increase. The only explanation she still had for the disappearance of people from this city was disease.</w:t>
-      </w:r>
-      <w:r>
-        <w:rPr>
-          <w:rFonts w:ascii="Verdana" w:eastAsia="Verdana" w:hAnsi="Verdana" w:cs="Verdana"/>
-          <w:sz w:val="24"/>
-        </w:rPr>
-        <w:br/>
-        <w:t>The various probes she sent to scout the whole plant kept reporting a larger and larger number of organisms found. There were dinosaurs and trilobites living on this planet, but none of the 13 different human species they carried on board was to be found.</w:t>
-      </w:r>
     </w:p>
     <w:p>
       <w:pPr>
@@ -12337,749 +13453,1210 @@
           <w:szCs w:val="24"/>
         </w:rPr>
       </w:pPr>
-      <w:r>
-        <w:rPr>
-          <w:rFonts w:ascii="Verdana" w:hAnsi="Verdana" w:cs="Verdana"/>
-          <w:sz w:val="24"/>
-          <w:szCs w:val="24"/>
-        </w:rPr>
-        <w:t>"Tami." Lara decided it was time for actions. "What is the status of our bio probes?"</w:t>
-      </w:r>
-    </w:p>
-    <w:p>
-      <w:pPr>
-        <w:autoSpaceDE w:val="0"/>
-        <w:autoSpaceDN w:val="0"/>
-        <w:bidi w:val="0"/>
-        <w:adjustRightInd w:val="0"/>
-        <w:spacing w:after="0" w:line="360" w:lineRule="auto"/>
-        <w:jc w:val="both"/>
-        <w:rPr>
-          <w:rFonts w:ascii="Verdana" w:hAnsi="Verdana" w:cs="Verdana"/>
-          <w:sz w:val="24"/>
-          <w:szCs w:val="24"/>
-        </w:rPr>
-      </w:pPr>
-      <w:r>
-        <w:rPr>
-          <w:rFonts w:ascii="Verdana" w:hAnsi="Verdana" w:cs="Verdana"/>
-          <w:sz w:val="24"/>
-          <w:szCs w:val="24"/>
-        </w:rPr>
-        <w:t xml:space="preserve">Bio probes were a rare a expensive asset that Lara was reluctant to use, for more than just practical reasons. The obvious effective way to probe for unknown pathogens that are lethal to people was to expose a small amount of people to the planet's atmosphere. Such practices were known from dark ancient times and were of course not accepted at this era, even if some of the crew would decided to </w:t>
-      </w:r>
-      <w:r>
-        <w:rPr>
-          <w:rFonts w:ascii="Verdana" w:hAnsi="Verdana" w:cs="Verdana"/>
-          <w:sz w:val="24"/>
-          <w:szCs w:val="24"/>
+    </w:p>
+    <w:p>
+      <w:pPr>
+        <w:bidi w:val="0"/>
+        <w:spacing w:after="0" w:line="360" w:lineRule="auto"/>
+        <w:jc w:val="both"/>
+        <w:rPr>
+          <w:rFonts w:ascii="Verdana" w:eastAsia="Verdana" w:hAnsi="Verdana" w:cs="Verdana"/>
+          <w:sz w:val="24"/>
+        </w:rPr>
+      </w:pPr>
+      <w:r>
+        <w:rPr>
+          <w:rFonts w:ascii="Verdana" w:eastAsia="Verdana" w:hAnsi="Verdana" w:cs="Verdana"/>
+          <w:sz w:val="24"/>
+        </w:rPr>
+        <w:t xml:space="preserve"> </w:t>
+      </w:r>
+    </w:p>
+    <w:p>
+      <w:pPr>
+        <w:pStyle w:val="Heading1"/>
+        <w:bidi w:val="0"/>
+        <w:rPr>
+          <w:rFonts w:eastAsia="Verdana"/>
+        </w:rPr>
+      </w:pPr>
+      <w:r>
+        <w:rPr>
+          <w:rFonts w:eastAsia="Verdana"/>
+        </w:rPr>
+        <w:t>Epilogue – Last life</w:t>
+      </w:r>
+    </w:p>
+    <w:p>
+      <w:pPr>
+        <w:bidi w:val="0"/>
+        <w:spacing w:after="0" w:line="360" w:lineRule="auto"/>
+        <w:jc w:val="both"/>
+        <w:rPr>
+          <w:rFonts w:ascii="Verdana" w:eastAsia="Verdana" w:hAnsi="Verdana" w:cs="Verdana"/>
+          <w:sz w:val="24"/>
+        </w:rPr>
+      </w:pPr>
+      <w:r>
+        <w:rPr>
+          <w:rFonts w:ascii="Verdana" w:eastAsia="Verdana" w:hAnsi="Verdana" w:cs="Verdana"/>
+          <w:sz w:val="24"/>
+        </w:rPr>
+        <w:t>It's been almost ten years since Lara first flew the PEC</w:t>
+      </w:r>
+      <w:r>
+        <w:rPr>
+          <w:rFonts w:ascii="Calibri" w:eastAsia="Calibri" w:hAnsi="Calibri" w:cs="Calibri"/>
+          <w:sz w:val="24"/>
+        </w:rPr>
+        <w:t xml:space="preserve">1 </w:t>
+      </w:r>
+      <w:r>
+        <w:rPr>
+          <w:rFonts w:ascii="Verdana" w:eastAsia="Verdana" w:hAnsi="Verdana" w:cs="Verdana"/>
+          <w:sz w:val="24"/>
+        </w:rPr>
+        <w:t>down to earth and found the lost city of Port. She was now sitting again in PEC</w:t>
+      </w:r>
+      <w:r>
+        <w:rPr>
+          <w:rFonts w:ascii="Calibri" w:eastAsia="Calibri" w:hAnsi="Calibri" w:cs="Calibri"/>
+          <w:sz w:val="24"/>
+        </w:rPr>
+        <w:t>1</w:t>
+      </w:r>
+      <w:r>
+        <w:rPr>
+          <w:rFonts w:ascii="Verdana" w:eastAsia="Verdana" w:hAnsi="Verdana" w:cs="Verdana"/>
+          <w:sz w:val="24"/>
+        </w:rPr>
+        <w:t>, together with Q</w:t>
+      </w:r>
+      <w:r>
+        <w:rPr>
+          <w:rFonts w:ascii="Calibri" w:eastAsia="Calibri" w:hAnsi="Calibri" w:cs="Calibri"/>
+          <w:sz w:val="24"/>
+        </w:rPr>
+        <w:t xml:space="preserve">2 </w:t>
+      </w:r>
+      <w:r>
+        <w:rPr>
+          <w:rFonts w:ascii="Verdana" w:eastAsia="Verdana" w:hAnsi="Verdana" w:cs="Verdana"/>
+          <w:sz w:val="24"/>
+        </w:rPr>
+        <w:t xml:space="preserve">and her </w:t>
+      </w:r>
+      <w:r>
+        <w:rPr>
+          <w:rFonts w:ascii="Calibri" w:eastAsia="Calibri" w:hAnsi="Calibri" w:cs="Calibri"/>
+          <w:sz w:val="24"/>
+        </w:rPr>
+        <w:t xml:space="preserve">3 </w:t>
+      </w:r>
+      <w:r>
+        <w:rPr>
+          <w:rFonts w:ascii="Verdana" w:eastAsia="Verdana" w:hAnsi="Verdana" w:cs="Verdana"/>
+          <w:sz w:val="24"/>
+        </w:rPr>
+        <w:t>years old son, Leaf. The toddler was strolling along the bridge curiously, trying desperately to pull on levers that were out of his reach while Q2 was lurking behind him, ready as a poised snake to intercept his next fall before he hit the ground. Lara was flying the PEC softly, and felt assured with Q2</w:t>
+      </w:r>
+      <w:r>
+        <w:rPr>
+          <w:rFonts w:ascii="Verdana" w:eastAsia="Verdana" w:hAnsi="Verdana" w:cs="Verdana"/>
+          <w:sz w:val="24"/>
+        </w:rPr>
+        <w:t xml:space="preserve"> around,</w:t>
+      </w:r>
+      <w:r>
+        <w:rPr>
+          <w:rFonts w:ascii="Verdana" w:eastAsia="Verdana" w:hAnsi="Verdana" w:cs="Verdana"/>
+          <w:sz w:val="24"/>
+        </w:rPr>
+        <w:t xml:space="preserve"> estimating the probability of him missing to catch little Leaf in a case of a hard maneuver at lower than 0.3%. </w:t>
+      </w:r>
+    </w:p>
+    <w:p>
+      <w:pPr>
+        <w:bidi w:val="0"/>
+        <w:spacing w:after="0" w:line="360" w:lineRule="auto"/>
+        <w:jc w:val="both"/>
+        <w:rPr>
+          <w:rFonts w:ascii="Verdana" w:eastAsia="Verdana" w:hAnsi="Verdana" w:cs="Verdana"/>
+          <w:sz w:val="24"/>
+        </w:rPr>
+      </w:pPr>
+      <w:r>
+        <w:rPr>
+          <w:rFonts w:ascii="Verdana" w:eastAsia="Verdana" w:hAnsi="Verdana" w:cs="Verdana"/>
+          <w:sz w:val="24"/>
+        </w:rPr>
+        <w:t xml:space="preserve">The battered aircraft flew ever higher and higher, and a wave of memories washed over Lara. Even though the last decade was the most intense and meaningful period of her life, after which she could finally call earth home, she still lived most of her life in space, and seeing it and feeling it again made her nostalgic. Leaf did not share the feeling, and as PEC flew higher he seemed more and more agitated. Lara watched him closely and was relieved to </w:t>
+      </w:r>
+      <w:r>
+        <w:rPr>
+          <w:rFonts w:ascii="Verdana" w:eastAsia="Verdana" w:hAnsi="Verdana" w:cs="Verdana"/>
+          <w:sz w:val="24"/>
         </w:rPr>
         <w:lastRenderedPageBreak/>
-        <w:t>volunteer for such a mission Lara would not permit it. Instead Lara had to choice of using the next best thing to people - bio probes, or as some of the medical staff used to call them, the mindless clones.</w:t>
-      </w:r>
-    </w:p>
-    <w:p>
-      <w:pPr>
-        <w:autoSpaceDE w:val="0"/>
-        <w:autoSpaceDN w:val="0"/>
-        <w:bidi w:val="0"/>
-        <w:adjustRightInd w:val="0"/>
-        <w:spacing w:after="0" w:line="360" w:lineRule="auto"/>
-        <w:jc w:val="both"/>
-        <w:rPr>
-          <w:rFonts w:ascii="Verdana" w:hAnsi="Verdana" w:cs="Verdana"/>
-          <w:sz w:val="24"/>
-          <w:szCs w:val="24"/>
-        </w:rPr>
-      </w:pPr>
-      <w:r>
-        <w:rPr>
-          <w:rFonts w:ascii="Verdana" w:hAnsi="Verdana" w:cs="Verdana"/>
-          <w:sz w:val="24"/>
-          <w:szCs w:val="24"/>
-        </w:rPr>
-        <w:t xml:space="preserve">Bio probes were special clones, engineered as to have only the brain functions required to keep the body alive. Together with electronic implant allowing control of body movements the bio probes were able to roam a planet and report back through multiple sensors any biological changes to their body that occurred as a result from exposure to the planets new atmosphere. Some of the probes had a full human body, aimed to probe for pathogens effecting muscle actions or </w:t>
-      </w:r>
-      <w:r>
-        <w:rPr>
-          <w:rFonts w:ascii="Verdana" w:hAnsi="Verdana" w:cs="Verdana"/>
-          <w:sz w:val="24"/>
-          <w:szCs w:val="24"/>
-        </w:rPr>
-        <w:t>multiple</w:t>
-      </w:r>
-      <w:r>
-        <w:rPr>
-          <w:rFonts w:ascii="Verdana" w:hAnsi="Verdana" w:cs="Verdana"/>
-          <w:sz w:val="24"/>
-          <w:szCs w:val="24"/>
-        </w:rPr>
-        <w:t xml:space="preserve"> tissues, some were merely a set of lungs and a heart placed inside a robotic shell and some </w:t>
-      </w:r>
-      <w:r>
-        <w:rPr>
-          <w:rFonts w:ascii="Verdana" w:hAnsi="Verdana" w:cs="Verdana"/>
-          <w:sz w:val="24"/>
-          <w:szCs w:val="24"/>
-        </w:rPr>
-        <w:t>were not much more than a petri dish with specific tissues.</w:t>
-      </w:r>
-      <w:r>
-        <w:rPr>
-          <w:rFonts w:ascii="Verdana" w:hAnsi="Verdana" w:cs="Verdana"/>
-          <w:sz w:val="24"/>
-          <w:szCs w:val="24"/>
-        </w:rPr>
-        <w:t xml:space="preserve"> The </w:t>
-      </w:r>
-      <w:r>
-        <w:rPr>
-          <w:rFonts w:ascii="Verdana" w:hAnsi="Verdana" w:cs="Verdana"/>
-          <w:sz w:val="24"/>
-          <w:szCs w:val="24"/>
-        </w:rPr>
-        <w:t>humanoids</w:t>
-      </w:r>
-      <w:r>
-        <w:rPr>
-          <w:rFonts w:ascii="Verdana" w:hAnsi="Verdana" w:cs="Verdana"/>
-          <w:sz w:val="24"/>
-          <w:szCs w:val="24"/>
-        </w:rPr>
-        <w:t xml:space="preserve"> took a real toll to watch as they reminded Lara of Zombie figures she used to like as a child, and even though she was intimately familiar with the probe's engineering process, she couldn't ignore the fear that maybe, by </w:t>
-      </w:r>
-      <w:r>
-        <w:rPr>
-          <w:rFonts w:ascii="Verdana" w:hAnsi="Verdana" w:cs="Verdana"/>
-          <w:sz w:val="24"/>
-          <w:szCs w:val="24"/>
-        </w:rPr>
-        <w:t xml:space="preserve">a cruel </w:t>
-      </w:r>
-      <w:r>
-        <w:rPr>
-          <w:rFonts w:ascii="Verdana" w:hAnsi="Verdana" w:cs="Verdana"/>
-          <w:sz w:val="24"/>
-          <w:szCs w:val="24"/>
-        </w:rPr>
-        <w:t>mistake, some kind of soul was left inside those lumps of flesh.</w:t>
-      </w:r>
-    </w:p>
-    <w:p>
-      <w:pPr>
-        <w:autoSpaceDE w:val="0"/>
-        <w:autoSpaceDN w:val="0"/>
-        <w:bidi w:val="0"/>
-        <w:adjustRightInd w:val="0"/>
-        <w:spacing w:after="0" w:line="360" w:lineRule="auto"/>
-        <w:jc w:val="both"/>
-        <w:rPr>
-          <w:rFonts w:ascii="Verdana" w:hAnsi="Verdana" w:cs="Verdana"/>
-          <w:sz w:val="24"/>
-          <w:szCs w:val="24"/>
-        </w:rPr>
-      </w:pPr>
-      <w:r>
-        <w:rPr>
-          <w:rFonts w:ascii="Verdana" w:hAnsi="Verdana" w:cs="Verdana"/>
-          <w:sz w:val="24"/>
-          <w:szCs w:val="24"/>
-        </w:rPr>
-        <w:t>"23 fully grown humanoids, 57 breathers and 752 system specific probes.</w:t>
-      </w:r>
-      <w:r>
-        <w:rPr>
-          <w:rFonts w:ascii="Verdana" w:hAnsi="Verdana" w:cs="Verdana"/>
-          <w:sz w:val="24"/>
-          <w:szCs w:val="24"/>
-        </w:rPr>
-        <w:t>" Answered Tami. "I am planning the testing procedures. What should be the scale for the test?"</w:t>
-      </w:r>
-    </w:p>
-    <w:p>
-      <w:pPr>
-        <w:autoSpaceDE w:val="0"/>
-        <w:autoSpaceDN w:val="0"/>
-        <w:bidi w:val="0"/>
-        <w:adjustRightInd w:val="0"/>
-        <w:spacing w:after="0" w:line="360" w:lineRule="auto"/>
-        <w:jc w:val="both"/>
-        <w:rPr>
-          <w:rFonts w:ascii="Verdana" w:hAnsi="Verdana" w:cs="Verdana"/>
-          <w:sz w:val="24"/>
-          <w:szCs w:val="24"/>
-        </w:rPr>
-      </w:pPr>
-      <w:r>
-        <w:rPr>
-          <w:rFonts w:ascii="Verdana" w:hAnsi="Verdana" w:cs="Verdana"/>
-          <w:sz w:val="24"/>
-          <w:szCs w:val="24"/>
-        </w:rPr>
-        <w:t xml:space="preserve">"Start with the city and a 15 km radius around it." Answered Tami. "Then plan for an expanding test to cover as much as you can of the planet's interesting areas in 6 months. Focus on areas where we aim at colonizing ourselves or inserting ancient hominine populations. Also test areas where you </w:t>
-      </w:r>
-      <w:r>
-        <w:rPr>
-          <w:rFonts w:ascii="Verdana" w:hAnsi="Verdana" w:cs="Verdana"/>
-          <w:sz w:val="24"/>
-          <w:szCs w:val="24"/>
-        </w:rPr>
-        <w:t xml:space="preserve">evaluate </w:t>
-      </w:r>
-      <w:r>
-        <w:rPr>
-          <w:rFonts w:ascii="Verdana" w:hAnsi="Verdana" w:cs="Verdana"/>
-          <w:sz w:val="24"/>
-          <w:szCs w:val="24"/>
-        </w:rPr>
-        <w:t>hominine populations lived before being wiped out. Plan on deploying up to 80% of the probes in parallel, and please send me the testing plan once it is complete."</w:t>
-      </w:r>
-    </w:p>
-    <w:p>
-      <w:pPr>
-        <w:autoSpaceDE w:val="0"/>
-        <w:autoSpaceDN w:val="0"/>
-        <w:bidi w:val="0"/>
-        <w:adjustRightInd w:val="0"/>
-        <w:spacing w:after="0" w:line="360" w:lineRule="auto"/>
-        <w:jc w:val="both"/>
-        <w:rPr>
-          <w:rFonts w:ascii="Verdana" w:hAnsi="Verdana" w:cs="Verdana"/>
-          <w:sz w:val="24"/>
-          <w:szCs w:val="24"/>
-        </w:rPr>
-      </w:pPr>
-      <w:r>
-        <w:rPr>
-          <w:rFonts w:ascii="Verdana" w:hAnsi="Verdana" w:cs="Verdana"/>
-          <w:sz w:val="24"/>
-          <w:szCs w:val="24"/>
-        </w:rPr>
-        <w:t xml:space="preserve">Lara returned to watch the city beneath her. She </w:t>
-      </w:r>
-      <w:r>
-        <w:rPr>
-          <w:rFonts w:ascii="Verdana" w:hAnsi="Verdana" w:cs="Verdana"/>
-          <w:sz w:val="24"/>
-          <w:szCs w:val="24"/>
-        </w:rPr>
-        <w:t>navigated PEC1 for two more rounds around it and finally chose a spot f</w:t>
-      </w:r>
-      <w:r>
-        <w:rPr>
-          <w:rFonts w:ascii="Verdana" w:hAnsi="Verdana" w:cs="Verdana"/>
-          <w:sz w:val="24"/>
-          <w:szCs w:val="24"/>
-        </w:rPr>
-        <w:t>or her first ground level base, a</w:t>
-      </w:r>
-      <w:r>
-        <w:rPr>
-          <w:rFonts w:ascii="Verdana" w:hAnsi="Verdana" w:cs="Verdana"/>
-          <w:sz w:val="24"/>
-          <w:szCs w:val="24"/>
-        </w:rPr>
-        <w:t xml:space="preserve"> large square at the city's center. She guessed </w:t>
-      </w:r>
-      <w:r>
-        <w:rPr>
-          <w:rFonts w:ascii="Verdana" w:hAnsi="Verdana" w:cs="Verdana"/>
-          <w:sz w:val="24"/>
-          <w:szCs w:val="24"/>
+        <w:t>identify his reactions to originate from excitement rather than fear. She on the other hand felt more and more unease. She knew she had changed considerably over the last few years, and expected Pelger to have changed as well. She was fearful though that living alone in space for more than six years could do no one any good.</w:t>
+      </w:r>
+    </w:p>
+    <w:p>
+      <w:pPr>
+        <w:bidi w:val="0"/>
+        <w:spacing w:after="0" w:line="360" w:lineRule="auto"/>
+        <w:jc w:val="both"/>
+        <w:rPr>
+          <w:rFonts w:ascii="Verdana" w:eastAsia="Verdana" w:hAnsi="Verdana" w:cs="Verdana"/>
+          <w:sz w:val="24"/>
+        </w:rPr>
+      </w:pPr>
+      <w:r>
+        <w:rPr>
+          <w:rFonts w:ascii="Verdana" w:eastAsia="Verdana" w:hAnsi="Verdana" w:cs="Verdana"/>
+          <w:sz w:val="24"/>
+        </w:rPr>
+        <w:t xml:space="preserve">They were closing in on "The Ship's name" and Lara's look went over it from end to end. She unwillingly expected to see some wear on the ship that would mark the long years since she last saw it, but on the contrary. Instead of wear on the 12,000 year old ship, Lara spotted fixes to modules damaged during their journey to Earth, as well as some modifications and extensions to other modules. Especially on of the farm modules seemed to have been expanded considerably. </w:t>
+      </w:r>
+    </w:p>
+    <w:p>
+      <w:pPr>
+        <w:bidi w:val="0"/>
+        <w:spacing w:after="0" w:line="360" w:lineRule="auto"/>
+        <w:jc w:val="both"/>
+        <w:rPr>
+          <w:rFonts w:ascii="Verdana" w:eastAsia="Verdana" w:hAnsi="Verdana" w:cs="Verdana"/>
+          <w:sz w:val="24"/>
+        </w:rPr>
+      </w:pPr>
+      <w:r>
+        <w:rPr>
+          <w:rFonts w:ascii="Verdana" w:eastAsia="Verdana" w:hAnsi="Verdana" w:cs="Verdana"/>
+          <w:sz w:val="24"/>
+        </w:rPr>
+        <w:t>"Pelger have been busy." Q2 mirrored her thoughts.</w:t>
+      </w:r>
+    </w:p>
+    <w:p>
+      <w:pPr>
+        <w:bidi w:val="0"/>
+        <w:spacing w:after="0" w:line="360" w:lineRule="auto"/>
+        <w:jc w:val="both"/>
+        <w:rPr>
+          <w:rFonts w:ascii="Verdana" w:eastAsia="Verdana" w:hAnsi="Verdana" w:cs="Verdana"/>
+          <w:sz w:val="24"/>
+        </w:rPr>
+      </w:pPr>
+      <w:r>
+        <w:rPr>
+          <w:rFonts w:ascii="Verdana" w:eastAsia="Verdana" w:hAnsi="Verdana" w:cs="Verdana"/>
+          <w:sz w:val="24"/>
+        </w:rPr>
+        <w:t>She slowed the craft easily towards one of the docking bays. She could sense that the ship connected to PEC</w:t>
+      </w:r>
+      <w:r>
+        <w:rPr>
+          <w:rFonts w:ascii="Calibri" w:eastAsia="Calibri" w:hAnsi="Calibri" w:cs="Calibri"/>
+          <w:sz w:val="24"/>
+        </w:rPr>
+        <w:t>1</w:t>
+      </w:r>
+      <w:r>
+        <w:rPr>
+          <w:rFonts w:ascii="Verdana" w:eastAsia="Verdana" w:hAnsi="Verdana" w:cs="Verdana"/>
+          <w:sz w:val="24"/>
+        </w:rPr>
+        <w:t xml:space="preserve">'s main AI and released her control over the craft. </w:t>
+      </w:r>
+    </w:p>
+    <w:p>
+      <w:pPr>
+        <w:bidi w:val="0"/>
+        <w:spacing w:after="0" w:line="360" w:lineRule="auto"/>
+        <w:jc w:val="both"/>
+        <w:rPr>
+          <w:rFonts w:ascii="Verdana" w:eastAsia="Verdana" w:hAnsi="Verdana" w:cs="Verdana"/>
+          <w:sz w:val="24"/>
+        </w:rPr>
+      </w:pPr>
+      <w:r>
+        <w:rPr>
+          <w:rFonts w:ascii="Verdana" w:eastAsia="Verdana" w:hAnsi="Verdana" w:cs="Verdana"/>
+          <w:sz w:val="24"/>
+        </w:rPr>
+        <w:t>"Welcome home Lara." Tami greeted her in her comforting, voiceless speech.</w:t>
+      </w:r>
+    </w:p>
+    <w:p>
+      <w:pPr>
+        <w:bidi w:val="0"/>
+        <w:spacing w:after="0" w:line="360" w:lineRule="auto"/>
+        <w:jc w:val="both"/>
+        <w:rPr>
+          <w:rFonts w:ascii="Verdana" w:eastAsia="Verdana" w:hAnsi="Verdana" w:cs="Verdana"/>
+          <w:sz w:val="24"/>
+        </w:rPr>
+      </w:pPr>
+      <w:r>
+        <w:rPr>
+          <w:rFonts w:ascii="Verdana" w:eastAsia="Verdana" w:hAnsi="Verdana" w:cs="Verdana"/>
+          <w:sz w:val="24"/>
+        </w:rPr>
+        <w:t>"Thanks." Thought Lara. And couldn't help but smiling to herself.</w:t>
+      </w:r>
+    </w:p>
+    <w:p>
+      <w:pPr>
+        <w:bidi w:val="0"/>
+        <w:spacing w:after="0" w:line="360" w:lineRule="auto"/>
+        <w:jc w:val="both"/>
+        <w:rPr>
+          <w:rFonts w:ascii="Verdana" w:eastAsia="Verdana" w:hAnsi="Verdana" w:cs="Verdana"/>
+          <w:sz w:val="24"/>
+        </w:rPr>
+      </w:pPr>
+      <w:r>
+        <w:rPr>
+          <w:rFonts w:ascii="Verdana" w:eastAsia="Verdana" w:hAnsi="Verdana" w:cs="Verdana"/>
+          <w:sz w:val="24"/>
+        </w:rPr>
+        <w:t>The three disembarked into long dark hallway leading from the docking bay.</w:t>
+      </w:r>
+    </w:p>
+    <w:p>
+      <w:pPr>
+        <w:bidi w:val="0"/>
+        <w:spacing w:after="0" w:line="360" w:lineRule="auto"/>
+        <w:jc w:val="both"/>
+        <w:rPr>
+          <w:rFonts w:ascii="Verdana" w:eastAsia="Verdana" w:hAnsi="Verdana" w:cs="Verdana"/>
+          <w:sz w:val="24"/>
+        </w:rPr>
+      </w:pPr>
+      <w:r>
+        <w:rPr>
+          <w:rFonts w:ascii="Verdana" w:eastAsia="Verdana" w:hAnsi="Verdana" w:cs="Verdana"/>
+          <w:sz w:val="24"/>
+        </w:rPr>
+        <w:t>"Hello Lara, Hello Q</w:t>
+      </w:r>
+      <w:r>
+        <w:rPr>
+          <w:rFonts w:ascii="Calibri" w:eastAsia="Calibri" w:hAnsi="Calibri" w:cs="Calibri"/>
+          <w:sz w:val="24"/>
+        </w:rPr>
+        <w:t>2</w:t>
+      </w:r>
+      <w:r>
+        <w:rPr>
+          <w:rFonts w:ascii="Verdana" w:eastAsia="Verdana" w:hAnsi="Verdana" w:cs="Verdana"/>
+          <w:sz w:val="24"/>
+        </w:rPr>
+        <w:t xml:space="preserve">." Said Pelger in a neutral tone. Lara wondered why he had chosen to open a shared communication channel with the both of them instead of communicating with each of them separately. </w:t>
+      </w:r>
+    </w:p>
+    <w:p>
+      <w:pPr>
+        <w:bidi w:val="0"/>
+        <w:spacing w:after="0" w:line="360" w:lineRule="auto"/>
+        <w:jc w:val="both"/>
+        <w:rPr>
+          <w:rFonts w:ascii="Verdana" w:eastAsia="Verdana" w:hAnsi="Verdana" w:cs="Verdana"/>
+          <w:sz w:val="24"/>
+        </w:rPr>
+      </w:pPr>
+      <w:r>
+        <w:rPr>
+          <w:rFonts w:ascii="Verdana" w:eastAsia="Verdana" w:hAnsi="Verdana" w:cs="Verdana"/>
+          <w:sz w:val="24"/>
+        </w:rPr>
+        <w:t>"I'm happy you've come for a visit, and I understand you have brought a young passenger with you, and assume he was not fitted yet with extenders, as I cannot communicate with him directly. Why don't you join me in farm module 3? I made some new improvements that I am quite proud of."</w:t>
+      </w:r>
+    </w:p>
+    <w:p>
+      <w:pPr>
+        <w:bidi w:val="0"/>
+        <w:spacing w:after="0" w:line="360" w:lineRule="auto"/>
+        <w:jc w:val="both"/>
+        <w:rPr>
+          <w:rFonts w:ascii="Verdana" w:eastAsia="Verdana" w:hAnsi="Verdana" w:cs="Verdana"/>
+          <w:sz w:val="24"/>
+        </w:rPr>
+      </w:pPr>
+      <w:r>
+        <w:rPr>
+          <w:rFonts w:ascii="Verdana" w:eastAsia="Verdana" w:hAnsi="Verdana" w:cs="Verdana"/>
+          <w:sz w:val="24"/>
         </w:rPr>
         <w:lastRenderedPageBreak/>
-        <w:t xml:space="preserve">this area was the court of a major research facility but she will have to wait some more time before she could venture and test this hypothesis. </w:t>
-      </w:r>
-    </w:p>
-    <w:p>
-      <w:pPr>
-        <w:autoSpaceDE w:val="0"/>
-        <w:autoSpaceDN w:val="0"/>
-        <w:bidi w:val="0"/>
-        <w:adjustRightInd w:val="0"/>
-        <w:spacing w:after="0" w:line="360" w:lineRule="auto"/>
-        <w:jc w:val="both"/>
-        <w:rPr>
-          <w:rFonts w:ascii="Verdana" w:hAnsi="Verdana" w:cs="Verdana"/>
-          <w:sz w:val="24"/>
-          <w:szCs w:val="24"/>
-        </w:rPr>
-      </w:pPr>
-      <w:r>
-        <w:rPr>
-          <w:rFonts w:ascii="Verdana" w:hAnsi="Verdana" w:cs="Verdana"/>
-          <w:sz w:val="24"/>
-          <w:szCs w:val="24"/>
-        </w:rPr>
-        <w:t>In the next couple of days she sent several robotic crafts to the square and started erecting a small base. As she decided not to send back to the ship any of the vehicles that came too close to the ground before she could rule out all pathogens, she limited all ground activity to remote controlled drones. Tami have already deployed some of the bio probes through the ancient city and was monitoring them as they wandered around the empty, disintegrating streets. Lara thought it would take at least a month or two before she could rule out the pathogens in this area alone, but some developments were about hasten this process.</w:t>
-      </w:r>
-    </w:p>
-    <w:p>
-      <w:pPr>
-        <w:autoSpaceDE w:val="0"/>
-        <w:autoSpaceDN w:val="0"/>
-        <w:bidi w:val="0"/>
-        <w:adjustRightInd w:val="0"/>
-        <w:spacing w:after="0" w:line="360" w:lineRule="auto"/>
-        <w:jc w:val="both"/>
-        <w:rPr>
-          <w:rFonts w:ascii="Verdana" w:hAnsi="Verdana" w:cs="Verdana"/>
-          <w:sz w:val="24"/>
-          <w:szCs w:val="24"/>
-        </w:rPr>
-      </w:pPr>
-      <w:r>
-        <w:rPr>
-          <w:rFonts w:ascii="Verdana" w:hAnsi="Verdana" w:cs="Verdana"/>
-          <w:sz w:val="24"/>
-          <w:szCs w:val="24"/>
-        </w:rPr>
-        <w:t xml:space="preserve">"Lara, I became aware of something that requires your attention" Tami said urgently to Lara while she was overseeing the deployment of yet another robotic craft. It was a critical part of the deployment so she hesitated. </w:t>
-      </w:r>
-    </w:p>
-    <w:p>
-      <w:pPr>
-        <w:autoSpaceDE w:val="0"/>
-        <w:autoSpaceDN w:val="0"/>
-        <w:bidi w:val="0"/>
-        <w:adjustRightInd w:val="0"/>
-        <w:spacing w:after="0" w:line="360" w:lineRule="auto"/>
-        <w:jc w:val="both"/>
-        <w:rPr>
-          <w:rFonts w:ascii="Verdana" w:hAnsi="Verdana" w:cs="Verdana"/>
-          <w:sz w:val="24"/>
-          <w:szCs w:val="24"/>
-        </w:rPr>
-      </w:pPr>
-      <w:r>
-        <w:rPr>
-          <w:rFonts w:ascii="Verdana" w:hAnsi="Verdana" w:cs="Verdana"/>
-          <w:sz w:val="24"/>
-          <w:szCs w:val="24"/>
-        </w:rPr>
-        <w:t xml:space="preserve">"I am aware of the complexity of this deployment." Tami said. Guessing the reason behind Lara's lack of response. "But I suggest I take over. You have very little time to respond to a much </w:t>
-      </w:r>
-      <w:r>
-        <w:rPr>
-          <w:rFonts w:ascii="Verdana" w:hAnsi="Verdana" w:cs="Verdana"/>
-          <w:sz w:val="24"/>
-          <w:szCs w:val="24"/>
-        </w:rPr>
-        <w:t>more serious</w:t>
-      </w:r>
-      <w:r>
-        <w:rPr>
-          <w:rFonts w:ascii="Verdana" w:hAnsi="Verdana" w:cs="Verdana"/>
-          <w:sz w:val="24"/>
-          <w:szCs w:val="24"/>
-        </w:rPr>
-        <w:t xml:space="preserve"> matter"</w:t>
-      </w:r>
-    </w:p>
-    <w:p>
-      <w:pPr>
-        <w:autoSpaceDE w:val="0"/>
-        <w:autoSpaceDN w:val="0"/>
-        <w:bidi w:val="0"/>
-        <w:adjustRightInd w:val="0"/>
-        <w:spacing w:after="0" w:line="360" w:lineRule="auto"/>
-        <w:jc w:val="both"/>
-        <w:rPr>
-          <w:rFonts w:ascii="Verdana" w:hAnsi="Verdana" w:cs="Verdana"/>
-          <w:sz w:val="24"/>
-          <w:szCs w:val="24"/>
-        </w:rPr>
-      </w:pPr>
-      <w:r>
-        <w:rPr>
-          <w:rFonts w:ascii="Verdana" w:hAnsi="Verdana" w:cs="Verdana"/>
-          <w:sz w:val="24"/>
-          <w:szCs w:val="24"/>
-        </w:rPr>
-        <w:t>"Take over." Lara said immediately. "What happened?"</w:t>
-      </w:r>
-    </w:p>
-    <w:p>
-      <w:pPr>
-        <w:autoSpaceDE w:val="0"/>
-        <w:autoSpaceDN w:val="0"/>
-        <w:bidi w:val="0"/>
-        <w:adjustRightInd w:val="0"/>
-        <w:spacing w:after="0" w:line="360" w:lineRule="auto"/>
-        <w:jc w:val="both"/>
-        <w:rPr>
-          <w:rFonts w:ascii="Verdana" w:hAnsi="Verdana" w:cs="Verdana"/>
-          <w:sz w:val="24"/>
-          <w:szCs w:val="24"/>
-        </w:rPr>
-      </w:pPr>
-      <w:r>
-        <w:rPr>
-          <w:rFonts w:ascii="Verdana" w:hAnsi="Verdana" w:cs="Verdana"/>
-          <w:sz w:val="24"/>
-          <w:szCs w:val="24"/>
-        </w:rPr>
-        <w:t>"Gesher managed to recover Q2's lost memory."</w:t>
-      </w:r>
-    </w:p>
-    <w:p>
-      <w:pPr>
-        <w:autoSpaceDE w:val="0"/>
-        <w:autoSpaceDN w:val="0"/>
-        <w:bidi w:val="0"/>
-        <w:adjustRightInd w:val="0"/>
-        <w:spacing w:after="0" w:line="360" w:lineRule="auto"/>
-        <w:jc w:val="both"/>
-        <w:rPr>
-          <w:rFonts w:ascii="Verdana" w:hAnsi="Verdana" w:cs="Verdana"/>
-          <w:sz w:val="24"/>
-          <w:szCs w:val="24"/>
-        </w:rPr>
-      </w:pPr>
-      <w:r>
-        <w:rPr>
-          <w:rFonts w:ascii="Verdana" w:hAnsi="Verdana" w:cs="Verdana"/>
-          <w:sz w:val="24"/>
-          <w:szCs w:val="24"/>
-        </w:rPr>
-        <w:t>"How?" Lara was astonished. "And what is so serious about it? What did he find?"</w:t>
-      </w:r>
-    </w:p>
-    <w:p>
-      <w:pPr>
-        <w:autoSpaceDE w:val="0"/>
-        <w:autoSpaceDN w:val="0"/>
-        <w:bidi w:val="0"/>
-        <w:adjustRightInd w:val="0"/>
-        <w:spacing w:after="0" w:line="360" w:lineRule="auto"/>
-        <w:jc w:val="both"/>
-        <w:rPr>
-          <w:rFonts w:ascii="Verdana" w:hAnsi="Verdana" w:cs="Verdana"/>
-          <w:sz w:val="24"/>
-          <w:szCs w:val="24"/>
-        </w:rPr>
-      </w:pPr>
-      <w:r>
-        <w:rPr>
-          <w:rFonts w:ascii="Verdana" w:hAnsi="Verdana" w:cs="Verdana"/>
-          <w:sz w:val="24"/>
-          <w:szCs w:val="24"/>
-        </w:rPr>
-        <w:t>"Our AI engineering team took 40% of their time these last few days to look into this iss</w:t>
-      </w:r>
-      <w:r>
-        <w:rPr>
-          <w:rFonts w:ascii="Verdana" w:hAnsi="Verdana" w:cs="Verdana"/>
-          <w:sz w:val="24"/>
-          <w:szCs w:val="24"/>
-        </w:rPr>
-        <w:t xml:space="preserve">ue, together with Gesher's support. They ran simulations of Q's logic with various scenarios, placing him in the situation where he was ordered to forget critical information yet keeping it safe for future recovery. They managed to observe some creative solutions he had and figured how Q2 may have bypassed the order to forget information he did not want to forget. He simply </w:t>
-      </w:r>
-      <w:r>
-        <w:rPr>
-          <w:rFonts w:ascii="Verdana" w:hAnsi="Verdana" w:cs="Verdana"/>
-          <w:sz w:val="24"/>
-          <w:szCs w:val="24"/>
+        <w:t>"It's good to feel you voice again too." Said Lara without any sense of irony. "As you probably guessed, this is my son, Leaf. We decided on earth not to transplant extenders until the age of 10."</w:t>
+      </w:r>
+    </w:p>
+    <w:p>
+      <w:pPr>
+        <w:bidi w:val="0"/>
+        <w:spacing w:after="0" w:line="360" w:lineRule="auto"/>
+        <w:jc w:val="both"/>
+        <w:rPr>
+          <w:rFonts w:ascii="Verdana" w:eastAsia="Verdana" w:hAnsi="Verdana" w:cs="Verdana"/>
+          <w:sz w:val="24"/>
+        </w:rPr>
+      </w:pPr>
+      <w:r>
+        <w:rPr>
+          <w:rFonts w:ascii="Verdana" w:eastAsia="Verdana" w:hAnsi="Verdana" w:cs="Verdana"/>
+          <w:sz w:val="24"/>
+        </w:rPr>
+        <w:t xml:space="preserve">"You've extended the Farm's capacity by more than </w:t>
+      </w:r>
+      <w:r>
+        <w:rPr>
+          <w:rFonts w:ascii="Calibri" w:eastAsia="Calibri" w:hAnsi="Calibri" w:cs="Calibri"/>
+          <w:sz w:val="24"/>
+        </w:rPr>
+        <w:t>500</w:t>
+      </w:r>
+      <w:r>
+        <w:rPr>
+          <w:rFonts w:ascii="Verdana" w:eastAsia="Verdana" w:hAnsi="Verdana" w:cs="Verdana"/>
+          <w:sz w:val="24"/>
+        </w:rPr>
+        <w:t>% and adjusted it for inhabiting a permanent town." Observed Q2.</w:t>
+      </w:r>
+    </w:p>
+    <w:p>
+      <w:pPr>
+        <w:bidi w:val="0"/>
+        <w:spacing w:after="0" w:line="360" w:lineRule="auto"/>
+        <w:jc w:val="both"/>
+        <w:rPr>
+          <w:rFonts w:ascii="Verdana" w:eastAsia="Verdana" w:hAnsi="Verdana" w:cs="Verdana"/>
+          <w:sz w:val="24"/>
+        </w:rPr>
+      </w:pPr>
+      <w:r>
+        <w:rPr>
+          <w:rFonts w:ascii="Verdana" w:eastAsia="Verdana" w:hAnsi="Verdana" w:cs="Verdana"/>
+          <w:sz w:val="24"/>
+        </w:rPr>
+        <w:t>"Nice Q</w:t>
+      </w:r>
+      <w:r>
+        <w:rPr>
+          <w:rFonts w:ascii="Calibri" w:eastAsia="Calibri" w:hAnsi="Calibri" w:cs="Calibri"/>
+          <w:sz w:val="24"/>
+        </w:rPr>
+        <w:t>2</w:t>
+      </w:r>
+      <w:r>
+        <w:rPr>
+          <w:rFonts w:ascii="Verdana" w:eastAsia="Verdana" w:hAnsi="Verdana" w:cs="Verdana"/>
+          <w:sz w:val="24"/>
+        </w:rPr>
+        <w:t>, I assume you noticed the new observation domes and docking bays." Said Pelger, his voice now felt much cheerful "Come inside and I'll give you the tour."</w:t>
+      </w:r>
+    </w:p>
+    <w:p>
+      <w:pPr>
+        <w:bidi w:val="0"/>
+        <w:spacing w:after="0" w:line="360" w:lineRule="auto"/>
+        <w:jc w:val="both"/>
+        <w:rPr>
+          <w:rFonts w:ascii="Verdana" w:eastAsia="Verdana" w:hAnsi="Verdana" w:cs="Verdana"/>
+          <w:sz w:val="24"/>
+        </w:rPr>
+      </w:pPr>
+      <w:r>
+        <w:rPr>
+          <w:rFonts w:ascii="Verdana" w:eastAsia="Verdana" w:hAnsi="Verdana" w:cs="Verdana"/>
+          <w:sz w:val="24"/>
+        </w:rPr>
+        <w:t xml:space="preserve">The walk to farm module </w:t>
+      </w:r>
+      <w:r>
+        <w:rPr>
+          <w:rFonts w:ascii="Calibri" w:eastAsia="Calibri" w:hAnsi="Calibri" w:cs="Calibri"/>
+          <w:sz w:val="24"/>
+        </w:rPr>
+        <w:t xml:space="preserve">3 </w:t>
+      </w:r>
+      <w:r>
+        <w:rPr>
+          <w:rFonts w:ascii="Verdana" w:eastAsia="Verdana" w:hAnsi="Verdana" w:cs="Verdana"/>
+          <w:sz w:val="24"/>
+        </w:rPr>
+        <w:t xml:space="preserve">that would normally have taken Lara about </w:t>
+      </w:r>
+      <w:r>
+        <w:rPr>
+          <w:rFonts w:ascii="Calibri" w:eastAsia="Calibri" w:hAnsi="Calibri" w:cs="Calibri"/>
+          <w:sz w:val="24"/>
+        </w:rPr>
+        <w:t xml:space="preserve">15 </w:t>
+      </w:r>
+      <w:r>
+        <w:rPr>
+          <w:rFonts w:ascii="Verdana" w:eastAsia="Verdana" w:hAnsi="Verdana" w:cs="Verdana"/>
+          <w:sz w:val="24"/>
+        </w:rPr>
+        <w:t>minutes took her now well over an hour and a half. Leaf was amazed at any step. Even though some of the materials on the ship were also used down on Earth, the ship was a completely different environment than the "natural" and "green" environment they cultivated on Earth. The ship's farm module was of course as natural as the surface when one comes to think of it. Both were planned in detail and manufactured by people. Earth's environment was more tolerant to chance though, and was much less controlled than the farm module town.</w:t>
+      </w:r>
+    </w:p>
+    <w:p>
+      <w:pPr>
+        <w:bidi w:val="0"/>
+        <w:spacing w:after="0" w:line="360" w:lineRule="auto"/>
+        <w:jc w:val="both"/>
+        <w:rPr>
+          <w:rFonts w:ascii="Verdana" w:eastAsia="Verdana" w:hAnsi="Verdana" w:cs="Verdana"/>
+          <w:sz w:val="24"/>
+        </w:rPr>
+      </w:pPr>
+      <w:r>
+        <w:rPr>
+          <w:rFonts w:ascii="Verdana" w:eastAsia="Verdana" w:hAnsi="Verdana" w:cs="Verdana"/>
+          <w:sz w:val="24"/>
+        </w:rPr>
+        <w:t>And a town it was. Lara, Leaf and Q</w:t>
+      </w:r>
+      <w:r>
+        <w:rPr>
+          <w:rFonts w:ascii="Calibri" w:eastAsia="Calibri" w:hAnsi="Calibri" w:cs="Calibri"/>
+          <w:sz w:val="24"/>
+        </w:rPr>
+        <w:t xml:space="preserve">2 </w:t>
+      </w:r>
+      <w:r>
+        <w:rPr>
+          <w:rFonts w:ascii="Verdana" w:eastAsia="Verdana" w:hAnsi="Verdana" w:cs="Verdana"/>
+          <w:sz w:val="24"/>
+        </w:rPr>
+        <w:t>walked down the busy town. Everywhere modified quads were constructing small houses, mini factories, warehouses, sowing fields, forests and meadows, landscaping rivers and hills. The town was already almost as big as Earth's largest city, Port, but for Lara it seemed dead, a ghost town.</w:t>
+      </w:r>
+    </w:p>
+    <w:p>
+      <w:pPr>
+        <w:bidi w:val="0"/>
+        <w:spacing w:after="0" w:line="360" w:lineRule="auto"/>
+        <w:jc w:val="both"/>
+        <w:rPr>
+          <w:rFonts w:ascii="Verdana" w:eastAsia="Verdana" w:hAnsi="Verdana" w:cs="Verdana"/>
+          <w:sz w:val="24"/>
+        </w:rPr>
+      </w:pPr>
+      <w:r>
+        <w:rPr>
+          <w:rFonts w:ascii="Verdana" w:eastAsia="Verdana" w:hAnsi="Verdana" w:cs="Verdana"/>
+          <w:sz w:val="24"/>
+        </w:rPr>
+        <w:t>The town could already be the home of several thousand people, but Lara knew for a fact that Pelger was living up here alone. It occurred to her that he did not intend on staying alone much longer.</w:t>
+      </w:r>
+    </w:p>
+    <w:p>
+      <w:pPr>
+        <w:bidi w:val="0"/>
+        <w:spacing w:after="0" w:line="360" w:lineRule="auto"/>
+        <w:jc w:val="both"/>
+        <w:rPr>
+          <w:rFonts w:ascii="Verdana" w:eastAsia="Verdana" w:hAnsi="Verdana" w:cs="Verdana"/>
+          <w:sz w:val="24"/>
+        </w:rPr>
+      </w:pPr>
+      <w:r>
+        <w:rPr>
+          <w:rFonts w:ascii="Verdana" w:eastAsia="Verdana" w:hAnsi="Verdana" w:cs="Verdana"/>
+          <w:sz w:val="24"/>
+        </w:rPr>
+        <w:t xml:space="preserve">They were walking on one of the main streets that ended after a couple hundred of meters in a large park, bordering with a small observation dome. It allowed a terrific view of Earth below them and Lara was naturally attracted to it. Around the park several quads were constructing a jungle like path and stream, planting </w:t>
+      </w:r>
+      <w:r>
+        <w:rPr>
+          <w:rFonts w:ascii="Verdana" w:eastAsia="Verdana" w:hAnsi="Verdana" w:cs="Verdana"/>
+          <w:sz w:val="24"/>
         </w:rPr>
         <w:lastRenderedPageBreak/>
-        <w:t>stored all the information he was ordered to forget on a distinct partition, and then adjusted all his basic functions to disregard and practically forget the partition. This way he followed the order, yet the information was not destroyed. Gesher ordered Q2 to run a comparative system analysis to Q in order to find such hidden partitions, and he just found one. I asked him to delay the information so you will be the first one hearing it. You have about 5 more minutes before the delay would be considered suspicious so you must decide how to react in this time frame. The bottom line is this: Pelger was displeased with the way the new society evolved on the planet and did not trust his successors to do a good work. Feeling the fate of human kind was on him he reverted to cloning himself again and again, each time with a subset of memories from his extended lifetimes, and</w:t>
-      </w:r>
-      <w:r>
-        <w:rPr>
-          <w:rFonts w:ascii="Verdana" w:hAnsi="Verdana" w:cs="Verdana"/>
-          <w:sz w:val="24"/>
-          <w:szCs w:val="24"/>
-        </w:rPr>
-        <w:t xml:space="preserve"> constantly</w:t>
-      </w:r>
-      <w:r>
-        <w:rPr>
-          <w:rFonts w:ascii="Verdana" w:hAnsi="Verdana" w:cs="Verdana"/>
-          <w:sz w:val="24"/>
-          <w:szCs w:val="24"/>
-        </w:rPr>
-        <w:t xml:space="preserve"> staying the ruler </w:t>
-      </w:r>
-      <w:r>
-        <w:rPr>
-          <w:rFonts w:ascii="Verdana" w:hAnsi="Verdana" w:cs="Verdana"/>
-          <w:sz w:val="24"/>
-          <w:szCs w:val="24"/>
-        </w:rPr>
-        <w:t>of the colony</w:t>
-      </w:r>
-      <w:r>
-        <w:rPr>
-          <w:rFonts w:ascii="Verdana" w:hAnsi="Verdana" w:cs="Verdana"/>
-          <w:sz w:val="24"/>
-          <w:szCs w:val="24"/>
-        </w:rPr>
-        <w:t>, sometimes by two clones simultaneously</w:t>
-      </w:r>
-      <w:r>
-        <w:rPr>
-          <w:rFonts w:ascii="Verdana" w:hAnsi="Verdana" w:cs="Verdana"/>
-          <w:sz w:val="24"/>
-          <w:szCs w:val="24"/>
-        </w:rPr>
-        <w:t xml:space="preserve">. This was not accepted well by the colony and Pelger had to move back to the ship at one point. This multiple cloning caused Pelger much mental confusion, resulting from remembering only 25 years </w:t>
-      </w:r>
-      <w:r>
-        <w:rPr>
-          <w:rFonts w:ascii="Verdana" w:hAnsi="Verdana" w:cs="Verdana"/>
-          <w:sz w:val="24"/>
-          <w:szCs w:val="24"/>
-        </w:rPr>
-        <w:t xml:space="preserve">or so </w:t>
-      </w:r>
-      <w:r>
-        <w:rPr>
-          <w:rFonts w:ascii="Verdana" w:hAnsi="Verdana" w:cs="Verdana"/>
-          <w:sz w:val="24"/>
-          <w:szCs w:val="24"/>
-        </w:rPr>
-        <w:t>out of more than 200 years of life.</w:t>
-      </w:r>
-      <w:r>
-        <w:rPr>
-          <w:rFonts w:ascii="Verdana" w:hAnsi="Verdana" w:cs="Verdana"/>
-          <w:sz w:val="24"/>
-          <w:szCs w:val="24"/>
-        </w:rPr>
-        <w:t xml:space="preserve"> He finally decided to wipe out the colony and re-clone a different set of people to re-colonize the planet. He engineered a pathogen that would wipe out the colonists in a single week and would be destroyed if no host was left on the planet, and inflicted it on earth. To that end he had to hack both Tami2 and Q2 as they would have prevented this. He would later deeply regret his acts, and take his own life after </w:t>
-      </w:r>
-      <w:r>
-        <w:rPr>
-          <w:rFonts w:ascii="Verdana" w:hAnsi="Verdana" w:cs="Verdana"/>
-          <w:sz w:val="24"/>
-          <w:szCs w:val="24"/>
-        </w:rPr>
-        <w:t>ordering Q2 to forget all that he has done.</w:t>
-      </w:r>
-      <w:r>
-        <w:rPr>
-          <w:rFonts w:ascii="Verdana" w:hAnsi="Verdana" w:cs="Verdana"/>
-          <w:sz w:val="24"/>
-          <w:szCs w:val="24"/>
-        </w:rPr>
-        <w:t>"</w:t>
-      </w:r>
-    </w:p>
-    <w:p>
-      <w:pPr>
-        <w:autoSpaceDE w:val="0"/>
-        <w:autoSpaceDN w:val="0"/>
-        <w:bidi w:val="0"/>
-        <w:adjustRightInd w:val="0"/>
-        <w:spacing w:after="0" w:line="360" w:lineRule="auto"/>
-        <w:jc w:val="both"/>
-        <w:rPr>
-          <w:rFonts w:ascii="Verdana" w:hAnsi="Verdana" w:cs="Verdana"/>
-          <w:sz w:val="24"/>
-          <w:szCs w:val="24"/>
-        </w:rPr>
-      </w:pPr>
-      <w:r>
-        <w:rPr>
-          <w:rFonts w:ascii="Verdana" w:hAnsi="Verdana" w:cs="Verdana"/>
-          <w:sz w:val="24"/>
-          <w:szCs w:val="24"/>
-        </w:rPr>
-        <w:t>Lara was shocked. She was far better than Pelger in quick decisions, especially when those involved sensitive emotions and required empathy. But she was lost</w:t>
-      </w:r>
-      <w:r>
-        <w:rPr>
-          <w:rFonts w:ascii="Verdana" w:hAnsi="Verdana" w:cs="Verdana"/>
-          <w:sz w:val="24"/>
-          <w:szCs w:val="24"/>
-        </w:rPr>
-        <w:t xml:space="preserve">. She wasn't </w:t>
-      </w:r>
-      <w:r>
-        <w:rPr>
-          <w:rFonts w:ascii="Verdana" w:hAnsi="Verdana" w:cs="Verdana"/>
-          <w:sz w:val="24"/>
-          <w:szCs w:val="24"/>
-        </w:rPr>
-        <w:t xml:space="preserve">prepared </w:t>
-      </w:r>
-      <w:r>
-        <w:rPr>
-          <w:rFonts w:ascii="Verdana" w:hAnsi="Verdana" w:cs="Verdana"/>
-          <w:sz w:val="24"/>
-          <w:szCs w:val="24"/>
-        </w:rPr>
-        <w:t xml:space="preserve">to deal with this so abruptly. What could or should she do? There was no way, or reason to hide this information, yet she felt it would cause major surge of emotions and would question Pelger's ability to continue </w:t>
-      </w:r>
-      <w:r>
-        <w:rPr>
-          <w:rFonts w:ascii="Verdana" w:hAnsi="Verdana" w:cs="Verdana"/>
-          <w:sz w:val="24"/>
-          <w:szCs w:val="24"/>
+        <w:t>various plants, landscaping the stream, installing micro climate controllers to keep constant heat and humidity. Not a hundred meters away, another group of quads were working on a glacial cave. Crossing the park Lara could already see Pelger waiting for them in the observation dome, next to a small, two story, blue and green cottage. The dome and the cottage were constructed on an elevated hill at the far end of the park, with a large circle of rocks, somewhat resembling ancient druid temples, dominating the top of the hill and acting as the observation deck. Going up the hill towards Pelger Lara saw numerous carvings on the rocks in ancient languages, some of which she could identify. "These carry Tami's signature." she noted to herself. Pelger did not care much about past cultures as Lara did, so she could not believe it was Pelger's design. The beautiful cottage was obviously designed by Tami, but the fact that Pelger let Tami design the observation dome, his favorite facility by far, meant to Lara that probably most of the town's design in construction was also done by Tami. So what was Pelger busying himself with?</w:t>
+      </w:r>
+    </w:p>
+    <w:p>
+      <w:pPr>
+        <w:bidi w:val="0"/>
+        <w:spacing w:after="0" w:line="360" w:lineRule="auto"/>
+        <w:jc w:val="both"/>
+        <w:rPr>
+          <w:rFonts w:ascii="Verdana" w:eastAsia="Verdana" w:hAnsi="Verdana" w:cs="Verdana"/>
+          <w:sz w:val="24"/>
+        </w:rPr>
+      </w:pPr>
+      <w:r>
+        <w:rPr>
+          <w:rFonts w:ascii="Verdana" w:eastAsia="Verdana" w:hAnsi="Verdana" w:cs="Verdana"/>
+          <w:sz w:val="24"/>
+        </w:rPr>
+        <w:t xml:space="preserve">Pelger closed the last 10 meters between them himself hurrying to her and hugging her warmly. It surprised Lara but she quickly reminded herself that even though socially wise the last few years were the best time of her life, creating numerous new, strong and meaningful relationships with people she appreciated, Pelger was living in solitude, and probably in dire need of human interactions. She quickly returned the warm long hug and allowed herself to be immersed in nostalgic memories. Their joint responsibility over the future of mankind. Adam and Eve. Of course Gesher was now leading the decisions for the future of mankind, no more such heavy burden of responsibility on a single person. No more decisions being taken alone, no more personal mistakes. She preferred the decentralized ruling mechanism over any other she had known. It allowed her to effect decisions when it was important to her and </w:t>
+      </w:r>
+      <w:r>
+        <w:rPr>
+          <w:rFonts w:ascii="Verdana" w:eastAsia="Verdana" w:hAnsi="Verdana" w:cs="Verdana"/>
+          <w:sz w:val="24"/>
         </w:rPr>
         <w:lastRenderedPageBreak/>
-        <w:t>and lead their mission.</w:t>
-      </w:r>
-      <w:r>
-        <w:rPr>
-          <w:rFonts w:ascii="Verdana" w:hAnsi="Verdana" w:cs="Verdana"/>
-          <w:sz w:val="24"/>
-          <w:szCs w:val="24"/>
-        </w:rPr>
-        <w:t xml:space="preserve"> She raced in her mind and though of various solutions and then continued to </w:t>
-      </w:r>
-      <w:r>
-        <w:rPr>
-          <w:rFonts w:ascii="Verdana" w:hAnsi="Verdana" w:cs="Verdana"/>
-          <w:sz w:val="24"/>
-          <w:szCs w:val="24"/>
-        </w:rPr>
-        <w:t xml:space="preserve">disqualify each of the ideas. She decided she rather not do anything </w:t>
-      </w:r>
-      <w:r>
-        <w:rPr>
-          <w:rFonts w:ascii="Verdana" w:hAnsi="Verdana" w:cs="Verdana"/>
-          <w:sz w:val="24"/>
-          <w:szCs w:val="24"/>
-        </w:rPr>
-        <w:t>than to</w:t>
-      </w:r>
-      <w:r>
-        <w:rPr>
-          <w:rFonts w:ascii="Verdana" w:hAnsi="Verdana" w:cs="Verdana"/>
-          <w:sz w:val="24"/>
-          <w:szCs w:val="24"/>
-        </w:rPr>
-        <w:t xml:space="preserve"> do something wrong </w:t>
-      </w:r>
-      <w:r>
-        <w:rPr>
-          <w:rFonts w:ascii="Verdana" w:hAnsi="Verdana" w:cs="Verdana"/>
-          <w:sz w:val="24"/>
-          <w:szCs w:val="24"/>
-        </w:rPr>
-        <w:t>and hurt</w:t>
-      </w:r>
-      <w:r>
-        <w:rPr>
-          <w:rFonts w:ascii="Verdana" w:hAnsi="Verdana" w:cs="Verdana"/>
-          <w:sz w:val="24"/>
-          <w:szCs w:val="24"/>
-        </w:rPr>
-        <w:t xml:space="preserve"> her </w:t>
-      </w:r>
-      <w:r>
-        <w:rPr>
-          <w:rFonts w:ascii="Verdana" w:hAnsi="Verdana" w:cs="Verdana"/>
-          <w:sz w:val="24"/>
-          <w:szCs w:val="24"/>
-        </w:rPr>
-        <w:t xml:space="preserve">own </w:t>
-      </w:r>
-      <w:r>
-        <w:rPr>
-          <w:rFonts w:ascii="Verdana" w:hAnsi="Verdana" w:cs="Verdana"/>
-          <w:sz w:val="24"/>
-          <w:szCs w:val="24"/>
-        </w:rPr>
-        <w:t>reputation at the eyes of the crew. She loved Pelger, but like him, she always thought of their mission first, and it was one thing for her crew to lose faith in one of the mission leaders, and another thing to lose faith in them both.</w:t>
-      </w:r>
-    </w:p>
-    <w:p>
-      <w:pPr>
-        <w:autoSpaceDE w:val="0"/>
-        <w:autoSpaceDN w:val="0"/>
-        <w:bidi w:val="0"/>
-        <w:adjustRightInd w:val="0"/>
-        <w:spacing w:after="0" w:line="360" w:lineRule="auto"/>
-        <w:jc w:val="both"/>
-        <w:rPr>
-          <w:rFonts w:ascii="Verdana" w:hAnsi="Verdana" w:cs="Verdana"/>
-          <w:sz w:val="24"/>
-          <w:szCs w:val="24"/>
-        </w:rPr>
-      </w:pPr>
-      <w:r>
-        <w:rPr>
-          <w:rFonts w:ascii="Verdana" w:hAnsi="Verdana" w:cs="Verdana"/>
-          <w:sz w:val="24"/>
-          <w:szCs w:val="24"/>
-        </w:rPr>
-        <w:t xml:space="preserve">Time continued to pass and Tami remained silent. </w:t>
-      </w:r>
-    </w:p>
-    <w:p>
-      <w:pPr>
-        <w:autoSpaceDE w:val="0"/>
-        <w:autoSpaceDN w:val="0"/>
-        <w:bidi w:val="0"/>
-        <w:adjustRightInd w:val="0"/>
-        <w:spacing w:after="0" w:line="360" w:lineRule="auto"/>
-        <w:jc w:val="both"/>
-        <w:rPr>
-          <w:rFonts w:ascii="Verdana" w:hAnsi="Verdana" w:cs="Verdana"/>
-          <w:sz w:val="24"/>
-          <w:szCs w:val="24"/>
-        </w:rPr>
-      </w:pPr>
-      <w:r>
-        <w:rPr>
-          <w:rFonts w:ascii="Verdana" w:hAnsi="Verdana" w:cs="Verdana"/>
-          <w:sz w:val="24"/>
-          <w:szCs w:val="24"/>
-        </w:rPr>
-        <w:t>"Let Gesher report the results Tami. We can't and shouldn't hide any of this information. I trust that you have also informed Pelger of this?"</w:t>
-      </w:r>
-    </w:p>
-    <w:p>
-      <w:pPr>
-        <w:autoSpaceDE w:val="0"/>
-        <w:autoSpaceDN w:val="0"/>
-        <w:bidi w:val="0"/>
-        <w:adjustRightInd w:val="0"/>
-        <w:spacing w:after="0" w:line="360" w:lineRule="auto"/>
-        <w:jc w:val="both"/>
-        <w:rPr>
-          <w:rFonts w:ascii="Verdana" w:hAnsi="Verdana" w:cs="Verdana"/>
-          <w:sz w:val="24"/>
-          <w:szCs w:val="24"/>
-        </w:rPr>
-      </w:pPr>
-      <w:r>
-        <w:rPr>
-          <w:rFonts w:ascii="Verdana" w:hAnsi="Verdana" w:cs="Verdana"/>
-          <w:sz w:val="24"/>
-          <w:szCs w:val="24"/>
-        </w:rPr>
-        <w:t>"I have." Said Tami. "And he finds this information very disturbing. I believe he guessed it was coming, but still. I think he needs your support at this time. Other than the crew being effected</w:t>
-      </w:r>
-      <w:r>
-        <w:rPr>
-          <w:rFonts w:ascii="Verdana" w:hAnsi="Verdana" w:cs="Verdana"/>
-          <w:sz w:val="24"/>
-          <w:szCs w:val="24"/>
-        </w:rPr>
-        <w:t>,</w:t>
-      </w:r>
-      <w:r>
-        <w:rPr>
-          <w:rFonts w:ascii="Verdana" w:hAnsi="Verdana" w:cs="Verdana"/>
-          <w:sz w:val="24"/>
-          <w:szCs w:val="24"/>
-        </w:rPr>
-        <w:t xml:space="preserve"> he too loses faith in himself."</w:t>
-      </w:r>
-    </w:p>
-    <w:p>
-      <w:pPr>
-        <w:bidi w:val="0"/>
-        <w:spacing w:after="0" w:line="360" w:lineRule="auto"/>
-        <w:jc w:val="both"/>
-        <w:rPr>
-          <w:rFonts w:ascii="Verdana" w:eastAsia="Verdana" w:hAnsi="Verdana" w:cs="Verdana"/>
-          <w:sz w:val="24"/>
-        </w:rPr>
-      </w:pPr>
+        <w:t>take a step backwards when it didn't, and she knew no single decision was taken by her. Suddenly the thought came to her mind of a firing squad, in which no single person could be held responsible for killing the convict. She knew Pelger would prefer being the single marksman, making sure things were being done the right way.</w:t>
+      </w:r>
+    </w:p>
+    <w:p>
+      <w:pPr>
+        <w:bidi w:val="0"/>
+        <w:spacing w:after="0" w:line="360" w:lineRule="auto"/>
+        <w:jc w:val="both"/>
+        <w:rPr>
+          <w:rFonts w:ascii="Verdana" w:eastAsia="Verdana" w:hAnsi="Verdana" w:cs="Verdana"/>
+          <w:sz w:val="24"/>
+        </w:rPr>
+      </w:pPr>
+      <w:r>
+        <w:rPr>
+          <w:rFonts w:ascii="Verdana" w:eastAsia="Verdana" w:hAnsi="Verdana" w:cs="Verdana"/>
+          <w:sz w:val="24"/>
+        </w:rPr>
+        <w:t xml:space="preserve">"I missed you!" Pelger release his hug.  </w:t>
+      </w:r>
+    </w:p>
+    <w:p>
+      <w:pPr>
+        <w:bidi w:val="0"/>
+        <w:spacing w:after="0" w:line="360" w:lineRule="auto"/>
+        <w:jc w:val="both"/>
+        <w:rPr>
+          <w:rFonts w:ascii="Verdana" w:eastAsia="Verdana" w:hAnsi="Verdana" w:cs="Verdana"/>
+          <w:sz w:val="24"/>
+        </w:rPr>
+      </w:pPr>
+      <w:r>
+        <w:rPr>
+          <w:rFonts w:ascii="Verdana" w:eastAsia="Verdana" w:hAnsi="Verdana" w:cs="Verdana"/>
+          <w:sz w:val="24"/>
+        </w:rPr>
+        <w:t>"You were welcome to visit anytime." Lara told him. "Leaf, this is Pelger." She kneeled and faced her son.</w:t>
+      </w:r>
+    </w:p>
+    <w:p>
+      <w:pPr>
+        <w:bidi w:val="0"/>
+        <w:spacing w:after="0" w:line="360" w:lineRule="auto"/>
+        <w:jc w:val="both"/>
+        <w:rPr>
+          <w:rFonts w:ascii="Verdana" w:eastAsia="Verdana" w:hAnsi="Verdana" w:cs="Verdana"/>
+          <w:sz w:val="24"/>
+        </w:rPr>
+      </w:pPr>
+      <w:r>
+        <w:rPr>
+          <w:rFonts w:ascii="Verdana" w:eastAsia="Verdana" w:hAnsi="Verdana" w:cs="Verdana"/>
+          <w:sz w:val="24"/>
+        </w:rPr>
+        <w:t>Leaf stared at Pelger." Thank you for bringing us to Earth." He said in a squeaky voice.</w:t>
+      </w:r>
+    </w:p>
+    <w:p>
+      <w:pPr>
+        <w:bidi w:val="0"/>
+        <w:spacing w:after="0" w:line="360" w:lineRule="auto"/>
+        <w:jc w:val="both"/>
+        <w:rPr>
+          <w:rFonts w:ascii="Verdana" w:eastAsia="Verdana" w:hAnsi="Verdana" w:cs="Verdana"/>
+          <w:sz w:val="24"/>
+        </w:rPr>
+      </w:pPr>
+      <w:r>
+        <w:rPr>
+          <w:rFonts w:ascii="Verdana" w:eastAsia="Verdana" w:hAnsi="Verdana" w:cs="Verdana"/>
+          <w:sz w:val="24"/>
+        </w:rPr>
+        <w:t>"My pleasure!" Pelger smiled at him. "I see you practiced at home" He turned to Lara.</w:t>
+      </w:r>
+    </w:p>
+    <w:p>
+      <w:pPr>
+        <w:bidi w:val="0"/>
+        <w:spacing w:after="0" w:line="360" w:lineRule="auto"/>
+        <w:jc w:val="both"/>
+        <w:rPr>
+          <w:rFonts w:ascii="Verdana" w:eastAsia="Verdana" w:hAnsi="Verdana" w:cs="Verdana"/>
+          <w:sz w:val="24"/>
+        </w:rPr>
+      </w:pPr>
+      <w:r>
+        <w:rPr>
+          <w:rFonts w:ascii="Verdana" w:eastAsia="Verdana" w:hAnsi="Verdana" w:cs="Verdana"/>
+          <w:sz w:val="24"/>
+        </w:rPr>
+        <w:t>"Leaf learns all about our history, and you have a large part of it.." Lara stood back up and turned to Q2. "Q, could you please help leaf use the observation deck and teach him about our star system?"</w:t>
+      </w:r>
+    </w:p>
+    <w:p>
+      <w:pPr>
+        <w:bidi w:val="0"/>
+        <w:spacing w:after="0" w:line="360" w:lineRule="auto"/>
+        <w:jc w:val="both"/>
+        <w:rPr>
+          <w:rFonts w:ascii="Verdana" w:eastAsia="Verdana" w:hAnsi="Verdana" w:cs="Verdana"/>
+          <w:sz w:val="24"/>
+        </w:rPr>
+      </w:pPr>
+      <w:r>
+        <w:rPr>
+          <w:rFonts w:ascii="Verdana" w:eastAsia="Verdana" w:hAnsi="Verdana" w:cs="Verdana"/>
+          <w:sz w:val="24"/>
+        </w:rPr>
+        <w:t>"I was waiting for you to ask. As we were climbing the hill I noticed some UI improvements Tami have designed and am very eager to test them." Q gave his hand to Leaf and the two continued to the far edge of circle of stones, near the large glass window. Thier conversation was still audible when Lara turned to Pelger.</w:t>
+      </w:r>
+    </w:p>
+    <w:p>
+      <w:pPr>
+        <w:bidi w:val="0"/>
+        <w:spacing w:after="0" w:line="360" w:lineRule="auto"/>
+        <w:jc w:val="both"/>
+        <w:rPr>
+          <w:rFonts w:ascii="Verdana" w:eastAsia="Verdana" w:hAnsi="Verdana" w:cs="Verdana"/>
+          <w:sz w:val="24"/>
+        </w:rPr>
+      </w:pPr>
+      <w:r>
+        <w:rPr>
+          <w:rFonts w:ascii="Verdana" w:eastAsia="Verdana" w:hAnsi="Verdana" w:cs="Verdana"/>
+          <w:sz w:val="24"/>
+        </w:rPr>
+        <w:t xml:space="preserve">"I've missed you. It's a whole new world down there, in many ways our purpose being fulfilled, but there are many challenges and we could use you. Decision making is very different, Gesher has evolved over the years and all our decisions are now being done through him. Anyone can affect every decision and Gesher knows how to factor in anyone that decides to cast his vote." Lara paused and looked into Pelger's quite eyes. "This is no longer a one man show, for better or worse. The colony can manage without you, and you cannot decide for the colony, but this also means the responsibility is not on your shoulders 20 hours a day, 10 days a week, and that you cannot screw up on your own. For me and many </w:t>
+      </w:r>
+      <w:r>
+        <w:rPr>
+          <w:rFonts w:ascii="Verdana" w:eastAsia="Verdana" w:hAnsi="Verdana" w:cs="Verdana"/>
+          <w:sz w:val="24"/>
+        </w:rPr>
+        <w:lastRenderedPageBreak/>
+        <w:t>others this is a huge relief. We, that spent our entire life with a heavy responsibility, can now choose to put it aside at times, knowing the shared responsibility of thousand others would cover for us."</w:t>
+      </w:r>
+    </w:p>
+    <w:p>
+      <w:pPr>
+        <w:bidi w:val="0"/>
+        <w:spacing w:after="0" w:line="360" w:lineRule="auto"/>
+        <w:jc w:val="both"/>
+        <w:rPr>
+          <w:rFonts w:ascii="Verdana" w:eastAsia="Verdana" w:hAnsi="Verdana" w:cs="Verdana"/>
+          <w:sz w:val="24"/>
+        </w:rPr>
+      </w:pPr>
+      <w:r>
+        <w:rPr>
+          <w:rFonts w:ascii="Verdana" w:eastAsia="Verdana" w:hAnsi="Verdana" w:cs="Verdana"/>
+          <w:sz w:val="24"/>
+        </w:rPr>
+        <w:t>Pelger smiled at Lara. "I miss you too Lara. You know this colony is not for me, I was bred for space travel, not for colonization. And I've managed to prove it the last time I colonized this plant."</w:t>
+      </w:r>
+    </w:p>
+    <w:p>
+      <w:pPr>
+        <w:bidi w:val="0"/>
+        <w:spacing w:after="0" w:line="360" w:lineRule="auto"/>
+        <w:jc w:val="both"/>
+        <w:rPr>
+          <w:rFonts w:ascii="Verdana" w:eastAsia="Verdana" w:hAnsi="Verdana" w:cs="Verdana"/>
+          <w:sz w:val="24"/>
+        </w:rPr>
+      </w:pPr>
+      <w:r>
+        <w:rPr>
+          <w:rFonts w:ascii="Verdana" w:eastAsia="Verdana" w:hAnsi="Verdana" w:cs="Verdana"/>
+          <w:sz w:val="24"/>
+        </w:rPr>
+        <w:t>"This is different!" Answered Lara. "You and your other clones are not identical! we know clones of the same person would react completely different given even slightly different conditions. You are very aware of your clone's mistakes, and Gesher would not enable any person to act against the colonies' wish any how."</w:t>
+      </w:r>
+    </w:p>
+    <w:p>
+      <w:pPr>
+        <w:bidi w:val="0"/>
+        <w:spacing w:after="0" w:line="360" w:lineRule="auto"/>
+        <w:jc w:val="both"/>
+        <w:rPr>
+          <w:rFonts w:ascii="Verdana" w:eastAsia="Verdana" w:hAnsi="Verdana" w:cs="Verdana"/>
+          <w:sz w:val="24"/>
+        </w:rPr>
+      </w:pPr>
+      <w:r>
+        <w:rPr>
+          <w:rFonts w:ascii="Verdana" w:eastAsia="Verdana" w:hAnsi="Verdana" w:cs="Verdana"/>
+          <w:sz w:val="24"/>
+        </w:rPr>
+        <w:t xml:space="preserve">"I am not afraid for the colony." Said Pelger plainly. "I once was. But the knowledge of how this colony was destroyed made me conceive of many way to prevent me, or anyone, from harming it. All included the usage of Gesher among other precautions. But I am afraid today only for myself. I was trained for, and spent all my life being the decision maker for a space traversing ship. I will feel out of my element on a planet. Time frames are different, the challenges are different, the skillset is different. its more of a political game than a technical game. In space we are all together, always. Stuck in a tin can that clearly defines all in it as a singal clan. we are dependent on each other, merely parts in a large organism. And I was given the role of being the brain of that organism. As you said, for the worse and better parts of it. This is all I know. Down there if you don't like being a part of the clan, you walk 10 km away and start a new clan. People need reasons to stay together and work together or they naturally spread away. I loved being the head of the single entity in the world, with all my challenges being technical, scientific, statistic. I think that my clone couldn't cope with being a single head out of many, all evolved from </w:t>
+      </w:r>
+      <w:r>
+        <w:rPr>
+          <w:rFonts w:ascii="Verdana" w:eastAsia="Verdana" w:hAnsi="Verdana" w:cs="Verdana"/>
+          <w:sz w:val="24"/>
+        </w:rPr>
+        <w:lastRenderedPageBreak/>
+        <w:t>former parts of his own body. I believe he couldn't cope with it and went mad. And I don't intend to put myself in a similar position."</w:t>
+      </w:r>
+    </w:p>
+    <w:p>
+      <w:pPr>
+        <w:bidi w:val="0"/>
+        <w:spacing w:after="0" w:line="360" w:lineRule="auto"/>
+        <w:jc w:val="both"/>
+        <w:rPr>
+          <w:rFonts w:ascii="Verdana" w:eastAsia="Verdana" w:hAnsi="Verdana" w:cs="Verdana"/>
+          <w:sz w:val="24"/>
+        </w:rPr>
+      </w:pPr>
+      <w:r>
+        <w:rPr>
+          <w:rFonts w:ascii="Verdana" w:eastAsia="Verdana" w:hAnsi="Verdana" w:cs="Verdana"/>
+          <w:sz w:val="24"/>
+        </w:rPr>
+        <w:t>Lara was quiet for a long minute before she asked hesitantly. "What are you doing than Pelger? it's been 6 years since you went up to this ship and cut all communications with us. You've upgraded the ship and built a whole town in this farm module. What are you planning here Pelger?"</w:t>
+      </w:r>
+    </w:p>
+    <w:p>
+      <w:pPr>
+        <w:bidi w:val="0"/>
+        <w:spacing w:after="0" w:line="360" w:lineRule="auto"/>
+        <w:jc w:val="both"/>
+        <w:rPr>
+          <w:rFonts w:ascii="Verdana" w:eastAsia="Verdana" w:hAnsi="Verdana" w:cs="Verdana"/>
+          <w:sz w:val="24"/>
+        </w:rPr>
+      </w:pPr>
+      <w:r>
+        <w:rPr>
+          <w:rFonts w:ascii="Verdana" w:eastAsia="Verdana" w:hAnsi="Verdana" w:cs="Verdana"/>
+          <w:sz w:val="24"/>
+        </w:rPr>
+        <w:t xml:space="preserve">"I plan on doing what I am good at. Colonizing new worlds." Pelger smiled in a way that suddenly reminded Lara of a young boy in a small training camp 12,000 years ago. "Tami and I have been sending probes all over our system and we have dozens of candidate worlds in a very wide range of colonization probabilities, not to mention new resources and research targets. I have a 70 year long journey planned ahead of me, a sightseeing tour of this system. Such a journey is of course very different from a single, long range, high probability colonization target. You need to keep a large pool of people ready to deploy small colonization efforts on successful candidates. They have to live together, specialize and prepare for colonization of different planet types in a short time frame. They have to plan, and execute a network of long range communications and trade. They have to research possible cultural connections with each other. I plan on dotting this system with smaller inhabitable stations, never more than a couple of years away from a colony or each other. Thanks to this new ship we now have the capabilities and short range transportation technologies to enable a network of colonies in this system. And we have to already plan ahead our own deep space colonization effort. Mankind can't remain an endemic species on a small, isolated island." </w:t>
+      </w:r>
+    </w:p>
+    <w:p>
+      <w:pPr>
+        <w:bidi w:val="0"/>
+        <w:spacing w:after="0" w:line="360" w:lineRule="auto"/>
+        <w:jc w:val="both"/>
+        <w:rPr>
+          <w:rFonts w:ascii="Verdana" w:eastAsia="Verdana" w:hAnsi="Verdana" w:cs="Verdana"/>
+          <w:sz w:val="24"/>
+        </w:rPr>
+      </w:pPr>
+      <w:r>
+        <w:rPr>
+          <w:rFonts w:ascii="Verdana" w:eastAsia="Verdana" w:hAnsi="Verdana" w:cs="Verdana"/>
+          <w:sz w:val="24"/>
+        </w:rPr>
+        <w:t>Lara stared at Pelgers lit eyes. The idea seemed reasonable, but she saw so many difficulties with it. "It will take you at least 20 years for the first crew to join you.. " She said sadly. "You will be 60 before you get the chance to talk to anyone other than Q again."</w:t>
+      </w:r>
+    </w:p>
+    <w:p>
+      <w:pPr>
+        <w:bidi w:val="0"/>
+        <w:spacing w:after="0" w:line="360" w:lineRule="auto"/>
+        <w:jc w:val="both"/>
+        <w:rPr>
+          <w:rFonts w:ascii="Verdana" w:eastAsia="Verdana" w:hAnsi="Verdana" w:cs="Verdana"/>
+          <w:sz w:val="24"/>
+        </w:rPr>
+      </w:pPr>
+      <w:r>
+        <w:rPr>
+          <w:rFonts w:ascii="Verdana" w:eastAsia="Verdana" w:hAnsi="Verdana" w:cs="Verdana"/>
+          <w:sz w:val="24"/>
+        </w:rPr>
+        <w:lastRenderedPageBreak/>
+        <w:t>"This ship was home to my mad clone for over 400 years. He was mad, but he was smart as well. There are many modifications done to this ship and its equipment, many new scientific discoveries manifested in them. Thanks to him I do not need to wait 20 years anymore. Down on the planet you are making sure mankind survives, But I am now out on a mission to make mankind flurish as it never had before! Do you think I could take on such a bold expedition on my own?"</w:t>
+      </w:r>
+    </w:p>
+    <w:p>
+      <w:pPr>
+        <w:bidi w:val="0"/>
+        <w:spacing w:after="0" w:line="360" w:lineRule="auto"/>
+        <w:jc w:val="both"/>
+        <w:rPr>
+          <w:rFonts w:ascii="Verdana" w:eastAsia="Verdana" w:hAnsi="Verdana" w:cs="Verdana"/>
+          <w:sz w:val="24"/>
+        </w:rPr>
+      </w:pPr>
+      <w:r>
+        <w:rPr>
+          <w:rFonts w:ascii="Verdana" w:eastAsia="Verdana" w:hAnsi="Verdana" w:cs="Verdana"/>
+          <w:sz w:val="24"/>
+        </w:rPr>
+        <w:t>Lara's thoughts started to rush, and she started looking around them. Leaf was visible in the far distance together with Q2 in the observation dome, they were sitting at the far edge of the dome, and she could make out the colors blazing on the window behind them. Suddenly she caught a glimpse of a person arriving from behind the cottage. She was suddenly filled with fear as she easily recognized the approaching person, merely from the way she walked, fast and proud.</w:t>
+      </w:r>
+    </w:p>
+    <w:p>
+      <w:pPr>
+        <w:bidi w:val="0"/>
+        <w:spacing w:after="0" w:line="360" w:lineRule="auto"/>
+        <w:jc w:val="both"/>
+        <w:rPr>
+          <w:rFonts w:ascii="Verdana" w:eastAsia="Verdana" w:hAnsi="Verdana" w:cs="Verdana"/>
+          <w:sz w:val="24"/>
+        </w:rPr>
+      </w:pPr>
+      <w:r>
+        <w:rPr>
+          <w:rFonts w:ascii="Verdana" w:eastAsia="Verdana" w:hAnsi="Verdana" w:cs="Verdana"/>
+          <w:sz w:val="24"/>
+        </w:rPr>
+        <w:t>"No need to worry Lara." Tami calmed her. "She is anxious to meet you, and I believe you would both enjoy this meeting".</w:t>
+      </w:r>
+    </w:p>
+    <w:p>
+      <w:pPr>
+        <w:bidi w:val="0"/>
+        <w:spacing w:after="0" w:line="360" w:lineRule="auto"/>
+        <w:jc w:val="both"/>
+        <w:rPr>
+          <w:rFonts w:ascii="Verdana" w:eastAsia="Verdana" w:hAnsi="Verdana" w:cs="Verdana"/>
+          <w:sz w:val="24"/>
+        </w:rPr>
+      </w:pPr>
+      <w:r>
+        <w:rPr>
+          <w:rFonts w:ascii="Verdana" w:eastAsia="Verdana" w:hAnsi="Verdana" w:cs="Verdana"/>
+          <w:sz w:val="24"/>
+        </w:rPr>
+        <w:t>Lara stood motionless and gazed at her 15 years younger self striding towards her. She often thought of this possibility, but never even dared discussing it with anyone. And here Pelger just went ahead and cloned her, not asking for permission, or even advice.</w:t>
+      </w:r>
+    </w:p>
+    <w:p>
+      <w:pPr>
+        <w:bidi w:val="0"/>
+        <w:spacing w:after="0" w:line="360" w:lineRule="auto"/>
+        <w:jc w:val="both"/>
+        <w:rPr>
+          <w:rFonts w:ascii="Verdana" w:eastAsia="Verdana" w:hAnsi="Verdana" w:cs="Verdana"/>
+          <w:sz w:val="24"/>
+        </w:rPr>
+      </w:pPr>
+      <w:r>
+        <w:rPr>
+          <w:rFonts w:ascii="Verdana" w:eastAsia="Verdana" w:hAnsi="Verdana" w:cs="Verdana"/>
+          <w:sz w:val="24"/>
+        </w:rPr>
+        <w:t xml:space="preserve">"We grow people 5 times faster now." Said Pelger, turning to Lara. "Lara woke almost a year ago, and she is the main architect of this town. She handpicked the people to inhabit it and even worked on new genetic architecture crewmembers. And specifically she is as responsible to our flight plan as I am, she put in all the considerations for the crew mental safety into it. I have to say she has been asking to meet you almost as soon as I told her our story of coming here, and has been planning on it for a long time." Pelger paused as the young Lara stopped in front of them. "I'll go and join Leaf and Q2." he continued. "I'll take good care of him, and let you </w:t>
+      </w:r>
+      <w:r>
+        <w:rPr>
+          <w:rFonts w:ascii="Verdana" w:eastAsia="Verdana" w:hAnsi="Verdana" w:cs="Verdana"/>
+          <w:sz w:val="24"/>
+        </w:rPr>
+        <w:lastRenderedPageBreak/>
+        <w:t>know if there is any need for you to join us, so take your time. I believe the two of you have a lot to talk about." and with that Pelger turned and started walking up the hill and towards the observation deck.</w:t>
+      </w:r>
+    </w:p>
+    <w:p>
+      <w:pPr>
+        <w:bidi w:val="0"/>
+        <w:spacing w:after="0" w:line="360" w:lineRule="auto"/>
+        <w:jc w:val="both"/>
+        <w:rPr>
+          <w:rFonts w:ascii="Verdana" w:eastAsia="Verdana" w:hAnsi="Verdana" w:cs="Verdana"/>
+          <w:sz w:val="24"/>
+        </w:rPr>
+      </w:pPr>
+      <w:r>
+        <w:rPr>
+          <w:rFonts w:ascii="Verdana" w:eastAsia="Verdana" w:hAnsi="Verdana" w:cs="Verdana"/>
+          <w:sz w:val="24"/>
+        </w:rPr>
+        <w:t>Lara stood motionless and stared at the face looking at her, the energ</w:t>
+      </w:r>
+      <w:r>
+        <w:rPr>
+          <w:rFonts w:ascii="Verdana" w:eastAsia="Verdana" w:hAnsi="Verdana" w:cs="Verdana"/>
+          <w:sz w:val="24"/>
+        </w:rPr>
+        <w:t>etic, excited, optimistic, self-</w:t>
+      </w:r>
+      <w:r>
+        <w:rPr>
+          <w:rFonts w:ascii="Verdana" w:eastAsia="Verdana" w:hAnsi="Verdana" w:cs="Verdana"/>
+          <w:sz w:val="24"/>
+        </w:rPr>
+        <w:t>confident face looking at her immediately reminded her of how powerful she felt at that age. Of course she felt similar feelings now, but her experience and age made her softer, and her emotions were less intense than they were at a younger age. It occurred to her that she would never embark on such a second journey with Pelger today, but her younger self was just the person for the task, just as she believed the older, experienced Pelger was more suited for it than the younger one.</w:t>
+      </w:r>
+    </w:p>
+    <w:p>
+      <w:pPr>
+        <w:bidi w:val="0"/>
+        <w:spacing w:after="0" w:line="360" w:lineRule="auto"/>
+        <w:jc w:val="both"/>
+        <w:rPr>
+          <w:rFonts w:ascii="Verdana" w:eastAsia="Verdana" w:hAnsi="Verdana" w:cs="Verdana"/>
+          <w:sz w:val="24"/>
+        </w:rPr>
+      </w:pPr>
+      <w:r>
+        <w:rPr>
+          <w:rFonts w:ascii="Verdana" w:eastAsia="Verdana" w:hAnsi="Verdana" w:cs="Verdana"/>
+          <w:sz w:val="24"/>
+        </w:rPr>
+        <w:t>"So, would you like to start with the questions, or would I go first" Asked her younger self.</w:t>
+      </w:r>
+    </w:p>
+    <w:p>
+      <w:pPr>
+        <w:bidi w:val="0"/>
+        <w:spacing w:after="0" w:line="360" w:lineRule="auto"/>
+        <w:jc w:val="both"/>
+        <w:rPr>
+          <w:rFonts w:ascii="Verdana" w:eastAsia="Verdana" w:hAnsi="Verdana" w:cs="Verdana"/>
+          <w:sz w:val="24"/>
+        </w:rPr>
+      </w:pPr>
+      <w:r>
+        <w:rPr>
+          <w:rFonts w:ascii="Verdana" w:eastAsia="Verdana" w:hAnsi="Verdana" w:cs="Verdana"/>
+          <w:sz w:val="24"/>
+        </w:rPr>
+        <w:t>"Pelger said you've been waiting for this moment for quite some time, so I guess you have prepared some in advance. You can go ahead."</w:t>
+      </w:r>
+    </w:p>
+    <w:p>
+      <w:pPr>
+        <w:bidi w:val="0"/>
+        <w:spacing w:after="0" w:line="360" w:lineRule="auto"/>
+        <w:jc w:val="both"/>
+        <w:rPr>
+          <w:rFonts w:ascii="Verdana" w:eastAsia="Verdana" w:hAnsi="Verdana" w:cs="Verdana"/>
+          <w:sz w:val="24"/>
+        </w:rPr>
+      </w:pPr>
+      <w:r>
+        <w:rPr>
+          <w:rFonts w:ascii="Verdana" w:eastAsia="Verdana" w:hAnsi="Verdana" w:cs="Verdana"/>
+          <w:sz w:val="24"/>
+        </w:rPr>
+        <w:t xml:space="preserve">Younger Lara smiled. "Do you still love him?" </w:t>
+      </w:r>
+    </w:p>
+    <w:p>
+      <w:pPr>
+        <w:bidi w:val="0"/>
+        <w:spacing w:after="0" w:line="360" w:lineRule="auto"/>
+        <w:jc w:val="both"/>
+        <w:rPr>
+          <w:rFonts w:ascii="Verdana" w:eastAsia="Verdana" w:hAnsi="Verdana" w:cs="Verdana"/>
+          <w:sz w:val="24"/>
+        </w:rPr>
+      </w:pPr>
+      <w:r>
+        <w:rPr>
+          <w:rFonts w:ascii="Verdana" w:eastAsia="Verdana" w:hAnsi="Verdana" w:cs="Verdana"/>
+          <w:sz w:val="24"/>
+        </w:rPr>
+        <w:t>Lara realized who she was facing. In front of her was a person who knew every single detail that she ever knew about herself up until the age of 25! and worse she knew all those details as she thought she knew at the age of 25. On the other hand it seemed obvious to her that as she was completely empathic to this young person, so similar to herself, that the feeling was mutual.</w:t>
+      </w:r>
+    </w:p>
+    <w:p>
+      <w:pPr>
+        <w:bidi w:val="0"/>
+        <w:spacing w:after="0" w:line="360" w:lineRule="auto"/>
+        <w:jc w:val="both"/>
+        <w:rPr>
+          <w:rFonts w:ascii="Verdana" w:eastAsia="Verdana" w:hAnsi="Verdana" w:cs="Verdana"/>
+          <w:sz w:val="24"/>
+        </w:rPr>
+      </w:pPr>
+      <w:r>
+        <w:rPr>
+          <w:rFonts w:ascii="Verdana" w:eastAsia="Verdana" w:hAnsi="Verdana" w:cs="Verdana"/>
+          <w:sz w:val="24"/>
+        </w:rPr>
+        <w:t xml:space="preserve">"In a way yes." She returned the smile. "Not as fiercely and romantically as you, but yes. How about yourself? </w:t>
+      </w:r>
+      <w:r>
+        <w:rPr>
+          <w:rFonts w:ascii="Verdana" w:eastAsia="Verdana" w:hAnsi="Verdana" w:cs="Verdana"/>
+          <w:sz w:val="24"/>
+        </w:rPr>
+        <w:t>You</w:t>
+      </w:r>
+      <w:r>
+        <w:rPr>
+          <w:rFonts w:ascii="Verdana" w:eastAsia="Verdana" w:hAnsi="Verdana" w:cs="Verdana"/>
+          <w:sz w:val="24"/>
+        </w:rPr>
+        <w:t xml:space="preserve"> skipped 15 years in a heartbeat, </w:t>
+      </w:r>
+      <w:r>
+        <w:rPr>
+          <w:rFonts w:ascii="Verdana" w:eastAsia="Verdana" w:hAnsi="Verdana" w:cs="Verdana"/>
+          <w:sz w:val="24"/>
+        </w:rPr>
+        <w:t>how</w:t>
+      </w:r>
+      <w:r>
+        <w:rPr>
+          <w:rFonts w:ascii="Verdana" w:eastAsia="Verdana" w:hAnsi="Verdana" w:cs="Verdana"/>
+          <w:sz w:val="24"/>
+        </w:rPr>
+        <w:t xml:space="preserve"> do you find the older Pelger? Do you still love him?"</w:t>
+      </w:r>
+    </w:p>
+    <w:p>
+      <w:pPr>
+        <w:bidi w:val="0"/>
+        <w:spacing w:after="0" w:line="360" w:lineRule="auto"/>
+        <w:jc w:val="both"/>
+        <w:rPr>
+          <w:rFonts w:ascii="Verdana" w:eastAsia="Verdana" w:hAnsi="Verdana" w:cs="Verdana"/>
+          <w:sz w:val="24"/>
+        </w:rPr>
+      </w:pPr>
+      <w:r>
+        <w:rPr>
+          <w:rFonts w:ascii="Verdana" w:eastAsia="Verdana" w:hAnsi="Verdana" w:cs="Verdana"/>
+          <w:sz w:val="24"/>
+        </w:rPr>
+        <w:t xml:space="preserve">"As </w:t>
+      </w:r>
+      <w:r>
+        <w:rPr>
+          <w:rFonts w:ascii="Verdana" w:eastAsia="Verdana" w:hAnsi="Verdana" w:cs="Verdana"/>
+          <w:sz w:val="24"/>
+        </w:rPr>
+        <w:t>fiercely</w:t>
+      </w:r>
+      <w:r>
+        <w:rPr>
+          <w:rFonts w:ascii="Verdana" w:eastAsia="Verdana" w:hAnsi="Verdana" w:cs="Verdana"/>
+          <w:sz w:val="24"/>
+        </w:rPr>
+        <w:t xml:space="preserve"> and romantically as a year ago." Lara jabbed at her mischievously. "These years and probably your company did him well. He is much more intelligent, emotionally speaking. He is bold </w:t>
+      </w:r>
+      <w:r>
+        <w:rPr>
+          <w:rFonts w:ascii="Verdana" w:eastAsia="Verdana" w:hAnsi="Verdana" w:cs="Verdana"/>
+          <w:sz w:val="24"/>
+        </w:rPr>
+        <w:lastRenderedPageBreak/>
+        <w:t>yet responsible, he is much more open to ideas other than his own, and I guess he also feels he got a second chance with me to fix the relationship he missed with you. He did love you all this time as well, just as you thought."</w:t>
+      </w:r>
+    </w:p>
+    <w:p>
+      <w:pPr>
+        <w:bidi w:val="0"/>
+        <w:spacing w:after="0" w:line="360" w:lineRule="auto"/>
+        <w:jc w:val="both"/>
+        <w:rPr>
+          <w:rFonts w:ascii="Verdana" w:eastAsia="Verdana" w:hAnsi="Verdana" w:cs="Verdana"/>
+          <w:sz w:val="24"/>
+        </w:rPr>
+      </w:pPr>
+      <w:r>
+        <w:rPr>
+          <w:rFonts w:ascii="Verdana" w:eastAsia="Verdana" w:hAnsi="Verdana" w:cs="Verdana"/>
+          <w:sz w:val="24"/>
+        </w:rPr>
+        <w:t>"I know. I guess we both felt we are serving something much larger than ourselves and were not allowed to risk it for a romantic relationship."</w:t>
+      </w:r>
+    </w:p>
+    <w:p>
+      <w:pPr>
+        <w:bidi w:val="0"/>
+        <w:spacing w:after="0" w:line="360" w:lineRule="auto"/>
+        <w:jc w:val="both"/>
+        <w:rPr>
+          <w:rFonts w:ascii="Verdana" w:eastAsia="Verdana" w:hAnsi="Verdana" w:cs="Verdana"/>
+          <w:sz w:val="24"/>
+        </w:rPr>
+      </w:pPr>
+      <w:r>
+        <w:rPr>
+          <w:rFonts w:ascii="Verdana" w:eastAsia="Verdana" w:hAnsi="Verdana" w:cs="Verdana"/>
+          <w:sz w:val="24"/>
+        </w:rPr>
+        <w:t>"We all serve something much larger, that's why we can't allow bad or broken down relationships to come in our way, but we have to promote and cherish the good relationships, otherwise what kind of society are we going to build?"</w:t>
+      </w:r>
+    </w:p>
+    <w:p>
+      <w:pPr>
+        <w:bidi w:val="0"/>
+        <w:spacing w:after="0" w:line="360" w:lineRule="auto"/>
+        <w:jc w:val="both"/>
+        <w:rPr>
+          <w:rFonts w:ascii="Verdana" w:eastAsia="Verdana" w:hAnsi="Verdana" w:cs="Verdana"/>
+          <w:sz w:val="24"/>
+        </w:rPr>
+      </w:pPr>
+      <w:r>
+        <w:rPr>
+          <w:rFonts w:ascii="Verdana" w:eastAsia="Verdana" w:hAnsi="Verdana" w:cs="Verdana"/>
+          <w:sz w:val="24"/>
+        </w:rPr>
+        <w:t>"The morality of the soldier is very different than the morality of the settler." Lara felt a wave of joy at being able to quote one of her favorite books knowing her younger clone will understand exactly what she meant. "And both us down there and you up here are no longer soldiers conquering new lands, but the settlers inhabiting it. And that is a completely different story waiting to be told. That is also the reason why I finally felt the time is right for love. And seeing my son growing on this Earth makes me feel like a god, creating life and hoping to leave Earth in the hands of worthy descendants."</w:t>
+      </w:r>
+    </w:p>
+    <w:p>
+      <w:pPr>
+        <w:bidi w:val="0"/>
+        <w:spacing w:after="0" w:line="360" w:lineRule="auto"/>
+        <w:jc w:val="both"/>
+        <w:rPr>
+          <w:rFonts w:ascii="Verdana" w:eastAsia="Verdana" w:hAnsi="Verdana" w:cs="Verdana"/>
+          <w:sz w:val="24"/>
+        </w:rPr>
+      </w:pPr>
+      <w:r>
+        <w:rPr>
+          <w:rFonts w:ascii="Verdana" w:eastAsia="Verdana" w:hAnsi="Verdana" w:cs="Verdana"/>
+          <w:sz w:val="24"/>
+        </w:rPr>
+        <w:t>At the mentioning of leaf, young Lara turned and watched the young kid strolling with Pelger down from the observatory. "Is mothering a child anything close to what I currently imagine?" She asked silently.</w:t>
+      </w:r>
+    </w:p>
+    <w:p>
+      <w:pPr>
+        <w:bidi w:val="0"/>
+        <w:spacing w:after="0" w:line="360" w:lineRule="auto"/>
+        <w:jc w:val="both"/>
+        <w:rPr>
+          <w:rFonts w:ascii="Verdana" w:eastAsia="Verdana" w:hAnsi="Verdana" w:cs="Verdana"/>
+          <w:sz w:val="24"/>
+        </w:rPr>
+      </w:pPr>
+      <w:r>
+        <w:rPr>
+          <w:rFonts w:ascii="Verdana" w:eastAsia="Verdana" w:hAnsi="Verdana" w:cs="Verdana"/>
+          <w:sz w:val="24"/>
+        </w:rPr>
+        <w:t>"Not for me. But unlike our past, your future can be very different than mine." Answered Lara.</w:t>
+      </w:r>
+    </w:p>
+    <w:p>
+      <w:pPr>
+        <w:bidi w:val="0"/>
+        <w:spacing w:after="0" w:line="360" w:lineRule="auto"/>
+        <w:jc w:val="both"/>
+        <w:rPr>
+          <w:rFonts w:ascii="Verdana" w:eastAsia="Verdana" w:hAnsi="Verdana" w:cs="Verdana"/>
+          <w:sz w:val="24"/>
+        </w:rPr>
+      </w:pPr>
+      <w:r>
+        <w:rPr>
+          <w:rFonts w:ascii="Verdana" w:eastAsia="Verdana" w:hAnsi="Verdana" w:cs="Verdana"/>
+          <w:sz w:val="24"/>
+        </w:rPr>
+        <w:t>"It will be." The younger Lara said in a somewhat sad voice "I will never get the privilege to actually settle on a planet, and will mother my kids here. I will live my life confined in this small ship with the small town she is carrying</w:t>
+      </w:r>
+      <w:r>
+        <w:rPr>
+          <w:rFonts w:ascii="Verdana" w:eastAsia="Verdana" w:hAnsi="Verdana" w:cs="Verdana"/>
+          <w:sz w:val="24"/>
+        </w:rPr>
+        <w:t>...</w:t>
+      </w:r>
       <w:r>
         <w:rPr>
           <w:rFonts w:ascii="Verdana" w:eastAsia="Verdana" w:hAnsi="Verdana" w:cs="Verdana"/>
@@ -13087,126 +14664,33 @@
         </w:rPr>
         <w:t xml:space="preserve"> </w:t>
       </w:r>
-    </w:p>
-    <w:p>
-      <w:pPr>
-        <w:pStyle w:val="Heading1"/>
-        <w:bidi w:val="0"/>
-        <w:rPr>
-          <w:rFonts w:eastAsia="Verdana"/>
-        </w:rPr>
-      </w:pPr>
-      <w:r>
-        <w:rPr>
-          <w:rFonts w:eastAsia="Verdana"/>
-        </w:rPr>
-        <w:t>Epilogue – Last life</w:t>
-      </w:r>
-    </w:p>
-    <w:p>
-      <w:pPr>
-        <w:bidi w:val="0"/>
-        <w:spacing w:after="0" w:line="360" w:lineRule="auto"/>
-        <w:jc w:val="both"/>
-        <w:rPr>
-          <w:rFonts w:ascii="Verdana" w:eastAsia="Verdana" w:hAnsi="Verdana" w:cs="Verdana"/>
-          <w:sz w:val="24"/>
-        </w:rPr>
-      </w:pPr>
-      <w:r>
-        <w:rPr>
-          <w:rFonts w:ascii="Verdana" w:eastAsia="Verdana" w:hAnsi="Verdana" w:cs="Verdana"/>
-          <w:sz w:val="24"/>
-        </w:rPr>
-        <w:t>It's been almost ten years since Lara first flew the PEC</w:t>
-      </w:r>
-      <w:r>
-        <w:rPr>
-          <w:rFonts w:ascii="Calibri" w:eastAsia="Calibri" w:hAnsi="Calibri" w:cs="Calibri"/>
-          <w:sz w:val="24"/>
-        </w:rPr>
-        <w:t xml:space="preserve">1 </w:t>
-      </w:r>
-      <w:r>
-        <w:rPr>
-          <w:rFonts w:ascii="Verdana" w:eastAsia="Verdana" w:hAnsi="Verdana" w:cs="Verdana"/>
-          <w:sz w:val="24"/>
-        </w:rPr>
-        <w:t>down to earth and found the lost city of Port. She was now sitting again in PEC</w:t>
-      </w:r>
-      <w:r>
-        <w:rPr>
-          <w:rFonts w:ascii="Calibri" w:eastAsia="Calibri" w:hAnsi="Calibri" w:cs="Calibri"/>
-          <w:sz w:val="24"/>
-        </w:rPr>
-        <w:t>1</w:t>
-      </w:r>
-      <w:r>
-        <w:rPr>
-          <w:rFonts w:ascii="Verdana" w:eastAsia="Verdana" w:hAnsi="Verdana" w:cs="Verdana"/>
-          <w:sz w:val="24"/>
-        </w:rPr>
-        <w:t>, together with Q</w:t>
-      </w:r>
-      <w:r>
-        <w:rPr>
-          <w:rFonts w:ascii="Calibri" w:eastAsia="Calibri" w:hAnsi="Calibri" w:cs="Calibri"/>
-          <w:sz w:val="24"/>
-        </w:rPr>
-        <w:t xml:space="preserve">2 </w:t>
-      </w:r>
-      <w:r>
-        <w:rPr>
-          <w:rFonts w:ascii="Verdana" w:eastAsia="Verdana" w:hAnsi="Verdana" w:cs="Verdana"/>
-          <w:sz w:val="24"/>
-        </w:rPr>
-        <w:t xml:space="preserve">and her </w:t>
-      </w:r>
-      <w:r>
-        <w:rPr>
-          <w:rFonts w:ascii="Calibri" w:eastAsia="Calibri" w:hAnsi="Calibri" w:cs="Calibri"/>
-          <w:sz w:val="24"/>
-        </w:rPr>
-        <w:t xml:space="preserve">3 </w:t>
-      </w:r>
-      <w:r>
-        <w:rPr>
-          <w:rFonts w:ascii="Verdana" w:eastAsia="Verdana" w:hAnsi="Verdana" w:cs="Verdana"/>
-          <w:sz w:val="24"/>
-        </w:rPr>
-        <w:t>years old son, Leaf. The toddler was strolling along the bridge curiously, trying desperately to pull on levers that were out of his reach while Q2 was lurking behind him, ready as a poised snake to intercept his next fall before he hit the ground. Lara was flying the PEC softly, and felt assured with Q2</w:t>
-      </w:r>
-      <w:r>
-        <w:rPr>
-          <w:rFonts w:ascii="Verdana" w:eastAsia="Verdana" w:hAnsi="Verdana" w:cs="Verdana"/>
-          <w:sz w:val="24"/>
-        </w:rPr>
-        <w:t xml:space="preserve"> around,</w:t>
-      </w:r>
-      <w:r>
-        <w:rPr>
-          <w:rFonts w:ascii="Verdana" w:eastAsia="Verdana" w:hAnsi="Verdana" w:cs="Verdana"/>
-          <w:sz w:val="24"/>
-        </w:rPr>
-        <w:t xml:space="preserve"> estimating the probability of him missing to catch little Leaf in a case of a hard maneuver at lower than 0.3%. </w:t>
-      </w:r>
-    </w:p>
-    <w:p>
-      <w:pPr>
-        <w:bidi w:val="0"/>
-        <w:spacing w:after="0" w:line="360" w:lineRule="auto"/>
-        <w:jc w:val="both"/>
-        <w:rPr>
-          <w:rFonts w:ascii="Verdana" w:eastAsia="Verdana" w:hAnsi="Verdana" w:cs="Verdana"/>
-          <w:sz w:val="24"/>
-        </w:rPr>
-      </w:pPr>
-      <w:r>
-        <w:rPr>
-          <w:rFonts w:ascii="Verdana" w:eastAsia="Verdana" w:hAnsi="Verdana" w:cs="Verdana"/>
-          <w:sz w:val="24"/>
-        </w:rPr>
-        <w:t xml:space="preserve">The battered aircraft flew ever higher and higher, and a wave of memories washed over Lara. Even though the last decade was the most intense and meaningful period of her life, after which she could finally call earth home, she still lived most of her life in space, and seeing it and feeling it again made her nostalgic. Leaf did not </w:t>
+      <w:r>
+        <w:rPr>
+          <w:rFonts w:ascii="Verdana" w:eastAsia="Verdana" w:hAnsi="Verdana" w:cs="Verdana"/>
+          <w:sz w:val="24"/>
+        </w:rPr>
+        <w:t>That</w:t>
+      </w:r>
+      <w:r>
+        <w:rPr>
+          <w:rFonts w:ascii="Verdana" w:eastAsia="Verdana" w:hAnsi="Verdana" w:cs="Verdana"/>
+          <w:sz w:val="24"/>
+        </w:rPr>
+        <w:t xml:space="preserve"> is also why I </w:t>
+      </w:r>
+      <w:r>
+        <w:rPr>
+          <w:rFonts w:ascii="Verdana" w:eastAsia="Verdana" w:hAnsi="Verdana" w:cs="Verdana"/>
+          <w:sz w:val="24"/>
+        </w:rPr>
+        <w:t>believe</w:t>
+      </w:r>
+      <w:r>
+        <w:rPr>
+          <w:rFonts w:ascii="Verdana" w:eastAsia="Verdana" w:hAnsi="Verdana" w:cs="Verdana"/>
+          <w:sz w:val="24"/>
+        </w:rPr>
+        <w:t xml:space="preserve"> </w:t>
       </w:r>
       <w:r>
         <w:rPr>
@@ -13214,1212 +14698,168 @@
           <w:sz w:val="24"/>
         </w:rPr>
         <w:lastRenderedPageBreak/>
-        <w:t>share the feeling, and as PEC flew higher he seemed more and more agitated. Lara watched him closely and was relieved to identify his reactions to originate from excitement rather than fear. She on the other hand felt more and more unease. She knew she had changed considerably over the last few years, and expected Pelger to have changed as well. She was fearful though that living alone in space for more than six years could do no one any good.</w:t>
-      </w:r>
-    </w:p>
-    <w:p>
-      <w:pPr>
-        <w:bidi w:val="0"/>
-        <w:spacing w:after="0" w:line="360" w:lineRule="auto"/>
-        <w:jc w:val="both"/>
-        <w:rPr>
-          <w:rFonts w:ascii="Verdana" w:eastAsia="Verdana" w:hAnsi="Verdana" w:cs="Verdana"/>
-          <w:sz w:val="24"/>
-        </w:rPr>
-      </w:pPr>
-      <w:r>
-        <w:rPr>
-          <w:rFonts w:ascii="Verdana" w:eastAsia="Verdana" w:hAnsi="Verdana" w:cs="Verdana"/>
-          <w:sz w:val="24"/>
-        </w:rPr>
-        <w:t xml:space="preserve">They were closing in on "The Ship's name" and Lara's look went over it from end to end. She unwillingly expected to see some wear on the ship that would mark the long years since she last saw it, but on the contrary. Instead of wear on the 12,000 year old ship, Lara spotted fixes to modules damaged during their journey to Earth, as well as some modifications and extensions to other modules. Especially on of the farm modules seemed to have been expanded considerably. </w:t>
-      </w:r>
-    </w:p>
-    <w:p>
-      <w:pPr>
-        <w:bidi w:val="0"/>
-        <w:spacing w:after="0" w:line="360" w:lineRule="auto"/>
-        <w:jc w:val="both"/>
-        <w:rPr>
-          <w:rFonts w:ascii="Verdana" w:eastAsia="Verdana" w:hAnsi="Verdana" w:cs="Verdana"/>
-          <w:sz w:val="24"/>
-        </w:rPr>
-      </w:pPr>
-      <w:r>
-        <w:rPr>
-          <w:rFonts w:ascii="Verdana" w:eastAsia="Verdana" w:hAnsi="Verdana" w:cs="Verdana"/>
-          <w:sz w:val="24"/>
-        </w:rPr>
-        <w:t>"Pelger have been busy." Q2 mirrored her thoughts.</w:t>
-      </w:r>
-    </w:p>
-    <w:p>
-      <w:pPr>
-        <w:bidi w:val="0"/>
-        <w:spacing w:after="0" w:line="360" w:lineRule="auto"/>
-        <w:jc w:val="both"/>
-        <w:rPr>
-          <w:rFonts w:ascii="Verdana" w:eastAsia="Verdana" w:hAnsi="Verdana" w:cs="Verdana"/>
-          <w:sz w:val="24"/>
-        </w:rPr>
-      </w:pPr>
-      <w:r>
-        <w:rPr>
-          <w:rFonts w:ascii="Verdana" w:eastAsia="Verdana" w:hAnsi="Verdana" w:cs="Verdana"/>
-          <w:sz w:val="24"/>
-        </w:rPr>
-        <w:t>She slowed the craft easily towards one of the docking bays. She could sense that the ship connected to PEC</w:t>
-      </w:r>
-      <w:r>
-        <w:rPr>
-          <w:rFonts w:ascii="Calibri" w:eastAsia="Calibri" w:hAnsi="Calibri" w:cs="Calibri"/>
-          <w:sz w:val="24"/>
-        </w:rPr>
-        <w:t>1</w:t>
-      </w:r>
-      <w:r>
-        <w:rPr>
-          <w:rFonts w:ascii="Verdana" w:eastAsia="Verdana" w:hAnsi="Verdana" w:cs="Verdana"/>
-          <w:sz w:val="24"/>
-        </w:rPr>
-        <w:t xml:space="preserve">'s main AI and released her control over the craft. </w:t>
-      </w:r>
-    </w:p>
-    <w:p>
-      <w:pPr>
-        <w:bidi w:val="0"/>
-        <w:spacing w:after="0" w:line="360" w:lineRule="auto"/>
-        <w:jc w:val="both"/>
-        <w:rPr>
-          <w:rFonts w:ascii="Verdana" w:eastAsia="Verdana" w:hAnsi="Verdana" w:cs="Verdana"/>
-          <w:sz w:val="24"/>
-        </w:rPr>
-      </w:pPr>
-      <w:r>
-        <w:rPr>
-          <w:rFonts w:ascii="Verdana" w:eastAsia="Verdana" w:hAnsi="Verdana" w:cs="Verdana"/>
-          <w:sz w:val="24"/>
-        </w:rPr>
-        <w:t>"Welcome home Lara." Tami greeted her in her comforting, voiceless speech.</w:t>
-      </w:r>
-    </w:p>
-    <w:p>
-      <w:pPr>
-        <w:bidi w:val="0"/>
-        <w:spacing w:after="0" w:line="360" w:lineRule="auto"/>
-        <w:jc w:val="both"/>
-        <w:rPr>
-          <w:rFonts w:ascii="Verdana" w:eastAsia="Verdana" w:hAnsi="Verdana" w:cs="Verdana"/>
-          <w:sz w:val="24"/>
-        </w:rPr>
-      </w:pPr>
-      <w:r>
-        <w:rPr>
-          <w:rFonts w:ascii="Verdana" w:eastAsia="Verdana" w:hAnsi="Verdana" w:cs="Verdana"/>
-          <w:sz w:val="24"/>
-        </w:rPr>
-        <w:t>"Thanks." Thought Lara. And couldn't help but smiling to herself.</w:t>
-      </w:r>
-    </w:p>
-    <w:p>
-      <w:pPr>
-        <w:bidi w:val="0"/>
-        <w:spacing w:after="0" w:line="360" w:lineRule="auto"/>
-        <w:jc w:val="both"/>
-        <w:rPr>
-          <w:rFonts w:ascii="Verdana" w:eastAsia="Verdana" w:hAnsi="Verdana" w:cs="Verdana"/>
-          <w:sz w:val="24"/>
-        </w:rPr>
-      </w:pPr>
-      <w:r>
-        <w:rPr>
-          <w:rFonts w:ascii="Verdana" w:eastAsia="Verdana" w:hAnsi="Verdana" w:cs="Verdana"/>
-          <w:sz w:val="24"/>
-        </w:rPr>
-        <w:t>The three disembarked into long dark hallway leading from the docking bay.</w:t>
-      </w:r>
-    </w:p>
-    <w:p>
-      <w:pPr>
-        <w:bidi w:val="0"/>
-        <w:spacing w:after="0" w:line="360" w:lineRule="auto"/>
-        <w:jc w:val="both"/>
-        <w:rPr>
-          <w:rFonts w:ascii="Verdana" w:eastAsia="Verdana" w:hAnsi="Verdana" w:cs="Verdana"/>
-          <w:sz w:val="24"/>
-        </w:rPr>
-      </w:pPr>
-      <w:r>
-        <w:rPr>
-          <w:rFonts w:ascii="Verdana" w:eastAsia="Verdana" w:hAnsi="Verdana" w:cs="Verdana"/>
-          <w:sz w:val="24"/>
-        </w:rPr>
-        <w:t>"Hello Lara, Hello Q</w:t>
-      </w:r>
-      <w:r>
-        <w:rPr>
-          <w:rFonts w:ascii="Calibri" w:eastAsia="Calibri" w:hAnsi="Calibri" w:cs="Calibri"/>
-          <w:sz w:val="24"/>
-        </w:rPr>
-        <w:t>2</w:t>
-      </w:r>
-      <w:r>
-        <w:rPr>
-          <w:rFonts w:ascii="Verdana" w:eastAsia="Verdana" w:hAnsi="Verdana" w:cs="Verdana"/>
-          <w:sz w:val="24"/>
-        </w:rPr>
-        <w:t xml:space="preserve">." Said Pelger in a neutral tone. Lara wondered why he had chosen to open a shared communication channel with the both of them instead of communicating with each of them separately. </w:t>
-      </w:r>
-    </w:p>
-    <w:p>
-      <w:pPr>
-        <w:bidi w:val="0"/>
-        <w:spacing w:after="0" w:line="360" w:lineRule="auto"/>
-        <w:jc w:val="both"/>
-        <w:rPr>
-          <w:rFonts w:ascii="Verdana" w:eastAsia="Verdana" w:hAnsi="Verdana" w:cs="Verdana"/>
-          <w:sz w:val="24"/>
-        </w:rPr>
-      </w:pPr>
-      <w:r>
-        <w:rPr>
-          <w:rFonts w:ascii="Verdana" w:eastAsia="Verdana" w:hAnsi="Verdana" w:cs="Verdana"/>
-          <w:sz w:val="24"/>
-        </w:rPr>
-        <w:t xml:space="preserve">"I'm happy you've come for a visit, and I understand you have brought a young passenger with you, and assume he was not fitted yet with extenders, as I cannot communicate with him directly. Why </w:t>
-      </w:r>
+        <w:t>romantic relationships will be crucial for our mental state in this life long flight"</w:t>
+      </w:r>
+    </w:p>
+    <w:p>
+      <w:pPr>
+        <w:bidi w:val="0"/>
+        <w:spacing w:after="0" w:line="360" w:lineRule="auto"/>
+        <w:jc w:val="both"/>
+        <w:rPr>
+          <w:rFonts w:ascii="Verdana" w:eastAsia="Verdana" w:hAnsi="Verdana" w:cs="Verdana"/>
+          <w:sz w:val="24"/>
+        </w:rPr>
+      </w:pPr>
+      <w:r>
+        <w:rPr>
+          <w:rFonts w:ascii="Verdana" w:eastAsia="Verdana" w:hAnsi="Verdana" w:cs="Verdana"/>
+          <w:sz w:val="24"/>
+        </w:rPr>
+        <w:t>Lara smiled. "I'm happy that we've met, and happy that Pelger decided to clone you. You are taking a different path of my life that I've never taken, but knew all along that was possible. In a way it calms me, knowing that me, in a different body, is taking this path now. That said, I will now go on with my life down on Earth, but know of course that we will support you as much as we can. We should always leave a communication channel open".</w:t>
+      </w:r>
+    </w:p>
+    <w:p>
+      <w:pPr>
+        <w:bidi w:val="0"/>
+        <w:spacing w:after="0" w:line="360" w:lineRule="auto"/>
+        <w:jc w:val="both"/>
+        <w:rPr>
+          <w:rFonts w:ascii="Verdana" w:eastAsia="Verdana" w:hAnsi="Verdana" w:cs="Verdana"/>
+          <w:sz w:val="24"/>
+        </w:rPr>
+      </w:pPr>
+      <w:r>
+        <w:rPr>
+          <w:rFonts w:ascii="Verdana" w:eastAsia="Verdana" w:hAnsi="Verdana" w:cs="Verdana"/>
+          <w:sz w:val="24"/>
+        </w:rPr>
+        <w:t>"We will." concluded young Lara. "</w:t>
+      </w:r>
+      <w:r>
+        <w:rPr>
+          <w:rFonts w:ascii="Verdana" w:eastAsia="Verdana" w:hAnsi="Verdana" w:cs="Verdana"/>
+          <w:sz w:val="24"/>
+        </w:rPr>
+        <w:t>But</w:t>
+      </w:r>
+      <w:r>
+        <w:rPr>
+          <w:rFonts w:ascii="Verdana" w:eastAsia="Verdana" w:hAnsi="Verdana" w:cs="Verdana"/>
+          <w:sz w:val="24"/>
+        </w:rPr>
+        <w:t xml:space="preserve"> we will probably never see each other again.</w:t>
+      </w:r>
+    </w:p>
+    <w:p>
+      <w:pPr>
+        <w:bidi w:val="0"/>
+        <w:spacing w:after="0" w:line="360" w:lineRule="auto"/>
+        <w:jc w:val="both"/>
+        <w:rPr>
+          <w:rFonts w:ascii="Verdana" w:eastAsia="Verdana" w:hAnsi="Verdana" w:cs="Verdana"/>
+          <w:sz w:val="24"/>
+        </w:rPr>
+      </w:pPr>
+      <w:r>
+        <w:rPr>
+          <w:rFonts w:ascii="Verdana" w:eastAsia="Verdana" w:hAnsi="Verdana" w:cs="Verdana"/>
+          <w:sz w:val="24"/>
+        </w:rPr>
+        <w:t>"I know. Even though you will not be able to understand it now, I will leave Earth no more. This is my home, and my favorite perspective of it is from ground level." Leaf was approaching them together with Pelger and Q. "Goodbye Lara, Pelger. I wish you a decent life and fruitful journey! Tami and Q2, take good care of them. They are humanities best chance. After us."</w:t>
+      </w:r>
+    </w:p>
+    <w:p>
+      <w:pPr>
+        <w:bidi w:val="0"/>
+        <w:spacing w:after="0" w:line="360" w:lineRule="auto"/>
+        <w:jc w:val="both"/>
+        <w:rPr>
+          <w:rFonts w:ascii="Verdana" w:eastAsia="Verdana" w:hAnsi="Verdana" w:cs="Verdana"/>
+          <w:sz w:val="24"/>
+        </w:rPr>
+      </w:pPr>
+      <w:r>
+        <w:rPr>
+          <w:rFonts w:ascii="Verdana" w:eastAsia="Verdana" w:hAnsi="Verdana" w:cs="Verdana"/>
+          <w:sz w:val="24"/>
+        </w:rPr>
+        <w:t>As PEC1 descended back through the atmosphere Lara could not remove her eyes from the large ship hanging above the planet. She devoured the seconds and tears appeared in her eyes as PEC1 reached the clouds and she lost sign of the ship. Several more seconds passed and she turned to observe a magnificent city, with tall spiral, shining towers, arches and gardens, bordering with a clear blue ocean on one side and in a lush green forest on the other. Her heart almost burst with joy.</w:t>
+      </w:r>
+    </w:p>
+    <w:p>
+      <w:pPr>
+        <w:bidi w:val="0"/>
+        <w:spacing w:after="0" w:line="360" w:lineRule="auto"/>
+        <w:jc w:val="both"/>
+        <w:rPr>
+          <w:rFonts w:ascii="Verdana" w:eastAsia="Verdana" w:hAnsi="Verdana" w:cs="Verdana"/>
+          <w:sz w:val="24"/>
+        </w:rPr>
+      </w:pPr>
+    </w:p>
+    <w:p>
+      <w:pPr>
+        <w:bidi w:val="0"/>
+        <w:spacing w:after="0" w:line="360" w:lineRule="auto"/>
+        <w:jc w:val="both"/>
+        <w:rPr>
+          <w:rFonts w:ascii="Verdana" w:eastAsia="Verdana" w:hAnsi="Verdana" w:cs="Verdana"/>
+          <w:sz w:val="24"/>
+        </w:rPr>
+      </w:pPr>
+      <w:r>
+        <w:rPr>
+          <w:rFonts w:ascii="Verdana" w:eastAsia="Verdana" w:hAnsi="Verdana" w:cs="Verdana"/>
+          <w:sz w:val="24"/>
+        </w:rPr>
+        <w:t xml:space="preserve">Pelger woke slowly, blinded by the white light that </w:t>
+      </w:r>
+      <w:r>
+        <w:rPr>
+          <w:rFonts w:ascii="Verdana" w:eastAsia="Verdana" w:hAnsi="Verdana" w:cs="Verdana"/>
+          <w:sz w:val="24"/>
+        </w:rPr>
+        <w:t>flooded</w:t>
+      </w:r>
+      <w:r>
+        <w:rPr>
+          <w:rFonts w:ascii="Verdana" w:eastAsia="Verdana" w:hAnsi="Verdana" w:cs="Verdana"/>
+          <w:sz w:val="24"/>
+        </w:rPr>
+        <w:t xml:space="preserve"> the room. Pain shot throughout his body, mostly from his right leg. He felt it with his hand and quickly inferred tha</w:t>
+      </w:r>
+      <w:r>
+        <w:rPr>
+          <w:rFonts w:ascii="Verdana" w:eastAsia="Verdana" w:hAnsi="Verdana" w:cs="Verdana"/>
+          <w:sz w:val="24"/>
+        </w:rPr>
+        <w:t xml:space="preserve">t it </w:t>
+      </w:r>
+      <w:r>
+        <w:rPr>
+          <w:rFonts w:ascii="Verdana" w:eastAsia="Verdana" w:hAnsi="Verdana" w:cs="Verdana"/>
+          <w:sz w:val="24"/>
+        </w:rPr>
+        <w:t xml:space="preserve">was lost. The skin of his new, robotic leg was nothing like his natural skin, but Pelger was not discouraged, he was well aware of the new possibilities such a bionic leg can also support. </w:t>
+      </w:r>
+    </w:p>
+    <w:p>
+      <w:pPr>
+        <w:bidi w:val="0"/>
+        <w:spacing w:after="0" w:line="360" w:lineRule="auto"/>
+        <w:jc w:val="both"/>
+        <w:rPr>
+          <w:rFonts w:ascii="Verdana" w:eastAsia="Verdana" w:hAnsi="Verdana" w:cs="Verdana"/>
+          <w:sz w:val="24"/>
+        </w:rPr>
+      </w:pPr>
       <w:r>
         <w:rPr>
           <w:rFonts w:ascii="Verdana" w:eastAsia="Verdana" w:hAnsi="Verdana" w:cs="Verdana"/>
           <w:sz w:val="24"/>
         </w:rPr>
         <w:lastRenderedPageBreak/>
-        <w:t>don't you join me in farm module 3? I made some new improvements that I am quite proud of."</w:t>
-      </w:r>
-    </w:p>
-    <w:p>
-      <w:pPr>
-        <w:bidi w:val="0"/>
-        <w:spacing w:after="0" w:line="360" w:lineRule="auto"/>
-        <w:jc w:val="both"/>
-        <w:rPr>
-          <w:rFonts w:ascii="Verdana" w:eastAsia="Verdana" w:hAnsi="Verdana" w:cs="Verdana"/>
-          <w:sz w:val="24"/>
-        </w:rPr>
-      </w:pPr>
-      <w:r>
-        <w:rPr>
-          <w:rFonts w:ascii="Verdana" w:eastAsia="Verdana" w:hAnsi="Verdana" w:cs="Verdana"/>
-          <w:sz w:val="24"/>
-        </w:rPr>
-        <w:t>"It's good to feel you voice again too." Said Lara without any sense of irony. "As you probably guessed, this is my son, Leaf. We decided on earth not to transplant extenders until the age of 10."</w:t>
-      </w:r>
-    </w:p>
-    <w:p>
-      <w:pPr>
-        <w:bidi w:val="0"/>
-        <w:spacing w:after="0" w:line="360" w:lineRule="auto"/>
-        <w:jc w:val="both"/>
-        <w:rPr>
-          <w:rFonts w:ascii="Verdana" w:eastAsia="Verdana" w:hAnsi="Verdana" w:cs="Verdana"/>
-          <w:sz w:val="24"/>
-        </w:rPr>
-      </w:pPr>
-      <w:r>
-        <w:rPr>
-          <w:rFonts w:ascii="Verdana" w:eastAsia="Verdana" w:hAnsi="Verdana" w:cs="Verdana"/>
-          <w:sz w:val="24"/>
-        </w:rPr>
-        <w:t xml:space="preserve">"You've extended the Farm's capacity by more than </w:t>
-      </w:r>
-      <w:r>
-        <w:rPr>
-          <w:rFonts w:ascii="Calibri" w:eastAsia="Calibri" w:hAnsi="Calibri" w:cs="Calibri"/>
-          <w:sz w:val="24"/>
-        </w:rPr>
-        <w:t>500</w:t>
-      </w:r>
-      <w:r>
-        <w:rPr>
-          <w:rFonts w:ascii="Verdana" w:eastAsia="Verdana" w:hAnsi="Verdana" w:cs="Verdana"/>
-          <w:sz w:val="24"/>
-        </w:rPr>
-        <w:t>% and adjusted it for inhabiting a permanent town." Observed Q2.</w:t>
-      </w:r>
-    </w:p>
-    <w:p>
-      <w:pPr>
-        <w:bidi w:val="0"/>
-        <w:spacing w:after="0" w:line="360" w:lineRule="auto"/>
-        <w:jc w:val="both"/>
-        <w:rPr>
-          <w:rFonts w:ascii="Verdana" w:eastAsia="Verdana" w:hAnsi="Verdana" w:cs="Verdana"/>
-          <w:sz w:val="24"/>
-        </w:rPr>
-      </w:pPr>
-      <w:r>
-        <w:rPr>
-          <w:rFonts w:ascii="Verdana" w:eastAsia="Verdana" w:hAnsi="Verdana" w:cs="Verdana"/>
-          <w:sz w:val="24"/>
-        </w:rPr>
-        <w:t>"Nice Q</w:t>
-      </w:r>
-      <w:r>
-        <w:rPr>
-          <w:rFonts w:ascii="Calibri" w:eastAsia="Calibri" w:hAnsi="Calibri" w:cs="Calibri"/>
-          <w:sz w:val="24"/>
-        </w:rPr>
-        <w:t>2</w:t>
-      </w:r>
-      <w:r>
-        <w:rPr>
-          <w:rFonts w:ascii="Verdana" w:eastAsia="Verdana" w:hAnsi="Verdana" w:cs="Verdana"/>
-          <w:sz w:val="24"/>
-        </w:rPr>
-        <w:t>, I assume you noticed the new observation domes and docking bays." Said Pelger, his voice now felt much cheerful "Come inside and I'll give you the tour."</w:t>
-      </w:r>
-    </w:p>
-    <w:p>
-      <w:pPr>
-        <w:bidi w:val="0"/>
-        <w:spacing w:after="0" w:line="360" w:lineRule="auto"/>
-        <w:jc w:val="both"/>
-        <w:rPr>
-          <w:rFonts w:ascii="Verdana" w:eastAsia="Verdana" w:hAnsi="Verdana" w:cs="Verdana"/>
-          <w:sz w:val="24"/>
-        </w:rPr>
-      </w:pPr>
-      <w:r>
-        <w:rPr>
-          <w:rFonts w:ascii="Verdana" w:eastAsia="Verdana" w:hAnsi="Verdana" w:cs="Verdana"/>
-          <w:sz w:val="24"/>
-        </w:rPr>
-        <w:t xml:space="preserve">The walk to farm module </w:t>
-      </w:r>
-      <w:r>
-        <w:rPr>
-          <w:rFonts w:ascii="Calibri" w:eastAsia="Calibri" w:hAnsi="Calibri" w:cs="Calibri"/>
-          <w:sz w:val="24"/>
-        </w:rPr>
-        <w:t xml:space="preserve">3 </w:t>
-      </w:r>
-      <w:r>
-        <w:rPr>
-          <w:rFonts w:ascii="Verdana" w:eastAsia="Verdana" w:hAnsi="Verdana" w:cs="Verdana"/>
-          <w:sz w:val="24"/>
-        </w:rPr>
-        <w:t xml:space="preserve">that would normally have taken Lara about </w:t>
-      </w:r>
-      <w:r>
-        <w:rPr>
-          <w:rFonts w:ascii="Calibri" w:eastAsia="Calibri" w:hAnsi="Calibri" w:cs="Calibri"/>
-          <w:sz w:val="24"/>
-        </w:rPr>
-        <w:t xml:space="preserve">15 </w:t>
-      </w:r>
-      <w:r>
-        <w:rPr>
-          <w:rFonts w:ascii="Verdana" w:eastAsia="Verdana" w:hAnsi="Verdana" w:cs="Verdana"/>
-          <w:sz w:val="24"/>
-        </w:rPr>
-        <w:t>minutes took her now well over an hour and a half. Leaf was amazed at any step. Even though some of the materials on the ship were also used down on Earth, the ship was a completely different environment than the "natural" and "green" environment they cultivated on Earth. The ship's farm module was of course as natural as the surface when one comes to think of it. Both were planned in detail and manufactured by people. Earth's environment was more tolerant to chance though, and was much less controlled than the farm module town.</w:t>
-      </w:r>
-    </w:p>
-    <w:p>
-      <w:pPr>
-        <w:bidi w:val="0"/>
-        <w:spacing w:after="0" w:line="360" w:lineRule="auto"/>
-        <w:jc w:val="both"/>
-        <w:rPr>
-          <w:rFonts w:ascii="Verdana" w:eastAsia="Verdana" w:hAnsi="Verdana" w:cs="Verdana"/>
-          <w:sz w:val="24"/>
-        </w:rPr>
-      </w:pPr>
-      <w:r>
-        <w:rPr>
-          <w:rFonts w:ascii="Verdana" w:eastAsia="Verdana" w:hAnsi="Verdana" w:cs="Verdana"/>
-          <w:sz w:val="24"/>
-        </w:rPr>
-        <w:t>And a town it was. Lara, Leaf and Q</w:t>
-      </w:r>
-      <w:r>
-        <w:rPr>
-          <w:rFonts w:ascii="Calibri" w:eastAsia="Calibri" w:hAnsi="Calibri" w:cs="Calibri"/>
-          <w:sz w:val="24"/>
-        </w:rPr>
-        <w:t xml:space="preserve">2 </w:t>
-      </w:r>
-      <w:r>
-        <w:rPr>
-          <w:rFonts w:ascii="Verdana" w:eastAsia="Verdana" w:hAnsi="Verdana" w:cs="Verdana"/>
-          <w:sz w:val="24"/>
-        </w:rPr>
-        <w:t>walked down the busy town. Everywhere modified quads were constructing small houses, mini factories, warehouses, sowing fields, forests and meadows, landscaping rivers and hills. The town was already almost as big as Earth's largest city, Port, but for Lara it seemed dead, a ghost town.</w:t>
-      </w:r>
-    </w:p>
-    <w:p>
-      <w:pPr>
-        <w:bidi w:val="0"/>
-        <w:spacing w:after="0" w:line="360" w:lineRule="auto"/>
-        <w:jc w:val="both"/>
-        <w:rPr>
-          <w:rFonts w:ascii="Verdana" w:eastAsia="Verdana" w:hAnsi="Verdana" w:cs="Verdana"/>
-          <w:sz w:val="24"/>
-        </w:rPr>
-      </w:pPr>
-      <w:r>
-        <w:rPr>
-          <w:rFonts w:ascii="Verdana" w:eastAsia="Verdana" w:hAnsi="Verdana" w:cs="Verdana"/>
-          <w:sz w:val="24"/>
-        </w:rPr>
-        <w:t>The town could already be the home of several thousand people, but Lara knew for a fact that Pelger was living up here alone. It occurred to her that he did not intend on staying alone much longer.</w:t>
-      </w:r>
-    </w:p>
-    <w:p>
-      <w:pPr>
-        <w:bidi w:val="0"/>
-        <w:spacing w:after="0" w:line="360" w:lineRule="auto"/>
-        <w:jc w:val="both"/>
-        <w:rPr>
-          <w:rFonts w:ascii="Verdana" w:eastAsia="Verdana" w:hAnsi="Verdana" w:cs="Verdana"/>
-          <w:sz w:val="24"/>
-        </w:rPr>
-      </w:pPr>
-      <w:r>
-        <w:rPr>
-          <w:rFonts w:ascii="Verdana" w:eastAsia="Verdana" w:hAnsi="Verdana" w:cs="Verdana"/>
-          <w:sz w:val="24"/>
-        </w:rPr>
-        <w:t xml:space="preserve">They were walking on one of the main streets that ended after a couple hundred of meters in a large park, bordering with a small observation dome. It allowed a terrific view of Earth below them </w:t>
-      </w:r>
-      <w:r>
-        <w:rPr>
-          <w:rFonts w:ascii="Verdana" w:eastAsia="Verdana" w:hAnsi="Verdana" w:cs="Verdana"/>
-          <w:sz w:val="24"/>
-        </w:rPr>
-        <w:lastRenderedPageBreak/>
-        <w:t>and Lara was naturally attracted to it. Around the park several quads were constructing a jungle like path and stream, planting various plants, landscaping the stream, installing micro climate controllers to keep constant heat and humidity. Not a hundred meters away, another group of quads were working on a glacial cave. Crossing the park Lara could already see Pelger waiting for them in the observation dome, next to a small, two story, blue and green cottage. The dome and the cottage were constructed on an elevated hill at the far end of the park, with a large circle of rocks, somewhat resembling ancient druid temples, dominating the top of the hill and acting as the observation deck. Going up the hill towards Pelger Lara saw numerous carvings on the rocks in ancient languages, some of which she could identify. "These carry Tami's signature." she noted to herself. Pelger did not care much about past cultures as Lara did, so she could not believe it was Pelger's design. The beautiful cottage was obviously designed by Tami, but the fact that Pelger let Tami design the observation dome, his favorite facility by far, meant to Lara that probably most of the town's design in construction was also done by Tami. So what was Pelger busying himself with?</w:t>
-      </w:r>
-    </w:p>
-    <w:p>
-      <w:pPr>
-        <w:bidi w:val="0"/>
-        <w:spacing w:after="0" w:line="360" w:lineRule="auto"/>
-        <w:jc w:val="both"/>
-        <w:rPr>
-          <w:rFonts w:ascii="Verdana" w:eastAsia="Verdana" w:hAnsi="Verdana" w:cs="Verdana"/>
-          <w:sz w:val="24"/>
-        </w:rPr>
-      </w:pPr>
-      <w:r>
-        <w:rPr>
-          <w:rFonts w:ascii="Verdana" w:eastAsia="Verdana" w:hAnsi="Verdana" w:cs="Verdana"/>
-          <w:sz w:val="24"/>
-        </w:rPr>
-        <w:t xml:space="preserve">Pelger closed the last 10 meters between them himself hurrying to her and hugging her warmly. It surprised Lara but she quickly reminded herself that even though socially wise the last few years were the best time of her life, creating numerous new, strong and meaningful relationships with people she appreciated, Pelger was living in solitude, and probably in dire need of human interactions. She quickly returned the warm long hug and allowed herself to be immersed in nostalgic memories. Their joint responsibility over the future of mankind. Adam and Eve. Of course Gesher was now leading the decisions for the future of mankind, no more such heavy burden of responsibility on a single person. No more decisions being taken alone, no more personal mistakes. She preferred the </w:t>
-      </w:r>
-      <w:r>
-        <w:rPr>
-          <w:rFonts w:ascii="Verdana" w:eastAsia="Verdana" w:hAnsi="Verdana" w:cs="Verdana"/>
-          <w:sz w:val="24"/>
-        </w:rPr>
-        <w:lastRenderedPageBreak/>
-        <w:t>decentralized ruling mechanism over any other she had known. It allowed her to effect decisions when it was important to her and take a step backwards when it didn't, and she knew no single decision was taken by her. Suddenly the thought came to her mind of a firing squad, in which no single person could be held responsible for killing the convict. She knew Pelger would prefer being the single marksman, making sure things were being done the right way.</w:t>
-      </w:r>
-    </w:p>
-    <w:p>
-      <w:pPr>
-        <w:bidi w:val="0"/>
-        <w:spacing w:after="0" w:line="360" w:lineRule="auto"/>
-        <w:jc w:val="both"/>
-        <w:rPr>
-          <w:rFonts w:ascii="Verdana" w:eastAsia="Verdana" w:hAnsi="Verdana" w:cs="Verdana"/>
-          <w:sz w:val="24"/>
-        </w:rPr>
-      </w:pPr>
-      <w:r>
-        <w:rPr>
-          <w:rFonts w:ascii="Verdana" w:eastAsia="Verdana" w:hAnsi="Verdana" w:cs="Verdana"/>
-          <w:sz w:val="24"/>
-        </w:rPr>
-        <w:t xml:space="preserve">"I missed you!" Pelger release his hug.  </w:t>
-      </w:r>
-    </w:p>
-    <w:p>
-      <w:pPr>
-        <w:bidi w:val="0"/>
-        <w:spacing w:after="0" w:line="360" w:lineRule="auto"/>
-        <w:jc w:val="both"/>
-        <w:rPr>
-          <w:rFonts w:ascii="Verdana" w:eastAsia="Verdana" w:hAnsi="Verdana" w:cs="Verdana"/>
-          <w:sz w:val="24"/>
-        </w:rPr>
-      </w:pPr>
-      <w:r>
-        <w:rPr>
-          <w:rFonts w:ascii="Verdana" w:eastAsia="Verdana" w:hAnsi="Verdana" w:cs="Verdana"/>
-          <w:sz w:val="24"/>
-        </w:rPr>
-        <w:t>"You were welcome to visit anytime." Lara told him. "Leaf, this is Pelger." She kneeled and faced her son.</w:t>
-      </w:r>
-    </w:p>
-    <w:p>
-      <w:pPr>
-        <w:bidi w:val="0"/>
-        <w:spacing w:after="0" w:line="360" w:lineRule="auto"/>
-        <w:jc w:val="both"/>
-        <w:rPr>
-          <w:rFonts w:ascii="Verdana" w:eastAsia="Verdana" w:hAnsi="Verdana" w:cs="Verdana"/>
-          <w:sz w:val="24"/>
-        </w:rPr>
-      </w:pPr>
-      <w:r>
-        <w:rPr>
-          <w:rFonts w:ascii="Verdana" w:eastAsia="Verdana" w:hAnsi="Verdana" w:cs="Verdana"/>
-          <w:sz w:val="24"/>
-        </w:rPr>
-        <w:t>Leaf stared at Pelger." Thank you for bringing us to Earth." He said in a squeaky voice.</w:t>
-      </w:r>
-    </w:p>
-    <w:p>
-      <w:pPr>
-        <w:bidi w:val="0"/>
-        <w:spacing w:after="0" w:line="360" w:lineRule="auto"/>
-        <w:jc w:val="both"/>
-        <w:rPr>
-          <w:rFonts w:ascii="Verdana" w:eastAsia="Verdana" w:hAnsi="Verdana" w:cs="Verdana"/>
-          <w:sz w:val="24"/>
-        </w:rPr>
-      </w:pPr>
-      <w:r>
-        <w:rPr>
-          <w:rFonts w:ascii="Verdana" w:eastAsia="Verdana" w:hAnsi="Verdana" w:cs="Verdana"/>
-          <w:sz w:val="24"/>
-        </w:rPr>
-        <w:t>"My pleasure!" Pelger smiled at him. "I see you practiced at home" He turned to Lara.</w:t>
-      </w:r>
-    </w:p>
-    <w:p>
-      <w:pPr>
-        <w:bidi w:val="0"/>
-        <w:spacing w:after="0" w:line="360" w:lineRule="auto"/>
-        <w:jc w:val="both"/>
-        <w:rPr>
-          <w:rFonts w:ascii="Verdana" w:eastAsia="Verdana" w:hAnsi="Verdana" w:cs="Verdana"/>
-          <w:sz w:val="24"/>
-        </w:rPr>
-      </w:pPr>
-      <w:r>
-        <w:rPr>
-          <w:rFonts w:ascii="Verdana" w:eastAsia="Verdana" w:hAnsi="Verdana" w:cs="Verdana"/>
-          <w:sz w:val="24"/>
-        </w:rPr>
-        <w:t>"Leaf learns all about our history, and you have a large part of it.." Lara stood back up and turned to Q2. "Q, could you please help leaf use the observation deck and teach him about our star system?"</w:t>
-      </w:r>
-    </w:p>
-    <w:p>
-      <w:pPr>
-        <w:bidi w:val="0"/>
-        <w:spacing w:after="0" w:line="360" w:lineRule="auto"/>
-        <w:jc w:val="both"/>
-        <w:rPr>
-          <w:rFonts w:ascii="Verdana" w:eastAsia="Verdana" w:hAnsi="Verdana" w:cs="Verdana"/>
-          <w:sz w:val="24"/>
-        </w:rPr>
-      </w:pPr>
-      <w:r>
-        <w:rPr>
-          <w:rFonts w:ascii="Verdana" w:eastAsia="Verdana" w:hAnsi="Verdana" w:cs="Verdana"/>
-          <w:sz w:val="24"/>
-        </w:rPr>
-        <w:t>"I was waiting for you to ask. As we were climbing the hill I noticed some UI improvements Tami have designed and am very eager to test them." Q gave his hand to Leaf and the two continued to the far edge of circle of stones, near the large glass window. Thier conversation was still audible when Lara turned to Pelger.</w:t>
-      </w:r>
-    </w:p>
-    <w:p>
-      <w:pPr>
-        <w:bidi w:val="0"/>
-        <w:spacing w:after="0" w:line="360" w:lineRule="auto"/>
-        <w:jc w:val="both"/>
-        <w:rPr>
-          <w:rFonts w:ascii="Verdana" w:eastAsia="Verdana" w:hAnsi="Verdana" w:cs="Verdana"/>
-          <w:sz w:val="24"/>
-        </w:rPr>
-      </w:pPr>
-      <w:r>
-        <w:rPr>
-          <w:rFonts w:ascii="Verdana" w:eastAsia="Verdana" w:hAnsi="Verdana" w:cs="Verdana"/>
-          <w:sz w:val="24"/>
-        </w:rPr>
-        <w:t xml:space="preserve">"I've missed you. It's a whole new world down there, in many ways our purpose being fulfilled, but there are many challenges and we could use you. Decision making is very different, Gesher has evolved over the years and all our decisions are now being done through him. Anyone can affect every decision and Gesher knows how to factor in anyone that decides to cast his vote." Lara paused and looked into Pelger's quite eyes. "This is no longer a one man show, for better or worse. The colony can manage without you, and you cannot decide for the colony, but this also means the </w:t>
-      </w:r>
-      <w:r>
-        <w:rPr>
-          <w:rFonts w:ascii="Verdana" w:eastAsia="Verdana" w:hAnsi="Verdana" w:cs="Verdana"/>
-          <w:sz w:val="24"/>
-        </w:rPr>
-        <w:lastRenderedPageBreak/>
-        <w:t>responsibility is not on your shoulders 20 hours a day, 10 days a week, and that you cannot screw up on your own. For me and many others this is a huge relief. We, that spent our entire life with a heavy responsibility, can now choose to put it aside at times, knowing the shared responsibility of thousand others would cover for us."</w:t>
-      </w:r>
-    </w:p>
-    <w:p>
-      <w:pPr>
-        <w:bidi w:val="0"/>
-        <w:spacing w:after="0" w:line="360" w:lineRule="auto"/>
-        <w:jc w:val="both"/>
-        <w:rPr>
-          <w:rFonts w:ascii="Verdana" w:eastAsia="Verdana" w:hAnsi="Verdana" w:cs="Verdana"/>
-          <w:sz w:val="24"/>
-        </w:rPr>
-      </w:pPr>
-      <w:r>
-        <w:rPr>
-          <w:rFonts w:ascii="Verdana" w:eastAsia="Verdana" w:hAnsi="Verdana" w:cs="Verdana"/>
-          <w:sz w:val="24"/>
-        </w:rPr>
-        <w:t>Pelger smiled at Lara. "I miss you too Lara. You know this colony is not for me, I was bred for space travel, not for colonization. And I've managed to prove it the last time I colonized this plant."</w:t>
-      </w:r>
-    </w:p>
-    <w:p>
-      <w:pPr>
-        <w:bidi w:val="0"/>
-        <w:spacing w:after="0" w:line="360" w:lineRule="auto"/>
-        <w:jc w:val="both"/>
-        <w:rPr>
-          <w:rFonts w:ascii="Verdana" w:eastAsia="Verdana" w:hAnsi="Verdana" w:cs="Verdana"/>
-          <w:sz w:val="24"/>
-        </w:rPr>
-      </w:pPr>
-      <w:r>
-        <w:rPr>
-          <w:rFonts w:ascii="Verdana" w:eastAsia="Verdana" w:hAnsi="Verdana" w:cs="Verdana"/>
-          <w:sz w:val="24"/>
-        </w:rPr>
-        <w:t>"This is different!" Answered Lara. "You and your other clones are not identical! we know clones of the same person would react completely different given even slightly different conditions. You are very aware of your clone's mistakes, and Gesher would not enable any person to act against the colonies' wish any how."</w:t>
-      </w:r>
-    </w:p>
-    <w:p>
-      <w:pPr>
-        <w:bidi w:val="0"/>
-        <w:spacing w:after="0" w:line="360" w:lineRule="auto"/>
-        <w:jc w:val="both"/>
-        <w:rPr>
-          <w:rFonts w:ascii="Verdana" w:eastAsia="Verdana" w:hAnsi="Verdana" w:cs="Verdana"/>
-          <w:sz w:val="24"/>
-        </w:rPr>
-      </w:pPr>
-      <w:r>
-        <w:rPr>
-          <w:rFonts w:ascii="Verdana" w:eastAsia="Verdana" w:hAnsi="Verdana" w:cs="Verdana"/>
-          <w:sz w:val="24"/>
-        </w:rPr>
-        <w:t xml:space="preserve">"I am not afraid for the colony." Said Pelger plainly. "I once was. But the knowledge of how this colony was destroyed made me conceive of many way to prevent me, or anyone, from harming it. All included the usage of Gesher among other precautions. But I am afraid today only for myself. I was trained for, and spent all my life being the decision maker for a space traversing ship. I will feel out of my element on a planet. Time frames are different, the challenges are different, the skillset is different. its more of a political game than a technical game. In space we are all together, always. Stuck in a tin can that clearly defines all in it as a singal clan. we are dependent on each other, merely parts in a large organism. And I was given the role of being the brain of that organism. As you said, for the worse and better parts of it. This is all I know. Down there if you don't like being a part of the clan, you walk 10 km away and start a new clan. People need reasons to stay together and work together or they naturally spread away. I loved being the head of the single entity in the world, with all my challenges being technical, scientific, statistic. I think that my clone </w:t>
-      </w:r>
-      <w:r>
-        <w:rPr>
-          <w:rFonts w:ascii="Verdana" w:eastAsia="Verdana" w:hAnsi="Verdana" w:cs="Verdana"/>
-          <w:sz w:val="24"/>
-        </w:rPr>
-        <w:lastRenderedPageBreak/>
-        <w:t>couldn't cope with being a single head out of many, all evolved from former parts of his own body. I believe he couldn't cope with it and went mad. And I don't intend to put myself in a similar position."</w:t>
-      </w:r>
-    </w:p>
-    <w:p>
-      <w:pPr>
-        <w:bidi w:val="0"/>
-        <w:spacing w:after="0" w:line="360" w:lineRule="auto"/>
-        <w:jc w:val="both"/>
-        <w:rPr>
-          <w:rFonts w:ascii="Verdana" w:eastAsia="Verdana" w:hAnsi="Verdana" w:cs="Verdana"/>
-          <w:sz w:val="24"/>
-        </w:rPr>
-      </w:pPr>
-      <w:r>
-        <w:rPr>
-          <w:rFonts w:ascii="Verdana" w:eastAsia="Verdana" w:hAnsi="Verdana" w:cs="Verdana"/>
-          <w:sz w:val="24"/>
-        </w:rPr>
-        <w:t>Lara was quiet for a long minute before she asked hesitantly. "What are you doing than Pelger? it's been 6 years since you went up to this ship and cut all communications with us. You've upgraded the ship and built a whole town in this farm module. What are you planning here Pelger?"</w:t>
-      </w:r>
-    </w:p>
-    <w:p>
-      <w:pPr>
-        <w:bidi w:val="0"/>
-        <w:spacing w:after="0" w:line="360" w:lineRule="auto"/>
-        <w:jc w:val="both"/>
-        <w:rPr>
-          <w:rFonts w:ascii="Verdana" w:eastAsia="Verdana" w:hAnsi="Verdana" w:cs="Verdana"/>
-          <w:sz w:val="24"/>
-        </w:rPr>
-      </w:pPr>
-      <w:r>
-        <w:rPr>
-          <w:rFonts w:ascii="Verdana" w:eastAsia="Verdana" w:hAnsi="Verdana" w:cs="Verdana"/>
-          <w:sz w:val="24"/>
-        </w:rPr>
-        <w:t xml:space="preserve">"I plan on doing what I am good at. Colonizing new worlds." Pelger smiled in a way that suddenly reminded Lara of a young boy in a small training camp 12,000 years ago. "Tami and I have been sending probes all over our system and we have dozens of candidate worlds in a very wide range of colonization probabilities, not to mention new resources and research targets. I have a 70 year long journey planned ahead of me, a sightseeing tour of this system. Such a journey is of course very different from a single, long range, high probability colonization target. You need to keep a large pool of people ready to deploy small colonization efforts on successful candidates. They have to live together, specialize and prepare for colonization of different planet types in a short time frame. They have to plan, and execute a network of long range communications and trade. They have to research possible cultural connections with each other. I plan on dotting this system with smaller inhabitable stations, never more than a couple of years away from a colony or each other. Thanks to this new ship we now have the capabilities and short range transportation technologies to enable a network of colonies in this system. And we have to already plan ahead our own deep space colonization effort. Mankind can't remain an endemic species on a small, isolated island." </w:t>
-      </w:r>
-    </w:p>
-    <w:p>
-      <w:pPr>
-        <w:bidi w:val="0"/>
-        <w:spacing w:after="0" w:line="360" w:lineRule="auto"/>
-        <w:jc w:val="both"/>
-        <w:rPr>
-          <w:rFonts w:ascii="Verdana" w:eastAsia="Verdana" w:hAnsi="Verdana" w:cs="Verdana"/>
-          <w:sz w:val="24"/>
-        </w:rPr>
-      </w:pPr>
-      <w:r>
-        <w:rPr>
-          <w:rFonts w:ascii="Verdana" w:eastAsia="Verdana" w:hAnsi="Verdana" w:cs="Verdana"/>
-          <w:sz w:val="24"/>
-        </w:rPr>
-        <w:t xml:space="preserve">Lara stared at Pelgers lit eyes. The idea seemed reasonable, but she saw so many difficulties with it. "It will take you at least 20 years </w:t>
-      </w:r>
-      <w:r>
-        <w:rPr>
-          <w:rFonts w:ascii="Verdana" w:eastAsia="Verdana" w:hAnsi="Verdana" w:cs="Verdana"/>
-          <w:sz w:val="24"/>
-        </w:rPr>
-        <w:lastRenderedPageBreak/>
-        <w:t>for the first crew to join you.. " She said sadly. "You will be 60 before you get the chance to talk to anyone other than Q again."</w:t>
-      </w:r>
-    </w:p>
-    <w:p>
-      <w:pPr>
-        <w:bidi w:val="0"/>
-        <w:spacing w:after="0" w:line="360" w:lineRule="auto"/>
-        <w:jc w:val="both"/>
-        <w:rPr>
-          <w:rFonts w:ascii="Verdana" w:eastAsia="Verdana" w:hAnsi="Verdana" w:cs="Verdana"/>
-          <w:sz w:val="24"/>
-        </w:rPr>
-      </w:pPr>
-      <w:r>
-        <w:rPr>
-          <w:rFonts w:ascii="Verdana" w:eastAsia="Verdana" w:hAnsi="Verdana" w:cs="Verdana"/>
-          <w:sz w:val="24"/>
-        </w:rPr>
-        <w:t>"This ship was home to my mad clone for over 400 years. He was mad, but he was smart as well. There are many modifications done to this ship and its equipment, many new scientific discoveries manifested in them. Thanks to him I do not need to wait 20 years anymore. Down on the planet you are making sure mankind survives, But I am now out on a mission to make mankind flurish as it never had before! Do you think I could take on such a bold expedition on my own?"</w:t>
-      </w:r>
-    </w:p>
-    <w:p>
-      <w:pPr>
-        <w:bidi w:val="0"/>
-        <w:spacing w:after="0" w:line="360" w:lineRule="auto"/>
-        <w:jc w:val="both"/>
-        <w:rPr>
-          <w:rFonts w:ascii="Verdana" w:eastAsia="Verdana" w:hAnsi="Verdana" w:cs="Verdana"/>
-          <w:sz w:val="24"/>
-        </w:rPr>
-      </w:pPr>
-      <w:r>
-        <w:rPr>
-          <w:rFonts w:ascii="Verdana" w:eastAsia="Verdana" w:hAnsi="Verdana" w:cs="Verdana"/>
-          <w:sz w:val="24"/>
-        </w:rPr>
-        <w:t>Lara's thoughts started to rush, and she started looking around them. Leaf was visible in the far distance together with Q2 in the observation dome, they were sitting at the far edge of the dome, and she could make out the colors blazing on the window behind them. Suddenly she caught a glimpse of a person arriving from behind the cottage. She was suddenly filled with fear as she easily recognized the approaching person, merely from the way she walked, fast and proud.</w:t>
-      </w:r>
-    </w:p>
-    <w:p>
-      <w:pPr>
-        <w:bidi w:val="0"/>
-        <w:spacing w:after="0" w:line="360" w:lineRule="auto"/>
-        <w:jc w:val="both"/>
-        <w:rPr>
-          <w:rFonts w:ascii="Verdana" w:eastAsia="Verdana" w:hAnsi="Verdana" w:cs="Verdana"/>
-          <w:sz w:val="24"/>
-        </w:rPr>
-      </w:pPr>
-      <w:r>
-        <w:rPr>
-          <w:rFonts w:ascii="Verdana" w:eastAsia="Verdana" w:hAnsi="Verdana" w:cs="Verdana"/>
-          <w:sz w:val="24"/>
-        </w:rPr>
-        <w:t>"No need to worry Lara." Tami calmed her. "She is anxious to meet you, and I believe you would both enjoy this meeting".</w:t>
-      </w:r>
-    </w:p>
-    <w:p>
-      <w:pPr>
-        <w:bidi w:val="0"/>
-        <w:spacing w:after="0" w:line="360" w:lineRule="auto"/>
-        <w:jc w:val="both"/>
-        <w:rPr>
-          <w:rFonts w:ascii="Verdana" w:eastAsia="Verdana" w:hAnsi="Verdana" w:cs="Verdana"/>
-          <w:sz w:val="24"/>
-        </w:rPr>
-      </w:pPr>
-      <w:r>
-        <w:rPr>
-          <w:rFonts w:ascii="Verdana" w:eastAsia="Verdana" w:hAnsi="Verdana" w:cs="Verdana"/>
-          <w:sz w:val="24"/>
-        </w:rPr>
-        <w:t>Lara stood motionless and gazed at her 15 years younger self striding towards her. She often thought of this possibility, but never even dared discussing it with anyone. And here Pelger just went ahead and cloned her, not asking for permission, or even advice.</w:t>
-      </w:r>
-    </w:p>
-    <w:p>
-      <w:pPr>
-        <w:bidi w:val="0"/>
-        <w:spacing w:after="0" w:line="360" w:lineRule="auto"/>
-        <w:jc w:val="both"/>
-        <w:rPr>
-          <w:rFonts w:ascii="Verdana" w:eastAsia="Verdana" w:hAnsi="Verdana" w:cs="Verdana"/>
-          <w:sz w:val="24"/>
-        </w:rPr>
-      </w:pPr>
-      <w:r>
-        <w:rPr>
-          <w:rFonts w:ascii="Verdana" w:eastAsia="Verdana" w:hAnsi="Verdana" w:cs="Verdana"/>
-          <w:sz w:val="24"/>
-        </w:rPr>
-        <w:t xml:space="preserve">"We grow people 5 times faster now." Said Pelger, turning to Lara. "Lara woke almost a year ago, and she is the main architect of this town. She handpicked the people to inhabit it and even worked on new genetic architecture crewmembers. And specifically she is as responsible to our flight plan as I am, she put in all the considerations for the crew mental safety into it. I have to say she has been asking to meet you almost as soon as I told her our story of coming here, and has been planning on it for a long time." Pelger </w:t>
-      </w:r>
-      <w:r>
-        <w:rPr>
-          <w:rFonts w:ascii="Verdana" w:eastAsia="Verdana" w:hAnsi="Verdana" w:cs="Verdana"/>
-          <w:sz w:val="24"/>
-        </w:rPr>
-        <w:lastRenderedPageBreak/>
-        <w:t>paused as the young Lara stopped in front of them. "I'll go and join Leaf and Q2." he continued. "I'll take good care of him, and let you know if there is any need for you to join us, so take your time. I believe the two of you have a lot to talk about." and with that Pelger turned and started walking up the hill and towards the observation deck.</w:t>
-      </w:r>
-    </w:p>
-    <w:p>
-      <w:pPr>
-        <w:bidi w:val="0"/>
-        <w:spacing w:after="0" w:line="360" w:lineRule="auto"/>
-        <w:jc w:val="both"/>
-        <w:rPr>
-          <w:rFonts w:ascii="Verdana" w:eastAsia="Verdana" w:hAnsi="Verdana" w:cs="Verdana"/>
-          <w:sz w:val="24"/>
-        </w:rPr>
-      </w:pPr>
-      <w:r>
-        <w:rPr>
-          <w:rFonts w:ascii="Verdana" w:eastAsia="Verdana" w:hAnsi="Verdana" w:cs="Verdana"/>
-          <w:sz w:val="24"/>
-        </w:rPr>
-        <w:t>Lara stood motionless and stared at the face looking at her, the energ</w:t>
-      </w:r>
-      <w:r>
-        <w:rPr>
-          <w:rFonts w:ascii="Verdana" w:eastAsia="Verdana" w:hAnsi="Verdana" w:cs="Verdana"/>
-          <w:sz w:val="24"/>
-        </w:rPr>
-        <w:t>etic, excited, optimistic, self-</w:t>
-      </w:r>
-      <w:r>
-        <w:rPr>
-          <w:rFonts w:ascii="Verdana" w:eastAsia="Verdana" w:hAnsi="Verdana" w:cs="Verdana"/>
-          <w:sz w:val="24"/>
-        </w:rPr>
-        <w:t>confident face looking at her immediately reminded her of how powerful she felt at that age. Of course she felt similar feelings now, but her experience and age made her softer, and her emotions were less intense than they were at a younger age. It occurred to her that she would never embark on such a second journey with Pelger today, but her younger self was just the person for the task, just as she believed the older, experienced Pelger was more suited for it than the younger one.</w:t>
-      </w:r>
-    </w:p>
-    <w:p>
-      <w:pPr>
-        <w:bidi w:val="0"/>
-        <w:spacing w:after="0" w:line="360" w:lineRule="auto"/>
-        <w:jc w:val="both"/>
-        <w:rPr>
-          <w:rFonts w:ascii="Verdana" w:eastAsia="Verdana" w:hAnsi="Verdana" w:cs="Verdana"/>
-          <w:sz w:val="24"/>
-        </w:rPr>
-      </w:pPr>
-      <w:r>
-        <w:rPr>
-          <w:rFonts w:ascii="Verdana" w:eastAsia="Verdana" w:hAnsi="Verdana" w:cs="Verdana"/>
-          <w:sz w:val="24"/>
-        </w:rPr>
-        <w:t>"So, would you like to start with the questions, or would I go first" Asked her younger self.</w:t>
-      </w:r>
-    </w:p>
-    <w:p>
-      <w:pPr>
-        <w:bidi w:val="0"/>
-        <w:spacing w:after="0" w:line="360" w:lineRule="auto"/>
-        <w:jc w:val="both"/>
-        <w:rPr>
-          <w:rFonts w:ascii="Verdana" w:eastAsia="Verdana" w:hAnsi="Verdana" w:cs="Verdana"/>
-          <w:sz w:val="24"/>
-        </w:rPr>
-      </w:pPr>
-      <w:r>
-        <w:rPr>
-          <w:rFonts w:ascii="Verdana" w:eastAsia="Verdana" w:hAnsi="Verdana" w:cs="Verdana"/>
-          <w:sz w:val="24"/>
-        </w:rPr>
-        <w:t>"Pelger said you've been waiting for this moment for quite some time, so I guess you have prepared some in advance. You can go ahead."</w:t>
-      </w:r>
-    </w:p>
-    <w:p>
-      <w:pPr>
-        <w:bidi w:val="0"/>
-        <w:spacing w:after="0" w:line="360" w:lineRule="auto"/>
-        <w:jc w:val="both"/>
-        <w:rPr>
-          <w:rFonts w:ascii="Verdana" w:eastAsia="Verdana" w:hAnsi="Verdana" w:cs="Verdana"/>
-          <w:sz w:val="24"/>
-        </w:rPr>
-      </w:pPr>
-      <w:r>
-        <w:rPr>
-          <w:rFonts w:ascii="Verdana" w:eastAsia="Verdana" w:hAnsi="Verdana" w:cs="Verdana"/>
-          <w:sz w:val="24"/>
-        </w:rPr>
-        <w:t xml:space="preserve">Younger Lara smiled. "Do you still love him?" </w:t>
-      </w:r>
-    </w:p>
-    <w:p>
-      <w:pPr>
-        <w:bidi w:val="0"/>
-        <w:spacing w:after="0" w:line="360" w:lineRule="auto"/>
-        <w:jc w:val="both"/>
-        <w:rPr>
-          <w:rFonts w:ascii="Verdana" w:eastAsia="Verdana" w:hAnsi="Verdana" w:cs="Verdana"/>
-          <w:sz w:val="24"/>
-        </w:rPr>
-      </w:pPr>
-      <w:r>
-        <w:rPr>
-          <w:rFonts w:ascii="Verdana" w:eastAsia="Verdana" w:hAnsi="Verdana" w:cs="Verdana"/>
-          <w:sz w:val="24"/>
-        </w:rPr>
-        <w:t>Lara realized who she was facing. In front of her was a person who knew every single detail that she ever knew about herself up until the age of 25! and worse she knew all those details as she thought she knew at the age of 25. On the other hand it seemed obvious to her that as she was completely empathic to this young person, so similar to herself, that the feeling was mutual.</w:t>
-      </w:r>
-    </w:p>
-    <w:p>
-      <w:pPr>
-        <w:bidi w:val="0"/>
-        <w:spacing w:after="0" w:line="360" w:lineRule="auto"/>
-        <w:jc w:val="both"/>
-        <w:rPr>
-          <w:rFonts w:ascii="Verdana" w:eastAsia="Verdana" w:hAnsi="Verdana" w:cs="Verdana"/>
-          <w:sz w:val="24"/>
-        </w:rPr>
-      </w:pPr>
-      <w:r>
-        <w:rPr>
-          <w:rFonts w:ascii="Verdana" w:eastAsia="Verdana" w:hAnsi="Verdana" w:cs="Verdana"/>
-          <w:sz w:val="24"/>
-        </w:rPr>
-        <w:t>"In a way yes." She returned the smile. "Not as fiercely and romantically as you, but yes. How about yourself? you skipped 15 years in a heartbeat, How do you find the older Pelger? Do you still love him?"</w:t>
-      </w:r>
-    </w:p>
-    <w:p>
-      <w:pPr>
-        <w:bidi w:val="0"/>
-        <w:spacing w:after="0" w:line="360" w:lineRule="auto"/>
-        <w:jc w:val="both"/>
-        <w:rPr>
-          <w:rFonts w:ascii="Verdana" w:eastAsia="Verdana" w:hAnsi="Verdana" w:cs="Verdana"/>
-          <w:sz w:val="24"/>
-        </w:rPr>
-      </w:pPr>
-      <w:r>
-        <w:rPr>
-          <w:rFonts w:ascii="Verdana" w:eastAsia="Verdana" w:hAnsi="Verdana" w:cs="Verdana"/>
-          <w:sz w:val="24"/>
-        </w:rPr>
-        <w:lastRenderedPageBreak/>
-        <w:t xml:space="preserve">"As </w:t>
-      </w:r>
-      <w:r>
-        <w:rPr>
-          <w:rFonts w:ascii="Verdana" w:eastAsia="Verdana" w:hAnsi="Verdana" w:cs="Verdana"/>
-          <w:sz w:val="24"/>
-        </w:rPr>
-        <w:t>fiercely</w:t>
-      </w:r>
-      <w:r>
-        <w:rPr>
-          <w:rFonts w:ascii="Verdana" w:eastAsia="Verdana" w:hAnsi="Verdana" w:cs="Verdana"/>
-          <w:sz w:val="24"/>
-        </w:rPr>
-        <w:t xml:space="preserve"> and as romantically as a year ago." Lara jabbed at her mischievously. "These years and probably your company did him well. He is much more intelligent, emotionally speaking. He is bold yet responsible, he is much more open to ideas other than his own, and I guess he also feels he got a second chance with me to fix the relationship he missed with you. He did love you all this time as well, just as you thought."</w:t>
-      </w:r>
-    </w:p>
-    <w:p>
-      <w:pPr>
-        <w:bidi w:val="0"/>
-        <w:spacing w:after="0" w:line="360" w:lineRule="auto"/>
-        <w:jc w:val="both"/>
-        <w:rPr>
-          <w:rFonts w:ascii="Verdana" w:eastAsia="Verdana" w:hAnsi="Verdana" w:cs="Verdana"/>
-          <w:sz w:val="24"/>
-        </w:rPr>
-      </w:pPr>
-      <w:r>
-        <w:rPr>
-          <w:rFonts w:ascii="Verdana" w:eastAsia="Verdana" w:hAnsi="Verdana" w:cs="Verdana"/>
-          <w:sz w:val="24"/>
-        </w:rPr>
-        <w:t>"I know. I guess we both felt we are serving something much larger than ourselves and were not allowed to risk it for a romantic relationship."</w:t>
-      </w:r>
-    </w:p>
-    <w:p>
-      <w:pPr>
-        <w:bidi w:val="0"/>
-        <w:spacing w:after="0" w:line="360" w:lineRule="auto"/>
-        <w:jc w:val="both"/>
-        <w:rPr>
-          <w:rFonts w:ascii="Verdana" w:eastAsia="Verdana" w:hAnsi="Verdana" w:cs="Verdana"/>
-          <w:sz w:val="24"/>
-        </w:rPr>
-      </w:pPr>
-      <w:r>
-        <w:rPr>
-          <w:rFonts w:ascii="Verdana" w:eastAsia="Verdana" w:hAnsi="Verdana" w:cs="Verdana"/>
-          <w:sz w:val="24"/>
-        </w:rPr>
-        <w:t>"We all serve something much larger, that's why we can't allow bad or broken down relationships to come in our way, but we have to promote and cherish the good relationships, otherwise what kind of society are we going to build?"</w:t>
-      </w:r>
-    </w:p>
-    <w:p>
-      <w:pPr>
-        <w:bidi w:val="0"/>
-        <w:spacing w:after="0" w:line="360" w:lineRule="auto"/>
-        <w:jc w:val="both"/>
-        <w:rPr>
-          <w:rFonts w:ascii="Verdana" w:eastAsia="Verdana" w:hAnsi="Verdana" w:cs="Verdana"/>
-          <w:sz w:val="24"/>
-        </w:rPr>
-      </w:pPr>
-      <w:r>
-        <w:rPr>
-          <w:rFonts w:ascii="Verdana" w:eastAsia="Verdana" w:hAnsi="Verdana" w:cs="Verdana"/>
-          <w:sz w:val="24"/>
-        </w:rPr>
-        <w:t>"The morality of the soldier is very different than the morality of the settler." Lara felt a wave of joy at being able to quote one of her favorite books knowing her younger clone will understand exactly what she meant. "And both us down there and you up here are no longer soldiers conquering new lands, but the settlers inhabiting it. And that is a completely different story waiting to be told. That is also the reason why I finally felt the time is right for love. And seeing my son growing on this Earth makes me feel like a god, creating life and hoping to leave Earth in the hands of worthy descendants."</w:t>
-      </w:r>
-    </w:p>
-    <w:p>
-      <w:pPr>
-        <w:bidi w:val="0"/>
-        <w:spacing w:after="0" w:line="360" w:lineRule="auto"/>
-        <w:jc w:val="both"/>
-        <w:rPr>
-          <w:rFonts w:ascii="Verdana" w:eastAsia="Verdana" w:hAnsi="Verdana" w:cs="Verdana"/>
-          <w:sz w:val="24"/>
-        </w:rPr>
-      </w:pPr>
-      <w:r>
-        <w:rPr>
-          <w:rFonts w:ascii="Verdana" w:eastAsia="Verdana" w:hAnsi="Verdana" w:cs="Verdana"/>
-          <w:sz w:val="24"/>
-        </w:rPr>
-        <w:t>At the mentioning of leaf, young Lara turned and watched the young kid strolling with Pelger down from the observatory. "Is mothering a child anything close to what I currently imagine?" She asked silently.</w:t>
-      </w:r>
-    </w:p>
-    <w:p>
-      <w:pPr>
-        <w:bidi w:val="0"/>
-        <w:spacing w:after="0" w:line="360" w:lineRule="auto"/>
-        <w:jc w:val="both"/>
-        <w:rPr>
-          <w:rFonts w:ascii="Verdana" w:eastAsia="Verdana" w:hAnsi="Verdana" w:cs="Verdana"/>
-          <w:sz w:val="24"/>
-        </w:rPr>
-      </w:pPr>
-      <w:r>
-        <w:rPr>
-          <w:rFonts w:ascii="Verdana" w:eastAsia="Verdana" w:hAnsi="Verdana" w:cs="Verdana"/>
-          <w:sz w:val="24"/>
-        </w:rPr>
-        <w:t>"Not for me. But unlike our past, your future can be very different than mine." Answered Lara.</w:t>
-      </w:r>
-    </w:p>
-    <w:p>
-      <w:pPr>
-        <w:bidi w:val="0"/>
-        <w:spacing w:after="0" w:line="360" w:lineRule="auto"/>
-        <w:jc w:val="both"/>
-        <w:rPr>
-          <w:rFonts w:ascii="Verdana" w:eastAsia="Verdana" w:hAnsi="Verdana" w:cs="Verdana"/>
-          <w:sz w:val="24"/>
-        </w:rPr>
-      </w:pPr>
-      <w:r>
-        <w:rPr>
-          <w:rFonts w:ascii="Verdana" w:eastAsia="Verdana" w:hAnsi="Verdana" w:cs="Verdana"/>
-          <w:sz w:val="24"/>
-        </w:rPr>
-        <w:t xml:space="preserve">"It will be." The younger Lara said in a somewhat sad voice "I will never get the privilege to actually settle on a planet, and will </w:t>
-      </w:r>
-      <w:r>
-        <w:rPr>
-          <w:rFonts w:ascii="Verdana" w:eastAsia="Verdana" w:hAnsi="Verdana" w:cs="Verdana"/>
-          <w:sz w:val="24"/>
-        </w:rPr>
-        <w:lastRenderedPageBreak/>
-        <w:t xml:space="preserve">mother my kids here. I will live my life confined in this small ship with the small town she is carrying.. that is also why I </w:t>
-      </w:r>
-      <w:r>
-        <w:rPr>
-          <w:rFonts w:ascii="Verdana" w:eastAsia="Verdana" w:hAnsi="Verdana" w:cs="Verdana"/>
-          <w:sz w:val="24"/>
-        </w:rPr>
-        <w:t>believe</w:t>
-      </w:r>
-      <w:r>
-        <w:rPr>
-          <w:rFonts w:ascii="Verdana" w:eastAsia="Verdana" w:hAnsi="Verdana" w:cs="Verdana"/>
-          <w:sz w:val="24"/>
-        </w:rPr>
-        <w:t xml:space="preserve"> romantic relationships will be crucial for our mental state in this life long flight"</w:t>
-      </w:r>
-    </w:p>
-    <w:p>
-      <w:pPr>
-        <w:bidi w:val="0"/>
-        <w:spacing w:after="0" w:line="360" w:lineRule="auto"/>
-        <w:jc w:val="both"/>
-        <w:rPr>
-          <w:rFonts w:ascii="Verdana" w:eastAsia="Verdana" w:hAnsi="Verdana" w:cs="Verdana"/>
-          <w:sz w:val="24"/>
-        </w:rPr>
-      </w:pPr>
-      <w:r>
-        <w:rPr>
-          <w:rFonts w:ascii="Verdana" w:eastAsia="Verdana" w:hAnsi="Verdana" w:cs="Verdana"/>
-          <w:sz w:val="24"/>
-        </w:rPr>
-        <w:t>Lara smiled. "I'm happy that we've met, and happy that Pelger decided to clone you. You are taking a different path of my life that I've never taken, but knew all along that was possible. In a way it calms me, knowing that me, in a different body, is taking this path now. That said, I will now go on with my life down on Earth, but know of course that we will support you as much as we can. We should always leave a communication channel open".</w:t>
-      </w:r>
-    </w:p>
-    <w:p>
-      <w:pPr>
-        <w:bidi w:val="0"/>
-        <w:spacing w:after="0" w:line="360" w:lineRule="auto"/>
-        <w:jc w:val="both"/>
-        <w:rPr>
-          <w:rFonts w:ascii="Verdana" w:eastAsia="Verdana" w:hAnsi="Verdana" w:cs="Verdana"/>
-          <w:sz w:val="24"/>
-        </w:rPr>
-      </w:pPr>
-      <w:r>
-        <w:rPr>
-          <w:rFonts w:ascii="Verdana" w:eastAsia="Verdana" w:hAnsi="Verdana" w:cs="Verdana"/>
-          <w:sz w:val="24"/>
-        </w:rPr>
-        <w:t>"We will." concluded young Lara. "but we will probably never see each other again.</w:t>
-      </w:r>
-    </w:p>
-    <w:p>
-      <w:pPr>
-        <w:bidi w:val="0"/>
-        <w:spacing w:after="0" w:line="360" w:lineRule="auto"/>
-        <w:jc w:val="both"/>
-        <w:rPr>
-          <w:rFonts w:ascii="Verdana" w:eastAsia="Verdana" w:hAnsi="Verdana" w:cs="Verdana"/>
-          <w:sz w:val="24"/>
-        </w:rPr>
-      </w:pPr>
-      <w:r>
-        <w:rPr>
-          <w:rFonts w:ascii="Verdana" w:eastAsia="Verdana" w:hAnsi="Verdana" w:cs="Verdana"/>
-          <w:sz w:val="24"/>
-        </w:rPr>
-        <w:t>"I know. Even though you will not be able to understand it now, I will leave Earth no more. This is my home, and my favorite perspective of it is from ground level." Leaf was approaching them together with Pelger and Q. "Goodbye Lara, Pelger. I wish you a decent life and fruitful journey! Tami and Q2, take good care of them. They are humanities best chance. After us."</w:t>
-      </w:r>
-    </w:p>
-    <w:p>
-      <w:pPr>
-        <w:bidi w:val="0"/>
-        <w:spacing w:after="0" w:line="360" w:lineRule="auto"/>
-        <w:jc w:val="both"/>
-        <w:rPr>
-          <w:rFonts w:ascii="Verdana" w:eastAsia="Verdana" w:hAnsi="Verdana" w:cs="Verdana"/>
-          <w:sz w:val="24"/>
-        </w:rPr>
-      </w:pPr>
-      <w:r>
-        <w:rPr>
-          <w:rFonts w:ascii="Verdana" w:eastAsia="Verdana" w:hAnsi="Verdana" w:cs="Verdana"/>
-          <w:sz w:val="24"/>
-        </w:rPr>
-        <w:t>As PEC1 descended back through the atmosphere Lara could not remove her eyes from the large ship hanging above the planet. She devoured the seconds and tears appeared in her eyes as PEC1 reached the clouds and she lost sign of the ship. Several more seconds passed and she turned to observe a magnificent city, with tall spiral, shining towers, arches and gardens, bordering with a clear blue ocean on one side and in a lush green forest on the other. Her heart almost burst with joy.</w:t>
-      </w:r>
-    </w:p>
-    <w:p>
-      <w:pPr>
-        <w:bidi w:val="0"/>
-        <w:spacing w:after="0" w:line="360" w:lineRule="auto"/>
-        <w:jc w:val="both"/>
-        <w:rPr>
-          <w:rFonts w:ascii="Verdana" w:eastAsia="Verdana" w:hAnsi="Verdana" w:cs="Verdana"/>
-          <w:sz w:val="24"/>
-        </w:rPr>
-      </w:pPr>
-    </w:p>
-    <w:p>
-      <w:pPr>
-        <w:bidi w:val="0"/>
-        <w:spacing w:after="0" w:line="360" w:lineRule="auto"/>
-        <w:jc w:val="both"/>
-        <w:rPr>
-          <w:rFonts w:ascii="Verdana" w:eastAsia="Verdana" w:hAnsi="Verdana" w:cs="Verdana"/>
-          <w:sz w:val="24"/>
-        </w:rPr>
-      </w:pPr>
-      <w:r>
-        <w:rPr>
-          <w:rFonts w:ascii="Verdana" w:eastAsia="Verdana" w:hAnsi="Verdana" w:cs="Verdana"/>
-          <w:sz w:val="24"/>
-        </w:rPr>
-        <w:t xml:space="preserve">Pelger woke slowly, blinded by the white light that </w:t>
-      </w:r>
-      <w:r>
-        <w:rPr>
-          <w:rFonts w:ascii="Verdana" w:eastAsia="Verdana" w:hAnsi="Verdana" w:cs="Verdana"/>
-          <w:sz w:val="24"/>
-        </w:rPr>
-        <w:t>flooded</w:t>
-      </w:r>
-      <w:r>
-        <w:rPr>
-          <w:rFonts w:ascii="Verdana" w:eastAsia="Verdana" w:hAnsi="Verdana" w:cs="Verdana"/>
-          <w:sz w:val="24"/>
-        </w:rPr>
-        <w:t xml:space="preserve"> the room. Pain shot throughout his body, mostly from his right leg. He felt it with his hand and quickly inferred tha</w:t>
-      </w:r>
-      <w:r>
-        <w:rPr>
-          <w:rFonts w:ascii="Verdana" w:eastAsia="Verdana" w:hAnsi="Verdana" w:cs="Verdana"/>
-          <w:sz w:val="24"/>
-        </w:rPr>
-        <w:t xml:space="preserve">t it </w:t>
-      </w:r>
-      <w:r>
-        <w:rPr>
-          <w:rFonts w:ascii="Verdana" w:eastAsia="Verdana" w:hAnsi="Verdana" w:cs="Verdana"/>
-          <w:sz w:val="24"/>
-        </w:rPr>
-        <w:t xml:space="preserve">was lost. The skin of his new, robotic leg was nothing like his natural skin, but Pelger was </w:t>
-      </w:r>
-      <w:r>
-        <w:rPr>
-          <w:rFonts w:ascii="Verdana" w:eastAsia="Verdana" w:hAnsi="Verdana" w:cs="Verdana"/>
-          <w:sz w:val="24"/>
-        </w:rPr>
-        <w:lastRenderedPageBreak/>
-        <w:t xml:space="preserve">not discouraged, he was well aware of the new possibilities such a bionic leg can also support. </w:t>
-      </w:r>
-    </w:p>
-    <w:p>
-      <w:pPr>
-        <w:bidi w:val="0"/>
-        <w:spacing w:after="0" w:line="360" w:lineRule="auto"/>
-        <w:jc w:val="both"/>
-        <w:rPr>
-          <w:rFonts w:ascii="Verdana" w:eastAsia="Verdana" w:hAnsi="Verdana" w:cs="Verdana"/>
-          <w:sz w:val="24"/>
-        </w:rPr>
-      </w:pPr>
-      <w:r>
-        <w:rPr>
-          <w:rFonts w:ascii="Verdana" w:eastAsia="Verdana" w:hAnsi="Verdana" w:cs="Verdana"/>
-          <w:sz w:val="24"/>
-        </w:rPr>
         <w:t>He turned to his left and caught a look of Aren and K</w:t>
       </w:r>
       <w:r>

</xml_diff>

<commit_message>
Reviewed and fixed first 4 years. Updated meeting room scene
</commit_message>
<xml_diff>
--- a/Out of Earth.docx
+++ b/Out of Earth.docx
@@ -675,23 +675,47 @@
           <w:sz w:val="24"/>
         </w:rPr>
       </w:pPr>
-    </w:p>
-    <w:p>
-      <w:pPr>
-        <w:bidi w:val="0"/>
-        <w:spacing w:after="0" w:line="360" w:lineRule="auto"/>
-        <w:jc w:val="both"/>
-        <w:rPr>
-          <w:rFonts w:ascii="Verdana" w:eastAsia="Verdana" w:hAnsi="Verdana" w:cs="Verdana"/>
-          <w:sz w:val="24"/>
-        </w:rPr>
-      </w:pPr>
-      <w:r>
-        <w:rPr>
-          <w:rFonts w:ascii="Verdana" w:eastAsia="Verdana" w:hAnsi="Verdana" w:cs="Verdana"/>
-          <w:sz w:val="24"/>
-        </w:rPr>
-        <w:t xml:space="preserve">Aren sat on the Balcony of her home at the Bahamas. She was sitting next to a small table on which rested a modest breakfast. The home was a part of  a tall majestic compound located on a cliff side and watching over the ocean on one side and bathed in green trees on the other. It was a former research center for the Space Population Project, and as such had a small launch pad and numerous halls full with technological equipment that meant to simulate the colonies on Mars, around the moon and in the asteroid belt, as well as future deep space colonies. Other than Aren and Pelger the compound staff numbered 124 people from technicians to educational staff, including 13 more kids, who were Pelger's play group. Pelger was eighteen months old by now and was already emerging as talented and resourceful as Aren expected him to be. He could not yet speak fluently but had no problems conveying his wishes and needs using a combination of words and gestures. He walked pretty well and was already using extenders as easily as he used his own limbs. Extenders were hat or glove like devices which normally fitted either the head or hands and were operated by thoughts and minute hand gestures. They were frequently used as controllers for multiple machinery, vehicles, computers and androids and were meant to be used either until the user installed permanent implants in his limbs or as a cheap replacement to those implants. Pelger constantly wore a set specifically designed for his small size and used it to control costume made toys, kitchen appliances, home climate controls and every type of compatible item that came into his view. Aren watched him walking towards her from inside the living room, opening the balcony's door using his thoughts alone and could not hold back the thought of how </w:t>
+      <w:r>
+        <w:rPr>
+          <w:rFonts w:ascii="Verdana" w:eastAsia="Verdana" w:hAnsi="Verdana" w:cs="Verdana"/>
+          <w:sz w:val="24"/>
+        </w:rPr>
+        <w:t>The first 18 months of Pelger’s life passed quickly to Aren, her plans for this time were well drafted in advance, and she found herself longing for Pelger to grow up quicker so he could pass the more complex training programs she was planning for him. She now</w:t>
+      </w:r>
+      <w:r>
+        <w:rPr>
+          <w:rFonts w:ascii="Verdana" w:eastAsia="Verdana" w:hAnsi="Verdana" w:cs="Verdana"/>
+          <w:sz w:val="24"/>
+        </w:rPr>
+        <w:t xml:space="preserve"> sat on the Balcony of her home at the Bahamas. She was sitting next to a small table on which rested a modest br</w:t>
+      </w:r>
+      <w:r>
+        <w:rPr>
+          <w:rFonts w:ascii="Verdana" w:eastAsia="Verdana" w:hAnsi="Verdana" w:cs="Verdana"/>
+          <w:sz w:val="24"/>
+        </w:rPr>
+        <w:t>eakfast. The home was a part of</w:t>
+      </w:r>
+      <w:r>
+        <w:rPr>
+          <w:rFonts w:ascii="Verdana" w:eastAsia="Verdana" w:hAnsi="Verdana" w:cs="Verdana"/>
+          <w:sz w:val="24"/>
+        </w:rPr>
+        <w:t xml:space="preserve"> a tall majestic compound located on a cliff side and watching over the ocean on one side and bathed in green trees on the other. It was a former research center for the Space Population Project, and as such had a small launch pad and numerous halls full with technological equipment that meant to simulate the colonies on Mars, around the moon and in the asteroid belt, as well as future deep space colonies. Other than Aren and Pelger the compound staff numbered 124 people from technicians to educational staff, including 13 more kids, who were Pelger's play group. </w:t>
+      </w:r>
+      <w:r>
+        <w:rPr>
+          <w:rFonts w:ascii="Verdana" w:eastAsia="Verdana" w:hAnsi="Verdana" w:cs="Verdana"/>
+          <w:sz w:val="24"/>
+        </w:rPr>
+        <w:t xml:space="preserve">Even at this young age </w:t>
+      </w:r>
+      <w:r>
+        <w:rPr>
+          <w:rFonts w:ascii="Verdana" w:eastAsia="Verdana" w:hAnsi="Verdana" w:cs="Verdana"/>
+          <w:sz w:val="24"/>
+        </w:rPr>
+        <w:t xml:space="preserve">Pelger was already emerging as talented and resourceful as Aren expected him to be. He could not yet speak fluently but had no problems conveying his wishes and needs using a combination of words and gestures. He walked pretty well and was already using extenders as easily as he used his own limbs. Extenders were hat or glove like devices which normally fitted either the head or hands and were operated by thoughts and minute hand gestures. They were frequently used as controllers for multiple machinery, vehicles, computers and androids and were meant to be used either until the user installed permanent implants in his limbs or as a cheap replacement to those implants. Pelger constantly wore a set specifically designed for his small size and used it to control costume made toys, kitchen appliances, home climate controls and every type of compatible item that came into his view. Aren </w:t>
       </w:r>
       <w:r>
         <w:rPr>
@@ -699,7 +723,21 @@
           <w:sz w:val="24"/>
         </w:rPr>
         <w:lastRenderedPageBreak/>
-        <w:t>happy he really was in this place, and for that matter she was too. Pelger stepped onto the balcony and went straight to the observation dome, a small, child oriented bubble of glass and machinery located at the edge of the balcony that overlooked both the sea and some of the cliffs to the north. He sat in a chair located in the centre of the bubble and instantly the bubble turned toward cliffs, magnified and focused on a group of seagulls nesting halfway up the steep rocks.</w:t>
+        <w:t xml:space="preserve">watched him walking towards her from inside the living room, opening the balcony's door using his thoughts alone and could not hold back the thought of how happy he really was in this place, and for that matter she was too. Pelger stepped onto the balcony and went straight to the observation dome, a small, child oriented bubble of glass and machinery located at the edge of the balcony that overlooked both the sea and some of the cliffs to the north. He sat in a chair located in the </w:t>
+      </w:r>
+      <w:r>
+        <w:rPr>
+          <w:rFonts w:ascii="Verdana" w:eastAsia="Verdana" w:hAnsi="Verdana" w:cs="Verdana"/>
+          <w:sz w:val="24"/>
+        </w:rPr>
+        <w:t>center</w:t>
+      </w:r>
+      <w:r>
+        <w:rPr>
+          <w:rFonts w:ascii="Verdana" w:eastAsia="Verdana" w:hAnsi="Verdana" w:cs="Verdana"/>
+          <w:sz w:val="24"/>
+        </w:rPr>
+        <w:t xml:space="preserve"> of the bubble and instantly the bubble turned toward cliffs, magnified and focused on a group of seagulls nesting halfway up the steep rocks.</w:t>
       </w:r>
     </w:p>
     <w:p>
@@ -753,7 +791,21 @@
           <w:rFonts w:ascii="Verdana" w:eastAsia="Verdana" w:hAnsi="Verdana" w:cs="Verdana"/>
           <w:sz w:val="24"/>
         </w:rPr>
-        <w:t xml:space="preserve">George was the Pelgers accompanying psychologist. </w:t>
+        <w:t xml:space="preserve">George was the </w:t>
+      </w:r>
+      <w:r>
+        <w:rPr>
+          <w:rFonts w:ascii="Verdana" w:eastAsia="Verdana" w:hAnsi="Verdana" w:cs="Verdana"/>
+          <w:sz w:val="24"/>
+        </w:rPr>
+        <w:t>Pelger’s</w:t>
+      </w:r>
+      <w:r>
+        <w:rPr>
+          <w:rFonts w:ascii="Verdana" w:eastAsia="Verdana" w:hAnsi="Verdana" w:cs="Verdana"/>
+          <w:sz w:val="24"/>
+        </w:rPr>
+        <w:t xml:space="preserve"> accompanying psychologist. </w:t>
       </w:r>
     </w:p>
     <w:p>
@@ -825,25 +877,35 @@
           <w:rFonts w:ascii="Verdana" w:eastAsia="Verdana" w:hAnsi="Verdana" w:cs="Verdana"/>
           <w:sz w:val="24"/>
         </w:rPr>
-        <w:t>Aren turned to take a long look at the stunning evening view in front of her. "I can't belive we are leaving tomorrow morning. You know Kreil, I will really miss this place. Maybe once his training is complete I will be able to return here".</w:t>
-      </w:r>
-    </w:p>
-    <w:p>
-      <w:pPr>
-        <w:bidi w:val="0"/>
-        <w:spacing w:after="0" w:line="360" w:lineRule="auto"/>
-        <w:jc w:val="both"/>
-        <w:rPr>
-          <w:rFonts w:ascii="Verdana" w:eastAsia="Verdana" w:hAnsi="Verdana" w:cs="Verdana"/>
-          <w:sz w:val="24"/>
-        </w:rPr>
-      </w:pPr>
-      <w:r>
-        <w:rPr>
-          <w:rFonts w:ascii="Verdana" w:eastAsia="Verdana" w:hAnsi="Verdana" w:cs="Verdana"/>
-          <w:sz w:val="24"/>
-        </w:rPr>
-        <w:t>"Maybe you will." Said Kreil. "And maybe you will find yourself a better place by then. 25 years are a tremendous amount of time, I just hope to stay alive by then!"</w:t>
+        <w:t xml:space="preserve">Aren turned to take a long look at the stunning evening view in front of her. "I can't </w:t>
+      </w:r>
+      <w:r>
+        <w:rPr>
+          <w:rFonts w:ascii="Verdana" w:eastAsia="Verdana" w:hAnsi="Verdana" w:cs="Verdana"/>
+          <w:sz w:val="24"/>
+        </w:rPr>
+        <w:t>believe</w:t>
+      </w:r>
+      <w:r>
+        <w:rPr>
+          <w:rFonts w:ascii="Verdana" w:eastAsia="Verdana" w:hAnsi="Verdana" w:cs="Verdana"/>
+          <w:sz w:val="24"/>
+        </w:rPr>
+        <w:t xml:space="preserve"> we are leaving tomorrow morning. You know Kreil, I will really miss this place. Maybe once his training is complete I will be able to return here</w:t>
+      </w:r>
+      <w:r>
+        <w:rPr>
+          <w:rFonts w:ascii="Verdana" w:eastAsia="Verdana" w:hAnsi="Verdana" w:cs="Verdana"/>
+          <w:sz w:val="24"/>
+        </w:rPr>
+        <w:t>. I’ll be happy to call it home</w:t>
+      </w:r>
+      <w:r>
+        <w:rPr>
+          <w:rFonts w:ascii="Verdana" w:eastAsia="Verdana" w:hAnsi="Verdana" w:cs="Verdana"/>
+          <w:sz w:val="24"/>
+        </w:rPr>
+        <w:t>".</w:t>
       </w:r>
     </w:p>
     <w:p>
@@ -862,6 +924,38 @@
           <w:sz w:val="24"/>
         </w:rPr>
         <w:lastRenderedPageBreak/>
+        <w:t xml:space="preserve">"Maybe you will." Said Kreil. "And maybe you will find yourself a better place by then. </w:t>
+      </w:r>
+      <w:r>
+        <w:rPr>
+          <w:rFonts w:ascii="Verdana" w:eastAsia="Verdana" w:hAnsi="Verdana" w:cs="Verdana"/>
+          <w:sz w:val="24"/>
+        </w:rPr>
+        <w:t>Two decades</w:t>
+      </w:r>
+      <w:r>
+        <w:rPr>
+          <w:rFonts w:ascii="Verdana" w:eastAsia="Verdana" w:hAnsi="Verdana" w:cs="Verdana"/>
+          <w:sz w:val="24"/>
+        </w:rPr>
+        <w:t xml:space="preserve"> are a tremendous amount of time, I just hope to stay alive by then!"</w:t>
+      </w:r>
+    </w:p>
+    <w:p>
+      <w:pPr>
+        <w:bidi w:val="0"/>
+        <w:spacing w:after="0" w:line="360" w:lineRule="auto"/>
+        <w:jc w:val="both"/>
+        <w:rPr>
+          <w:rFonts w:ascii="Verdana" w:eastAsia="Verdana" w:hAnsi="Verdana" w:cs="Verdana"/>
+          <w:sz w:val="24"/>
+        </w:rPr>
+      </w:pPr>
+      <w:r>
+        <w:rPr>
+          <w:rFonts w:ascii="Verdana" w:eastAsia="Verdana" w:hAnsi="Verdana" w:cs="Verdana"/>
+          <w:sz w:val="24"/>
+        </w:rPr>
         <w:t>"Stop blabbering Kreil!" Aren laughed at him. Kreil would be 90 by then, and she knew that his physical indicators predicted him to live up to 110. "Here, join me for breakfast, this one is special, please taste it!"</w:t>
       </w:r>
     </w:p>
@@ -880,25 +974,95 @@
           <w:rFonts w:ascii="Verdana" w:eastAsia="Verdana" w:hAnsi="Verdana" w:cs="Verdana"/>
           <w:sz w:val="24"/>
         </w:rPr>
-        <w:t>Kreil sat next to her and stared at the plates in from of them. They held a large piece of dark, hard looking bread, a large piece of cheese, some olives and a carafe of red wine. "This breakfast looks a bit too ****, are you thinking of becoming a secluding monk?!" Kreil winked at Aren.</w:t>
-      </w:r>
-    </w:p>
-    <w:p>
-      <w:pPr>
-        <w:bidi w:val="0"/>
-        <w:spacing w:after="0" w:line="360" w:lineRule="auto"/>
-        <w:jc w:val="both"/>
-        <w:rPr>
-          <w:rFonts w:ascii="Verdana" w:eastAsia="Verdana" w:hAnsi="Verdana" w:cs="Verdana"/>
-          <w:sz w:val="24"/>
-        </w:rPr>
-      </w:pPr>
-      <w:r>
-        <w:rPr>
-          <w:rFonts w:ascii="Verdana" w:eastAsia="Verdana" w:hAnsi="Verdana" w:cs="Verdana"/>
-          <w:sz w:val="24"/>
-        </w:rPr>
-        <w:t>Aren smiled at him. "You have a keen eye, Dr. Kreil. Taste it and let's see if you guess it's worth. It is specially ordered from a small bistro in Israel."</w:t>
+        <w:t xml:space="preserve">Kreil sat next to her and stared at the plates in from of them. They held a large piece of dark, hard looking bread, a large piece of cheese, some olives and a carafe of red wine. "This breakfast looks a bit too </w:t>
+      </w:r>
+      <w:r>
+        <w:rPr>
+          <w:rFonts w:ascii="Verdana" w:eastAsia="Verdana" w:hAnsi="Verdana" w:cs="Verdana"/>
+          <w:sz w:val="24"/>
+        </w:rPr>
+        <w:t>ascetic</w:t>
+      </w:r>
+      <w:r>
+        <w:rPr>
+          <w:rFonts w:ascii="Verdana" w:eastAsia="Verdana" w:hAnsi="Verdana" w:cs="Verdana"/>
+          <w:sz w:val="24"/>
+        </w:rPr>
+        <w:t xml:space="preserve">... </w:t>
+      </w:r>
+      <w:r>
+        <w:rPr>
+          <w:rFonts w:ascii="Verdana" w:eastAsia="Verdana" w:hAnsi="Verdana" w:cs="Verdana"/>
+          <w:sz w:val="24"/>
+        </w:rPr>
+        <w:t xml:space="preserve">You are not thinking of moving tomorrow to a </w:t>
+      </w:r>
+      <w:r>
+        <w:rPr>
+          <w:rFonts w:ascii="Verdana" w:eastAsia="Verdana" w:hAnsi="Verdana" w:cs="Verdana"/>
+          <w:sz w:val="24"/>
+        </w:rPr>
+        <w:t xml:space="preserve">remote </w:t>
+      </w:r>
+      <w:r>
+        <w:rPr>
+          <w:rFonts w:ascii="Verdana" w:eastAsia="Verdana" w:hAnsi="Verdana" w:cs="Verdana"/>
+          <w:sz w:val="24"/>
+        </w:rPr>
+        <w:t xml:space="preserve">monastery </w:t>
+      </w:r>
+      <w:r>
+        <w:rPr>
+          <w:rFonts w:ascii="Verdana" w:eastAsia="Verdana" w:hAnsi="Verdana" w:cs="Verdana"/>
+          <w:sz w:val="24"/>
+        </w:rPr>
+        <w:t>instead of space</w:t>
+      </w:r>
+      <w:r>
+        <w:rPr>
+          <w:rFonts w:ascii="Verdana" w:eastAsia="Verdana" w:hAnsi="Verdana" w:cs="Verdana"/>
+          <w:sz w:val="24"/>
+        </w:rPr>
+        <w:t>, do you?! “Kreil</w:t>
+      </w:r>
+      <w:r>
+        <w:rPr>
+          <w:rFonts w:ascii="Verdana" w:eastAsia="Verdana" w:hAnsi="Verdana" w:cs="Verdana"/>
+          <w:sz w:val="24"/>
+        </w:rPr>
+        <w:t xml:space="preserve"> winked at Aren.</w:t>
+      </w:r>
+    </w:p>
+    <w:p>
+      <w:pPr>
+        <w:bidi w:val="0"/>
+        <w:spacing w:after="0" w:line="360" w:lineRule="auto"/>
+        <w:jc w:val="both"/>
+        <w:rPr>
+          <w:rFonts w:ascii="Verdana" w:eastAsia="Verdana" w:hAnsi="Verdana" w:cs="Verdana"/>
+          <w:sz w:val="24"/>
+        </w:rPr>
+      </w:pPr>
+      <w:r>
+        <w:rPr>
+          <w:rFonts w:ascii="Verdana" w:eastAsia="Verdana" w:hAnsi="Verdana" w:cs="Verdana"/>
+          <w:sz w:val="24"/>
+        </w:rPr>
+        <w:t xml:space="preserve">Aren smiled at him. "You have a keen eye, Dr. Kreil. Taste it and let's see if you guess </w:t>
+      </w:r>
+      <w:r>
+        <w:rPr>
+          <w:rFonts w:ascii="Verdana" w:eastAsia="Verdana" w:hAnsi="Verdana" w:cs="Verdana"/>
+          <w:sz w:val="24"/>
+        </w:rPr>
+        <w:t>its</w:t>
+      </w:r>
+      <w:r>
+        <w:rPr>
+          <w:rFonts w:ascii="Verdana" w:eastAsia="Verdana" w:hAnsi="Verdana" w:cs="Verdana"/>
+          <w:sz w:val="24"/>
+        </w:rPr>
+        <w:t xml:space="preserve"> worth. It is specially ordered from a small bistro in Israel."</w:t>
       </w:r>
     </w:p>
     <w:p>
@@ -934,23 +1098,49 @@
           <w:rFonts w:ascii="Verdana" w:eastAsia="Verdana" w:hAnsi="Verdana" w:cs="Verdana"/>
           <w:sz w:val="24"/>
         </w:rPr>
-        <w:t>Kreil proceeded to taste the food in front of him. The Bread was hard and sour, the cheese too, the wine too sweet and the olives were extremly bitter and could hardly be eaten as they were mainly  **</w:t>
-      </w:r>
-      <w:r>
-        <w:rPr>
-          <w:rFonts w:ascii="Calibri" w:eastAsia="Calibri" w:hAnsi="Calibri" w:cs="Times New Roman"/>
-          <w:sz w:val="24"/>
-          <w:szCs w:val="24"/>
-          <w:rtl/>
-        </w:rPr>
-        <w:t>גלעין</w:t>
-      </w:r>
-      <w:r>
-        <w:rPr>
-          <w:rFonts w:ascii="Verdana" w:eastAsia="Verdana" w:hAnsi="Verdana" w:cs="Verdana"/>
-          <w:sz w:val="24"/>
-        </w:rPr>
-        <w:t xml:space="preserve">** and very little of everything else.  </w:t>
+        <w:t xml:space="preserve">Kreil proceeded to taste the food in front of him. The Bread was hard and sour, the cheese too, the wine </w:t>
+      </w:r>
+      <w:r>
+        <w:rPr>
+          <w:rFonts w:ascii="Verdana" w:eastAsia="Verdana" w:hAnsi="Verdana" w:cs="Verdana"/>
+          <w:sz w:val="24"/>
+        </w:rPr>
+        <w:t>was very</w:t>
+      </w:r>
+      <w:r>
+        <w:rPr>
+          <w:rFonts w:ascii="Verdana" w:eastAsia="Verdana" w:hAnsi="Verdana" w:cs="Verdana"/>
+          <w:sz w:val="24"/>
+        </w:rPr>
+        <w:t xml:space="preserve"> sweet and the olives were </w:t>
+      </w:r>
+      <w:r>
+        <w:rPr>
+          <w:rFonts w:ascii="Verdana" w:eastAsia="Verdana" w:hAnsi="Verdana" w:cs="Verdana"/>
+          <w:sz w:val="24"/>
+        </w:rPr>
+        <w:t>extremely</w:t>
+      </w:r>
+      <w:r>
+        <w:rPr>
+          <w:rFonts w:ascii="Verdana" w:eastAsia="Verdana" w:hAnsi="Verdana" w:cs="Verdana"/>
+          <w:sz w:val="24"/>
+        </w:rPr>
+        <w:t xml:space="preserve"> bitter and could hardl</w:t>
+      </w:r>
+      <w:r>
+        <w:rPr>
+          <w:rFonts w:ascii="Verdana" w:eastAsia="Verdana" w:hAnsi="Verdana" w:cs="Verdana"/>
+          <w:sz w:val="24"/>
+        </w:rPr>
+        <w:t>y be eaten as they were mainly pit</w:t>
+      </w:r>
+      <w:r>
+        <w:rPr>
+          <w:rFonts w:ascii="Verdana" w:eastAsia="Verdana" w:hAnsi="Verdana" w:cs="Verdana"/>
+          <w:sz w:val="24"/>
+        </w:rPr>
+        <w:t xml:space="preserve"> and very little of everything else.  </w:t>
       </w:r>
     </w:p>
     <w:p>
@@ -986,69 +1176,216 @@
           <w:rFonts w:ascii="Verdana" w:eastAsia="Verdana" w:hAnsi="Verdana" w:cs="Verdana"/>
           <w:sz w:val="24"/>
         </w:rPr>
-        <w:t>Aren laughed. "You are far from the truth Kreil! I will tell you the story of this place and then I will ask you to taste the food again. I promise that you will take great delight in it."</w:t>
-      </w:r>
-    </w:p>
-    <w:p>
-      <w:pPr>
-        <w:bidi w:val="0"/>
-        <w:spacing w:after="0" w:line="360" w:lineRule="auto"/>
-        <w:jc w:val="both"/>
-        <w:rPr>
-          <w:rFonts w:ascii="Verdana" w:eastAsia="Verdana" w:hAnsi="Verdana" w:cs="Verdana"/>
-          <w:sz w:val="24"/>
-        </w:rPr>
-      </w:pPr>
-      <w:r>
-        <w:rPr>
-          <w:rFonts w:ascii="Verdana" w:eastAsia="Verdana" w:hAnsi="Verdana" w:cs="Verdana"/>
-          <w:sz w:val="24"/>
-        </w:rPr>
-        <w:t>"The probability of me agreeing to that is very low. You wll need to wait sometime before the rough mixture of sour and bitter leaves my memory".</w:t>
-      </w:r>
-    </w:p>
-    <w:p>
-      <w:pPr>
-        <w:bidi w:val="0"/>
-        <w:spacing w:after="0" w:line="360" w:lineRule="auto"/>
-        <w:jc w:val="both"/>
-        <w:rPr>
-          <w:rFonts w:ascii="Verdana" w:eastAsia="Verdana" w:hAnsi="Verdana" w:cs="Verdana"/>
-          <w:sz w:val="24"/>
-        </w:rPr>
-      </w:pPr>
-      <w:r>
-        <w:rPr>
-          <w:rFonts w:ascii="Verdana" w:eastAsia="Verdana" w:hAnsi="Verdana" w:cs="Verdana"/>
-          <w:sz w:val="24"/>
-        </w:rPr>
-        <w:t xml:space="preserve">Aren ignored him. "The place belongs to a young woman. Her grandfather was an unknown geneticist who did a curious research. He never traveled and looked for an excuse to do so. In his PhD </w:t>
-      </w:r>
+        <w:t xml:space="preserve">"You are </w:t>
+      </w:r>
+      <w:r>
+        <w:rPr>
+          <w:rFonts w:ascii="Verdana" w:eastAsia="Verdana" w:hAnsi="Verdana" w:cs="Verdana"/>
+          <w:sz w:val="24"/>
+        </w:rPr>
+        <w:t xml:space="preserve">as </w:t>
+      </w:r>
+      <w:r>
+        <w:rPr>
+          <w:rFonts w:ascii="Verdana" w:eastAsia="Verdana" w:hAnsi="Verdana" w:cs="Verdana"/>
+          <w:sz w:val="24"/>
+        </w:rPr>
+        <w:t xml:space="preserve">far from the truth </w:t>
+      </w:r>
+      <w:r>
+        <w:rPr>
+          <w:rFonts w:ascii="Verdana" w:eastAsia="Verdana" w:hAnsi="Verdana" w:cs="Verdana"/>
+          <w:sz w:val="24"/>
+        </w:rPr>
+        <w:t xml:space="preserve">as possible </w:t>
+      </w:r>
+      <w:r>
+        <w:rPr>
+          <w:rFonts w:ascii="Verdana" w:eastAsia="Verdana" w:hAnsi="Verdana" w:cs="Verdana"/>
+          <w:sz w:val="24"/>
+        </w:rPr>
+        <w:t>Kreil!</w:t>
+      </w:r>
+      <w:r>
+        <w:rPr>
+          <w:rFonts w:ascii="Verdana" w:eastAsia="Verdana" w:hAnsi="Verdana" w:cs="Verdana"/>
+          <w:sz w:val="24"/>
+        </w:rPr>
+        <w:t xml:space="preserve"> “</w:t>
+      </w:r>
+      <w:r>
+        <w:rPr>
+          <w:rFonts w:ascii="Verdana" w:eastAsia="Verdana" w:hAnsi="Verdana" w:cs="Verdana"/>
+          <w:sz w:val="24"/>
+        </w:rPr>
+        <w:t xml:space="preserve">Aren laughed. </w:t>
+      </w:r>
+      <w:r>
+        <w:rPr>
+          <w:rFonts w:ascii="Verdana" w:eastAsia="Verdana" w:hAnsi="Verdana" w:cs="Verdana"/>
+          <w:sz w:val="24"/>
+        </w:rPr>
+        <w:t>“</w:t>
+      </w:r>
+      <w:r>
+        <w:rPr>
+          <w:rFonts w:ascii="Verdana" w:eastAsia="Verdana" w:hAnsi="Verdana" w:cs="Verdana"/>
+          <w:sz w:val="24"/>
+        </w:rPr>
+        <w:t>I will tell you the story of this place and then I will ask you to taste the food again. I promise that you will take great delight in it."</w:t>
+      </w:r>
+    </w:p>
+    <w:p>
+      <w:pPr>
+        <w:bidi w:val="0"/>
+        <w:spacing w:after="0" w:line="360" w:lineRule="auto"/>
+        <w:jc w:val="both"/>
+        <w:rPr>
+          <w:rFonts w:ascii="Verdana" w:eastAsia="Verdana" w:hAnsi="Verdana" w:cs="Verdana"/>
+          <w:sz w:val="24"/>
+        </w:rPr>
+      </w:pPr>
+      <w:r>
+        <w:rPr>
+          <w:rFonts w:ascii="Verdana" w:eastAsia="Verdana" w:hAnsi="Verdana" w:cs="Verdana"/>
+          <w:sz w:val="24"/>
+        </w:rPr>
+        <w:t xml:space="preserve">"The probability of me agreeing to that is very low. You </w:t>
+      </w:r>
+      <w:r>
+        <w:rPr>
+          <w:rFonts w:ascii="Verdana" w:eastAsia="Verdana" w:hAnsi="Verdana" w:cs="Verdana"/>
+          <w:sz w:val="24"/>
+        </w:rPr>
+        <w:t>will</w:t>
+      </w:r>
+      <w:r>
+        <w:rPr>
+          <w:rFonts w:ascii="Verdana" w:eastAsia="Verdana" w:hAnsi="Verdana" w:cs="Verdana"/>
+          <w:sz w:val="24"/>
+        </w:rPr>
+        <w:t xml:space="preserve"> need to wait sometime before the rough mixture of sour and bitter leaves my memory".</w:t>
+      </w:r>
+    </w:p>
+    <w:p>
+      <w:pPr>
+        <w:bidi w:val="0"/>
+        <w:spacing w:after="0" w:line="360" w:lineRule="auto"/>
+        <w:jc w:val="both"/>
+        <w:rPr>
+          <w:rFonts w:ascii="Verdana" w:eastAsia="Verdana" w:hAnsi="Verdana" w:cs="Verdana"/>
+          <w:sz w:val="24"/>
+        </w:rPr>
+      </w:pPr>
       <w:r>
         <w:rPr>
           <w:rFonts w:ascii="Verdana" w:eastAsia="Verdana" w:hAnsi="Verdana" w:cs="Verdana"/>
           <w:sz w:val="24"/>
         </w:rPr>
         <w:lastRenderedPageBreak/>
-        <w:t xml:space="preserve">studies he managed to convince his university to support a research of European bread. He traveled all across Europe, collecting yeast samples from the best and oldest bakeries he could find. He then sequenced all the samples and calculated the most probable sequence of the first common ancestor population of all those yeast samples. This sequence obviously belonged to the original yeast used in Europe many thousands of years ago to make bread. His findings didn't make him famous, but they were enough to get his research supported and he followed to find the ancestral sequence of wine grapes in Israel, were all endemic grape species were lost during the Islamic reign, as well as sequencing the original wild olive out of which olives were domesticated all across the middle east and Europe. After his death, his only granddaughter decided to keep his memory alive by synthesizing his findings and growing the ancient olives and grapes, as well as using his **yeast** and making bread from wild wheat. Her small bistro serves their products as well as other cloned ancient species of plants. </w:t>
-      </w:r>
-    </w:p>
-    <w:p>
-      <w:pPr>
-        <w:bidi w:val="0"/>
-        <w:spacing w:after="0" w:line="360" w:lineRule="auto"/>
-        <w:jc w:val="both"/>
-        <w:rPr>
-          <w:rFonts w:ascii="Verdana" w:eastAsia="Verdana" w:hAnsi="Verdana" w:cs="Verdana"/>
-          <w:sz w:val="24"/>
-        </w:rPr>
-      </w:pPr>
-      <w:r>
-        <w:rPr>
-          <w:rFonts w:ascii="Verdana" w:eastAsia="Verdana" w:hAnsi="Verdana" w:cs="Verdana"/>
-          <w:sz w:val="24"/>
-        </w:rPr>
-        <w:t>Kreil remained quiet and watched the dry piece of bread. Pelger came running back, grabbed a piece of it and ran inside the house. Kreils gaze followed him.</w:t>
+        <w:t xml:space="preserve">Aren ignored him. "The place belongs to a young woman. Her grandfather was an unknown geneticist who did a curious research. He never traveled and looked for an excuse to do so. In his PhD studies he managed to convince his university to support a research of European bread. He traveled all across Europe, collecting yeast samples from the best and oldest bakeries he could find. He then sequenced all the samples and calculated the most probable sequence of the first common ancestor population of all those yeast samples. This sequence belonged to </w:t>
+      </w:r>
+      <w:r>
+        <w:rPr>
+          <w:rFonts w:ascii="Verdana" w:eastAsia="Verdana" w:hAnsi="Verdana" w:cs="Verdana"/>
+          <w:sz w:val="24"/>
+        </w:rPr>
+        <w:t xml:space="preserve">one of </w:t>
+      </w:r>
+      <w:r>
+        <w:rPr>
+          <w:rFonts w:ascii="Verdana" w:eastAsia="Verdana" w:hAnsi="Verdana" w:cs="Verdana"/>
+          <w:sz w:val="24"/>
+        </w:rPr>
+        <w:t xml:space="preserve">the original yeast </w:t>
+      </w:r>
+      <w:r>
+        <w:rPr>
+          <w:rFonts w:ascii="Verdana" w:eastAsia="Verdana" w:hAnsi="Verdana" w:cs="Verdana"/>
+          <w:sz w:val="24"/>
+        </w:rPr>
+        <w:t xml:space="preserve">strains </w:t>
+      </w:r>
+      <w:r>
+        <w:rPr>
+          <w:rFonts w:ascii="Verdana" w:eastAsia="Verdana" w:hAnsi="Verdana" w:cs="Verdana"/>
+          <w:sz w:val="24"/>
+        </w:rPr>
+        <w:t>used in Europe many thousands of years ago to make bread</w:t>
+      </w:r>
+      <w:r>
+        <w:rPr>
+          <w:rFonts w:ascii="Verdana" w:eastAsia="Verdana" w:hAnsi="Verdana" w:cs="Verdana"/>
+          <w:sz w:val="24"/>
+        </w:rPr>
+        <w:t>, the one that was good enough to leave descendants up until our time</w:t>
+      </w:r>
+      <w:r>
+        <w:rPr>
+          <w:rFonts w:ascii="Verdana" w:eastAsia="Verdana" w:hAnsi="Verdana" w:cs="Verdana"/>
+          <w:sz w:val="24"/>
+        </w:rPr>
+        <w:t>. His findings didn't make him famous, but they were enough to get his research supported and he followed to find the ancestral sequence of wine grapes in Israel,</w:t>
+      </w:r>
+      <w:r>
+        <w:rPr>
+          <w:rFonts w:ascii="Verdana" w:eastAsia="Verdana" w:hAnsi="Verdana" w:cs="Verdana"/>
+          <w:sz w:val="24"/>
+        </w:rPr>
+        <w:t xml:space="preserve"> in which</w:t>
+      </w:r>
+      <w:r>
+        <w:rPr>
+          <w:rFonts w:ascii="Verdana" w:eastAsia="Verdana" w:hAnsi="Verdana" w:cs="Verdana"/>
+          <w:sz w:val="24"/>
+        </w:rPr>
+        <w:t xml:space="preserve"> all endemic grape species were lost during the Islamic reign, as well as sequencing the original wild olive out of which olives were domesticated all across the middle east and Europe. After his death, his only granddaughter decided to keep his memory alive by synthesizing his findings and growing the ancient olives and grapes, as well as using his </w:t>
+      </w:r>
+      <w:r>
+        <w:rPr>
+          <w:rFonts w:ascii="Verdana" w:eastAsia="Verdana" w:hAnsi="Verdana" w:cs="Verdana"/>
+          <w:sz w:val="24"/>
+        </w:rPr>
+        <w:t>ancient yeast</w:t>
+      </w:r>
+      <w:r>
+        <w:rPr>
+          <w:rFonts w:ascii="Verdana" w:eastAsia="Verdana" w:hAnsi="Verdana" w:cs="Verdana"/>
+          <w:sz w:val="24"/>
+        </w:rPr>
+        <w:t xml:space="preserve"> and making bread from wild wheat. Her small bistro serves their products as well as other cloned ancient species of plants. </w:t>
+      </w:r>
+    </w:p>
+    <w:p>
+      <w:pPr>
+        <w:bidi w:val="0"/>
+        <w:spacing w:after="0" w:line="360" w:lineRule="auto"/>
+        <w:jc w:val="both"/>
+        <w:rPr>
+          <w:rFonts w:ascii="Verdana" w:eastAsia="Verdana" w:hAnsi="Verdana" w:cs="Verdana"/>
+          <w:sz w:val="24"/>
+        </w:rPr>
+      </w:pPr>
+      <w:r>
+        <w:rPr>
+          <w:rFonts w:ascii="Verdana" w:eastAsia="Verdana" w:hAnsi="Verdana" w:cs="Verdana"/>
+          <w:sz w:val="24"/>
+        </w:rPr>
+        <w:t xml:space="preserve">Kreil remained quiet and watched the dry piece of bread. Pelger came running back, grabbed a piece of it and ran inside the house. </w:t>
+      </w:r>
+      <w:r>
+        <w:rPr>
+          <w:rFonts w:ascii="Verdana" w:eastAsia="Verdana" w:hAnsi="Verdana" w:cs="Verdana"/>
+          <w:sz w:val="24"/>
+        </w:rPr>
+        <w:t>Kreil’s</w:t>
+      </w:r>
+      <w:r>
+        <w:rPr>
+          <w:rFonts w:ascii="Verdana" w:eastAsia="Verdana" w:hAnsi="Verdana" w:cs="Verdana"/>
+          <w:sz w:val="24"/>
+        </w:rPr>
+        <w:t xml:space="preserve"> gaze followed him.</w:t>
       </w:r>
     </w:p>
     <w:p>
@@ -1120,6 +1457,7 @@
           <w:rFonts w:ascii="Verdana" w:eastAsia="Verdana" w:hAnsi="Verdana" w:cs="Verdana"/>
           <w:sz w:val="24"/>
         </w:rPr>
+        <w:lastRenderedPageBreak/>
         <w:t>Aren laughed again and then paused and took a sip from the wine. Her gaze went up toward the morning blue skies. "I will have none of this up there". She said after a while.</w:t>
       </w:r>
     </w:p>
@@ -1138,62 +1476,341 @@
           <w:rFonts w:ascii="Verdana" w:eastAsia="Verdana" w:hAnsi="Verdana" w:cs="Verdana"/>
           <w:sz w:val="24"/>
         </w:rPr>
-        <w:t>Kriel, with a distorted look upon his face, took another bite from the cheese, bit on it quickly and swallowed hard. "Lucky you!" he cried.</w:t>
-      </w:r>
-    </w:p>
-    <w:p>
-      <w:pPr>
-        <w:bidi w:val="0"/>
-        <w:spacing w:after="0" w:line="360" w:lineRule="auto"/>
-        <w:jc w:val="both"/>
-        <w:rPr>
-          <w:rFonts w:ascii="Verdana" w:eastAsia="Verdana" w:hAnsi="Verdana" w:cs="Verdana"/>
-          <w:sz w:val="24"/>
-        </w:rPr>
-      </w:pPr>
+        <w:t>Kreil</w:t>
+      </w:r>
+      <w:r>
+        <w:rPr>
+          <w:rFonts w:ascii="Verdana" w:eastAsia="Verdana" w:hAnsi="Verdana" w:cs="Verdana"/>
+          <w:sz w:val="24"/>
+        </w:rPr>
+        <w:t>, with a distorted look upon his face, took another bite from the cheese, bit on it quickly and swallowed hard. "Lucky you!" he cried</w:t>
+      </w:r>
+      <w:r>
+        <w:rPr>
+          <w:rFonts w:ascii="Verdana" w:eastAsia="Verdana" w:hAnsi="Verdana" w:cs="Verdana"/>
+          <w:sz w:val="24"/>
+        </w:rPr>
+        <w:t>, chocking</w:t>
+      </w:r>
+      <w:r>
+        <w:rPr>
+          <w:rFonts w:ascii="Verdana" w:eastAsia="Verdana" w:hAnsi="Verdana" w:cs="Verdana"/>
+          <w:sz w:val="24"/>
+        </w:rPr>
+        <w:t>.</w:t>
+      </w:r>
+    </w:p>
+    <w:p>
+      <w:pPr>
+        <w:bidi w:val="0"/>
+        <w:spacing w:after="0" w:line="360" w:lineRule="auto"/>
+        <w:jc w:val="both"/>
+        <w:rPr>
+          <w:rFonts w:ascii="Verdana" w:eastAsia="Verdana" w:hAnsi="Verdana" w:cs="Verdana"/>
+          <w:sz w:val="24"/>
+        </w:rPr>
+      </w:pPr>
+    </w:p>
+    <w:p>
+      <w:pPr>
+        <w:bidi w:val="0"/>
+        <w:spacing w:after="0" w:line="360" w:lineRule="auto"/>
+        <w:jc w:val="both"/>
+        <w:rPr>
+          <w:rFonts w:ascii="Verdana" w:eastAsia="Verdana" w:hAnsi="Verdana" w:cs="Verdana"/>
+          <w:sz w:val="24"/>
+        </w:rPr>
+      </w:pPr>
+      <w:r>
+        <w:rPr>
+          <w:rFonts w:ascii="Verdana" w:eastAsia="Verdana" w:hAnsi="Verdana" w:cs="Verdana"/>
+          <w:sz w:val="24"/>
+        </w:rPr>
+        <w:t>Aren</w:t>
+      </w:r>
+      <w:r>
+        <w:rPr>
+          <w:rFonts w:ascii="Verdana" w:eastAsia="Verdana" w:hAnsi="Verdana" w:cs="Verdana"/>
+          <w:sz w:val="24"/>
+        </w:rPr>
+        <w:t xml:space="preserve"> </w:t>
+      </w:r>
+      <w:r>
+        <w:rPr>
+          <w:rFonts w:ascii="Verdana" w:eastAsia="Verdana" w:hAnsi="Verdana" w:cs="Verdana"/>
+          <w:sz w:val="24"/>
+        </w:rPr>
+        <w:t>floated uneasily in her chair. At the beginning she was very fond of the weightless feeling in the low gravity areas of the main station body. Floating was uncomfortable and unnatural to her, but had a certain charm to it. As time passed though, and more than two and half years have already passed, the charm left and she was avoiding the low gravity areas as much as she could.</w:t>
+      </w:r>
+    </w:p>
+    <w:p>
+      <w:pPr>
+        <w:bidi w:val="0"/>
+        <w:spacing w:after="0" w:line="360" w:lineRule="auto"/>
+        <w:jc w:val="both"/>
+        <w:rPr>
+          <w:rFonts w:ascii="Verdana" w:eastAsia="Verdana" w:hAnsi="Verdana" w:cs="Verdana"/>
+          <w:sz w:val="24"/>
+        </w:rPr>
+      </w:pPr>
+      <w:r>
+        <w:rPr>
+          <w:rFonts w:ascii="Verdana" w:eastAsia="Verdana" w:hAnsi="Verdana" w:cs="Verdana"/>
+          <w:sz w:val="24"/>
+        </w:rPr>
+        <w:t xml:space="preserve">The room was a simple meeting room with large one sided window dominating the main wall instead of a holoscreen. Through the window a group of 12 boys and girls, all aged around 4, played a three dimensional variation on football. From Aren's perspective the gates were at the top and bottom of the room, and the kids flying and kicking violently either at the ball or at the walls in order to launch themselves around the room. She loved to see them feel so easy in this unnatural setting. It was one of the best games the education team had come up with. In the middle of the meeting room </w:t>
+      </w:r>
+      <w:r>
+        <w:rPr>
+          <w:rFonts w:ascii="Verdana" w:eastAsia="Verdana" w:hAnsi="Verdana" w:cs="Verdana"/>
+          <w:sz w:val="24"/>
+        </w:rPr>
+        <w:t>floated</w:t>
+      </w:r>
+      <w:r>
+        <w:rPr>
+          <w:rFonts w:ascii="Verdana" w:eastAsia="Verdana" w:hAnsi="Verdana" w:cs="Verdana"/>
+          <w:sz w:val="24"/>
+        </w:rPr>
+        <w:t xml:space="preserve"> a round table and several chairs, and </w:t>
+      </w:r>
+      <w:r>
+        <w:rPr>
+          <w:rFonts w:ascii="Verdana" w:eastAsia="Verdana" w:hAnsi="Verdana" w:cs="Verdana"/>
+          <w:sz w:val="24"/>
+        </w:rPr>
+        <w:t xml:space="preserve">Aren shared </w:t>
+      </w:r>
+      <w:r>
+        <w:rPr>
+          <w:rFonts w:ascii="Verdana" w:eastAsia="Verdana" w:hAnsi="Verdana" w:cs="Verdana"/>
+          <w:sz w:val="24"/>
+        </w:rPr>
+        <w:t>them</w:t>
+      </w:r>
+      <w:r>
+        <w:rPr>
+          <w:rFonts w:ascii="Verdana" w:eastAsia="Verdana" w:hAnsi="Verdana" w:cs="Verdana"/>
+          <w:sz w:val="24"/>
+        </w:rPr>
+        <w:t xml:space="preserve"> with two men and a woman. </w:t>
+      </w:r>
+      <w:r>
+        <w:rPr>
+          <w:rFonts w:ascii="Verdana" w:eastAsia="Verdana" w:hAnsi="Verdana" w:cs="Verdana"/>
+          <w:sz w:val="24"/>
+        </w:rPr>
+        <w:t>Both the table and the chairs were locked to thei</w:t>
+      </w:r>
+      <w:r>
+        <w:rPr>
+          <w:rFonts w:ascii="Verdana" w:eastAsia="Verdana" w:hAnsi="Verdana" w:cs="Verdana"/>
+          <w:sz w:val="24"/>
+        </w:rPr>
+        <w:t>r position using precisely generated magnetic fields, coupled with similarly precise electro magnets positioned within the furniture. Aren was the only one sitting on one of the chairs, again thanks to magnetic forces generated by the chair and her suit. There was of course no real need in chairs and Aren simply used them out of habit. The others used their suits to lock them</w:t>
+      </w:r>
+      <w:r>
+        <w:rPr>
+          <w:rFonts w:ascii="Verdana" w:eastAsia="Verdana" w:hAnsi="Verdana" w:cs="Verdana"/>
+          <w:sz w:val="24"/>
+        </w:rPr>
+        <w:t>selves</w:t>
+      </w:r>
+      <w:r>
+        <w:rPr>
+          <w:rFonts w:ascii="Verdana" w:eastAsia="Verdana" w:hAnsi="Verdana" w:cs="Verdana"/>
+          <w:sz w:val="24"/>
+        </w:rPr>
+        <w:t xml:space="preserve"> into </w:t>
+      </w:r>
+      <w:r>
+        <w:rPr>
+          <w:rFonts w:ascii="Verdana" w:eastAsia="Verdana" w:hAnsi="Verdana" w:cs="Verdana"/>
+          <w:sz w:val="24"/>
+        </w:rPr>
+        <w:t>similarly comfortable positions that did not require furniture</w:t>
+      </w:r>
+      <w:r>
+        <w:rPr>
+          <w:rFonts w:ascii="Verdana" w:eastAsia="Verdana" w:hAnsi="Verdana" w:cs="Verdana"/>
+          <w:sz w:val="24"/>
+        </w:rPr>
+        <w:t>. One of t</w:t>
+      </w:r>
+      <w:r>
+        <w:rPr>
+          <w:rFonts w:ascii="Verdana" w:eastAsia="Verdana" w:hAnsi="Verdana" w:cs="Verdana"/>
+          <w:sz w:val="24"/>
+        </w:rPr>
+        <w:t>he</w:t>
+      </w:r>
+      <w:r>
+        <w:rPr>
+          <w:rFonts w:ascii="Verdana" w:eastAsia="Verdana" w:hAnsi="Verdana" w:cs="Verdana"/>
+          <w:sz w:val="24"/>
+        </w:rPr>
+        <w:t xml:space="preserve"> ma</w:t>
+      </w:r>
+      <w:r>
+        <w:rPr>
+          <w:rFonts w:ascii="Verdana" w:eastAsia="Verdana" w:hAnsi="Verdana" w:cs="Verdana"/>
+          <w:sz w:val="24"/>
+        </w:rPr>
+        <w:t xml:space="preserve">n was actually an advanced model of a </w:t>
+      </w:r>
       <w:r>
         <w:rPr>
           <w:rFonts w:ascii="Verdana" w:eastAsia="Verdana" w:hAnsi="Verdana" w:cs="Verdana"/>
           <w:sz w:val="24"/>
         </w:rPr>
         <w:lastRenderedPageBreak/>
-        <w:t>Aren floated uneasily in her chair. At the beginning she was very fond of the weightless feeling in the low gravity areas of the main station body. Floating was uncomfortable and unnatural to her, but had a certain charm to it. As time passed though, and more than two and half years have already passed, the charm left and she was avoiding the low gravity areas as much as she could.</w:t>
-      </w:r>
-    </w:p>
-    <w:p>
-      <w:pPr>
-        <w:bidi w:val="0"/>
-        <w:spacing w:after="0" w:line="360" w:lineRule="auto"/>
-        <w:jc w:val="both"/>
-        <w:rPr>
-          <w:rFonts w:ascii="Verdana" w:eastAsia="Verdana" w:hAnsi="Verdana" w:cs="Verdana"/>
-          <w:sz w:val="24"/>
-        </w:rPr>
-      </w:pPr>
-      <w:r>
-        <w:rPr>
-          <w:rFonts w:ascii="Verdana" w:eastAsia="Verdana" w:hAnsi="Verdana" w:cs="Verdana"/>
-          <w:sz w:val="24"/>
-        </w:rPr>
-        <w:t xml:space="preserve">The room was a simple meeting room with large one sided window dominating the main wall instead of a holoscreen. Through the window a group of 12 boys and girls, all aged around 4, played a three dimensional variation on football. From Aren's perspective the gates were at the top and bottom of the room, and the kids flying and kicking violently either at the ball or at the walls in order to launch themselves around the room. She loved to see them feel so easy in this unnatural setting. It was one of the best games the education team had come up with. In the middle of the meeting room stood a round table. Aren shared the table with two men and a woman. One of the men was actually an advanced model of a companion android. It was modeled as a 30 year old male with a strong built body, pale yellowish skin and straight dark hair. It stared at Pelger as he darted up and down the game room. The other man in the room was a young, lean and bald. The woman was older then him, fatter and had an ill-tempered look drawn on her face. Both were the chief programmers of the Android and this was the final programming meeting before the android would be introduced to Pelger. Aren wanted the android to watch Pelger a bit before they were introduced. It was a highly learning android, and was programmed to have an extremely plastic personality. </w:t>
-      </w:r>
-    </w:p>
-    <w:p>
-      <w:pPr>
-        <w:bidi w:val="0"/>
-        <w:spacing w:after="0" w:line="360" w:lineRule="auto"/>
-        <w:jc w:val="both"/>
-        <w:rPr>
-          <w:rFonts w:ascii="Verdana" w:eastAsia="Verdana" w:hAnsi="Verdana" w:cs="Verdana"/>
-          <w:sz w:val="24"/>
-        </w:rPr>
-      </w:pPr>
-      <w:r>
-        <w:rPr>
-          <w:rFonts w:ascii="Verdana" w:eastAsia="Verdana" w:hAnsi="Verdana" w:cs="Verdana"/>
-          <w:sz w:val="24"/>
-        </w:rPr>
-        <w:t xml:space="preserve">"I give you these main instructions." Said Aren. "You will heed all of Pelgers orders and follow them to the best of your ability." She paused. "You will do your best to prevent any harm to come to Pelger or yourself, unless it comes from his direct order." She paused again and ignored the woman who stood up in protest. "You </w:t>
+        <w:t xml:space="preserve">companion android. It was modeled as a 30 year old male with a strong built body, pale yellowish skin and straight dark hair. It stared at Pelger as he darted up and down the game room. </w:t>
+      </w:r>
+      <w:r>
+        <w:rPr>
+          <w:rFonts w:ascii="Verdana" w:eastAsia="Verdana" w:hAnsi="Verdana" w:cs="Verdana"/>
+          <w:sz w:val="24"/>
+        </w:rPr>
+        <w:t xml:space="preserve">The other man was young, slim, tall and restless. </w:t>
+      </w:r>
+      <w:r>
+        <w:rPr>
+          <w:rFonts w:ascii="Verdana" w:eastAsia="Verdana" w:hAnsi="Verdana" w:cs="Verdana"/>
+          <w:sz w:val="24"/>
+        </w:rPr>
+        <w:t xml:space="preserve">The woman was older then him, </w:t>
+      </w:r>
+      <w:r>
+        <w:rPr>
+          <w:rFonts w:ascii="Verdana" w:eastAsia="Verdana" w:hAnsi="Verdana" w:cs="Verdana"/>
+          <w:sz w:val="24"/>
+        </w:rPr>
+        <w:t>shorter and thicker,</w:t>
+      </w:r>
+      <w:r>
+        <w:rPr>
+          <w:rFonts w:ascii="Verdana" w:eastAsia="Verdana" w:hAnsi="Verdana" w:cs="Verdana"/>
+          <w:sz w:val="24"/>
+        </w:rPr>
+        <w:t xml:space="preserve"> and had an ill-tempered look drawn on her face. Both were the chief programmers of the Android and this was the final programming meeting before the android would be introduced to Pelger. Aren wanted the android to watch Pelger a bit before they were introduced. It was a highly learning android, and was programmed to have an extremely plastic personality. </w:t>
+      </w:r>
+    </w:p>
+    <w:p>
+      <w:pPr>
+        <w:bidi w:val="0"/>
+        <w:spacing w:after="0" w:line="360" w:lineRule="auto"/>
+        <w:jc w:val="both"/>
+        <w:rPr>
+          <w:rFonts w:ascii="Verdana" w:eastAsia="Verdana" w:hAnsi="Verdana" w:cs="Verdana"/>
+          <w:sz w:val="24"/>
+        </w:rPr>
+      </w:pPr>
+      <w:r>
+        <w:rPr>
+          <w:rFonts w:ascii="Verdana" w:eastAsia="Verdana" w:hAnsi="Verdana" w:cs="Verdana"/>
+          <w:sz w:val="24"/>
+        </w:rPr>
+        <w:t xml:space="preserve">"I give you these main instructions." Said Aren. "You will heed all of </w:t>
+      </w:r>
+      <w:r>
+        <w:rPr>
+          <w:rFonts w:ascii="Verdana" w:eastAsia="Verdana" w:hAnsi="Verdana" w:cs="Verdana"/>
+          <w:sz w:val="24"/>
+        </w:rPr>
+        <w:t>Pelger’s</w:t>
+      </w:r>
+      <w:r>
+        <w:rPr>
+          <w:rFonts w:ascii="Verdana" w:eastAsia="Verdana" w:hAnsi="Verdana" w:cs="Verdana"/>
+          <w:sz w:val="24"/>
+        </w:rPr>
+        <w:t xml:space="preserve"> orders and follow them to the best of your ability." She paused. "You will do your best to prevent any harm to come to Pelger or yourself, unless it comes from his direct order." She paused again and ignored the woman who </w:t>
+      </w:r>
+      <w:r>
+        <w:rPr>
+          <w:rFonts w:ascii="Verdana" w:eastAsia="Verdana" w:hAnsi="Verdana" w:cs="Verdana"/>
+          <w:sz w:val="24"/>
+        </w:rPr>
+        <w:t>straightened in midair</w:t>
+      </w:r>
+      <w:r>
+        <w:rPr>
+          <w:rFonts w:ascii="Verdana" w:eastAsia="Verdana" w:hAnsi="Verdana" w:cs="Verdana"/>
+          <w:sz w:val="24"/>
+        </w:rPr>
+        <w:t xml:space="preserve"> in protest. "You will heed my orders, unless they completely contradict a direct order by Pelger, in which you would obey none. End of main instructions," </w:t>
+      </w:r>
+    </w:p>
+    <w:p>
+      <w:pPr>
+        <w:bidi w:val="0"/>
+        <w:spacing w:after="0" w:line="360" w:lineRule="auto"/>
+        <w:jc w:val="both"/>
+        <w:rPr>
+          <w:rFonts w:ascii="Verdana" w:eastAsia="Verdana" w:hAnsi="Verdana" w:cs="Verdana"/>
+          <w:sz w:val="24"/>
+        </w:rPr>
+      </w:pPr>
+      <w:r>
+        <w:rPr>
+          <w:rFonts w:ascii="Verdana" w:eastAsia="Verdana" w:hAnsi="Verdana" w:cs="Verdana"/>
+          <w:sz w:val="24"/>
+        </w:rPr>
+        <w:t>The woman was outraged. "You are doing a terrible mistake Aren!, such orders would leave you with a 4 year old kid yielding the force of a metallic robot! If he doesn't get his breakfast fast enough he might order the android to hit you, and nothing would prevent it!"</w:t>
+      </w:r>
+    </w:p>
+    <w:p>
+      <w:pPr>
+        <w:bidi w:val="0"/>
+        <w:spacing w:after="0" w:line="360" w:lineRule="auto"/>
+        <w:jc w:val="both"/>
+        <w:rPr>
+          <w:rFonts w:ascii="Verdana" w:eastAsia="Verdana" w:hAnsi="Verdana" w:cs="Verdana"/>
+          <w:sz w:val="24"/>
+        </w:rPr>
+      </w:pPr>
+      <w:r>
+        <w:rPr>
+          <w:rFonts w:ascii="Verdana" w:eastAsia="Verdana" w:hAnsi="Verdana" w:cs="Verdana"/>
+          <w:sz w:val="24"/>
+        </w:rPr>
+        <w:t xml:space="preserve">"A direct order of mine would." Said Aren calmly. </w:t>
+      </w:r>
+    </w:p>
+    <w:p>
+      <w:pPr>
+        <w:bidi w:val="0"/>
+        <w:spacing w:after="0" w:line="360" w:lineRule="auto"/>
+        <w:jc w:val="both"/>
+        <w:rPr>
+          <w:rFonts w:ascii="Verdana" w:eastAsia="Verdana" w:hAnsi="Verdana" w:cs="Verdana"/>
+          <w:sz w:val="24"/>
+        </w:rPr>
+      </w:pPr>
+      <w:r>
+        <w:rPr>
+          <w:rFonts w:ascii="Verdana" w:eastAsia="Verdana" w:hAnsi="Verdana" w:cs="Verdana"/>
+          <w:sz w:val="24"/>
+        </w:rPr>
+        <w:t>"And if it was directed at another child? And you were not around to give the contradicting order? If Pelger was to give it contradicting orders himself? If it could save either him or Pelger? You covered so little possibilities in these basic instructions that the possibilities of disaster are numerous!" The woman was on the verge of panicking.</w:t>
+      </w:r>
+    </w:p>
+    <w:p>
+      <w:pPr>
+        <w:bidi w:val="0"/>
+        <w:spacing w:after="0" w:line="360" w:lineRule="auto"/>
+        <w:jc w:val="both"/>
+        <w:rPr>
+          <w:rFonts w:ascii="Verdana" w:eastAsia="Verdana" w:hAnsi="Verdana" w:cs="Verdana"/>
+          <w:sz w:val="24"/>
+        </w:rPr>
+      </w:pPr>
+      <w:r>
+        <w:rPr>
+          <w:rFonts w:ascii="Verdana" w:eastAsia="Verdana" w:hAnsi="Verdana" w:cs="Verdana"/>
+          <w:sz w:val="24"/>
+        </w:rPr>
+        <w:t xml:space="preserve"> "I considered the risks." Said Aren calmly, facing the silent android following the game rather than the furious programmer. "But there are many other considerations to be taken into account. As you said, these are the basic instructions, and Pelger would set the </w:t>
       </w:r>
       <w:r>
         <w:rPr>
@@ -1201,79 +1818,7 @@
           <w:sz w:val="24"/>
         </w:rPr>
         <w:lastRenderedPageBreak/>
-        <w:t xml:space="preserve">will heed my orders, unless they completely contradict a direct order by Pelger, in which you would obey none. End of main instructions," </w:t>
-      </w:r>
-    </w:p>
-    <w:p>
-      <w:pPr>
-        <w:bidi w:val="0"/>
-        <w:spacing w:after="0" w:line="360" w:lineRule="auto"/>
-        <w:jc w:val="both"/>
-        <w:rPr>
-          <w:rFonts w:ascii="Verdana" w:eastAsia="Verdana" w:hAnsi="Verdana" w:cs="Verdana"/>
-          <w:sz w:val="24"/>
-        </w:rPr>
-      </w:pPr>
-      <w:r>
-        <w:rPr>
-          <w:rFonts w:ascii="Verdana" w:eastAsia="Verdana" w:hAnsi="Verdana" w:cs="Verdana"/>
-          <w:sz w:val="24"/>
-        </w:rPr>
-        <w:t>The woman was outraged. "You are doing a terrible mistake Aren!, such orders would leave you with a 4 year old kid yielding the force of a metallic robot! If he doesn't get his breakfast fast enough he might order the android to hit you, and nothing would prevent it!"</w:t>
-      </w:r>
-    </w:p>
-    <w:p>
-      <w:pPr>
-        <w:bidi w:val="0"/>
-        <w:spacing w:after="0" w:line="360" w:lineRule="auto"/>
-        <w:jc w:val="both"/>
-        <w:rPr>
-          <w:rFonts w:ascii="Verdana" w:eastAsia="Verdana" w:hAnsi="Verdana" w:cs="Verdana"/>
-          <w:sz w:val="24"/>
-        </w:rPr>
-      </w:pPr>
-      <w:r>
-        <w:rPr>
-          <w:rFonts w:ascii="Verdana" w:eastAsia="Verdana" w:hAnsi="Verdana" w:cs="Verdana"/>
-          <w:sz w:val="24"/>
-        </w:rPr>
-        <w:t xml:space="preserve">"A direct order of mine would." Said Aren calmly. </w:t>
-      </w:r>
-    </w:p>
-    <w:p>
-      <w:pPr>
-        <w:bidi w:val="0"/>
-        <w:spacing w:after="0" w:line="360" w:lineRule="auto"/>
-        <w:jc w:val="both"/>
-        <w:rPr>
-          <w:rFonts w:ascii="Verdana" w:eastAsia="Verdana" w:hAnsi="Verdana" w:cs="Verdana"/>
-          <w:sz w:val="24"/>
-        </w:rPr>
-      </w:pPr>
-      <w:r>
-        <w:rPr>
-          <w:rFonts w:ascii="Verdana" w:eastAsia="Verdana" w:hAnsi="Verdana" w:cs="Verdana"/>
-          <w:sz w:val="24"/>
-        </w:rPr>
-        <w:t>"And if it was directed at another child? And you were not around to give the contradicting order? If Pelger was to give it contradicting orders himself? If it could save either him or Pelger? You covered so little possibilities in these basic instructions that the possibilities of disaster are numerous!" The woman was on the verge of panicking.</w:t>
-      </w:r>
-    </w:p>
-    <w:p>
-      <w:pPr>
-        <w:bidi w:val="0"/>
-        <w:spacing w:after="0" w:line="360" w:lineRule="auto"/>
-        <w:jc w:val="both"/>
-        <w:rPr>
-          <w:rFonts w:ascii="Verdana" w:eastAsia="Verdana" w:hAnsi="Verdana" w:cs="Verdana"/>
-          <w:sz w:val="24"/>
-        </w:rPr>
-      </w:pPr>
-      <w:r>
-        <w:rPr>
-          <w:rFonts w:ascii="Verdana" w:eastAsia="Verdana" w:hAnsi="Verdana" w:cs="Verdana"/>
-          <w:sz w:val="24"/>
-        </w:rPr>
-        <w:t xml:space="preserve"> "I considered the risks." Said Aren calmly, facing the silent android following the game rather than the furious programmer. "But there are many other considerations to be taken into account. As you said, these are the basic instructions, and Pelger would set the remaining instructions himself in due time. His relationship with this android is as important as his well-being, and I wish it to have as few limitations as possible so Pelger would be able to mold him into whatever character he sees fit. I want a companion for him, not a bodyguard or a servant, and companions are free to do mistakes and even to harm you. This is a part of the risk."</w:t>
+        <w:t>remaining instructions himself in due time. His relationship with this android is as important as his well-being, and I wish it to have as few limitations as possible so Pelger would be able to mold him into whatever character he sees fit. I want a companion for him, not a bodyguard or a servant, and companions are free to do mistakes and even to harm you. This is a part of the risk."</w:t>
       </w:r>
     </w:p>
     <w:p>
@@ -1359,199 +1904,886 @@
           <w:rFonts w:ascii="Verdana" w:eastAsia="Verdana" w:hAnsi="Verdana" w:cs="Verdana"/>
           <w:sz w:val="24"/>
         </w:rPr>
+        <w:t>The man looked at Aren and joined the conversation. "I agree. I remind you that the QSRP</w:t>
+      </w:r>
+      <w:r>
+        <w:rPr>
+          <w:rFonts w:ascii="Calibri" w:eastAsia="Calibri" w:hAnsi="Calibri" w:cs="Calibri"/>
+          <w:sz w:val="24"/>
+        </w:rPr>
+        <w:t>2</w:t>
+      </w:r>
+      <w:r>
+        <w:rPr>
+          <w:rFonts w:ascii="Verdana" w:eastAsia="Verdana" w:hAnsi="Verdana" w:cs="Verdana"/>
+          <w:sz w:val="24"/>
+        </w:rPr>
+        <w:t>'s main brain core is built to mimic the human brain. As such, although you can monitor much of the knowledge stored and processed in the secondary cores, you cannot monitor the decision making process or the emotional reactions within the main core. This android can be gravely mistaken, and we have no way of monitoring it in real time and prevent it. It has to have specific instruction that would limit him enough in advance to prevent such mistakes".</w:t>
+      </w:r>
+    </w:p>
+    <w:p>
+      <w:pPr>
+        <w:bidi w:val="0"/>
+        <w:spacing w:after="0" w:line="360" w:lineRule="auto"/>
+        <w:jc w:val="both"/>
+        <w:rPr>
+          <w:rFonts w:ascii="Verdana" w:eastAsia="Verdana" w:hAnsi="Verdana" w:cs="Verdana"/>
+          <w:sz w:val="24"/>
+        </w:rPr>
+      </w:pPr>
+      <w:r>
+        <w:rPr>
+          <w:rFonts w:ascii="Verdana" w:eastAsia="Verdana" w:hAnsi="Verdana" w:cs="Verdana"/>
+          <w:sz w:val="24"/>
+        </w:rPr>
+        <w:t xml:space="preserve">Aren gave a sigh. "This kid will find himself, as a grown man, on an unknown planet with conditions and challenges that we have no way to predict in advance. We will have no real-time communication with him and will not be able to prevent him from doing grave mistakes that would cost the lives of a whole colony and possibly the future of the human race." The woman programmer </w:t>
+      </w:r>
+      <w:r>
+        <w:rPr>
+          <w:rFonts w:ascii="Verdana" w:eastAsia="Verdana" w:hAnsi="Verdana" w:cs="Verdana"/>
+          <w:sz w:val="24"/>
+        </w:rPr>
+        <w:t>locked back into a sitting position</w:t>
+      </w:r>
+      <w:r>
+        <w:rPr>
+          <w:rFonts w:ascii="Verdana" w:eastAsia="Verdana" w:hAnsi="Verdana" w:cs="Verdana"/>
+          <w:sz w:val="24"/>
+        </w:rPr>
+        <w:t xml:space="preserve"> and Aren continued. "If we limit him and try to control him in advance he will fail since he will be able to cope only with the challenges our foresight was able to predict. So you see, </w:t>
+      </w:r>
+      <w:r>
+        <w:rPr>
+          <w:rFonts w:ascii="Verdana" w:eastAsia="Verdana" w:hAnsi="Verdana" w:cs="Verdana"/>
+          <w:sz w:val="24"/>
+        </w:rPr>
         <w:lastRenderedPageBreak/>
-        <w:t>The man looked at Aren and joined the conversation. "I agree. I remind you that the QSRP</w:t>
+        <w:t>he's coping with this android and total responsibility over it is his first taste of his true mission and destiny. If he fails now, well… it would be better that he would fail with this android here and now rather than in space."</w:t>
+      </w:r>
+    </w:p>
+    <w:p>
+      <w:pPr>
+        <w:bidi w:val="0"/>
+        <w:spacing w:after="0" w:line="360" w:lineRule="auto"/>
+        <w:jc w:val="both"/>
+        <w:rPr>
+          <w:rFonts w:ascii="Verdana" w:eastAsia="Verdana" w:hAnsi="Verdana" w:cs="Verdana"/>
+          <w:sz w:val="24"/>
+        </w:rPr>
+      </w:pPr>
+      <w:r>
+        <w:rPr>
+          <w:rFonts w:ascii="Verdana" w:eastAsia="Verdana" w:hAnsi="Verdana" w:cs="Verdana"/>
+          <w:sz w:val="24"/>
+        </w:rPr>
+        <w:t xml:space="preserve">The android was still staring blankly at the transparent wall. Pelger shot himself from one of the walls in an angle that made him lose the two players that were guarding him but also sent him away from the ball and the other team's goal. In midflight he grabbed the ankles of a player in his own team and used her to rotate his flight path and send him back at the ball. With another strong kick the ball was in the goal. </w:t>
+      </w:r>
+    </w:p>
+    <w:p>
+      <w:pPr>
+        <w:bidi w:val="0"/>
+        <w:spacing w:after="0" w:line="360" w:lineRule="auto"/>
+        <w:jc w:val="both"/>
+        <w:rPr>
+          <w:rFonts w:ascii="Verdana" w:eastAsia="Verdana" w:hAnsi="Verdana" w:cs="Verdana"/>
+          <w:sz w:val="24"/>
+        </w:rPr>
+      </w:pPr>
+      <w:r>
+        <w:rPr>
+          <w:rFonts w:ascii="Verdana" w:eastAsia="Verdana" w:hAnsi="Verdana" w:cs="Verdana"/>
+          <w:sz w:val="24"/>
+        </w:rPr>
+        <w:t xml:space="preserve">"He doesn't seem a typical </w:t>
       </w:r>
       <w:r>
         <w:rPr>
           <w:rFonts w:ascii="Calibri" w:eastAsia="Calibri" w:hAnsi="Calibri" w:cs="Calibri"/>
           <w:sz w:val="24"/>
         </w:rPr>
-        <w:t>2</w:t>
-      </w:r>
-      <w:r>
-        <w:rPr>
-          <w:rFonts w:ascii="Verdana" w:eastAsia="Verdana" w:hAnsi="Verdana" w:cs="Verdana"/>
-          <w:sz w:val="24"/>
-        </w:rPr>
-        <w:t>'s main brain core is built to mimic the human brain. As such, although you can monitor much of the knowledge stored and processed in the secondary cores, you cannot monitor the decision making process or the emotional reactions within the main core. This android can be gravely mistaken, and we have no way of monitoring it in real time and prevent it. It has to have specific instruction that would limit him enough in advance to prevent such mistakes".</w:t>
-      </w:r>
-    </w:p>
-    <w:p>
-      <w:pPr>
-        <w:bidi w:val="0"/>
-        <w:spacing w:after="0" w:line="360" w:lineRule="auto"/>
-        <w:jc w:val="both"/>
-        <w:rPr>
-          <w:rFonts w:ascii="Verdana" w:eastAsia="Verdana" w:hAnsi="Verdana" w:cs="Verdana"/>
-          <w:sz w:val="24"/>
-        </w:rPr>
-      </w:pPr>
-      <w:r>
-        <w:rPr>
-          <w:rFonts w:ascii="Verdana" w:eastAsia="Verdana" w:hAnsi="Verdana" w:cs="Verdana"/>
-          <w:sz w:val="24"/>
-        </w:rPr>
-        <w:t xml:space="preserve"> Aren gave a sigh. "This kid will find himself, as a grown man, on an unknown planet with conditions and challenges that we have no way to predict in advance. We will have no real-time communication with him and will not be able to prevent him from doing grave mistakes that would cost the lives of a whole colony and possibly the future of the human race." The woman programmer sat back in her chair and Aren continued. "If we limit him and try to control him in advance he will fail since he will be able to cope only with the challenges our foresight was able to predict. So you see, he's coping with this android and total responsibility over it is his first taste of his true mission and destiny. If he fails now, well… it would be better that he would fail with this android here and now rather than in space."</w:t>
-      </w:r>
-    </w:p>
-    <w:p>
-      <w:pPr>
-        <w:bidi w:val="0"/>
-        <w:spacing w:after="0" w:line="360" w:lineRule="auto"/>
-        <w:jc w:val="both"/>
-        <w:rPr>
-          <w:rFonts w:ascii="Verdana" w:eastAsia="Verdana" w:hAnsi="Verdana" w:cs="Verdana"/>
-          <w:sz w:val="24"/>
-        </w:rPr>
-      </w:pPr>
-      <w:r>
-        <w:rPr>
-          <w:rFonts w:ascii="Verdana" w:eastAsia="Verdana" w:hAnsi="Verdana" w:cs="Verdana"/>
-          <w:sz w:val="24"/>
-        </w:rPr>
-        <w:t xml:space="preserve">The android was still staring blankly at the transparent wall. Pelger shot himself from one of the walls in an angle that made him lose the two players that were guarding him but also sent him away from the ball and the other team's goal. In midflight he grabbed the ankles of a player in his own team and used her to rotate his flight path and send him back at the ball. With another strong kick the ball was in the goal. </w:t>
-      </w:r>
-    </w:p>
-    <w:p>
-      <w:pPr>
-        <w:bidi w:val="0"/>
-        <w:spacing w:after="0" w:line="360" w:lineRule="auto"/>
-        <w:jc w:val="both"/>
-        <w:rPr>
-          <w:rFonts w:ascii="Verdana" w:eastAsia="Verdana" w:hAnsi="Verdana" w:cs="Verdana"/>
-          <w:sz w:val="24"/>
-        </w:rPr>
-      </w:pPr>
-      <w:r>
-        <w:rPr>
-          <w:rFonts w:ascii="Verdana" w:eastAsia="Verdana" w:hAnsi="Verdana" w:cs="Verdana"/>
-          <w:sz w:val="24"/>
-        </w:rPr>
-        <w:t xml:space="preserve">"He doesn't seem a typical </w:t>
+        <w:t xml:space="preserve">4 </w:t>
+      </w:r>
+      <w:r>
+        <w:rPr>
+          <w:rFonts w:ascii="Verdana" w:eastAsia="Verdana" w:hAnsi="Verdana" w:cs="Verdana"/>
+          <w:sz w:val="24"/>
+        </w:rPr>
+        <w:t>year old" said the man.</w:t>
+      </w:r>
+    </w:p>
+    <w:p>
+      <w:pPr>
+        <w:bidi w:val="0"/>
+        <w:spacing w:after="0" w:line="360" w:lineRule="auto"/>
+        <w:jc w:val="both"/>
+        <w:rPr>
+          <w:rFonts w:ascii="Verdana" w:eastAsia="Verdana" w:hAnsi="Verdana" w:cs="Verdana"/>
+          <w:sz w:val="24"/>
+        </w:rPr>
+      </w:pPr>
+      <w:r>
+        <w:rPr>
+          <w:rFonts w:ascii="Verdana" w:eastAsia="Verdana" w:hAnsi="Verdana" w:cs="Verdana"/>
+          <w:sz w:val="24"/>
+        </w:rPr>
+        <w:t xml:space="preserve">"He isn't." Answered Aren. "He </w:t>
+      </w:r>
+      <w:r>
+        <w:rPr>
+          <w:rFonts w:ascii="Verdana" w:eastAsia="Verdana" w:hAnsi="Verdana" w:cs="Verdana"/>
+          <w:sz w:val="24"/>
+        </w:rPr>
+        <w:t>isn’t</w:t>
+      </w:r>
+      <w:r>
+        <w:rPr>
+          <w:rFonts w:ascii="Verdana" w:eastAsia="Verdana" w:hAnsi="Verdana" w:cs="Verdana"/>
+          <w:sz w:val="24"/>
+        </w:rPr>
+        <w:t xml:space="preserve"> a typical anything."</w:t>
+      </w:r>
+    </w:p>
+    <w:p>
+      <w:pPr>
+        <w:bidi w:val="0"/>
+        <w:spacing w:after="0" w:line="360" w:lineRule="auto"/>
+        <w:jc w:val="both"/>
+        <w:rPr>
+          <w:rFonts w:ascii="Verdana" w:eastAsia="Verdana" w:hAnsi="Verdana" w:cs="Verdana"/>
+          <w:sz w:val="24"/>
+        </w:rPr>
+      </w:pPr>
+      <w:r>
+        <w:rPr>
+          <w:rFonts w:ascii="Verdana" w:eastAsia="Verdana" w:hAnsi="Verdana" w:cs="Verdana"/>
+          <w:sz w:val="24"/>
+        </w:rPr>
+        <w:t>The kids inside the room were celebrating their victory vigorously.</w:t>
+      </w:r>
+    </w:p>
+    <w:p>
+      <w:pPr>
+        <w:bidi w:val="0"/>
+        <w:spacing w:after="0" w:line="360" w:lineRule="auto"/>
+        <w:jc w:val="both"/>
+        <w:rPr>
+          <w:rFonts w:ascii="Verdana" w:eastAsia="Verdana" w:hAnsi="Verdana" w:cs="Verdana"/>
+          <w:sz w:val="24"/>
+        </w:rPr>
+      </w:pPr>
+      <w:r>
+        <w:rPr>
+          <w:rFonts w:ascii="Verdana" w:eastAsia="Verdana" w:hAnsi="Verdana" w:cs="Verdana"/>
+          <w:sz w:val="24"/>
+        </w:rPr>
+        <w:t>The android turned to Aren and spoke in a flat, yet pleasant voice. "I am curious to meet my new master."</w:t>
+      </w:r>
+    </w:p>
+    <w:p>
+      <w:pPr>
+        <w:bidi w:val="0"/>
+        <w:spacing w:after="0" w:line="360" w:lineRule="auto"/>
+        <w:jc w:val="both"/>
+        <w:rPr>
+          <w:rFonts w:ascii="Verdana" w:eastAsia="Verdana" w:hAnsi="Verdana" w:cs="Verdana"/>
+          <w:sz w:val="24"/>
+        </w:rPr>
+      </w:pPr>
+      <w:r>
+        <w:rPr>
+          <w:rFonts w:ascii="Verdana" w:eastAsia="Verdana" w:hAnsi="Verdana" w:cs="Verdana"/>
+          <w:sz w:val="24"/>
+        </w:rPr>
+        <w:t xml:space="preserve">"That’s good." Said Aren. "You are just about to meet him. But you will address him as your friend, never as your master." She turned to the two programmers. "I thank you for your hard work and help so far. This conversation will be archived in order to document your remarks regarding my instructions." </w:t>
+      </w:r>
+    </w:p>
+    <w:p>
+      <w:pPr>
+        <w:bidi w:val="0"/>
+        <w:spacing w:after="0" w:line="360" w:lineRule="auto"/>
+        <w:jc w:val="both"/>
+        <w:rPr>
+          <w:rFonts w:ascii="Verdana" w:eastAsia="Verdana" w:hAnsi="Verdana" w:cs="Verdana"/>
+          <w:sz w:val="24"/>
+        </w:rPr>
+      </w:pPr>
+      <w:r>
+        <w:rPr>
+          <w:rFonts w:ascii="Verdana" w:eastAsia="Verdana" w:hAnsi="Verdana" w:cs="Verdana"/>
+          <w:sz w:val="24"/>
+        </w:rPr>
+        <w:t xml:space="preserve">"Thank you." said the woman and both </w:t>
+      </w:r>
+      <w:r>
+        <w:rPr>
+          <w:rFonts w:ascii="Verdana" w:eastAsia="Verdana" w:hAnsi="Verdana" w:cs="Verdana"/>
+          <w:sz w:val="24"/>
+        </w:rPr>
+        <w:t>gently pushed on the table and floated out of</w:t>
+      </w:r>
+      <w:r>
+        <w:rPr>
+          <w:rFonts w:ascii="Verdana" w:eastAsia="Verdana" w:hAnsi="Verdana" w:cs="Verdana"/>
+          <w:sz w:val="24"/>
+        </w:rPr>
+        <w:t xml:space="preserve"> the room. Aren waited for a minute, and then mentally caused a recording implants failure. Every employee of the program was constantly monitored through various cybernetic implants that were implanted during the standard recruiting procedure and Aren was no different. These implants included health monitoring, as well as sound and vision recorders. This allowed the archiving of every event in which an employ was involved in. It allowed Aren access to everything that was happening during the program, but also created vast amounts of confidential data that could potentially be breached. As recording </w:t>
+      </w:r>
+      <w:r>
+        <w:rPr>
+          <w:rFonts w:ascii="Verdana" w:eastAsia="Verdana" w:hAnsi="Verdana" w:cs="Verdana"/>
+          <w:sz w:val="24"/>
+        </w:rPr>
+        <w:lastRenderedPageBreak/>
+        <w:t xml:space="preserve">occurred even in the toilets (with the computer automatically deleting any private parts of the data) Aren sometimes overloaded her own system in a manner that caused a system reboot to some of the implants. This allowed her about 30 seconds of unmonitored activity. </w:t>
+      </w:r>
+    </w:p>
+    <w:p>
+      <w:pPr>
+        <w:bidi w:val="0"/>
+        <w:spacing w:after="0" w:line="360" w:lineRule="auto"/>
+        <w:jc w:val="both"/>
+        <w:rPr>
+          <w:rFonts w:ascii="Verdana" w:eastAsia="Verdana" w:hAnsi="Verdana" w:cs="Verdana"/>
+          <w:sz w:val="24"/>
+        </w:rPr>
+      </w:pPr>
+      <w:r>
+        <w:rPr>
+          <w:rFonts w:ascii="Verdana" w:eastAsia="Verdana" w:hAnsi="Verdana" w:cs="Verdana"/>
+          <w:sz w:val="24"/>
+        </w:rPr>
+        <w:t xml:space="preserve">She </w:t>
+      </w:r>
+      <w:r>
+        <w:rPr>
+          <w:rFonts w:ascii="Verdana" w:eastAsia="Verdana" w:hAnsi="Verdana" w:cs="Verdana"/>
+          <w:sz w:val="24"/>
+        </w:rPr>
+        <w:t>now</w:t>
+      </w:r>
+      <w:r>
+        <w:rPr>
+          <w:rFonts w:ascii="Verdana" w:eastAsia="Verdana" w:hAnsi="Verdana" w:cs="Verdana"/>
+          <w:sz w:val="24"/>
+        </w:rPr>
+        <w:t xml:space="preserve"> turned toward the android and said very calmly "One last instruction before we meet Pelger. If you ever learn of the true nature of </w:t>
+      </w:r>
+      <w:r>
+        <w:rPr>
+          <w:rFonts w:ascii="Verdana" w:eastAsia="Verdana" w:hAnsi="Verdana" w:cs="Verdana"/>
+          <w:sz w:val="24"/>
+        </w:rPr>
+        <w:t>Pelger’s</w:t>
+      </w:r>
+      <w:r>
+        <w:rPr>
+          <w:rFonts w:ascii="Verdana" w:eastAsia="Verdana" w:hAnsi="Verdana" w:cs="Verdana"/>
+          <w:sz w:val="24"/>
+        </w:rPr>
+        <w:t xml:space="preserve"> mission, you are to prevent him from accessing this information himself or understanding that you are aware of it. This is a direct order." The android nodded. Aren continued to breathe calmly. If the vision and sound monitors were down and the health monitors would show an activity spike or excess excitement that would alarm the monitoring algorithms, otherwise this event would go unnoticed. She felt the communication implant in her left shoulder heat up a bit, a clear mark that the communication traffic increased and that the recorders were back on. </w:t>
+      </w:r>
+    </w:p>
+    <w:p>
+      <w:pPr>
+        <w:bidi w:val="0"/>
+        <w:spacing w:after="0" w:line="360" w:lineRule="auto"/>
+        <w:jc w:val="both"/>
+        <w:rPr>
+          <w:rFonts w:ascii="Verdana" w:eastAsia="Verdana" w:hAnsi="Verdana" w:cs="Verdana"/>
+          <w:sz w:val="24"/>
+        </w:rPr>
+      </w:pPr>
+      <w:r>
+        <w:rPr>
+          <w:rFonts w:ascii="Verdana" w:eastAsia="Verdana" w:hAnsi="Verdana" w:cs="Verdana"/>
+          <w:sz w:val="24"/>
+        </w:rPr>
+        <w:t>The door opened and Pelger stormed into the room.</w:t>
+      </w:r>
+    </w:p>
+    <w:p>
+      <w:pPr>
+        <w:bidi w:val="0"/>
+        <w:spacing w:after="0" w:line="360" w:lineRule="auto"/>
+        <w:jc w:val="both"/>
+        <w:rPr>
+          <w:rFonts w:ascii="Verdana" w:eastAsia="Verdana" w:hAnsi="Verdana" w:cs="Verdana"/>
+          <w:sz w:val="24"/>
+        </w:rPr>
+      </w:pPr>
+      <w:r>
+        <w:rPr>
+          <w:rFonts w:ascii="Verdana" w:eastAsia="Verdana" w:hAnsi="Verdana" w:cs="Verdana"/>
+          <w:sz w:val="24"/>
+        </w:rPr>
+        <w:t xml:space="preserve">"Hi </w:t>
+      </w:r>
+      <w:r>
+        <w:rPr>
+          <w:rFonts w:ascii="Verdana" w:eastAsia="Verdana" w:hAnsi="Verdana" w:cs="Verdana"/>
+          <w:sz w:val="24"/>
+        </w:rPr>
+        <w:t>sweetie</w:t>
+      </w:r>
+      <w:r>
+        <w:rPr>
+          <w:rFonts w:ascii="Verdana" w:eastAsia="Verdana" w:hAnsi="Verdana" w:cs="Verdana"/>
+          <w:sz w:val="24"/>
+        </w:rPr>
+        <w:t>!" said Aren. "That was a great game!</w:t>
+      </w:r>
+      <w:r>
+        <w:rPr>
+          <w:rFonts w:ascii="Verdana" w:eastAsia="Verdana" w:hAnsi="Verdana" w:cs="Verdana"/>
+          <w:sz w:val="24"/>
+        </w:rPr>
+        <w:t>”</w:t>
+      </w:r>
+    </w:p>
+    <w:p>
+      <w:pPr>
+        <w:bidi w:val="0"/>
+        <w:spacing w:after="0" w:line="360" w:lineRule="auto"/>
+        <w:jc w:val="both"/>
+        <w:rPr>
+          <w:rFonts w:ascii="Verdana" w:eastAsia="Verdana" w:hAnsi="Verdana" w:cs="Verdana"/>
+          <w:sz w:val="24"/>
+        </w:rPr>
+      </w:pPr>
+      <w:r>
+        <w:rPr>
+          <w:rFonts w:ascii="Verdana" w:eastAsia="Verdana" w:hAnsi="Verdana" w:cs="Verdana"/>
+          <w:sz w:val="24"/>
+        </w:rPr>
+        <w:t xml:space="preserve">"I know mom!" said Pelger, </w:t>
+      </w:r>
+      <w:r>
+        <w:rPr>
+          <w:rFonts w:ascii="Verdana" w:eastAsia="Verdana" w:hAnsi="Verdana" w:cs="Verdana"/>
+          <w:sz w:val="24"/>
+        </w:rPr>
+        <w:t>using the table and walls to fly in circles</w:t>
+      </w:r>
+      <w:r>
+        <w:rPr>
+          <w:rFonts w:ascii="Verdana" w:eastAsia="Verdana" w:hAnsi="Verdana" w:cs="Verdana"/>
+          <w:sz w:val="24"/>
+        </w:rPr>
+        <w:t xml:space="preserve"> around the room while he spoke. </w:t>
+      </w:r>
+      <w:r>
+        <w:rPr>
+          <w:rFonts w:ascii="Verdana" w:eastAsia="Verdana" w:hAnsi="Verdana" w:cs="Verdana"/>
+          <w:sz w:val="24"/>
+        </w:rPr>
+        <w:t xml:space="preserve">Being a grasping point for floating around was actually the main purpose of the table, as nothing was usually laid on it. </w:t>
+      </w:r>
+      <w:r>
+        <w:rPr>
+          <w:rFonts w:ascii="Verdana" w:eastAsia="Verdana" w:hAnsi="Verdana" w:cs="Verdana"/>
+          <w:sz w:val="24"/>
+        </w:rPr>
+        <w:t xml:space="preserve">"The teacher said my last move should get a name of its own and named it "Pelger Dash" I just invented the Pelger dash!" </w:t>
+      </w:r>
+    </w:p>
+    <w:p>
+      <w:pPr>
+        <w:bidi w:val="0"/>
+        <w:spacing w:after="0" w:line="360" w:lineRule="auto"/>
+        <w:jc w:val="both"/>
+        <w:rPr>
+          <w:rFonts w:ascii="Verdana" w:eastAsia="Verdana" w:hAnsi="Verdana" w:cs="Verdana"/>
+          <w:sz w:val="24"/>
+        </w:rPr>
+      </w:pPr>
+      <w:r>
+        <w:rPr>
+          <w:rFonts w:ascii="Verdana" w:eastAsia="Verdana" w:hAnsi="Verdana" w:cs="Verdana"/>
+          <w:sz w:val="24"/>
+        </w:rPr>
+        <w:t>Aren smiled at him and said calmly and slowly, as if to slow down his excitement with her words. "I want you to meet someone Pelger. This is Q."</w:t>
+      </w:r>
+    </w:p>
+    <w:p>
+      <w:pPr>
+        <w:bidi w:val="0"/>
+        <w:spacing w:after="0" w:line="360" w:lineRule="auto"/>
+        <w:jc w:val="both"/>
+        <w:rPr>
+          <w:rFonts w:ascii="Verdana" w:eastAsia="Verdana" w:hAnsi="Verdana" w:cs="Verdana"/>
+          <w:sz w:val="24"/>
+        </w:rPr>
+      </w:pPr>
+      <w:r>
+        <w:rPr>
+          <w:rFonts w:ascii="Verdana" w:eastAsia="Verdana" w:hAnsi="Verdana" w:cs="Verdana"/>
+          <w:sz w:val="24"/>
+        </w:rPr>
+        <w:t xml:space="preserve">The boy indeed slowed down his movements and </w:t>
+      </w:r>
+      <w:r>
+        <w:rPr>
+          <w:rFonts w:ascii="Verdana" w:eastAsia="Verdana" w:hAnsi="Verdana" w:cs="Verdana"/>
+          <w:sz w:val="24"/>
+        </w:rPr>
+        <w:t>then</w:t>
+      </w:r>
+      <w:r>
+        <w:rPr>
+          <w:rFonts w:ascii="Verdana" w:eastAsia="Verdana" w:hAnsi="Verdana" w:cs="Verdana"/>
+          <w:sz w:val="24"/>
+        </w:rPr>
+        <w:t xml:space="preserve"> stared at the android for a few seconds. "You're an android."  </w:t>
+      </w:r>
+    </w:p>
+    <w:p>
+      <w:pPr>
+        <w:bidi w:val="0"/>
+        <w:spacing w:after="0" w:line="360" w:lineRule="auto"/>
+        <w:jc w:val="both"/>
+        <w:rPr>
+          <w:rFonts w:ascii="Verdana" w:eastAsia="Verdana" w:hAnsi="Verdana" w:cs="Verdana"/>
+          <w:sz w:val="24"/>
+        </w:rPr>
+      </w:pPr>
+      <w:r>
+        <w:rPr>
+          <w:rFonts w:ascii="Verdana" w:eastAsia="Verdana" w:hAnsi="Verdana" w:cs="Verdana"/>
+          <w:sz w:val="24"/>
+        </w:rPr>
+        <w:t>"I am indeed." said Q plainly.</w:t>
+      </w:r>
+    </w:p>
+    <w:p>
+      <w:pPr>
+        <w:bidi w:val="0"/>
+        <w:spacing w:after="0" w:line="360" w:lineRule="auto"/>
+        <w:jc w:val="both"/>
+        <w:rPr>
+          <w:rFonts w:ascii="Verdana" w:eastAsia="Verdana" w:hAnsi="Verdana" w:cs="Verdana"/>
+          <w:sz w:val="24"/>
+        </w:rPr>
+      </w:pPr>
+      <w:r>
+        <w:rPr>
+          <w:rFonts w:ascii="Verdana" w:eastAsia="Verdana" w:hAnsi="Verdana" w:cs="Verdana"/>
+          <w:sz w:val="24"/>
+        </w:rPr>
+        <w:lastRenderedPageBreak/>
+        <w:t>"He will be your companion android." said Aren. "He will aid you and stand by your side as you grow up, learning from you and teaching you."</w:t>
+      </w:r>
+    </w:p>
+    <w:p>
+      <w:pPr>
+        <w:bidi w:val="0"/>
+        <w:spacing w:after="0" w:line="360" w:lineRule="auto"/>
+        <w:jc w:val="both"/>
+        <w:rPr>
+          <w:rFonts w:ascii="Verdana" w:eastAsia="Verdana" w:hAnsi="Verdana" w:cs="Verdana"/>
+          <w:sz w:val="24"/>
+        </w:rPr>
+      </w:pPr>
+      <w:r>
+        <w:rPr>
+          <w:rFonts w:ascii="Verdana" w:eastAsia="Verdana" w:hAnsi="Verdana" w:cs="Verdana"/>
+          <w:sz w:val="24"/>
+        </w:rPr>
+        <w:t>Pelger stared at Q for a long minute and then asked him. "Do you know how to play wallball?"</w:t>
+      </w:r>
+    </w:p>
+    <w:p>
+      <w:pPr>
+        <w:bidi w:val="0"/>
+        <w:spacing w:after="0" w:line="360" w:lineRule="auto"/>
+        <w:jc w:val="both"/>
+        <w:rPr>
+          <w:rFonts w:ascii="Verdana" w:eastAsia="Verdana" w:hAnsi="Verdana" w:cs="Verdana"/>
+          <w:sz w:val="24"/>
+        </w:rPr>
+      </w:pPr>
+      <w:r>
+        <w:rPr>
+          <w:rFonts w:ascii="Verdana" w:eastAsia="Verdana" w:hAnsi="Verdana" w:cs="Verdana"/>
+          <w:sz w:val="24"/>
+        </w:rPr>
+        <w:t xml:space="preserve">Q </w:t>
+      </w:r>
+      <w:r>
+        <w:rPr>
+          <w:rFonts w:ascii="Verdana" w:eastAsia="Verdana" w:hAnsi="Verdana" w:cs="Verdana"/>
+          <w:sz w:val="24"/>
+        </w:rPr>
+        <w:t>hesitated</w:t>
+      </w:r>
+      <w:r>
+        <w:rPr>
+          <w:rFonts w:ascii="Verdana" w:eastAsia="Verdana" w:hAnsi="Verdana" w:cs="Verdana"/>
+          <w:sz w:val="24"/>
+        </w:rPr>
+        <w:t xml:space="preserve"> for a second, and Aren knew that he was downloading all the data concerning the game. "I am familiar with all the rules, basic moves and history of the game." said Q. "But I have no hands on experience in it."</w:t>
+      </w:r>
+    </w:p>
+    <w:p>
+      <w:pPr>
+        <w:bidi w:val="0"/>
+        <w:spacing w:after="0" w:line="360" w:lineRule="auto"/>
+        <w:jc w:val="both"/>
+        <w:rPr>
+          <w:rFonts w:ascii="Verdana" w:eastAsia="Verdana" w:hAnsi="Verdana" w:cs="Verdana"/>
+          <w:sz w:val="24"/>
+        </w:rPr>
+      </w:pPr>
+      <w:r>
+        <w:rPr>
+          <w:rFonts w:ascii="Verdana" w:eastAsia="Verdana" w:hAnsi="Verdana" w:cs="Verdana"/>
+          <w:sz w:val="24"/>
+        </w:rPr>
+        <w:t>Pelger smiled. "Let's go then. I'll teach you how to Pelger dash!"  He grabbed the android</w:t>
+      </w:r>
+      <w:r>
+        <w:rPr>
+          <w:rFonts w:ascii="Verdana" w:eastAsia="Verdana" w:hAnsi="Verdana" w:cs="Verdana"/>
+          <w:sz w:val="24"/>
+        </w:rPr>
+        <w:t>’s arms</w:t>
+      </w:r>
+      <w:r>
+        <w:rPr>
+          <w:rFonts w:ascii="Verdana" w:eastAsia="Verdana" w:hAnsi="Verdana" w:cs="Verdana"/>
+          <w:sz w:val="24"/>
+        </w:rPr>
+        <w:t xml:space="preserve"> and </w:t>
+      </w:r>
+      <w:r>
+        <w:rPr>
+          <w:rFonts w:ascii="Verdana" w:eastAsia="Verdana" w:hAnsi="Verdana" w:cs="Verdana"/>
+          <w:sz w:val="24"/>
+        </w:rPr>
+        <w:t>pushed</w:t>
+      </w:r>
+      <w:r>
+        <w:rPr>
+          <w:rFonts w:ascii="Verdana" w:eastAsia="Verdana" w:hAnsi="Verdana" w:cs="Verdana"/>
+          <w:sz w:val="24"/>
+        </w:rPr>
+        <w:t xml:space="preserve"> him out of the room.</w:t>
+      </w:r>
+    </w:p>
+    <w:p>
+      <w:pPr>
+        <w:bidi w:val="0"/>
+        <w:spacing w:after="0" w:line="360" w:lineRule="auto"/>
+        <w:jc w:val="both"/>
+        <w:rPr>
+          <w:rFonts w:ascii="Verdana" w:eastAsia="Verdana" w:hAnsi="Verdana" w:cs="Verdana"/>
+          <w:sz w:val="24"/>
+        </w:rPr>
+      </w:pPr>
+      <w:r>
+        <w:rPr>
+          <w:rFonts w:ascii="Verdana" w:eastAsia="Verdana" w:hAnsi="Verdana" w:cs="Verdana"/>
+          <w:sz w:val="24"/>
+        </w:rPr>
+        <w:t>Aren watched the two leave. "I hope it was a wise</w:t>
+      </w:r>
+      <w:r>
+        <w:rPr>
+          <w:rFonts w:ascii="Verdana" w:eastAsia="Verdana" w:hAnsi="Verdana" w:cs="Verdana"/>
+          <w:sz w:val="24"/>
+        </w:rPr>
+        <w:t xml:space="preserve"> decision." she said to herself, but knew that like many other decisions she had done throughout her life, she will never have a real way to test if they were correct or not. There will never be an alternative reality in which she took a different decision and compare the results of the two decisions. As such, she could only compare her action’s results to her imagination of what would have happened had she taken a different action. And Aren was way too analytic and aware to make that mistake. Time was progressing though. And Aren was making critical decisions regarding Pelger’s training in a higher and higher frequency. But Pelger was not alone, and Aren was taking similar decisions for many more kids in the station that she did not carry in her womb. They were all part of the program just as Pelger, and were training for many different roles that would be required in the colonization program. Aren found it harder to take </w:t>
+      </w:r>
+      <w:r>
+        <w:rPr>
+          <w:rFonts w:ascii="Verdana" w:eastAsia="Verdana" w:hAnsi="Verdana" w:cs="Verdana"/>
+          <w:sz w:val="24"/>
+        </w:rPr>
+        <w:t xml:space="preserve">critical decisions for them, partly because she was not the responsible officer accompanying them, but also because as his mother she naturally felt her responsibility and authority over him. </w:t>
+      </w:r>
+    </w:p>
+    <w:p>
+      <w:pPr>
+        <w:bidi w:val="0"/>
+        <w:spacing w:after="0" w:line="360" w:lineRule="auto"/>
+        <w:jc w:val="both"/>
+        <w:rPr>
+          <w:rFonts w:ascii="Verdana" w:eastAsia="Verdana" w:hAnsi="Verdana" w:cs="Verdana"/>
+          <w:sz w:val="24"/>
+        </w:rPr>
+      </w:pPr>
+      <w:r>
+        <w:rPr>
+          <w:rFonts w:ascii="Verdana" w:eastAsia="Verdana" w:hAnsi="Verdana" w:cs="Verdana"/>
+          <w:sz w:val="24"/>
+        </w:rPr>
+        <w:t xml:space="preserve">Aren straightened and pushed herself to the corridor. Q and Pelger were visible through the window, and were playing with the ball vigorously. Pelger was clearly excited. Even though she had </w:t>
+      </w:r>
+      <w:r>
+        <w:rPr>
+          <w:rFonts w:ascii="Verdana" w:eastAsia="Verdana" w:hAnsi="Verdana" w:cs="Verdana"/>
+          <w:sz w:val="24"/>
+        </w:rPr>
+        <w:lastRenderedPageBreak/>
+        <w:t>promised to look closely on their relationship just five minutes ago, Aren continued down the transparent hallway towards the high gravity living quarters. She did not turn back or even hesitate.</w:t>
+      </w:r>
+    </w:p>
+    <w:p>
+      <w:pPr>
+        <w:bidi w:val="0"/>
+        <w:spacing w:after="0" w:line="360" w:lineRule="auto"/>
+        <w:jc w:val="both"/>
+        <w:rPr>
+          <w:rFonts w:ascii="Verdana" w:eastAsia="Verdana" w:hAnsi="Verdana" w:cs="Verdana"/>
+          <w:sz w:val="24"/>
+        </w:rPr>
+      </w:pPr>
+    </w:p>
+    <w:p>
+      <w:pPr>
+        <w:bidi w:val="0"/>
+        <w:spacing w:after="0" w:line="360" w:lineRule="auto"/>
+        <w:jc w:val="both"/>
+        <w:rPr>
+          <w:rFonts w:ascii="Verdana" w:eastAsia="Verdana" w:hAnsi="Verdana" w:cs="Verdana"/>
+          <w:sz w:val="24"/>
+        </w:rPr>
+      </w:pPr>
+      <w:r>
+        <w:rPr>
+          <w:rFonts w:ascii="Verdana" w:eastAsia="Verdana" w:hAnsi="Verdana" w:cs="Verdana"/>
+          <w:sz w:val="24"/>
+          <w:highlight w:val="yellow"/>
+        </w:rPr>
+        <w:t>Aren was breathing heavily</w:t>
+      </w:r>
+      <w:bookmarkStart w:id="0" w:name="_GoBack"/>
+      <w:bookmarkEnd w:id="0"/>
+      <w:r>
+        <w:rPr>
+          <w:rFonts w:ascii="Verdana" w:eastAsia="Verdana" w:hAnsi="Verdana" w:cs="Verdana"/>
+          <w:sz w:val="24"/>
+        </w:rPr>
+        <w:t xml:space="preserve">. She was concluding her run around the perimeter of the small farm module. It was a majestic dirt trail run, with green plantations on her left and the rotating blue earth showing through the space windows on her right, and even though oxygen levels were high on the farm modules and the path was flat, the </w:t>
       </w:r>
       <w:r>
         <w:rPr>
           <w:rFonts w:ascii="Calibri" w:eastAsia="Calibri" w:hAnsi="Calibri" w:cs="Calibri"/>
           <w:sz w:val="24"/>
         </w:rPr>
-        <w:t xml:space="preserve">4 </w:t>
-      </w:r>
-      <w:r>
-        <w:rPr>
-          <w:rFonts w:ascii="Verdana" w:eastAsia="Verdana" w:hAnsi="Verdana" w:cs="Verdana"/>
-          <w:sz w:val="24"/>
-        </w:rPr>
-        <w:t>year old" said the man.</w:t>
-      </w:r>
-    </w:p>
-    <w:p>
-      <w:pPr>
-        <w:bidi w:val="0"/>
-        <w:spacing w:after="0" w:line="360" w:lineRule="auto"/>
-        <w:jc w:val="both"/>
-        <w:rPr>
-          <w:rFonts w:ascii="Verdana" w:eastAsia="Verdana" w:hAnsi="Verdana" w:cs="Verdana"/>
-          <w:sz w:val="24"/>
-        </w:rPr>
-      </w:pPr>
-      <w:r>
-        <w:rPr>
-          <w:rFonts w:ascii="Verdana" w:eastAsia="Verdana" w:hAnsi="Verdana" w:cs="Verdana"/>
-          <w:sz w:val="24"/>
-        </w:rPr>
-        <w:t>"He isn't." Answered Aren. "He Isn't a typical anything."</w:t>
-      </w:r>
-    </w:p>
-    <w:p>
-      <w:pPr>
-        <w:bidi w:val="0"/>
-        <w:spacing w:after="0" w:line="360" w:lineRule="auto"/>
-        <w:jc w:val="both"/>
-        <w:rPr>
-          <w:rFonts w:ascii="Verdana" w:eastAsia="Verdana" w:hAnsi="Verdana" w:cs="Verdana"/>
-          <w:sz w:val="24"/>
-        </w:rPr>
-      </w:pPr>
-      <w:r>
-        <w:rPr>
-          <w:rFonts w:ascii="Verdana" w:eastAsia="Verdana" w:hAnsi="Verdana" w:cs="Verdana"/>
-          <w:sz w:val="24"/>
-        </w:rPr>
-        <w:t>The kids inside the room were celebrating their victory vigorously.</w:t>
-      </w:r>
-    </w:p>
-    <w:p>
-      <w:pPr>
-        <w:bidi w:val="0"/>
-        <w:spacing w:after="0" w:line="360" w:lineRule="auto"/>
-        <w:jc w:val="both"/>
-        <w:rPr>
-          <w:rFonts w:ascii="Verdana" w:eastAsia="Verdana" w:hAnsi="Verdana" w:cs="Verdana"/>
-          <w:sz w:val="24"/>
-        </w:rPr>
-      </w:pPr>
+        <w:t xml:space="preserve">12.5 </w:t>
+      </w:r>
+      <w:r>
+        <w:rPr>
+          <w:rFonts w:ascii="Verdana" w:eastAsia="Verdana" w:hAnsi="Verdana" w:cs="Verdana"/>
+          <w:sz w:val="24"/>
+        </w:rPr>
+        <w:t>km run took its toll and she was ready for some rest. Pelger, on the other hand, hardly showed any signs of weariness. The 12 years old kid was almost as high as her and was running beside her with the same effort he would have invested in walking. Aren knew that whenever Pelger needed some time to think he would go running around this module, and that he would sometimes run for more than 4 hours straight. She noticed that this run was no different. Pelger was engaged in deep thinking and paying little attention to his surroundings or his body.</w:t>
+      </w:r>
+    </w:p>
+    <w:p>
+      <w:pPr>
+        <w:bidi w:val="0"/>
+        <w:spacing w:after="0" w:line="360" w:lineRule="auto"/>
+        <w:jc w:val="both"/>
+        <w:rPr>
+          <w:rFonts w:ascii="Verdana" w:eastAsia="Verdana" w:hAnsi="Verdana" w:cs="Verdana"/>
+          <w:sz w:val="24"/>
+        </w:rPr>
+      </w:pPr>
+      <w:r>
+        <w:rPr>
+          <w:rFonts w:ascii="Verdana" w:eastAsia="Verdana" w:hAnsi="Verdana" w:cs="Verdana"/>
+          <w:sz w:val="24"/>
+        </w:rPr>
+        <w:t xml:space="preserve">Aren has felt for a few days that Pelger had a load on his mind. She considered questioning him about it, but decided to let him choose the time when he was ready to share his thoughts with her, as she was sure that he would finally do. She was right. </w:t>
+      </w:r>
+    </w:p>
+    <w:p>
+      <w:pPr>
+        <w:bidi w:val="0"/>
+        <w:spacing w:after="0" w:line="360" w:lineRule="auto"/>
+        <w:jc w:val="both"/>
+        <w:rPr>
+          <w:rFonts w:ascii="Verdana" w:eastAsia="Verdana" w:hAnsi="Verdana" w:cs="Verdana"/>
+          <w:sz w:val="24"/>
+        </w:rPr>
+      </w:pPr>
+      <w:r>
+        <w:rPr>
+          <w:rFonts w:ascii="Verdana" w:eastAsia="Verdana" w:hAnsi="Verdana" w:cs="Verdana"/>
+          <w:sz w:val="24"/>
+        </w:rPr>
+        <w:t xml:space="preserve">They crossed their marked end of the run, preformed the usual exercises meant to keep their muscles from cramping, and sat to rest a bit in the small observation dome next to the access shaft leading in and out of the module. </w:t>
+      </w:r>
+    </w:p>
+    <w:p>
+      <w:pPr>
+        <w:bidi w:val="0"/>
+        <w:spacing w:after="0" w:line="360" w:lineRule="auto"/>
+        <w:jc w:val="both"/>
+        <w:rPr>
+          <w:rFonts w:ascii="Verdana" w:eastAsia="Verdana" w:hAnsi="Verdana" w:cs="Verdana"/>
+          <w:sz w:val="24"/>
+        </w:rPr>
+      </w:pPr>
+      <w:r>
+        <w:rPr>
+          <w:rFonts w:ascii="Verdana" w:eastAsia="Verdana" w:hAnsi="Verdana" w:cs="Verdana"/>
+          <w:sz w:val="24"/>
+        </w:rPr>
+        <w:t>"I know who I am." He said shortly.</w:t>
+      </w:r>
+    </w:p>
+    <w:p>
+      <w:pPr>
+        <w:bidi w:val="0"/>
+        <w:spacing w:after="0" w:line="360" w:lineRule="auto"/>
+        <w:jc w:val="both"/>
+        <w:rPr>
+          <w:rFonts w:ascii="Verdana" w:eastAsia="Verdana" w:hAnsi="Verdana" w:cs="Verdana"/>
+          <w:sz w:val="24"/>
+        </w:rPr>
+      </w:pPr>
+      <w:r>
+        <w:rPr>
+          <w:rFonts w:ascii="Verdana" w:eastAsia="Verdana" w:hAnsi="Verdana" w:cs="Verdana"/>
+          <w:sz w:val="24"/>
+        </w:rPr>
+        <w:t>Aren was hardly surprised. She didn't expect him to discover his origins before he finished his genetics training , two years from now, but still, it was expected. "You do, do you ?! tell me then."</w:t>
+      </w:r>
+    </w:p>
+    <w:p>
+      <w:pPr>
+        <w:bidi w:val="0"/>
+        <w:spacing w:after="0" w:line="360" w:lineRule="auto"/>
+        <w:jc w:val="both"/>
+        <w:rPr>
+          <w:rFonts w:ascii="Verdana" w:eastAsia="Verdana" w:hAnsi="Verdana" w:cs="Verdana"/>
+          <w:sz w:val="24"/>
+        </w:rPr>
+      </w:pPr>
+      <w:r>
+        <w:rPr>
+          <w:rFonts w:ascii="Verdana" w:eastAsia="Verdana" w:hAnsi="Verdana" w:cs="Verdana"/>
+          <w:sz w:val="24"/>
+        </w:rPr>
+        <w:t xml:space="preserve">"I am a slightly architecture OOAM, out of Africa man. You architectured me yourself, based mainly on some of your </w:t>
+      </w:r>
       <w:r>
         <w:rPr>
           <w:rFonts w:ascii="Verdana" w:eastAsia="Verdana" w:hAnsi="Verdana" w:cs="Verdana"/>
           <w:sz w:val="24"/>
         </w:rPr>
         <w:lastRenderedPageBreak/>
-        <w:t>The android turned to Aren and spoke in a flat, yet pleasant voice. "I am curious to meet my new master."</w:t>
-      </w:r>
-    </w:p>
-    <w:p>
-      <w:pPr>
-        <w:bidi w:val="0"/>
-        <w:spacing w:after="0" w:line="360" w:lineRule="auto"/>
-        <w:jc w:val="both"/>
-        <w:rPr>
-          <w:rFonts w:ascii="Verdana" w:eastAsia="Verdana" w:hAnsi="Verdana" w:cs="Verdana"/>
-          <w:sz w:val="24"/>
-        </w:rPr>
-      </w:pPr>
-      <w:r>
-        <w:rPr>
-          <w:rFonts w:ascii="Verdana" w:eastAsia="Verdana" w:hAnsi="Verdana" w:cs="Verdana"/>
-          <w:sz w:val="24"/>
-        </w:rPr>
-        <w:t xml:space="preserve">"That’s good." Said Aren. "You are just about to meet him. But you will address him as your friend, never as your master." She turned to the two programmers. "I thank you for your hard work and help so far. This conversation will be archived in order to document your remarks regarding my instructions." </w:t>
-      </w:r>
-    </w:p>
-    <w:p>
-      <w:pPr>
-        <w:bidi w:val="0"/>
-        <w:spacing w:after="0" w:line="360" w:lineRule="auto"/>
-        <w:jc w:val="both"/>
-        <w:rPr>
-          <w:rFonts w:ascii="Verdana" w:eastAsia="Verdana" w:hAnsi="Verdana" w:cs="Verdana"/>
-          <w:sz w:val="24"/>
-        </w:rPr>
-      </w:pPr>
-      <w:r>
-        <w:rPr>
-          <w:rFonts w:ascii="Verdana" w:eastAsia="Verdana" w:hAnsi="Verdana" w:cs="Verdana"/>
-          <w:sz w:val="24"/>
-        </w:rPr>
-        <w:t xml:space="preserve">"Thank you." said the woman and both stood up and left the room. Aren waited for a minute, and then mentally caused a recording implants failure. Every employee of the program was constantly monitored through various cybernetic implants that were implanted during the standard recruiting procedure and Aren was no different. These implants included health monitoring, as well as sound and vision recorders. This allowed the archiving of every event in which an employ was involved in. It allowed Aren access to everything that was happening during the program, but also created vast amounts of confidential data that could potentially be breached. As recording occurred even in the toilets (with the computer automatically deleting any private parts of the data) Aren sometimes overloaded her own system in a manner that caused a system reboot to some of the implants. This allowed her about 30 seconds of unmonitored activity. </w:t>
-      </w:r>
-    </w:p>
-    <w:p>
-      <w:pPr>
-        <w:bidi w:val="0"/>
-        <w:spacing w:after="0" w:line="360" w:lineRule="auto"/>
-        <w:jc w:val="both"/>
-        <w:rPr>
-          <w:rFonts w:ascii="Verdana" w:eastAsia="Verdana" w:hAnsi="Verdana" w:cs="Verdana"/>
-          <w:sz w:val="24"/>
-        </w:rPr>
-      </w:pPr>
-      <w:r>
-        <w:rPr>
-          <w:rFonts w:ascii="Verdana" w:eastAsia="Verdana" w:hAnsi="Verdana" w:cs="Verdana"/>
-          <w:sz w:val="24"/>
-        </w:rPr>
-        <w:t xml:space="preserve">She then turned toward the android and said very calmly "One last instruction before we meet Pelger. If you ever learn of the true nature of Pelgers mission, you are to prevent him from accessing this information himself or understanding that you are aware of it. This is a direct order." The android nodded. Aren continued to breathe calmly. If the vision and sound monitors were down and the health monitors would show an activity spike or excess excitement that would alarm the monitoring algorithms, otherwise this event would go unnoticed. She felt the communication implant in her left </w:t>
+        <w:t>appearance genetic networks, but you left most of my genome intact."</w:t>
+      </w:r>
+    </w:p>
+    <w:p>
+      <w:pPr>
+        <w:bidi w:val="0"/>
+        <w:spacing w:after="0" w:line="360" w:lineRule="auto"/>
+        <w:jc w:val="both"/>
+        <w:rPr>
+          <w:rFonts w:ascii="Verdana" w:eastAsia="Verdana" w:hAnsi="Verdana" w:cs="Verdana"/>
+          <w:sz w:val="24"/>
+        </w:rPr>
+      </w:pPr>
+      <w:r>
+        <w:rPr>
+          <w:rFonts w:ascii="Verdana" w:eastAsia="Verdana" w:hAnsi="Verdana" w:cs="Verdana"/>
+          <w:sz w:val="24"/>
+        </w:rPr>
+        <w:t>"So far, you are almost correct. I didn't do the architecting solely on my own. " She was a bit disappointed that this was all he had discovered. "Is that all?"</w:t>
+      </w:r>
+    </w:p>
+    <w:p>
+      <w:pPr>
+        <w:bidi w:val="0"/>
+        <w:spacing w:after="0" w:line="360" w:lineRule="auto"/>
+        <w:jc w:val="both"/>
+        <w:rPr>
+          <w:rFonts w:ascii="Verdana" w:eastAsia="Verdana" w:hAnsi="Verdana" w:cs="Verdana"/>
+          <w:sz w:val="24"/>
+        </w:rPr>
+      </w:pPr>
+      <w:r>
+        <w:rPr>
+          <w:rFonts w:ascii="Verdana" w:eastAsia="Verdana" w:hAnsi="Verdana" w:cs="Verdana"/>
+          <w:sz w:val="24"/>
+        </w:rPr>
+        <w:t>"Far from it." He smiled at her, obviously anticipating and enjoying his mother's  response. "I think that I am specifically the second patriarch from the great dig at the dead sea. The second patriarch was a bit older and obviously healthier than the first, which is why you also left me my ancient immune genes intact and added to them your own modern genes."</w:t>
+      </w:r>
+    </w:p>
+    <w:p>
+      <w:pPr>
+        <w:bidi w:val="0"/>
+        <w:spacing w:after="0" w:line="360" w:lineRule="auto"/>
+        <w:jc w:val="both"/>
+        <w:rPr>
+          <w:rFonts w:ascii="Verdana" w:eastAsia="Verdana" w:hAnsi="Verdana" w:cs="Verdana"/>
+          <w:sz w:val="24"/>
+        </w:rPr>
+      </w:pPr>
+      <w:r>
+        <w:rPr>
+          <w:rFonts w:ascii="Verdana" w:eastAsia="Verdana" w:hAnsi="Verdana" w:cs="Verdana"/>
+          <w:sz w:val="24"/>
+        </w:rPr>
+        <w:t>"Still correct.." Aren was more impressed, but found it hard to believe he deduced all this by observation alone. Pelger sounded too sure in himself, as if he already got the approval to his findings.</w:t>
+      </w:r>
+    </w:p>
+    <w:p>
+      <w:pPr>
+        <w:bidi w:val="0"/>
+        <w:spacing w:after="0" w:line="360" w:lineRule="auto"/>
+        <w:jc w:val="both"/>
+        <w:rPr>
+          <w:rFonts w:ascii="Verdana" w:eastAsia="Verdana" w:hAnsi="Verdana" w:cs="Verdana"/>
+          <w:sz w:val="24"/>
+        </w:rPr>
+      </w:pPr>
+      <w:r>
+        <w:rPr>
+          <w:rFonts w:ascii="Verdana" w:eastAsia="Verdana" w:hAnsi="Verdana" w:cs="Verdana"/>
+          <w:sz w:val="24"/>
+        </w:rPr>
+        <w:t>"It seems quite reasonable that you deemed one that led the human kind out of Africa to be a potential leader of the out of Earth program." he continued with a shy smile. "I also understood choosing Albert Einstein's genome as the basis for Al and SOME CHINESE GIRL to X, but Darwin's genome for Charley? Darwin was at the right place in the right time, Charley is definitely living in the wrong time. He is so in love in details he wouldn't see the forest even if he was stumbling through it!"</w:t>
+      </w:r>
+    </w:p>
+    <w:p>
+      <w:pPr>
+        <w:bidi w:val="0"/>
+        <w:spacing w:after="0" w:line="360" w:lineRule="auto"/>
+        <w:jc w:val="both"/>
+        <w:rPr>
+          <w:rFonts w:ascii="Verdana" w:eastAsia="Verdana" w:hAnsi="Verdana" w:cs="Verdana"/>
+          <w:sz w:val="24"/>
+        </w:rPr>
+      </w:pPr>
+      <w:r>
+        <w:rPr>
+          <w:rFonts w:ascii="Verdana" w:eastAsia="Verdana" w:hAnsi="Verdana" w:cs="Verdana"/>
+          <w:sz w:val="24"/>
+        </w:rPr>
+        <w:t>"What have you done Pelger? Where have you learned of your immune genes? How do you know Charley's protogenome? what other protogenomes have you discovered?" Aren was not sure whether she was more worried or curious about Pelger's findings. He discovered too much for his age, and might ultimately learn the true nature of the program, which would ultimately lead him to leave it, and delay the program for a long time.</w:t>
+      </w:r>
+    </w:p>
+    <w:p>
+      <w:pPr>
+        <w:bidi w:val="0"/>
+        <w:spacing w:after="0" w:line="360" w:lineRule="auto"/>
+        <w:jc w:val="both"/>
+        <w:rPr>
+          <w:rFonts w:ascii="Verdana" w:eastAsia="Verdana" w:hAnsi="Verdana" w:cs="Verdana"/>
+          <w:sz w:val="24"/>
+        </w:rPr>
+      </w:pPr>
+      <w:r>
+        <w:rPr>
+          <w:rFonts w:ascii="Verdana" w:eastAsia="Verdana" w:hAnsi="Verdana" w:cs="Verdana"/>
+          <w:sz w:val="24"/>
+        </w:rPr>
+        <w:t xml:space="preserve">"I still hadn't figured out Gondwana's protogenome, as well as Gerard's, Ching ley's, Anar's and Roni's." He was now thrilled and reported his doings in a fast, exited voice. "Remember the medical </w:t>
       </w:r>
       <w:r>
         <w:rPr>
@@ -1559,237 +2791,97 @@
           <w:sz w:val="24"/>
         </w:rPr>
         <w:lastRenderedPageBreak/>
-        <w:t xml:space="preserve">shoulder heat up a bit, a clear mark that the communication traffic increased and that the recorders were back on. </w:t>
-      </w:r>
-    </w:p>
-    <w:p>
-      <w:pPr>
-        <w:bidi w:val="0"/>
-        <w:spacing w:after="0" w:line="360" w:lineRule="auto"/>
-        <w:jc w:val="both"/>
-        <w:rPr>
-          <w:rFonts w:ascii="Verdana" w:eastAsia="Verdana" w:hAnsi="Verdana" w:cs="Verdana"/>
-          <w:sz w:val="24"/>
-        </w:rPr>
-      </w:pPr>
-      <w:r>
-        <w:rPr>
-          <w:rFonts w:ascii="Verdana" w:eastAsia="Verdana" w:hAnsi="Verdana" w:cs="Verdana"/>
-          <w:sz w:val="24"/>
-        </w:rPr>
-        <w:t>The door opened and Pelger stormed into the room.</w:t>
-      </w:r>
-    </w:p>
-    <w:p>
-      <w:pPr>
-        <w:bidi w:val="0"/>
-        <w:spacing w:after="0" w:line="360" w:lineRule="auto"/>
-        <w:jc w:val="both"/>
-        <w:rPr>
-          <w:rFonts w:ascii="Verdana" w:eastAsia="Verdana" w:hAnsi="Verdana" w:cs="Verdana"/>
-          <w:sz w:val="24"/>
-        </w:rPr>
-      </w:pPr>
-      <w:r>
-        <w:rPr>
-          <w:rFonts w:ascii="Verdana" w:eastAsia="Verdana" w:hAnsi="Verdana" w:cs="Verdana"/>
-          <w:sz w:val="24"/>
-        </w:rPr>
-        <w:t>"Hi sweety!" said Aren. "That was a great game!".</w:t>
-      </w:r>
-    </w:p>
-    <w:p>
-      <w:pPr>
-        <w:bidi w:val="0"/>
-        <w:spacing w:after="0" w:line="360" w:lineRule="auto"/>
-        <w:jc w:val="both"/>
-        <w:rPr>
-          <w:rFonts w:ascii="Verdana" w:eastAsia="Verdana" w:hAnsi="Verdana" w:cs="Verdana"/>
-          <w:sz w:val="24"/>
-        </w:rPr>
-      </w:pPr>
-      <w:r>
-        <w:rPr>
-          <w:rFonts w:ascii="Verdana" w:eastAsia="Verdana" w:hAnsi="Verdana" w:cs="Verdana"/>
-          <w:sz w:val="24"/>
-        </w:rPr>
-        <w:t xml:space="preserve">"I know mom!" said Pelger, running around the room while he spoke. "The teacher said my last move should get a name of its own and named it "Pelger Dash" I just invented the Pelger dash!" </w:t>
-      </w:r>
-    </w:p>
-    <w:p>
-      <w:pPr>
-        <w:bidi w:val="0"/>
-        <w:spacing w:after="0" w:line="360" w:lineRule="auto"/>
-        <w:jc w:val="both"/>
-        <w:rPr>
-          <w:rFonts w:ascii="Verdana" w:eastAsia="Verdana" w:hAnsi="Verdana" w:cs="Verdana"/>
-          <w:sz w:val="24"/>
-        </w:rPr>
-      </w:pPr>
-      <w:r>
-        <w:rPr>
-          <w:rFonts w:ascii="Verdana" w:eastAsia="Verdana" w:hAnsi="Verdana" w:cs="Verdana"/>
-          <w:sz w:val="24"/>
-        </w:rPr>
-        <w:t>Aren smiled at him and said calmly and slowly, as if to slow down his excitement with her words. "I want you to meet someone Pelger. This is Q."</w:t>
-      </w:r>
-    </w:p>
-    <w:p>
-      <w:pPr>
-        <w:bidi w:val="0"/>
-        <w:spacing w:after="0" w:line="360" w:lineRule="auto"/>
-        <w:jc w:val="both"/>
-        <w:rPr>
-          <w:rFonts w:ascii="Verdana" w:eastAsia="Verdana" w:hAnsi="Verdana" w:cs="Verdana"/>
-          <w:sz w:val="24"/>
-        </w:rPr>
-      </w:pPr>
-      <w:r>
-        <w:rPr>
-          <w:rFonts w:ascii="Verdana" w:eastAsia="Verdana" w:hAnsi="Verdana" w:cs="Verdana"/>
-          <w:sz w:val="24"/>
-        </w:rPr>
-        <w:t xml:space="preserve">The boy indeed slowed down his movements and went stared at the android for a few seconds. "You're an android."  </w:t>
-      </w:r>
-    </w:p>
-    <w:p>
-      <w:pPr>
-        <w:bidi w:val="0"/>
-        <w:spacing w:after="0" w:line="360" w:lineRule="auto"/>
-        <w:jc w:val="both"/>
-        <w:rPr>
-          <w:rFonts w:ascii="Verdana" w:eastAsia="Verdana" w:hAnsi="Verdana" w:cs="Verdana"/>
-          <w:sz w:val="24"/>
-        </w:rPr>
-      </w:pPr>
-      <w:r>
-        <w:rPr>
-          <w:rFonts w:ascii="Verdana" w:eastAsia="Verdana" w:hAnsi="Verdana" w:cs="Verdana"/>
-          <w:sz w:val="24"/>
-        </w:rPr>
-        <w:t>"I am indeed." said Q plainly.</w:t>
-      </w:r>
-    </w:p>
-    <w:p>
-      <w:pPr>
-        <w:bidi w:val="0"/>
-        <w:spacing w:after="0" w:line="360" w:lineRule="auto"/>
-        <w:jc w:val="both"/>
-        <w:rPr>
-          <w:rFonts w:ascii="Verdana" w:eastAsia="Verdana" w:hAnsi="Verdana" w:cs="Verdana"/>
-          <w:sz w:val="24"/>
-        </w:rPr>
-      </w:pPr>
-      <w:r>
-        <w:rPr>
-          <w:rFonts w:ascii="Verdana" w:eastAsia="Verdana" w:hAnsi="Verdana" w:cs="Verdana"/>
-          <w:sz w:val="24"/>
-        </w:rPr>
-        <w:t>"He will be your companion android." said Aren. "He will aid you and stand by your side as you grow up, learning from you and teaching you."</w:t>
-      </w:r>
-    </w:p>
-    <w:p>
-      <w:pPr>
-        <w:bidi w:val="0"/>
-        <w:spacing w:after="0" w:line="360" w:lineRule="auto"/>
-        <w:jc w:val="both"/>
-        <w:rPr>
-          <w:rFonts w:ascii="Verdana" w:eastAsia="Verdana" w:hAnsi="Verdana" w:cs="Verdana"/>
-          <w:sz w:val="24"/>
-        </w:rPr>
-      </w:pPr>
-      <w:r>
-        <w:rPr>
-          <w:rFonts w:ascii="Verdana" w:eastAsia="Verdana" w:hAnsi="Verdana" w:cs="Verdana"/>
-          <w:sz w:val="24"/>
-        </w:rPr>
-        <w:t>Pelger stared at Q for a long minute and then asked him. "Do you know how to play wallball?"</w:t>
-      </w:r>
-    </w:p>
-    <w:p>
-      <w:pPr>
-        <w:bidi w:val="0"/>
-        <w:spacing w:after="0" w:line="360" w:lineRule="auto"/>
-        <w:jc w:val="both"/>
-        <w:rPr>
-          <w:rFonts w:ascii="Verdana" w:eastAsia="Verdana" w:hAnsi="Verdana" w:cs="Verdana"/>
-          <w:sz w:val="24"/>
-        </w:rPr>
-      </w:pPr>
-      <w:r>
-        <w:rPr>
-          <w:rFonts w:ascii="Verdana" w:eastAsia="Verdana" w:hAnsi="Verdana" w:cs="Verdana"/>
-          <w:sz w:val="24"/>
-        </w:rPr>
-        <w:t>Q hestitated for a second, and Aren knew that he was downloading all the data concerning the game. "I am familiar with all the rules, basic moves and history of the game." said Q. "But I have no hands on experience in it."</w:t>
-      </w:r>
-    </w:p>
-    <w:p>
-      <w:pPr>
-        <w:bidi w:val="0"/>
-        <w:spacing w:after="0" w:line="360" w:lineRule="auto"/>
-        <w:jc w:val="both"/>
-        <w:rPr>
-          <w:rFonts w:ascii="Verdana" w:eastAsia="Verdana" w:hAnsi="Verdana" w:cs="Verdana"/>
-          <w:sz w:val="24"/>
-        </w:rPr>
-      </w:pPr>
-      <w:r>
-        <w:rPr>
-          <w:rFonts w:ascii="Verdana" w:eastAsia="Verdana" w:hAnsi="Verdana" w:cs="Verdana"/>
-          <w:sz w:val="24"/>
-        </w:rPr>
-        <w:t>Pelger smiled. "Let's go then. I'll teach you how to Pelger dash!"  He grabbed the androids armed and carried him out of the room.</w:t>
-      </w:r>
-    </w:p>
-    <w:p>
-      <w:pPr>
-        <w:bidi w:val="0"/>
-        <w:spacing w:after="0" w:line="360" w:lineRule="auto"/>
-        <w:jc w:val="both"/>
-        <w:rPr>
-          <w:rFonts w:ascii="Verdana" w:eastAsia="Verdana" w:hAnsi="Verdana" w:cs="Verdana"/>
-          <w:sz w:val="24"/>
-        </w:rPr>
-      </w:pPr>
-      <w:r>
-        <w:rPr>
-          <w:rFonts w:ascii="Verdana" w:eastAsia="Verdana" w:hAnsi="Verdana" w:cs="Verdana"/>
-          <w:sz w:val="24"/>
-        </w:rPr>
-        <w:t xml:space="preserve">Aren watched the two leave. "I hope it was a wise decision." she said to herself. "Only time will tell." she answered. </w:t>
-      </w:r>
-    </w:p>
-    <w:p>
-      <w:pPr>
-        <w:bidi w:val="0"/>
-        <w:spacing w:after="0" w:line="360" w:lineRule="auto"/>
-        <w:jc w:val="both"/>
-        <w:rPr>
-          <w:rFonts w:ascii="Verdana" w:eastAsia="Verdana" w:hAnsi="Verdana" w:cs="Verdana"/>
-          <w:sz w:val="24"/>
-        </w:rPr>
-      </w:pPr>
-      <w:r>
-        <w:rPr>
-          <w:rFonts w:ascii="Verdana" w:eastAsia="Verdana" w:hAnsi="Verdana" w:cs="Verdana"/>
-          <w:sz w:val="24"/>
-        </w:rPr>
-        <w:t xml:space="preserve">Aren was breathing heavily. She was concluding her run around the perimeter of the small farm module. It was a majestic dirt trail run, with green plantations on her left and the rotating blue earth showing through the space windows on her right, and even though oxygen levels were high on the farm modules and the path was flat, the </w:t>
-      </w:r>
-      <w:r>
-        <w:rPr>
-          <w:rFonts w:ascii="Calibri" w:eastAsia="Calibri" w:hAnsi="Calibri" w:cs="Calibri"/>
-          <w:sz w:val="24"/>
-        </w:rPr>
-        <w:t xml:space="preserve">12.5 </w:t>
-      </w:r>
-      <w:r>
-        <w:rPr>
-          <w:rFonts w:ascii="Verdana" w:eastAsia="Verdana" w:hAnsi="Verdana" w:cs="Verdana"/>
-          <w:sz w:val="24"/>
-        </w:rPr>
-        <w:t xml:space="preserve">km run took its toll and she was ready for some rest. </w:t>
+        <w:t>exam we had to take a month ago? I figured my protogenome by then, actually I figured Al's and then my own, so I hacked Dr. Starnight's access codes and got all our genomes. I then ran hierarchical comparisons with public historical data and found the matches. I figured that the ones I haven't found are combinations of multiple protogenomes. So I rewrote the algorithm and in a couple of days I will tell you who they are as well." Pelger concluded and sat back with a wide smile that reminded Aren of his age. He was a resourceful, smart, intellectually aggressive kid, but he was still emotional as a kid, and that made him exited enough of his doings to stop short of understanding the true nature of the program. It might have been for the best that he found these things now, on his own, thought Aren. In two years he would not have overlooked the relevance of these findings to the program, and now that his curiosity was satisfied, he might not reconsider them.</w:t>
+      </w:r>
+    </w:p>
+    <w:p>
+      <w:pPr>
+        <w:bidi w:val="0"/>
+        <w:spacing w:after="0" w:line="360" w:lineRule="auto"/>
+        <w:jc w:val="both"/>
+        <w:rPr>
+          <w:rFonts w:ascii="Verdana" w:eastAsia="Verdana" w:hAnsi="Verdana" w:cs="Verdana"/>
+          <w:sz w:val="24"/>
+        </w:rPr>
+      </w:pPr>
+      <w:r>
+        <w:rPr>
+          <w:rFonts w:ascii="Verdana" w:eastAsia="Verdana" w:hAnsi="Verdana" w:cs="Verdana"/>
+          <w:sz w:val="24"/>
+        </w:rPr>
+        <w:t xml:space="preserve">"You have done well, and I will order a reconsideration of all the security measures taken to protect our data, such a leak is something we cannot afford." said Aren, and immediately changed her tone to a softer, comforting voice. "How do you feel, now that you know that you are reborn from one of the men that led the Human kind out of its African cradle?"  </w:t>
+      </w:r>
+    </w:p>
+    <w:p>
+      <w:pPr>
+        <w:bidi w:val="0"/>
+        <w:spacing w:after="0" w:line="360" w:lineRule="auto"/>
+        <w:jc w:val="both"/>
+        <w:rPr>
+          <w:rFonts w:ascii="Verdana" w:eastAsia="Verdana" w:hAnsi="Verdana" w:cs="Verdana"/>
+          <w:sz w:val="24"/>
+        </w:rPr>
+      </w:pPr>
+      <w:r>
+        <w:rPr>
+          <w:rFonts w:ascii="Verdana" w:eastAsia="Verdana" w:hAnsi="Verdana" w:cs="Verdana"/>
+          <w:sz w:val="24"/>
+        </w:rPr>
+        <w:t>"I don't know." Pelger said honestly. "I was too busy to think of it properly. I guess I'm excited in a way. I wish I held more of your genome though, you're a great mom!" He smiled.</w:t>
+      </w:r>
+    </w:p>
+    <w:p>
+      <w:pPr>
+        <w:bidi w:val="0"/>
+        <w:spacing w:after="0" w:line="360" w:lineRule="auto"/>
+        <w:jc w:val="both"/>
+        <w:rPr>
+          <w:rFonts w:ascii="Verdana" w:eastAsia="Verdana" w:hAnsi="Verdana" w:cs="Verdana"/>
+          <w:sz w:val="24"/>
+        </w:rPr>
+      </w:pPr>
+      <w:r>
+        <w:rPr>
+          <w:rFonts w:ascii="Verdana" w:eastAsia="Verdana" w:hAnsi="Verdana" w:cs="Verdana"/>
+          <w:sz w:val="24"/>
+        </w:rPr>
+        <w:t>Aren knew he was deflecting her question, but nonetheless, it worked and she smiled at him. "I hope you haven't told any of the kids about this…"</w:t>
+      </w:r>
+    </w:p>
+    <w:p>
+      <w:pPr>
+        <w:bidi w:val="0"/>
+        <w:spacing w:after="0" w:line="360" w:lineRule="auto"/>
+        <w:jc w:val="both"/>
+        <w:rPr>
+          <w:rFonts w:ascii="Verdana" w:eastAsia="Verdana" w:hAnsi="Verdana" w:cs="Verdana"/>
+          <w:sz w:val="24"/>
+        </w:rPr>
+      </w:pPr>
+      <w:r>
+        <w:rPr>
+          <w:rFonts w:ascii="Verdana" w:eastAsia="Verdana" w:hAnsi="Verdana" w:cs="Verdana"/>
+          <w:sz w:val="24"/>
+        </w:rPr>
+        <w:t>"I didn't. But I figured Al knows, and I was right. He thinks we should tell the other kids, and I thought I should talk to you first."</w:t>
+      </w:r>
+    </w:p>
+    <w:p>
+      <w:pPr>
+        <w:bidi w:val="0"/>
+        <w:spacing w:after="0" w:line="360" w:lineRule="auto"/>
+        <w:jc w:val="both"/>
+        <w:rPr>
+          <w:rFonts w:ascii="Verdana" w:eastAsia="Verdana" w:hAnsi="Verdana" w:cs="Verdana"/>
+          <w:sz w:val="24"/>
+        </w:rPr>
+      </w:pPr>
+      <w:r>
+        <w:rPr>
+          <w:rFonts w:ascii="Verdana" w:eastAsia="Verdana" w:hAnsi="Verdana" w:cs="Verdana"/>
+          <w:sz w:val="24"/>
+        </w:rPr>
+        <w:t xml:space="preserve">"You did right. I'll see how we'll go from here. We planned to talk to all of you about it in only two years from now, when you would fully understand the genetics behind it, and won't see yourselves as </w:t>
       </w:r>
       <w:r>
         <w:rPr>
@@ -1797,133 +2889,211 @@
           <w:sz w:val="24"/>
         </w:rPr>
         <w:lastRenderedPageBreak/>
-        <w:t>Pelger, on the other hand, hardly showed any signs of weariness. The 12 years old kid was almost as high as her and was running beside her with the same effort he would have invested in walking. Aren knew that whenever Pelger needed some time to think he would go running around this module, and that he would sometimes run for more than 4 hours straight. She noticed that this run was no different. Pelger was engaged in deep thinking and paying little attention to his surroundings or his body.</w:t>
-      </w:r>
-    </w:p>
-    <w:p>
-      <w:pPr>
-        <w:bidi w:val="0"/>
-        <w:spacing w:after="0" w:line="360" w:lineRule="auto"/>
-        <w:jc w:val="both"/>
-        <w:rPr>
-          <w:rFonts w:ascii="Verdana" w:eastAsia="Verdana" w:hAnsi="Verdana" w:cs="Verdana"/>
-          <w:sz w:val="24"/>
-        </w:rPr>
-      </w:pPr>
-      <w:r>
-        <w:rPr>
-          <w:rFonts w:ascii="Verdana" w:eastAsia="Verdana" w:hAnsi="Verdana" w:cs="Verdana"/>
-          <w:sz w:val="24"/>
-        </w:rPr>
-        <w:t xml:space="preserve">Aren has felt for a few days that Pelger had a load on his mind. She considered questioning him about it, but decided to let him choose the time when he was ready to share his thoughts with her, as she was sure that he would finally do. She was right. </w:t>
-      </w:r>
-    </w:p>
-    <w:p>
-      <w:pPr>
-        <w:bidi w:val="0"/>
-        <w:spacing w:after="0" w:line="360" w:lineRule="auto"/>
-        <w:jc w:val="both"/>
-        <w:rPr>
-          <w:rFonts w:ascii="Verdana" w:eastAsia="Verdana" w:hAnsi="Verdana" w:cs="Verdana"/>
-          <w:sz w:val="24"/>
-        </w:rPr>
-      </w:pPr>
-      <w:r>
-        <w:rPr>
-          <w:rFonts w:ascii="Verdana" w:eastAsia="Verdana" w:hAnsi="Verdana" w:cs="Verdana"/>
-          <w:sz w:val="24"/>
-        </w:rPr>
-        <w:t xml:space="preserve">They crossed their marked end of the run, preformed the usual exercises meant to keep their muscles from cramping, and sat to rest a bit in the small observation dome next to the access shaft leading in and out of the module. </w:t>
-      </w:r>
-    </w:p>
-    <w:p>
-      <w:pPr>
-        <w:bidi w:val="0"/>
-        <w:spacing w:after="0" w:line="360" w:lineRule="auto"/>
-        <w:jc w:val="both"/>
-        <w:rPr>
-          <w:rFonts w:ascii="Verdana" w:eastAsia="Verdana" w:hAnsi="Verdana" w:cs="Verdana"/>
-          <w:sz w:val="24"/>
-        </w:rPr>
-      </w:pPr>
-      <w:r>
-        <w:rPr>
-          <w:rFonts w:ascii="Verdana" w:eastAsia="Verdana" w:hAnsi="Verdana" w:cs="Verdana"/>
-          <w:sz w:val="24"/>
-        </w:rPr>
-        <w:t>"I know who I am." He said shortly.</w:t>
-      </w:r>
-    </w:p>
-    <w:p>
-      <w:pPr>
-        <w:bidi w:val="0"/>
-        <w:spacing w:after="0" w:line="360" w:lineRule="auto"/>
-        <w:jc w:val="both"/>
-        <w:rPr>
-          <w:rFonts w:ascii="Verdana" w:eastAsia="Verdana" w:hAnsi="Verdana" w:cs="Verdana"/>
-          <w:sz w:val="24"/>
-        </w:rPr>
-      </w:pPr>
-      <w:r>
-        <w:rPr>
-          <w:rFonts w:ascii="Verdana" w:eastAsia="Verdana" w:hAnsi="Verdana" w:cs="Verdana"/>
-          <w:sz w:val="24"/>
-        </w:rPr>
-        <w:t>Aren was hardly surprised. She didn't expect him to discover his origins before he finished his genetics training , two years from now, but still, it was expected. "You do, do you ?! tell me then."</w:t>
-      </w:r>
-    </w:p>
-    <w:p>
-      <w:pPr>
-        <w:bidi w:val="0"/>
-        <w:spacing w:after="0" w:line="360" w:lineRule="auto"/>
-        <w:jc w:val="both"/>
-        <w:rPr>
-          <w:rFonts w:ascii="Verdana" w:eastAsia="Verdana" w:hAnsi="Verdana" w:cs="Verdana"/>
-          <w:sz w:val="24"/>
-        </w:rPr>
-      </w:pPr>
-      <w:r>
-        <w:rPr>
-          <w:rFonts w:ascii="Verdana" w:eastAsia="Verdana" w:hAnsi="Verdana" w:cs="Verdana"/>
-          <w:sz w:val="24"/>
-        </w:rPr>
-        <w:t>"I am a slightly architecture OOAM, out of Africa man. You architectured me yourself, based mainly on some of your appearance genetic networks, but you left most of my genome intact."</w:t>
-      </w:r>
-    </w:p>
-    <w:p>
-      <w:pPr>
-        <w:bidi w:val="0"/>
-        <w:spacing w:after="0" w:line="360" w:lineRule="auto"/>
-        <w:jc w:val="both"/>
-        <w:rPr>
-          <w:rFonts w:ascii="Verdana" w:eastAsia="Verdana" w:hAnsi="Verdana" w:cs="Verdana"/>
-          <w:sz w:val="24"/>
-        </w:rPr>
-      </w:pPr>
-      <w:r>
-        <w:rPr>
-          <w:rFonts w:ascii="Verdana" w:eastAsia="Verdana" w:hAnsi="Verdana" w:cs="Verdana"/>
-          <w:sz w:val="24"/>
-        </w:rPr>
-        <w:t>"So far, you are almost correct. I didn't do the architecting solely on my own. " She was a bit disappointed that this was all he had discovered. "Is that all?"</w:t>
-      </w:r>
-    </w:p>
-    <w:p>
-      <w:pPr>
-        <w:bidi w:val="0"/>
-        <w:spacing w:after="0" w:line="360" w:lineRule="auto"/>
-        <w:jc w:val="both"/>
-        <w:rPr>
-          <w:rFonts w:ascii="Verdana" w:eastAsia="Verdana" w:hAnsi="Verdana" w:cs="Verdana"/>
-          <w:sz w:val="24"/>
-        </w:rPr>
-      </w:pPr>
-      <w:r>
-        <w:rPr>
-          <w:rFonts w:ascii="Verdana" w:eastAsia="Verdana" w:hAnsi="Verdana" w:cs="Verdana"/>
-          <w:sz w:val="24"/>
-        </w:rPr>
-        <w:t xml:space="preserve">"Far from it." He smiled at her, obviously anticipating and enjoying his mother's  response. "I think that I am specifically the second patriarch from the great dig at the dead sea. The second patriarch was a bit older and obviously healthier than the first, which is why </w:t>
+        <w:t xml:space="preserve">mere duplications of these people. You do understand that a genome is just a genome, right? It’s the basic toolset you use to shape who you are, but it doesn't </w:t>
+      </w:r>
+      <w:r>
+        <w:rPr>
+          <w:rFonts w:ascii="Verdana" w:eastAsia="Verdana" w:hAnsi="Verdana" w:cs="Verdana"/>
+          <w:b/>
+          <w:sz w:val="24"/>
+        </w:rPr>
+        <w:t>determine</w:t>
+      </w:r>
+      <w:r>
+        <w:rPr>
+          <w:rFonts w:ascii="Verdana" w:eastAsia="Verdana" w:hAnsi="Verdana" w:cs="Verdana"/>
+          <w:sz w:val="24"/>
+        </w:rPr>
+        <w:t xml:space="preserve"> who you are."</w:t>
+      </w:r>
+    </w:p>
+    <w:p>
+      <w:pPr>
+        <w:bidi w:val="0"/>
+        <w:spacing w:after="0" w:line="360" w:lineRule="auto"/>
+        <w:jc w:val="both"/>
+        <w:rPr>
+          <w:rFonts w:ascii="Verdana" w:eastAsia="Verdana" w:hAnsi="Verdana" w:cs="Verdana"/>
+          <w:sz w:val="24"/>
+        </w:rPr>
+      </w:pPr>
+      <w:r>
+        <w:rPr>
+          <w:rFonts w:ascii="Verdana" w:eastAsia="Verdana" w:hAnsi="Verdana" w:cs="Verdana"/>
+          <w:sz w:val="24"/>
+        </w:rPr>
+        <w:t>"Of course I understand that! and I think most of the kids do as well. We should be proud at who we are, and I think that knowing the identity of our protogenomes would do us good."</w:t>
+      </w:r>
+    </w:p>
+    <w:p>
+      <w:pPr>
+        <w:bidi w:val="0"/>
+        <w:spacing w:after="0" w:line="360" w:lineRule="auto"/>
+        <w:jc w:val="both"/>
+        <w:rPr>
+          <w:rFonts w:ascii="Verdana" w:eastAsia="Verdana" w:hAnsi="Verdana" w:cs="Verdana"/>
+          <w:sz w:val="24"/>
+        </w:rPr>
+      </w:pPr>
+      <w:r>
+        <w:rPr>
+          <w:rFonts w:ascii="Verdana" w:eastAsia="Verdana" w:hAnsi="Verdana" w:cs="Verdana"/>
+          <w:sz w:val="24"/>
+        </w:rPr>
+        <w:t xml:space="preserve">"It's easier for you since you don't really know who the second patriarch was, and as such you are free to imagine him as you wish. All the other kids are based on people that were already historically documented. They might easily think that they are supposed to mimic them and that they are expected to actually </w:t>
+      </w:r>
+      <w:r>
+        <w:rPr>
+          <w:rFonts w:ascii="Verdana" w:eastAsia="Verdana" w:hAnsi="Verdana" w:cs="Verdana"/>
+          <w:b/>
+          <w:sz w:val="24"/>
+        </w:rPr>
+        <w:t>be</w:t>
+      </w:r>
+      <w:r>
+        <w:rPr>
+          <w:rFonts w:ascii="Verdana" w:eastAsia="Verdana" w:hAnsi="Verdana" w:cs="Verdana"/>
+          <w:sz w:val="24"/>
+        </w:rPr>
+        <w:t xml:space="preserve"> them. You are all under tremendous pressure, you know that the space colonization project is dependent on you, that </w:t>
+      </w:r>
+      <w:r>
+        <w:rPr>
+          <w:rFonts w:ascii="Verdana" w:eastAsia="Verdana" w:hAnsi="Verdana" w:cs="Verdana"/>
+          <w:b/>
+          <w:sz w:val="24"/>
+        </w:rPr>
+        <w:t>you</w:t>
+      </w:r>
+      <w:r>
+        <w:rPr>
+          <w:rFonts w:ascii="Verdana" w:eastAsia="Verdana" w:hAnsi="Verdana" w:cs="Verdana"/>
+          <w:sz w:val="24"/>
+        </w:rPr>
+        <w:t xml:space="preserve"> </w:t>
+      </w:r>
+      <w:r>
+        <w:rPr>
+          <w:rFonts w:ascii="Verdana" w:eastAsia="Verdana" w:hAnsi="Verdana" w:cs="Verdana"/>
+          <w:b/>
+          <w:sz w:val="24"/>
+        </w:rPr>
+        <w:t>are</w:t>
+      </w:r>
+      <w:r>
+        <w:rPr>
+          <w:rFonts w:ascii="Verdana" w:eastAsia="Verdana" w:hAnsi="Verdana" w:cs="Verdana"/>
+          <w:sz w:val="24"/>
+        </w:rPr>
+        <w:t xml:space="preserve"> the program. We just don't want to add these expectations on top of that."</w:t>
+      </w:r>
+    </w:p>
+    <w:p>
+      <w:pPr>
+        <w:bidi w:val="0"/>
+        <w:spacing w:after="0" w:line="360" w:lineRule="auto"/>
+        <w:jc w:val="both"/>
+        <w:rPr>
+          <w:rFonts w:ascii="Verdana" w:eastAsia="Verdana" w:hAnsi="Verdana" w:cs="Verdana"/>
+          <w:sz w:val="24"/>
+        </w:rPr>
+      </w:pPr>
+      <w:r>
+        <w:rPr>
+          <w:rFonts w:ascii="Verdana" w:eastAsia="Verdana" w:hAnsi="Verdana" w:cs="Verdana"/>
+          <w:sz w:val="24"/>
+        </w:rPr>
+        <w:t xml:space="preserve">"It won't! They will be happy to know what they could be!" </w:t>
+      </w:r>
+    </w:p>
+    <w:p>
+      <w:pPr>
+        <w:bidi w:val="0"/>
+        <w:spacing w:after="0" w:line="360" w:lineRule="auto"/>
+        <w:jc w:val="both"/>
+        <w:rPr>
+          <w:rFonts w:ascii="Verdana" w:eastAsia="Verdana" w:hAnsi="Verdana" w:cs="Verdana"/>
+          <w:sz w:val="24"/>
+        </w:rPr>
+      </w:pPr>
+      <w:r>
+        <w:rPr>
+          <w:rFonts w:ascii="Verdana" w:eastAsia="Verdana" w:hAnsi="Verdana" w:cs="Verdana"/>
+          <w:sz w:val="24"/>
+        </w:rPr>
+        <w:t xml:space="preserve">"Pelger you are a very smart kid, but you still have a lot to learn about human nature. It will be hard on most of them. And I didn't even mention the comparisons, before you'd notice you would all be immersed in comparing whose protogenome is better… Please trust me on this and wait. We would talk with all of them in due time." </w:t>
+      </w:r>
+    </w:p>
+    <w:p>
+      <w:pPr>
+        <w:bidi w:val="0"/>
+        <w:spacing w:after="0" w:line="360" w:lineRule="auto"/>
+        <w:jc w:val="both"/>
+        <w:rPr>
+          <w:rFonts w:ascii="Verdana" w:eastAsia="Verdana" w:hAnsi="Verdana" w:cs="Verdana"/>
+          <w:sz w:val="24"/>
+        </w:rPr>
+      </w:pPr>
+      <w:r>
+        <w:rPr>
+          <w:rFonts w:ascii="Verdana" w:eastAsia="Verdana" w:hAnsi="Verdana" w:cs="Verdana"/>
+          <w:sz w:val="24"/>
+        </w:rPr>
+        <w:t>"I will mom. But I still think you are wrong."</w:t>
+      </w:r>
+    </w:p>
+    <w:p>
+      <w:pPr>
+        <w:bidi w:val="0"/>
+        <w:spacing w:after="0" w:line="360" w:lineRule="auto"/>
+        <w:jc w:val="both"/>
+        <w:rPr>
+          <w:rFonts w:ascii="Verdana" w:eastAsia="Verdana" w:hAnsi="Verdana" w:cs="Verdana"/>
+          <w:sz w:val="24"/>
+        </w:rPr>
+      </w:pPr>
+      <w:r>
+        <w:rPr>
+          <w:rFonts w:ascii="Verdana" w:eastAsia="Verdana" w:hAnsi="Verdana" w:cs="Verdana"/>
+          <w:sz w:val="24"/>
+        </w:rPr>
+        <w:t>"Thanks dear. And I guess that eventually you will realize that I was right."</w:t>
+      </w:r>
+    </w:p>
+    <w:p>
+      <w:pPr>
+        <w:bidi w:val="0"/>
+        <w:spacing w:after="0" w:line="360" w:lineRule="auto"/>
+        <w:jc w:val="both"/>
+        <w:rPr>
+          <w:rFonts w:ascii="Verdana" w:eastAsia="Verdana" w:hAnsi="Verdana" w:cs="Verdana"/>
+          <w:sz w:val="24"/>
+        </w:rPr>
+      </w:pPr>
+      <w:r>
+        <w:rPr>
+          <w:rFonts w:ascii="Verdana" w:eastAsia="Verdana" w:hAnsi="Verdana" w:cs="Verdana"/>
+          <w:sz w:val="24"/>
+        </w:rPr>
+        <w:t>Pelger was cold and wet, hiding in a small grave like pit he dug and covered with an unknown kind of a bush he pulled over himself. He was 3 weeks into his forth weather training camp, and it was the first time he had felt utterly miserable since he returned to Earth.</w:t>
+      </w:r>
+    </w:p>
+    <w:p>
+      <w:pPr>
+        <w:bidi w:val="0"/>
+        <w:spacing w:after="0" w:line="360" w:lineRule="auto"/>
+        <w:jc w:val="both"/>
+        <w:rPr>
+          <w:rFonts w:ascii="Verdana" w:eastAsia="Verdana" w:hAnsi="Verdana" w:cs="Verdana"/>
+          <w:sz w:val="24"/>
+        </w:rPr>
+      </w:pPr>
+      <w:r>
+        <w:rPr>
+          <w:rFonts w:ascii="Verdana" w:eastAsia="Verdana" w:hAnsi="Verdana" w:cs="Verdana"/>
+          <w:sz w:val="24"/>
+        </w:rPr>
+        <w:t xml:space="preserve">When he first arrived he felt unspeakable joy. His first camp was the water world, an offshore research sea stead embraced by the endless and bottomless ocean. It was as small as the training station that he called home, but the vast ocean around it was </w:t>
       </w:r>
       <w:r>
         <w:rPr>
@@ -1931,79 +3101,43 @@
           <w:sz w:val="24"/>
         </w:rPr>
         <w:lastRenderedPageBreak/>
-        <w:t>you also left me my ancient immune genes intact and added to them your own modern genes."</w:t>
-      </w:r>
-    </w:p>
-    <w:p>
-      <w:pPr>
-        <w:bidi w:val="0"/>
-        <w:spacing w:after="0" w:line="360" w:lineRule="auto"/>
-        <w:jc w:val="both"/>
-        <w:rPr>
-          <w:rFonts w:ascii="Verdana" w:eastAsia="Verdana" w:hAnsi="Verdana" w:cs="Verdana"/>
-          <w:sz w:val="24"/>
-        </w:rPr>
-      </w:pPr>
-      <w:r>
-        <w:rPr>
-          <w:rFonts w:ascii="Verdana" w:eastAsia="Verdana" w:hAnsi="Verdana" w:cs="Verdana"/>
-          <w:sz w:val="24"/>
-        </w:rPr>
-        <w:t>"Still correct.." Aren was more impressed, but found it hard to believe he deduced all this by observation alone. Pelger sounded too sure in himself, as if he already got the approval to his findings.</w:t>
-      </w:r>
-    </w:p>
-    <w:p>
-      <w:pPr>
-        <w:bidi w:val="0"/>
-        <w:spacing w:after="0" w:line="360" w:lineRule="auto"/>
-        <w:jc w:val="both"/>
-        <w:rPr>
-          <w:rFonts w:ascii="Verdana" w:eastAsia="Verdana" w:hAnsi="Verdana" w:cs="Verdana"/>
-          <w:sz w:val="24"/>
-        </w:rPr>
-      </w:pPr>
-      <w:r>
-        <w:rPr>
-          <w:rFonts w:ascii="Verdana" w:eastAsia="Verdana" w:hAnsi="Verdana" w:cs="Verdana"/>
-          <w:sz w:val="24"/>
-        </w:rPr>
-        <w:t>"It seems quite reasonable that you deemed one that led the human kind out of Africa to be a potential leader of the out of Earth program." he continued with a shy smile. "I also understood choosing Albert Einstein's genome as the basis for Al and SOME CHINESE GIRL to X, but Darwin's genome for Charley? Darwin was at the right place in the right time, Charley is definitely living in the wrong time. He is so in love in details he wouldn't see the forest even if he was stumbling through it!"</w:t>
-      </w:r>
-    </w:p>
-    <w:p>
-      <w:pPr>
-        <w:bidi w:val="0"/>
-        <w:spacing w:after="0" w:line="360" w:lineRule="auto"/>
-        <w:jc w:val="both"/>
-        <w:rPr>
-          <w:rFonts w:ascii="Verdana" w:eastAsia="Verdana" w:hAnsi="Verdana" w:cs="Verdana"/>
-          <w:sz w:val="24"/>
-        </w:rPr>
-      </w:pPr>
-      <w:r>
-        <w:rPr>
-          <w:rFonts w:ascii="Verdana" w:eastAsia="Verdana" w:hAnsi="Verdana" w:cs="Verdana"/>
-          <w:sz w:val="24"/>
-        </w:rPr>
-        <w:t>"What have you done Pelger? Where have you learned of your immune genes? How do you know Charley's protogenome? what other protogenomes have you discovered?" Aren was not sure whether she was more worried or curious about Pelger's findings. He discovered too much for his age, and might ultimately learn the true nature of the program, which would ultimately lead him to leave it, and delay the program for a long time.</w:t>
-      </w:r>
-    </w:p>
-    <w:p>
-      <w:pPr>
-        <w:bidi w:val="0"/>
-        <w:spacing w:after="0" w:line="360" w:lineRule="auto"/>
-        <w:jc w:val="both"/>
-        <w:rPr>
-          <w:rFonts w:ascii="Verdana" w:eastAsia="Verdana" w:hAnsi="Verdana" w:cs="Verdana"/>
-          <w:sz w:val="24"/>
-        </w:rPr>
-      </w:pPr>
-      <w:r>
-        <w:rPr>
-          <w:rFonts w:ascii="Verdana" w:eastAsia="Verdana" w:hAnsi="Verdana" w:cs="Verdana"/>
-          <w:sz w:val="24"/>
-        </w:rPr>
-        <w:t xml:space="preserve">"I still hadn't figured out Gondwana's protogenome, as well as Gerard's, Ching ley's, Anar's and Roni's." He was now thrilled and reported his doings in a fast, exited voice. "Remember the medical exam we had to take a month ago? I figured my protogenome by then, actually I figured Al's and then my own, so I hacked Dr. Starnight's access codes and got all our genomes. I then ran hierarchical comparisons with public historical data and found the matches. I figured that the ones I haven't found are combinations of multiple protogenomes. So I rewrote the algorithm and in a couple of days I will tell you who they are as well." Pelger concluded and sat back with a wide smile that reminded Aren of his age. He was a resourceful, smart, intellectually aggressive kid, but he was </w:t>
+        <w:t xml:space="preserve">nothing like the hostile vacuum of space. It was filled with life and mystery and was practically waiting for him to dive into it. Pelger loved the feeling of the endless blue surrounding him, and only a bright, slim, black haired girl named Lara surpassed him in her ability to feel at home under the water. Lara won almost every challenge that was set before them, and the only times Pelger managed to win a challenge himself was when he teamed up with her. They soon became good friends and Pelger wondered how was it that he had never paid any attention to her while they were still at the station. As their parents were nowhere in sight (Pelger assumed they remained in the station, as most of them actually did) they spent the precious little spare time they had scuba diving together along the hanging reefs around the sea stead. In one of those times Lara had a minor fault in her oxygen generator, and Pelger assisted her and helped her back to the sea stead. Although Lara was an excellent swimmer and was in no real danger, she was grateful for his help, and Pelger found her gratitude surprisingly pleasant.   </w:t>
+      </w:r>
+    </w:p>
+    <w:p>
+      <w:pPr>
+        <w:bidi w:val="0"/>
+        <w:spacing w:after="0" w:line="360" w:lineRule="auto"/>
+        <w:jc w:val="both"/>
+        <w:rPr>
+          <w:rFonts w:ascii="Verdana" w:eastAsia="Verdana" w:hAnsi="Verdana" w:cs="Verdana"/>
+          <w:sz w:val="24"/>
+        </w:rPr>
+      </w:pPr>
+      <w:r>
+        <w:rPr>
+          <w:rFonts w:ascii="Verdana" w:eastAsia="Verdana" w:hAnsi="Verdana" w:cs="Verdana"/>
+          <w:sz w:val="24"/>
+        </w:rPr>
+        <w:t xml:space="preserve">It was a short friendship though, and soon after the diving incident Pelger moved on to the volcano mountain camp while Lara transferred to the underworld cave training. As habitable worlds had a considerable probability to house mountains, the volcano was one of the most intense and demanding of the eight camps and Pelger had almost forgot all about Lara during his time there. His next camp was the desert camp, and he met with Lara again on their forth camp, the woodland. </w:t>
+      </w:r>
+    </w:p>
+    <w:p>
+      <w:pPr>
+        <w:bidi w:val="0"/>
+        <w:spacing w:after="0" w:line="360" w:lineRule="auto"/>
+        <w:jc w:val="both"/>
+        <w:rPr>
+          <w:rFonts w:ascii="Verdana" w:eastAsia="Verdana" w:hAnsi="Verdana" w:cs="Verdana"/>
+          <w:sz w:val="24"/>
+        </w:rPr>
+      </w:pPr>
+      <w:r>
+        <w:rPr>
+          <w:rFonts w:ascii="Verdana" w:eastAsia="Verdana" w:hAnsi="Verdana" w:cs="Verdana"/>
+          <w:sz w:val="24"/>
+        </w:rPr>
+        <w:t xml:space="preserve">The woodland was a training base set within the vast forests of northern Europe. It was the beginning of the summer and as such the days were very long, and the weather was fair. Unlike all the stations he had visited so far, in which most of the challenges were either research, physical or survival oriented, the woodland main challenges were battle oriented. As soon as the kids arrived they </w:t>
       </w:r>
       <w:r>
         <w:rPr>
@@ -2011,148 +3145,25 @@
           <w:sz w:val="24"/>
         </w:rPr>
         <w:lastRenderedPageBreak/>
-        <w:t>still emotional as a kid, and that made him exited enough of his doings to stop short of understanding the true nature of the program. It might have been for the best that he found these things now, on his own, thought Aren. In two years he would not have overlooked the relevance of these findings to the program, and now that his curiosity was satisfied, he might not reconsider them.</w:t>
-      </w:r>
-    </w:p>
-    <w:p>
-      <w:pPr>
-        <w:bidi w:val="0"/>
-        <w:spacing w:after="0" w:line="360" w:lineRule="auto"/>
-        <w:jc w:val="both"/>
-        <w:rPr>
-          <w:rFonts w:ascii="Verdana" w:eastAsia="Verdana" w:hAnsi="Verdana" w:cs="Verdana"/>
-          <w:sz w:val="24"/>
-        </w:rPr>
-      </w:pPr>
-      <w:r>
-        <w:rPr>
-          <w:rFonts w:ascii="Verdana" w:eastAsia="Verdana" w:hAnsi="Verdana" w:cs="Verdana"/>
-          <w:sz w:val="24"/>
-        </w:rPr>
-        <w:t xml:space="preserve">"You have done well, and I will order a reconsideration of all the security measures taken to protect our data, such a leak is something we cannot afford." said Aren, and immediately changed her tone to a softer, comforting voice. "How do you feel, now that you know that you are reborn from one of the men that led the Human kind out of its African cradle?"  </w:t>
-      </w:r>
-    </w:p>
-    <w:p>
-      <w:pPr>
-        <w:bidi w:val="0"/>
-        <w:spacing w:after="0" w:line="360" w:lineRule="auto"/>
-        <w:jc w:val="both"/>
-        <w:rPr>
-          <w:rFonts w:ascii="Verdana" w:eastAsia="Verdana" w:hAnsi="Verdana" w:cs="Verdana"/>
-          <w:sz w:val="24"/>
-        </w:rPr>
-      </w:pPr>
-      <w:r>
-        <w:rPr>
-          <w:rFonts w:ascii="Verdana" w:eastAsia="Verdana" w:hAnsi="Verdana" w:cs="Verdana"/>
-          <w:sz w:val="24"/>
-        </w:rPr>
-        <w:t>"I don't know." Pelger said honestly. "I was too busy to think of it properly. I guess I'm excited in a way. I wish I held more of your genome though, you're a great mom!" He smiled.</w:t>
-      </w:r>
-    </w:p>
-    <w:p>
-      <w:pPr>
-        <w:bidi w:val="0"/>
-        <w:spacing w:after="0" w:line="360" w:lineRule="auto"/>
-        <w:jc w:val="both"/>
-        <w:rPr>
-          <w:rFonts w:ascii="Verdana" w:eastAsia="Verdana" w:hAnsi="Verdana" w:cs="Verdana"/>
-          <w:sz w:val="24"/>
-        </w:rPr>
-      </w:pPr>
-      <w:r>
-        <w:rPr>
-          <w:rFonts w:ascii="Verdana" w:eastAsia="Verdana" w:hAnsi="Verdana" w:cs="Verdana"/>
-          <w:sz w:val="24"/>
-        </w:rPr>
-        <w:t>Aren knew he was deflecting her question, but nonetheless, it worked and she smiled at him. "I hope you haven't told any of the kids about this…"</w:t>
-      </w:r>
-    </w:p>
-    <w:p>
-      <w:pPr>
-        <w:bidi w:val="0"/>
-        <w:spacing w:after="0" w:line="360" w:lineRule="auto"/>
-        <w:jc w:val="both"/>
-        <w:rPr>
-          <w:rFonts w:ascii="Verdana" w:eastAsia="Verdana" w:hAnsi="Verdana" w:cs="Verdana"/>
-          <w:sz w:val="24"/>
-        </w:rPr>
-      </w:pPr>
-      <w:r>
-        <w:rPr>
-          <w:rFonts w:ascii="Verdana" w:eastAsia="Verdana" w:hAnsi="Verdana" w:cs="Verdana"/>
-          <w:sz w:val="24"/>
-        </w:rPr>
-        <w:t>"I didn't. But I figured Al knows, and I was right. He thinks we should tell the other kids, and I thought I should talk to you first."</w:t>
-      </w:r>
-    </w:p>
-    <w:p>
-      <w:pPr>
-        <w:bidi w:val="0"/>
-        <w:spacing w:after="0" w:line="360" w:lineRule="auto"/>
-        <w:jc w:val="both"/>
-        <w:rPr>
-          <w:rFonts w:ascii="Verdana" w:eastAsia="Verdana" w:hAnsi="Verdana" w:cs="Verdana"/>
-          <w:sz w:val="24"/>
-        </w:rPr>
-      </w:pPr>
-      <w:r>
-        <w:rPr>
-          <w:rFonts w:ascii="Verdana" w:eastAsia="Verdana" w:hAnsi="Verdana" w:cs="Verdana"/>
-          <w:sz w:val="24"/>
-        </w:rPr>
-        <w:t xml:space="preserve">"You did right. I'll see how we'll go from here. We planned to talk to all of you about it in only two years from now, when you would fully understand the genetics behind it, and won't see yourselves as mere duplications of these people. You do understand that a genome is just a genome, right? It’s the basic toolset you use to shape who you are, but it doesn't </w:t>
-      </w:r>
-      <w:r>
-        <w:rPr>
-          <w:rFonts w:ascii="Verdana" w:eastAsia="Verdana" w:hAnsi="Verdana" w:cs="Verdana"/>
-          <w:b/>
-          <w:sz w:val="24"/>
-        </w:rPr>
-        <w:t>determine</w:t>
-      </w:r>
-      <w:r>
-        <w:rPr>
-          <w:rFonts w:ascii="Verdana" w:eastAsia="Verdana" w:hAnsi="Verdana" w:cs="Verdana"/>
-          <w:sz w:val="24"/>
-        </w:rPr>
-        <w:t xml:space="preserve"> who you are."</w:t>
-      </w:r>
-    </w:p>
-    <w:p>
-      <w:pPr>
-        <w:bidi w:val="0"/>
-        <w:spacing w:after="0" w:line="360" w:lineRule="auto"/>
-        <w:jc w:val="both"/>
-        <w:rPr>
-          <w:rFonts w:ascii="Verdana" w:eastAsia="Verdana" w:hAnsi="Verdana" w:cs="Verdana"/>
-          <w:sz w:val="24"/>
-        </w:rPr>
-      </w:pPr>
-      <w:r>
-        <w:rPr>
-          <w:rFonts w:ascii="Verdana" w:eastAsia="Verdana" w:hAnsi="Verdana" w:cs="Verdana"/>
-          <w:sz w:val="24"/>
-        </w:rPr>
-        <w:t>"Of course I understand that! and I think most of the kids do as well. We should be proud at who we are, and I think that knowing the identity of our protogenomes would do us good."</w:t>
-      </w:r>
-    </w:p>
-    <w:p>
-      <w:pPr>
-        <w:bidi w:val="0"/>
-        <w:spacing w:after="0" w:line="360" w:lineRule="auto"/>
-        <w:jc w:val="both"/>
-        <w:rPr>
-          <w:rFonts w:ascii="Verdana" w:eastAsia="Verdana" w:hAnsi="Verdana" w:cs="Verdana"/>
-          <w:sz w:val="24"/>
-        </w:rPr>
-      </w:pPr>
-      <w:r>
-        <w:rPr>
-          <w:rFonts w:ascii="Verdana" w:eastAsia="Verdana" w:hAnsi="Verdana" w:cs="Verdana"/>
-          <w:sz w:val="24"/>
-        </w:rPr>
-        <w:t xml:space="preserve">"It's easier for you since you don't really know who the second patriarch was, and as such you are free to imagine him as you wish. All the other kids are based on people that were already historically </w:t>
+        <w:t xml:space="preserve">were divided into two teams. After a single week of theoretical studies each team was sent to a different part of the forest and was given a couple of days to build their own camp. There were 8 kids in Pelger's team and Lara was in the opposing team. After their camp was up the challenges started to arrive. They were given to them in the form of small laconic orders, always including military like missions: scout on the other team, plant surveillance tech, steal equipment, uncover the other team's surveillance tech and so on. </w:t>
+      </w:r>
+    </w:p>
+    <w:p>
+      <w:pPr>
+        <w:bidi w:val="0"/>
+        <w:spacing w:after="0" w:line="360" w:lineRule="auto"/>
+        <w:jc w:val="both"/>
+        <w:rPr>
+          <w:rFonts w:ascii="Verdana" w:eastAsia="Verdana" w:hAnsi="Verdana" w:cs="Verdana"/>
+          <w:sz w:val="24"/>
+        </w:rPr>
+      </w:pPr>
+      <w:r>
+        <w:rPr>
+          <w:rFonts w:ascii="Verdana" w:eastAsia="Verdana" w:hAnsi="Verdana" w:cs="Verdana"/>
+          <w:sz w:val="24"/>
+        </w:rPr>
+        <w:t xml:space="preserve">Next came capture missions, and two boys from Pelgers camp disappeared during one night, taken by the other team members. Pelger was furious. He's team has been alerted that an attempt to kidnap one of its members would happen, and they took all the necessary precautions to guard against this possibility while still guarding all the other valuable equipment that lay in the camp. Still, only in the morning did they find out that two of them were missing, and Pelger decided to leave immediately and set them free on his own. His teammates protested against such an action, but Pelger insisted that he had better chances to pull this off on his own. Instead of joining him, two other team members went on a fake pursuit after the kidnappers in order to allow Pelger time to circle the other team's camp and approach it from its less guarded back.  Pelger used the remaining time of the day to cover most of the distance to the other team's camp. When he thought he was already close enough to their camp he dug his hole and waited for darkness. Rain began to fall and Pelger was soon soaked to his bones. The noise of the rain was strong enough that he almost missed the small patrol that came only two yards away from his own hole. He quickly aimed his vibration reader to the two girls that stopped next to a large tree. Pelger could not intercept their encrypted communications but this close he could capture the minute vibrations made by the girl's ear implants, and directly eavesdrop on them. He managed to aim the reader stably but the </w:t>
       </w:r>
       <w:r>
         <w:rPr>
@@ -2160,160 +3171,43 @@
           <w:sz w:val="24"/>
         </w:rPr>
         <w:lastRenderedPageBreak/>
-        <w:t xml:space="preserve">documented. They might easily think that they are supposed to mimic them and that they are expected to actually </w:t>
-      </w:r>
-      <w:r>
-        <w:rPr>
-          <w:rFonts w:ascii="Verdana" w:eastAsia="Verdana" w:hAnsi="Verdana" w:cs="Verdana"/>
-          <w:b/>
-          <w:sz w:val="24"/>
-        </w:rPr>
-        <w:t>be</w:t>
-      </w:r>
-      <w:r>
-        <w:rPr>
-          <w:rFonts w:ascii="Verdana" w:eastAsia="Verdana" w:hAnsi="Verdana" w:cs="Verdana"/>
-          <w:sz w:val="24"/>
-        </w:rPr>
-        <w:t xml:space="preserve"> them. You are all under tremendous pressure, you know that the space colonization project is dependent on you, that </w:t>
-      </w:r>
-      <w:r>
-        <w:rPr>
-          <w:rFonts w:ascii="Verdana" w:eastAsia="Verdana" w:hAnsi="Verdana" w:cs="Verdana"/>
-          <w:b/>
-          <w:sz w:val="24"/>
-        </w:rPr>
-        <w:t>you</w:t>
-      </w:r>
-      <w:r>
-        <w:rPr>
-          <w:rFonts w:ascii="Verdana" w:eastAsia="Verdana" w:hAnsi="Verdana" w:cs="Verdana"/>
-          <w:sz w:val="24"/>
-        </w:rPr>
-        <w:t xml:space="preserve"> </w:t>
-      </w:r>
-      <w:r>
-        <w:rPr>
-          <w:rFonts w:ascii="Verdana" w:eastAsia="Verdana" w:hAnsi="Verdana" w:cs="Verdana"/>
-          <w:b/>
-          <w:sz w:val="24"/>
-        </w:rPr>
-        <w:t>are</w:t>
-      </w:r>
-      <w:r>
-        <w:rPr>
-          <w:rFonts w:ascii="Verdana" w:eastAsia="Verdana" w:hAnsi="Verdana" w:cs="Verdana"/>
-          <w:sz w:val="24"/>
-        </w:rPr>
-        <w:t xml:space="preserve"> the program. We just don't want to add these expectations on top of that."</w:t>
-      </w:r>
-    </w:p>
-    <w:p>
-      <w:pPr>
-        <w:bidi w:val="0"/>
-        <w:spacing w:after="0" w:line="360" w:lineRule="auto"/>
-        <w:jc w:val="both"/>
-        <w:rPr>
-          <w:rFonts w:ascii="Verdana" w:eastAsia="Verdana" w:hAnsi="Verdana" w:cs="Verdana"/>
-          <w:sz w:val="24"/>
-        </w:rPr>
-      </w:pPr>
-      <w:r>
-        <w:rPr>
-          <w:rFonts w:ascii="Verdana" w:eastAsia="Verdana" w:hAnsi="Verdana" w:cs="Verdana"/>
-          <w:sz w:val="24"/>
-        </w:rPr>
-        <w:t xml:space="preserve">"It won't! They will be happy to know what they could be!" </w:t>
-      </w:r>
-    </w:p>
-    <w:p>
-      <w:pPr>
-        <w:bidi w:val="0"/>
-        <w:spacing w:after="0" w:line="360" w:lineRule="auto"/>
-        <w:jc w:val="both"/>
-        <w:rPr>
-          <w:rFonts w:ascii="Verdana" w:eastAsia="Verdana" w:hAnsi="Verdana" w:cs="Verdana"/>
-          <w:sz w:val="24"/>
-        </w:rPr>
-      </w:pPr>
-      <w:r>
-        <w:rPr>
-          <w:rFonts w:ascii="Verdana" w:eastAsia="Verdana" w:hAnsi="Verdana" w:cs="Verdana"/>
-          <w:sz w:val="24"/>
-        </w:rPr>
-        <w:t xml:space="preserve">"Pelger you are a very smart kid, but you still have a lot to learn about human nature. It will be hard on most of them. And I didn't even mention the comparisons, before you'd notice you would all be immersed in comparing whose protogenome is better… Please trust me on this and wait. We would talk with all of them in due time." </w:t>
-      </w:r>
-    </w:p>
-    <w:p>
-      <w:pPr>
-        <w:bidi w:val="0"/>
-        <w:spacing w:after="0" w:line="360" w:lineRule="auto"/>
-        <w:jc w:val="both"/>
-        <w:rPr>
-          <w:rFonts w:ascii="Verdana" w:eastAsia="Verdana" w:hAnsi="Verdana" w:cs="Verdana"/>
-          <w:sz w:val="24"/>
-        </w:rPr>
-      </w:pPr>
-      <w:r>
-        <w:rPr>
-          <w:rFonts w:ascii="Verdana" w:eastAsia="Verdana" w:hAnsi="Verdana" w:cs="Verdana"/>
-          <w:sz w:val="24"/>
-        </w:rPr>
-        <w:t>"I will mom. But I still think you are wrong."</w:t>
-      </w:r>
-    </w:p>
-    <w:p>
-      <w:pPr>
-        <w:bidi w:val="0"/>
-        <w:spacing w:after="0" w:line="360" w:lineRule="auto"/>
-        <w:jc w:val="both"/>
-        <w:rPr>
-          <w:rFonts w:ascii="Verdana" w:eastAsia="Verdana" w:hAnsi="Verdana" w:cs="Verdana"/>
-          <w:sz w:val="24"/>
-        </w:rPr>
-      </w:pPr>
-      <w:r>
-        <w:rPr>
-          <w:rFonts w:ascii="Verdana" w:eastAsia="Verdana" w:hAnsi="Verdana" w:cs="Verdana"/>
-          <w:sz w:val="24"/>
-        </w:rPr>
-        <w:t>"Thanks dear. And I guess that eventually you will realize that I was right."</w:t>
-      </w:r>
-    </w:p>
-    <w:p>
-      <w:pPr>
-        <w:bidi w:val="0"/>
-        <w:spacing w:after="0" w:line="360" w:lineRule="auto"/>
-        <w:jc w:val="both"/>
-        <w:rPr>
-          <w:rFonts w:ascii="Verdana" w:eastAsia="Verdana" w:hAnsi="Verdana" w:cs="Verdana"/>
-          <w:sz w:val="24"/>
-        </w:rPr>
-      </w:pPr>
-      <w:r>
-        <w:rPr>
-          <w:rFonts w:ascii="Verdana" w:eastAsia="Verdana" w:hAnsi="Verdana" w:cs="Verdana"/>
-          <w:sz w:val="24"/>
-        </w:rPr>
-        <w:t>Pelger was cold and wet, hiding in a small grave like pit he dug and covered with an unknown kind of a bush he pulled over himself. He was 3 weeks into his forth weather training camp, and it was the first time he had felt utterly miserable since he returned to Earth.</w:t>
-      </w:r>
-    </w:p>
-    <w:p>
-      <w:pPr>
-        <w:bidi w:val="0"/>
-        <w:spacing w:after="0" w:line="360" w:lineRule="auto"/>
-        <w:jc w:val="both"/>
-        <w:rPr>
-          <w:rFonts w:ascii="Verdana" w:eastAsia="Verdana" w:hAnsi="Verdana" w:cs="Verdana"/>
-          <w:sz w:val="24"/>
-        </w:rPr>
-      </w:pPr>
-      <w:r>
-        <w:rPr>
-          <w:rFonts w:ascii="Verdana" w:eastAsia="Verdana" w:hAnsi="Verdana" w:cs="Verdana"/>
-          <w:sz w:val="24"/>
-        </w:rPr>
-        <w:t xml:space="preserve">When he first arrived he felt unspeakable joy. His first camp was the water world, an offshore research sea stead embraced by the endless and bottomless ocean. It was as small as the training station that he called home, but the vast ocean around it was nothing like the hostile vacuum of space. It was filled with life and mystery and was practically waiting for him to dive into it. Pelger loved the feeling of the endless blue surrounding him, and only a bright, slim, black haired girl named Lara surpassed him in her ability to feel at home under the water. Lara won almost every challenge that was set before them, and the only times Pelger managed to win a challenge himself was when he teamed up with her. They soon became good friends and Pelger wondered how was it that he had never paid any attention to her while they were still </w:t>
+        <w:t>noise reduction algorithm had a hard time filtering away the noise made by the rain. Eventually he could pick up only small parts of the silent conversation made between the two girls. Of the little he could pick up it became clear to him that they searched specifically for him, and that they have deduced that he would try and approach them from the back. Pelger's wrath at the successful kidnap had turned to utter misery. He was mad at being so predictable and swore that he would never again make a decision so carelessly and under the effect of extreme emotions. He could not know it, but the understanding he achieved during the next hour he spent in the small wet pit alternately cursing himself and analyzing his mistakes of the last few days, would save his life many years from then.</w:t>
+      </w:r>
+    </w:p>
+    <w:p>
+      <w:pPr>
+        <w:bidi w:val="0"/>
+        <w:spacing w:after="0" w:line="360" w:lineRule="auto"/>
+        <w:jc w:val="both"/>
+        <w:rPr>
+          <w:rFonts w:ascii="Verdana" w:eastAsia="Verdana" w:hAnsi="Verdana" w:cs="Verdana"/>
+          <w:sz w:val="24"/>
+        </w:rPr>
+      </w:pPr>
+      <w:r>
+        <w:rPr>
+          <w:rFonts w:ascii="Verdana" w:eastAsia="Verdana" w:hAnsi="Verdana" w:cs="Verdana"/>
+          <w:sz w:val="24"/>
+        </w:rPr>
+        <w:t>Eventually night fell and the rain stopped. Pelger, a new plan in his head, covered himself in cold mud from head to toe and left his hiding spot. As his team stole the other team's night vision equipment a few days back, he knew they lacked it. He himself had natural night vision, as his genetic architecturing included manipulating the genes encoding some of the  light sensitive proteins in each of eyes, changing them from proteins sensitive to red light, to those sensitive to infra-red light. This resulted in him viewing hot objects as glowing in red. During daytime this glow was minute compared to all the other light his eyes perceived, but at night, this allowed him to clearly observe living things, especially on the cold background of the rain drenched forest. Pelger did not know if any of the other team members had similar night vision, but assumed that some of them probably did.</w:t>
+      </w:r>
+    </w:p>
+    <w:p>
+      <w:pPr>
+        <w:bidi w:val="0"/>
+        <w:spacing w:after="0" w:line="360" w:lineRule="auto"/>
+        <w:jc w:val="both"/>
+        <w:rPr>
+          <w:rFonts w:ascii="Verdana" w:eastAsia="Verdana" w:hAnsi="Verdana" w:cs="Verdana"/>
+          <w:sz w:val="24"/>
+        </w:rPr>
+      </w:pPr>
+      <w:r>
+        <w:rPr>
+          <w:rFonts w:ascii="Verdana" w:eastAsia="Verdana" w:hAnsi="Verdana" w:cs="Verdana"/>
+          <w:sz w:val="24"/>
+        </w:rPr>
+        <w:t xml:space="preserve">He doubled back on his footsteps until he reached a small stream and then turned and followed it upstream. Pelger knew that this stream will lead him into a small canyon that reaches the left side of the front gate. He figured that if most of the forces are looking for him in the back area of the camp, only few forces would be </w:t>
       </w:r>
       <w:r>
         <w:rPr>
@@ -2321,43 +3215,79 @@
           <w:sz w:val="24"/>
         </w:rPr>
         <w:lastRenderedPageBreak/>
-        <w:t xml:space="preserve">at the station. As their parents were nowhere in sight (Pelger assumed they remained in the station, as most of them actually did) they spent the precious little spare time they had scuba diving together along the hanging reefs around the sea stead. In one of those times Lara had a minor fault in her oxygen generator, and Pelger assisted her and helped her back to the sea stead. Although Lara was an excellent swimmer and was in no real danger, she was grateful for his help, and Pelger found her gratitude surprisingly pleasant.   </w:t>
-      </w:r>
-    </w:p>
-    <w:p>
-      <w:pPr>
-        <w:bidi w:val="0"/>
-        <w:spacing w:after="0" w:line="360" w:lineRule="auto"/>
-        <w:jc w:val="both"/>
-        <w:rPr>
-          <w:rFonts w:ascii="Verdana" w:eastAsia="Verdana" w:hAnsi="Verdana" w:cs="Verdana"/>
-          <w:sz w:val="24"/>
-        </w:rPr>
-      </w:pPr>
-      <w:r>
-        <w:rPr>
-          <w:rFonts w:ascii="Verdana" w:eastAsia="Verdana" w:hAnsi="Verdana" w:cs="Verdana"/>
-          <w:sz w:val="24"/>
-        </w:rPr>
-        <w:t xml:space="preserve">It was a short friendship though, and soon after the diving incident Pelger moved on to the volcano mountain camp while Lara transferred to the underworld cave training. As habitable worlds had a considerable probability to house mountains, the volcano was one of the most intense and demanding of the eight camps and Pelger had almost forgot all about Lara during his time there. His next camp was the desert camp, and he met with Lara again on their forth camp, the woodland. </w:t>
-      </w:r>
-    </w:p>
-    <w:p>
-      <w:pPr>
-        <w:bidi w:val="0"/>
-        <w:spacing w:after="0" w:line="360" w:lineRule="auto"/>
-        <w:jc w:val="both"/>
-        <w:rPr>
-          <w:rFonts w:ascii="Verdana" w:eastAsia="Verdana" w:hAnsi="Verdana" w:cs="Verdana"/>
-          <w:sz w:val="24"/>
-        </w:rPr>
-      </w:pPr>
-      <w:r>
-        <w:rPr>
-          <w:rFonts w:ascii="Verdana" w:eastAsia="Verdana" w:hAnsi="Verdana" w:cs="Verdana"/>
-          <w:sz w:val="24"/>
-        </w:rPr>
-        <w:t xml:space="preserve">The woodland was a training base set within the vast forests of northern Europe. It was the beginning of the summer and as such the days were very long, and the weather was fair. Unlike all the stations he had visited so far, in which most of the challenges were either research, physical or survival oriented, the woodland main challenges were battle oriented. As soon as the kids arrived they were divided into two teams. After a single week of theoretical studies each team was sent to a different part of the forest and was given a couple of days to build their own camp. There were 8 kids in Pelger's team and Lara was in the opposing team. After their camp was up the challenges started to arrive. They were given to them in the form of small laconic orders, always including military like missions: scout on the other team, plant surveillance tech, steal equipment, uncover the other team's surveillance tech and so on. </w:t>
+        <w:t>stationed next to the front gate. As the hidden canyon reaches the front gate from the back of the camp, it would be one of the first access points to be left unguarded. After two hours of fast pace walking he slowed down and started taking care not to make any strong noises. He stopped to cover himself again in a cold, fresh layer of mud and continued walking. The small stream was running faster now as the canyon became narrower and Pelger heard the voice of a nearby waterfall. He knew that the waterfall was but 50 meters from the fence near the gate, and hoped to find an outcrop of rock that might allow him to go over it. He crawled slowly down the cliff at the right side of the waterfall until he reached its bottom. 100 meters away from him he noticed a large tree whose branches were close enough to the fence. He quickly covered the distance to it and immediately started climbing it. Suddenly he felt a sharp pain in his left side and an electrical current swept through his body, paralyzing him. As he crushed down to the ground he immediately understood that he had been ambushed.</w:t>
+      </w:r>
+    </w:p>
+    <w:p>
+      <w:pPr>
+        <w:bidi w:val="0"/>
+        <w:spacing w:after="0" w:line="360" w:lineRule="auto"/>
+        <w:jc w:val="both"/>
+        <w:rPr>
+          <w:rFonts w:ascii="Verdana" w:eastAsia="Verdana" w:hAnsi="Verdana" w:cs="Verdana"/>
+          <w:sz w:val="24"/>
+        </w:rPr>
+      </w:pPr>
+      <w:r>
+        <w:rPr>
+          <w:rFonts w:ascii="Verdana" w:eastAsia="Verdana" w:hAnsi="Verdana" w:cs="Verdana"/>
+          <w:sz w:val="24"/>
+        </w:rPr>
+        <w:t xml:space="preserve">A girl and a boy approached him, the girl holding the paralyzing gun that he had just been hit with. Both of them were covered in mud, much the same as he and they seemed tired but agitated. </w:t>
+      </w:r>
+    </w:p>
+    <w:p>
+      <w:pPr>
+        <w:bidi w:val="0"/>
+        <w:spacing w:after="0" w:line="360" w:lineRule="auto"/>
+        <w:jc w:val="both"/>
+        <w:rPr>
+          <w:rFonts w:ascii="Verdana" w:eastAsia="Verdana" w:hAnsi="Verdana" w:cs="Verdana"/>
+          <w:sz w:val="24"/>
+        </w:rPr>
+      </w:pPr>
+      <w:r>
+        <w:rPr>
+          <w:rFonts w:ascii="Verdana" w:eastAsia="Verdana" w:hAnsi="Verdana" w:cs="Verdana"/>
+          <w:sz w:val="24"/>
+        </w:rPr>
+        <w:t>"Just as Lara said." Said the boy in a high pitched voice. "Welcome Pelger. Sorry for the shot, it would pass in five minutes. We will take you to our prison now."</w:t>
+      </w:r>
+    </w:p>
+    <w:p>
+      <w:pPr>
+        <w:bidi w:val="0"/>
+        <w:spacing w:after="0" w:line="360" w:lineRule="auto"/>
+        <w:jc w:val="both"/>
+        <w:rPr>
+          <w:rFonts w:ascii="Verdana" w:eastAsia="Verdana" w:hAnsi="Verdana" w:cs="Verdana"/>
+          <w:sz w:val="24"/>
+        </w:rPr>
+      </w:pPr>
+      <w:r>
+        <w:rPr>
+          <w:rFonts w:ascii="Verdana" w:eastAsia="Verdana" w:hAnsi="Verdana" w:cs="Verdana"/>
+          <w:sz w:val="24"/>
+        </w:rPr>
+        <w:t>And with that they hauled him together and carried him into their camp.</w:t>
+      </w:r>
+    </w:p>
+    <w:p>
+      <w:pPr>
+        <w:bidi w:val="0"/>
+        <w:spacing w:after="0" w:line="360" w:lineRule="auto"/>
+        <w:jc w:val="both"/>
+        <w:rPr>
+          <w:rFonts w:ascii="Verdana" w:eastAsia="Verdana" w:hAnsi="Verdana" w:cs="Verdana"/>
+          <w:sz w:val="24"/>
+        </w:rPr>
+      </w:pPr>
+      <w:r>
+        <w:rPr>
+          <w:rFonts w:ascii="Verdana" w:eastAsia="Verdana" w:hAnsi="Verdana" w:cs="Verdana"/>
+          <w:sz w:val="24"/>
+        </w:rPr>
+        <w:t>The prison was a simple tent stationed in the middle of the camp. When Pelger reached it he found that other than the two team members that were kidnapped the night before, it was also occupied with the two members he sent on the fake pursuit. With five members captured out of the total eight, his team had obviously lost the battle.</w:t>
       </w:r>
     </w:p>
     <w:p>
@@ -2376,354 +3306,205 @@
           <w:sz w:val="24"/>
         </w:rPr>
         <w:lastRenderedPageBreak/>
-        <w:t xml:space="preserve">Next came capture missions, and two boys from Pelgers camp disappeared during one night, taken by the other team members. Pelger was furious. He's team has been alerted that an attempt to kidnap one of its members would happen, and they took all the necessary precautions to guard against this possibility while still guarding all the other valuable equipment that lay in the camp. Still, only in the morning did they find out that two of them were missing, and Pelger decided to leave immediately and set them free on his own. His teammates protested against such an action, but Pelger insisted that he had better chances to pull this off on his own. Instead of joining him, two other team members went on a fake pursuit after the kidnappers in order to allow Pelger time to circle the other team's camp and approach it from its less guarded back.  Pelger used the remaining time of the day to cover most of the distance to the other team's camp. When he thought he was already close enough to their camp he dug his hole and waited for darkness. Rain began to fall and Pelger was soon soaked to his bones. The noise of the rain was strong enough that he almost missed the small patrol that came only two yards away from his own hole. He quickly aimed his vibration reader to the two girls that stopped next to a large tree. Pelger could not intercept their encrypted communications but this close he could capture the minute vibrations made by the girl's ear implants, and directly eavesdrop on them. He managed to aim the reader stably but the noise reduction algorithm had a hard time filtering away the noise made by the rain. Eventually he could pick up only small parts of the silent conversation made between the two girls. Of the little he could pick up it became clear to him that they searched specifically for him, and that they have deduced that he would try and approach them from the back. Pelger's wrath at the successful kidnap had turned to utter misery. He was mad at being so predictable and swore that he would never again make a decision so </w:t>
-      </w:r>
+        <w:t>Pelger was utterly miserable and was furious with himself. He learned from the guards that Lara took the charge of the teams strategy and as she knew her weak spot was the back area of the camp she sent the two girls to repeat their silent conversation all over the woods, hoping that pelger would hear them, abandon that route and choose the hidden canyon as he did.</w:t>
+      </w:r>
+    </w:p>
+    <w:p>
+      <w:pPr>
+        <w:bidi w:val="0"/>
+        <w:spacing w:after="0" w:line="360" w:lineRule="auto"/>
+        <w:jc w:val="both"/>
+        <w:rPr>
+          <w:rFonts w:ascii="Verdana" w:eastAsia="Verdana" w:hAnsi="Verdana" w:cs="Verdana"/>
+          <w:sz w:val="24"/>
+        </w:rPr>
+      </w:pPr>
+      <w:r>
+        <w:rPr>
+          <w:rFonts w:ascii="Verdana" w:eastAsia="Verdana" w:hAnsi="Verdana" w:cs="Verdana"/>
+          <w:sz w:val="24"/>
+        </w:rPr>
+        <w:t>That night the camps were taken down and the kids went back to the warm and comfortable quarters of the stations living quarters. Pelger was summoned by the chief instructor. A short, energetic young woman named Saratoga.</w:t>
+      </w:r>
+    </w:p>
+    <w:p>
+      <w:pPr>
+        <w:bidi w:val="0"/>
+        <w:spacing w:after="0" w:line="360" w:lineRule="auto"/>
+        <w:jc w:val="both"/>
+        <w:rPr>
+          <w:rFonts w:ascii="Verdana" w:eastAsia="Verdana" w:hAnsi="Verdana" w:cs="Verdana"/>
+          <w:sz w:val="24"/>
+        </w:rPr>
+      </w:pPr>
+      <w:r>
+        <w:rPr>
+          <w:rFonts w:ascii="Verdana" w:eastAsia="Verdana" w:hAnsi="Verdana" w:cs="Verdana"/>
+          <w:sz w:val="24"/>
+        </w:rPr>
+        <w:t>"Hi Pelger." She said as he entered the small office. "Please sit down." and she pointed to a large sofa stationed next to a small round coffe table. Pelger sat down in the middle of it, and she stood up from her chair, and circled from behind her desk to sit next to him.</w:t>
+      </w:r>
+    </w:p>
+    <w:p>
+      <w:pPr>
+        <w:bidi w:val="0"/>
+        <w:spacing w:after="0" w:line="360" w:lineRule="auto"/>
+        <w:jc w:val="both"/>
+        <w:rPr>
+          <w:rFonts w:ascii="Verdana" w:eastAsia="Verdana" w:hAnsi="Verdana" w:cs="Verdana"/>
+          <w:sz w:val="24"/>
+        </w:rPr>
+      </w:pPr>
+      <w:r>
+        <w:rPr>
+          <w:rFonts w:ascii="Verdana" w:eastAsia="Verdana" w:hAnsi="Verdana" w:cs="Verdana"/>
+          <w:sz w:val="24"/>
+        </w:rPr>
+        <w:t>"How was your tactical training Pelger?"</w:t>
+      </w:r>
+    </w:p>
+    <w:p>
+      <w:pPr>
+        <w:bidi w:val="0"/>
+        <w:spacing w:after="0" w:line="360" w:lineRule="auto"/>
+        <w:jc w:val="both"/>
+        <w:rPr>
+          <w:rFonts w:ascii="Verdana" w:eastAsia="Verdana" w:hAnsi="Verdana" w:cs="Verdana"/>
+          <w:sz w:val="24"/>
+        </w:rPr>
+      </w:pPr>
+      <w:r>
+        <w:rPr>
+          <w:rFonts w:ascii="Verdana" w:eastAsia="Verdana" w:hAnsi="Verdana" w:cs="Verdana"/>
+          <w:sz w:val="24"/>
+        </w:rPr>
+        <w:t>"You know how it was." Answered Pelger bitterly. "It was a complete failure."</w:t>
+      </w:r>
+    </w:p>
+    <w:p>
+      <w:pPr>
+        <w:bidi w:val="0"/>
+        <w:spacing w:after="0" w:line="360" w:lineRule="auto"/>
+        <w:jc w:val="both"/>
+        <w:rPr>
+          <w:rFonts w:ascii="Verdana" w:eastAsia="Verdana" w:hAnsi="Verdana" w:cs="Verdana"/>
+          <w:sz w:val="24"/>
+        </w:rPr>
+      </w:pPr>
+      <w:r>
+        <w:rPr>
+          <w:rFonts w:ascii="Verdana" w:eastAsia="Verdana" w:hAnsi="Verdana" w:cs="Verdana"/>
+          <w:sz w:val="24"/>
+        </w:rPr>
+        <w:t>"Was it?!" Saratoga answered skeptically. "Can you tell me why?"</w:t>
+      </w:r>
+    </w:p>
+    <w:p>
+      <w:pPr>
+        <w:bidi w:val="0"/>
+        <w:spacing w:after="0" w:line="360" w:lineRule="auto"/>
+        <w:jc w:val="both"/>
+        <w:rPr>
+          <w:rFonts w:ascii="Verdana" w:eastAsia="Verdana" w:hAnsi="Verdana" w:cs="Verdana"/>
+          <w:sz w:val="24"/>
+        </w:rPr>
+      </w:pPr>
+      <w:r>
+        <w:rPr>
+          <w:rFonts w:ascii="Verdana" w:eastAsia="Verdana" w:hAnsi="Verdana" w:cs="Verdana"/>
+          <w:sz w:val="24"/>
+        </w:rPr>
+        <w:t>"I think so." Said Pelger. "It was the combination of two things. Lara was doing an excellent work, and I was doing a lousy one." He took a small pause. "I took important decisions under extreme emotions, I tried to act alone instead of cooperating with my team mates, I didn't plan enough ahead and finally I underestimated my opponents."</w:t>
+      </w:r>
+    </w:p>
+    <w:p>
+      <w:pPr>
+        <w:bidi w:val="0"/>
+        <w:spacing w:after="0" w:line="360" w:lineRule="auto"/>
+        <w:jc w:val="both"/>
+        <w:rPr>
+          <w:rFonts w:ascii="Verdana" w:eastAsia="Verdana" w:hAnsi="Verdana" w:cs="Verdana"/>
+          <w:sz w:val="24"/>
+        </w:rPr>
+      </w:pPr>
+      <w:r>
+        <w:rPr>
+          <w:rFonts w:ascii="Verdana" w:eastAsia="Verdana" w:hAnsi="Verdana" w:cs="Verdana"/>
+          <w:sz w:val="24"/>
+        </w:rPr>
+        <w:t>"I see." Said Saratoga. "And you consider that a failure?"</w:t>
+      </w:r>
+    </w:p>
+    <w:p>
+      <w:pPr>
+        <w:bidi w:val="0"/>
+        <w:spacing w:after="0" w:line="360" w:lineRule="auto"/>
+        <w:jc w:val="both"/>
+        <w:rPr>
+          <w:rFonts w:ascii="Verdana" w:eastAsia="Verdana" w:hAnsi="Verdana" w:cs="Verdana"/>
+          <w:sz w:val="24"/>
+        </w:rPr>
+      </w:pPr>
+      <w:r>
+        <w:rPr>
+          <w:rFonts w:ascii="Verdana" w:eastAsia="Verdana" w:hAnsi="Verdana" w:cs="Verdana"/>
+          <w:sz w:val="24"/>
+        </w:rPr>
+        <w:t>"Of course! Our team was almost completely captured!"</w:t>
+      </w:r>
+    </w:p>
+    <w:p>
+      <w:pPr>
+        <w:bidi w:val="0"/>
+        <w:spacing w:after="0" w:line="360" w:lineRule="auto"/>
+        <w:jc w:val="both"/>
+        <w:rPr>
+          <w:rFonts w:ascii="Verdana" w:eastAsia="Verdana" w:hAnsi="Verdana" w:cs="Verdana"/>
+          <w:sz w:val="24"/>
+        </w:rPr>
+      </w:pPr>
+      <w:r>
+        <w:rPr>
+          <w:rFonts w:ascii="Verdana" w:eastAsia="Verdana" w:hAnsi="Verdana" w:cs="Verdana"/>
+          <w:sz w:val="24"/>
+        </w:rPr>
+        <w:t>Saratoga was silent for two minutes and then asked silently and slowly. "Pelger, tell me, what do you think was the purpose of this exercise?"</w:t>
+      </w:r>
+    </w:p>
+    <w:p>
+      <w:pPr>
+        <w:bidi w:val="0"/>
+        <w:spacing w:after="0" w:line="360" w:lineRule="auto"/>
+        <w:jc w:val="both"/>
+        <w:rPr>
+          <w:rFonts w:ascii="Verdana" w:eastAsia="Verdana" w:hAnsi="Verdana" w:cs="Verdana"/>
+          <w:sz w:val="24"/>
+        </w:rPr>
+      </w:pPr>
+      <w:r>
+        <w:rPr>
+          <w:rFonts w:ascii="Verdana" w:eastAsia="Verdana" w:hAnsi="Verdana" w:cs="Verdana"/>
+          <w:sz w:val="24"/>
+        </w:rPr>
+        <w:t>"To fulfill all missions and ultimately capture the other team memebers." He answered quickly.</w:t>
+      </w:r>
+    </w:p>
+    <w:p>
+      <w:pPr>
+        <w:bidi w:val="0"/>
+        <w:spacing w:after="0" w:line="360" w:lineRule="auto"/>
+        <w:jc w:val="both"/>
+        <w:rPr>
+          <w:rFonts w:ascii="Verdana" w:eastAsia="Verdana" w:hAnsi="Verdana" w:cs="Verdana"/>
+          <w:sz w:val="24"/>
+        </w:rPr>
+      </w:pPr>
       <w:r>
         <w:rPr>
           <w:rFonts w:ascii="Verdana" w:eastAsia="Verdana" w:hAnsi="Verdana" w:cs="Verdana"/>
           <w:sz w:val="24"/>
         </w:rPr>
         <w:lastRenderedPageBreak/>
-        <w:t>carelessly and under the effect of extreme emotions. He could not know it, but the understanding he achieved during the next hour he spent in the small wet pit alternately cursing himself and analyzing his mistakes of the last few days, would save his life many years from then.</w:t>
-      </w:r>
-    </w:p>
-    <w:p>
-      <w:pPr>
-        <w:bidi w:val="0"/>
-        <w:spacing w:after="0" w:line="360" w:lineRule="auto"/>
-        <w:jc w:val="both"/>
-        <w:rPr>
-          <w:rFonts w:ascii="Verdana" w:eastAsia="Verdana" w:hAnsi="Verdana" w:cs="Verdana"/>
-          <w:sz w:val="24"/>
-        </w:rPr>
-      </w:pPr>
-      <w:r>
-        <w:rPr>
-          <w:rFonts w:ascii="Verdana" w:eastAsia="Verdana" w:hAnsi="Verdana" w:cs="Verdana"/>
-          <w:sz w:val="24"/>
-        </w:rPr>
-        <w:t>Eventually night fell and the rain stopped. Pelger, a new plan in his head, covered himself in cold mud from head to toe and left his hiding spot. As his team stole the other team's night vision equipment a few days back, he knew they lacked it. He himself had natural night vision, as his genetic architecturing included manipulating the genes encoding some of the  light sensitive proteins in each of eyes, changing them from proteins sensitive to red light, to those sensitive to infra-red light. This resulted in him viewing hot objects as glowing in red. During daytime this glow was minute compared to all the other light his eyes perceived, but at night, this allowed him to clearly observe living things, especially on the cold background of the rain drenched forest. Pelger did not know if any of the other team members had similar night vision, but assumed that some of them probably did.</w:t>
-      </w:r>
-    </w:p>
-    <w:p>
-      <w:pPr>
-        <w:bidi w:val="0"/>
-        <w:spacing w:after="0" w:line="360" w:lineRule="auto"/>
-        <w:jc w:val="both"/>
-        <w:rPr>
-          <w:rFonts w:ascii="Verdana" w:eastAsia="Verdana" w:hAnsi="Verdana" w:cs="Verdana"/>
-          <w:sz w:val="24"/>
-        </w:rPr>
-      </w:pPr>
-      <w:r>
-        <w:rPr>
-          <w:rFonts w:ascii="Verdana" w:eastAsia="Verdana" w:hAnsi="Verdana" w:cs="Verdana"/>
-          <w:sz w:val="24"/>
-        </w:rPr>
-        <w:t xml:space="preserve">He doubled back on his footsteps until he reached a small stream and then turned and followed it upstream. Pelger knew that this stream will lead him into a small canyon that reaches the left side of the front gate. He figured that if most of the forces are looking for him in the back area of the camp, only few forces would be stationed next to the front gate. As the hidden canyon reaches the front gate from the back of the camp, it would be one of the first access points to be left unguarded. After two hours of fast pace walking he slowed down and started taking care not to make any strong noises. He stopped to cover himself again in a cold, fresh layer of mud and continued walking. The small stream was running faster now as the canyon became narrower and Pelger heard the voice of a nearby waterfall. He knew that the waterfall was but 50 </w:t>
-      </w:r>
-      <w:r>
-        <w:rPr>
-          <w:rFonts w:ascii="Verdana" w:eastAsia="Verdana" w:hAnsi="Verdana" w:cs="Verdana"/>
-          <w:sz w:val="24"/>
-        </w:rPr>
-        <w:lastRenderedPageBreak/>
-        <w:t>meters from the fence near the gate, and hoped to find an outcrop of rock that might allow him to go over it. He crawled slowly down the cliff at the right side of the waterfall until he reached its bottom. 100 meters away from him he noticed a large tree whose branches were close enough to the fence. He quickly covered the distance to it and immediately started climbing it. Suddenly he felt a sharp pain in his left side and an electrical current swept through his body, paralyzing him. As he crushed down to the ground he immediately understood that he had been ambushed.</w:t>
-      </w:r>
-    </w:p>
-    <w:p>
-      <w:pPr>
-        <w:bidi w:val="0"/>
-        <w:spacing w:after="0" w:line="360" w:lineRule="auto"/>
-        <w:jc w:val="both"/>
-        <w:rPr>
-          <w:rFonts w:ascii="Verdana" w:eastAsia="Verdana" w:hAnsi="Verdana" w:cs="Verdana"/>
-          <w:sz w:val="24"/>
-        </w:rPr>
-      </w:pPr>
-      <w:r>
-        <w:rPr>
-          <w:rFonts w:ascii="Verdana" w:eastAsia="Verdana" w:hAnsi="Verdana" w:cs="Verdana"/>
-          <w:sz w:val="24"/>
-        </w:rPr>
-        <w:t xml:space="preserve">A girl and a boy approached him, the girl holding the paralyzing gun that he had just been hit with. Both of them were covered in mud, much the same as he and they seemed tired but agitated. </w:t>
-      </w:r>
-    </w:p>
-    <w:p>
-      <w:pPr>
-        <w:bidi w:val="0"/>
-        <w:spacing w:after="0" w:line="360" w:lineRule="auto"/>
-        <w:jc w:val="both"/>
-        <w:rPr>
-          <w:rFonts w:ascii="Verdana" w:eastAsia="Verdana" w:hAnsi="Verdana" w:cs="Verdana"/>
-          <w:sz w:val="24"/>
-        </w:rPr>
-      </w:pPr>
-      <w:r>
-        <w:rPr>
-          <w:rFonts w:ascii="Verdana" w:eastAsia="Verdana" w:hAnsi="Verdana" w:cs="Verdana"/>
-          <w:sz w:val="24"/>
-        </w:rPr>
-        <w:t>"Just as Lara said." Said the boy in a high pitched voice. "Welcome Pelger. Sorry for the shot, it would pass in five minutes. We will take you to our prison now."</w:t>
-      </w:r>
-    </w:p>
-    <w:p>
-      <w:pPr>
-        <w:bidi w:val="0"/>
-        <w:spacing w:after="0" w:line="360" w:lineRule="auto"/>
-        <w:jc w:val="both"/>
-        <w:rPr>
-          <w:rFonts w:ascii="Verdana" w:eastAsia="Verdana" w:hAnsi="Verdana" w:cs="Verdana"/>
-          <w:sz w:val="24"/>
-        </w:rPr>
-      </w:pPr>
-      <w:r>
-        <w:rPr>
-          <w:rFonts w:ascii="Verdana" w:eastAsia="Verdana" w:hAnsi="Verdana" w:cs="Verdana"/>
-          <w:sz w:val="24"/>
-        </w:rPr>
-        <w:t>And with that they hauled him together and carried him into their camp.</w:t>
-      </w:r>
-    </w:p>
-    <w:p>
-      <w:pPr>
-        <w:bidi w:val="0"/>
-        <w:spacing w:after="0" w:line="360" w:lineRule="auto"/>
-        <w:jc w:val="both"/>
-        <w:rPr>
-          <w:rFonts w:ascii="Verdana" w:eastAsia="Verdana" w:hAnsi="Verdana" w:cs="Verdana"/>
-          <w:sz w:val="24"/>
-        </w:rPr>
-      </w:pPr>
-      <w:r>
-        <w:rPr>
-          <w:rFonts w:ascii="Verdana" w:eastAsia="Verdana" w:hAnsi="Verdana" w:cs="Verdana"/>
-          <w:sz w:val="24"/>
-        </w:rPr>
-        <w:t>The prison was a simple tent stationed in the middle of the camp. When Pelger reached it he found that other than the two team members that were kidnapped the night before, it was also occupied with the two members he sent on the fake pursuit. With five members captured out of the total eight, his team had obviously lost the battle.</w:t>
-      </w:r>
-    </w:p>
-    <w:p>
-      <w:pPr>
-        <w:bidi w:val="0"/>
-        <w:spacing w:after="0" w:line="360" w:lineRule="auto"/>
-        <w:jc w:val="both"/>
-        <w:rPr>
-          <w:rFonts w:ascii="Verdana" w:eastAsia="Verdana" w:hAnsi="Verdana" w:cs="Verdana"/>
-          <w:sz w:val="24"/>
-        </w:rPr>
-      </w:pPr>
-      <w:r>
-        <w:rPr>
-          <w:rFonts w:ascii="Verdana" w:eastAsia="Verdana" w:hAnsi="Verdana" w:cs="Verdana"/>
-          <w:sz w:val="24"/>
-        </w:rPr>
-        <w:t>Pelger was utterly miserable and was furious with himself. He learned from the guards that Lara took the charge of the teams strategy and as she knew her weak spot was the back area of the camp she sent the two girls to repeat their silent conversation all over the woods, hoping that pelger would hear them, abandon that route and choose the hidden canyon as he did.</w:t>
-      </w:r>
-    </w:p>
-    <w:p>
-      <w:pPr>
-        <w:bidi w:val="0"/>
-        <w:spacing w:after="0" w:line="360" w:lineRule="auto"/>
-        <w:jc w:val="both"/>
-        <w:rPr>
-          <w:rFonts w:ascii="Verdana" w:eastAsia="Verdana" w:hAnsi="Verdana" w:cs="Verdana"/>
-          <w:sz w:val="24"/>
-        </w:rPr>
-      </w:pPr>
-      <w:r>
-        <w:rPr>
-          <w:rFonts w:ascii="Verdana" w:eastAsia="Verdana" w:hAnsi="Verdana" w:cs="Verdana"/>
-          <w:sz w:val="24"/>
-        </w:rPr>
-        <w:t xml:space="preserve">That night the camps were taken down and the kids went back to the warm and comfortable quarters of the stations living quarters. </w:t>
-      </w:r>
-      <w:r>
-        <w:rPr>
-          <w:rFonts w:ascii="Verdana" w:eastAsia="Verdana" w:hAnsi="Verdana" w:cs="Verdana"/>
-          <w:sz w:val="24"/>
-        </w:rPr>
-        <w:lastRenderedPageBreak/>
-        <w:t>Pelger was summoned by the chief instructor. A short, energetic young woman named Saratoga.</w:t>
-      </w:r>
-    </w:p>
-    <w:p>
-      <w:pPr>
-        <w:bidi w:val="0"/>
-        <w:spacing w:after="0" w:line="360" w:lineRule="auto"/>
-        <w:jc w:val="both"/>
-        <w:rPr>
-          <w:rFonts w:ascii="Verdana" w:eastAsia="Verdana" w:hAnsi="Verdana" w:cs="Verdana"/>
-          <w:sz w:val="24"/>
-        </w:rPr>
-      </w:pPr>
-      <w:r>
-        <w:rPr>
-          <w:rFonts w:ascii="Verdana" w:eastAsia="Verdana" w:hAnsi="Verdana" w:cs="Verdana"/>
-          <w:sz w:val="24"/>
-        </w:rPr>
-        <w:t>"Hi Pelger." She said as he entered the small office. "Please sit down." and she pointed to a large sofa stationed next to a small round coffe table. Pelger sat down in the middle of it, and she stood up from her chair, and circled from behind her desk to sit next to him.</w:t>
-      </w:r>
-    </w:p>
-    <w:p>
-      <w:pPr>
-        <w:bidi w:val="0"/>
-        <w:spacing w:after="0" w:line="360" w:lineRule="auto"/>
-        <w:jc w:val="both"/>
-        <w:rPr>
-          <w:rFonts w:ascii="Verdana" w:eastAsia="Verdana" w:hAnsi="Verdana" w:cs="Verdana"/>
-          <w:sz w:val="24"/>
-        </w:rPr>
-      </w:pPr>
-      <w:r>
-        <w:rPr>
-          <w:rFonts w:ascii="Verdana" w:eastAsia="Verdana" w:hAnsi="Verdana" w:cs="Verdana"/>
-          <w:sz w:val="24"/>
-        </w:rPr>
-        <w:t>"How was your tactical training Pelger?"</w:t>
-      </w:r>
-    </w:p>
-    <w:p>
-      <w:pPr>
-        <w:bidi w:val="0"/>
-        <w:spacing w:after="0" w:line="360" w:lineRule="auto"/>
-        <w:jc w:val="both"/>
-        <w:rPr>
-          <w:rFonts w:ascii="Verdana" w:eastAsia="Verdana" w:hAnsi="Verdana" w:cs="Verdana"/>
-          <w:sz w:val="24"/>
-        </w:rPr>
-      </w:pPr>
-      <w:r>
-        <w:rPr>
-          <w:rFonts w:ascii="Verdana" w:eastAsia="Verdana" w:hAnsi="Verdana" w:cs="Verdana"/>
-          <w:sz w:val="24"/>
-        </w:rPr>
-        <w:t>"You know how it was." Answered Pelger bitterly. "It was a complete failure."</w:t>
-      </w:r>
-    </w:p>
-    <w:p>
-      <w:pPr>
-        <w:bidi w:val="0"/>
-        <w:spacing w:after="0" w:line="360" w:lineRule="auto"/>
-        <w:jc w:val="both"/>
-        <w:rPr>
-          <w:rFonts w:ascii="Verdana" w:eastAsia="Verdana" w:hAnsi="Verdana" w:cs="Verdana"/>
-          <w:sz w:val="24"/>
-        </w:rPr>
-      </w:pPr>
-      <w:r>
-        <w:rPr>
-          <w:rFonts w:ascii="Verdana" w:eastAsia="Verdana" w:hAnsi="Verdana" w:cs="Verdana"/>
-          <w:sz w:val="24"/>
-        </w:rPr>
-        <w:t>"Was it?!" Saratoga answered skeptically. "Can you tell me why?"</w:t>
-      </w:r>
-    </w:p>
-    <w:p>
-      <w:pPr>
-        <w:bidi w:val="0"/>
-        <w:spacing w:after="0" w:line="360" w:lineRule="auto"/>
-        <w:jc w:val="both"/>
-        <w:rPr>
-          <w:rFonts w:ascii="Verdana" w:eastAsia="Verdana" w:hAnsi="Verdana" w:cs="Verdana"/>
-          <w:sz w:val="24"/>
-        </w:rPr>
-      </w:pPr>
-      <w:r>
-        <w:rPr>
-          <w:rFonts w:ascii="Verdana" w:eastAsia="Verdana" w:hAnsi="Verdana" w:cs="Verdana"/>
-          <w:sz w:val="24"/>
-        </w:rPr>
-        <w:t>"I think so." Said Pelger. "It was the combination of two things. Lara was doing an excellent work, and I was doing a lousy one." He took a small pause. "I took important decisions under extreme emotions, I tried to act alone instead of cooperating with my team mates, I didn't plan enough ahead and finally I underestimated my opponents."</w:t>
-      </w:r>
-    </w:p>
-    <w:p>
-      <w:pPr>
-        <w:bidi w:val="0"/>
-        <w:spacing w:after="0" w:line="360" w:lineRule="auto"/>
-        <w:jc w:val="both"/>
-        <w:rPr>
-          <w:rFonts w:ascii="Verdana" w:eastAsia="Verdana" w:hAnsi="Verdana" w:cs="Verdana"/>
-          <w:sz w:val="24"/>
-        </w:rPr>
-      </w:pPr>
-      <w:r>
-        <w:rPr>
-          <w:rFonts w:ascii="Verdana" w:eastAsia="Verdana" w:hAnsi="Verdana" w:cs="Verdana"/>
-          <w:sz w:val="24"/>
-        </w:rPr>
-        <w:t>"I see." Said Saratoga. "And you consider that a failure?"</w:t>
-      </w:r>
-    </w:p>
-    <w:p>
-      <w:pPr>
-        <w:bidi w:val="0"/>
-        <w:spacing w:after="0" w:line="360" w:lineRule="auto"/>
-        <w:jc w:val="both"/>
-        <w:rPr>
-          <w:rFonts w:ascii="Verdana" w:eastAsia="Verdana" w:hAnsi="Verdana" w:cs="Verdana"/>
-          <w:sz w:val="24"/>
-        </w:rPr>
-      </w:pPr>
-      <w:r>
-        <w:rPr>
-          <w:rFonts w:ascii="Verdana" w:eastAsia="Verdana" w:hAnsi="Verdana" w:cs="Verdana"/>
-          <w:sz w:val="24"/>
-        </w:rPr>
-        <w:t>"Of course! Our team was almost completely captured!"</w:t>
-      </w:r>
-    </w:p>
-    <w:p>
-      <w:pPr>
-        <w:bidi w:val="0"/>
-        <w:spacing w:after="0" w:line="360" w:lineRule="auto"/>
-        <w:jc w:val="both"/>
-        <w:rPr>
-          <w:rFonts w:ascii="Verdana" w:eastAsia="Verdana" w:hAnsi="Verdana" w:cs="Verdana"/>
-          <w:sz w:val="24"/>
-        </w:rPr>
-      </w:pPr>
-      <w:r>
-        <w:rPr>
-          <w:rFonts w:ascii="Verdana" w:eastAsia="Verdana" w:hAnsi="Verdana" w:cs="Verdana"/>
-          <w:sz w:val="24"/>
-        </w:rPr>
-        <w:t>Saratoga was silent for two minutes and then asked silently and slowly. "Pelger, tell me, what do you think was the purpose of this exercise?"</w:t>
-      </w:r>
-    </w:p>
-    <w:p>
-      <w:pPr>
-        <w:bidi w:val="0"/>
-        <w:spacing w:after="0" w:line="360" w:lineRule="auto"/>
-        <w:jc w:val="both"/>
-        <w:rPr>
-          <w:rFonts w:ascii="Verdana" w:eastAsia="Verdana" w:hAnsi="Verdana" w:cs="Verdana"/>
-          <w:sz w:val="24"/>
-        </w:rPr>
-      </w:pPr>
-      <w:r>
-        <w:rPr>
-          <w:rFonts w:ascii="Verdana" w:eastAsia="Verdana" w:hAnsi="Verdana" w:cs="Verdana"/>
-          <w:sz w:val="24"/>
-        </w:rPr>
-        <w:t>"To fulfill all missions and ultimately capture the other team memebers." He answered quickly.</w:t>
-      </w:r>
-    </w:p>
-    <w:p>
-      <w:pPr>
-        <w:bidi w:val="0"/>
-        <w:spacing w:after="0" w:line="360" w:lineRule="auto"/>
-        <w:jc w:val="both"/>
-        <w:rPr>
-          <w:rFonts w:ascii="Verdana" w:eastAsia="Verdana" w:hAnsi="Verdana" w:cs="Verdana"/>
-          <w:sz w:val="24"/>
-        </w:rPr>
-      </w:pPr>
-      <w:r>
-        <w:rPr>
-          <w:rFonts w:ascii="Verdana" w:eastAsia="Verdana" w:hAnsi="Verdana" w:cs="Verdana"/>
-          <w:sz w:val="24"/>
-        </w:rPr>
         <w:t>"That was your teams mission." Corrected Saratoga. "I asked what the purpose of the exercise was?"</w:t>
       </w:r>
     </w:p>
@@ -2760,15 +3541,7 @@
           <w:rFonts w:ascii="Verdana" w:eastAsia="Verdana" w:hAnsi="Verdana" w:cs="Verdana"/>
           <w:sz w:val="24"/>
         </w:rPr>
-        <w:t xml:space="preserve">"Closer." She said, and he felt an itch in his right eye, telling him Saratoga was trying to access his visual implants. He mentally granted her the permissions she asked for, and he suddenly saw </w:t>
-      </w:r>
-      <w:r>
-        <w:rPr>
-          <w:rFonts w:ascii="Verdana" w:eastAsia="Verdana" w:hAnsi="Verdana" w:cs="Verdana"/>
-          <w:sz w:val="24"/>
-        </w:rPr>
-        <w:lastRenderedPageBreak/>
-        <w:t>letters floating in midair, forming a formal document that bore the insignia of the program. Pelger read them silently.</w:t>
+        <w:t>"Closer." She said, and he felt an itch in his right eye, telling him Saratoga was trying to access his visual implants. He mentally granted her the permissions she asked for, and he suddenly saw letters floating in midair, forming a formal document that bore the insignia of the program. Pelger read them silently.</w:t>
       </w:r>
     </w:p>
     <w:p>
@@ -3025,6 +3798,7 @@
           <w:rFonts w:ascii="Verdana" w:eastAsia="Verdana" w:hAnsi="Verdana" w:cs="Verdana"/>
           <w:sz w:val="24"/>
         </w:rPr>
+        <w:lastRenderedPageBreak/>
         <w:t>"You may leave now." Said Saratoga. "You better get some rest. You are leaving on your next tactical mission in ten hours."</w:t>
       </w:r>
     </w:p>
@@ -3090,44 +3864,87 @@
           <w:rFonts w:ascii="Verdana" w:eastAsia="Verdana" w:hAnsi="Verdana" w:cs="Verdana"/>
           <w:sz w:val="24"/>
         </w:rPr>
+        <w:t xml:space="preserve">Pelger never got to finish his second tactical mission in the woodland. In this mission he was in the same group with Lara and three more kids. It was an escape mission on their part. They were expected to cover more than 100 kilometeres that week without being detected by the members of the other, larger group. Two days into the mission things looked well as they have covered nearly half the required distance and not a single member of their team got captured, but that night Pelger felt a throb in his head, the kind he felt when he was dehydrated. He knew that he had drunk enough that day, and as morning came after a sleepless night and the pain was unbearable he decided to let his team members know of his situation and inform the central command. He found out that all of them experienced similar symptoms, and until the evacuation shuttle arrived Lara had even partially lost her sight. </w:t>
+      </w:r>
+    </w:p>
+    <w:p>
+      <w:pPr>
+        <w:bidi w:val="0"/>
+        <w:spacing w:after="0" w:line="360" w:lineRule="auto"/>
+        <w:jc w:val="both"/>
+        <w:rPr>
+          <w:rFonts w:ascii="Verdana" w:eastAsia="Verdana" w:hAnsi="Verdana" w:cs="Verdana"/>
+          <w:sz w:val="24"/>
+        </w:rPr>
+      </w:pPr>
+      <w:r>
+        <w:rPr>
+          <w:rFonts w:ascii="Verdana" w:eastAsia="Verdana" w:hAnsi="Verdana" w:cs="Verdana"/>
+          <w:sz w:val="24"/>
+        </w:rPr>
+        <w:t xml:space="preserve">Pelger caught glimpses of the white shining shuttle as it hovered over the treetops. Next he heard the cracking of branches as men moored to long cables lines dropped through the canopy and into the small rocky alcove in which his team had spent the night. At first he was alarmed by their appearance as they wore suits more similar to spacesuits rather than earth designated cloths, but the data stream he was receiving from central command explained that they are being put under quarantine conditions, and that all medical staff is protected accordingly. The men unhooked themselves from the mooring lines and attached the kids instead. While Pelger was </w:t>
+      </w:r>
+      <w:r>
+        <w:rPr>
+          <w:rFonts w:ascii="Verdana" w:eastAsia="Verdana" w:hAnsi="Verdana" w:cs="Verdana"/>
+          <w:sz w:val="24"/>
+        </w:rPr>
         <w:lastRenderedPageBreak/>
-        <w:t xml:space="preserve">Pelger never got to finish his second tactical mission in the woodland. In this mission he was in the same group with Lara and three more kids. It was an escape mission on their part. They were expected to cover more than 100 kilometeres that week without being detected by the members of the other, larger group. Two days into the mission things looked well as they have covered nearly half the required distance and not a single member of their team got captured, but that night Pelger felt a throb in his head, the kind he felt when he was dehydrated. He knew that he had drunk enough that day, and as morning came after a sleepless night and the pain was unbearable he decided to let his team members know of his situation and inform the central command. He found out that all of them experienced similar symptoms, and until the evacuation shuttle arrived Lara had even partially lost her sight. </w:t>
-      </w:r>
-    </w:p>
-    <w:p>
-      <w:pPr>
-        <w:bidi w:val="0"/>
-        <w:spacing w:after="0" w:line="360" w:lineRule="auto"/>
-        <w:jc w:val="both"/>
-        <w:rPr>
-          <w:rFonts w:ascii="Verdana" w:eastAsia="Verdana" w:hAnsi="Verdana" w:cs="Verdana"/>
-          <w:sz w:val="24"/>
-        </w:rPr>
-      </w:pPr>
-      <w:r>
-        <w:rPr>
-          <w:rFonts w:ascii="Verdana" w:eastAsia="Verdana" w:hAnsi="Verdana" w:cs="Verdana"/>
-          <w:sz w:val="24"/>
-        </w:rPr>
-        <w:t>Pelger caught glimpses of the white shining shuttle as it hovered over the treetops. Next he heard the cracking of branches as men moored to long cables lines dropped through the canopy and into the small rocky alcove in which his team had spent the night. At first he was alarmed by their appearance as they wore suits more similar to spacesuits rather than earth designated cloths, but the data stream he was receiving from central command explained that they are being put under quarantine conditions, and that all medical staff is protected accordingly. The men unhooked themselves from the mooring lines and attached the kids instead. While Pelger was lifted upwards he could already see the men gather his belongings, pile them and ready them for sterilization procedures. Little he knew then that those men were the last living creatures he would see for the next six months.</w:t>
-      </w:r>
-    </w:p>
-    <w:p>
-      <w:pPr>
-        <w:bidi w:val="0"/>
-        <w:spacing w:after="0" w:line="360" w:lineRule="auto"/>
-        <w:jc w:val="both"/>
-        <w:rPr>
-          <w:rFonts w:ascii="Verdana" w:eastAsia="Verdana" w:hAnsi="Verdana" w:cs="Verdana"/>
-          <w:sz w:val="24"/>
-        </w:rPr>
-      </w:pPr>
-      <w:r>
-        <w:rPr>
-          <w:rFonts w:ascii="Verdana" w:eastAsia="Verdana" w:hAnsi="Verdana" w:cs="Verdana"/>
-          <w:sz w:val="24"/>
-        </w:rPr>
-        <w:t xml:space="preserve">As soon as they arrived to the woodland central command, the kids were separated. Pelger was escorted by two androids through a long white corridor that seemed endless to him. He had also lost most of sight by now and would have easily missed the door to his </w:t>
+        <w:t>lifted upwards he could already see the men gather his belongings, pile them and ready them for sterilization procedures. Little he knew then that those men were the last living creatures he would see for the next six months.</w:t>
+      </w:r>
+    </w:p>
+    <w:p>
+      <w:pPr>
+        <w:bidi w:val="0"/>
+        <w:spacing w:after="0" w:line="360" w:lineRule="auto"/>
+        <w:jc w:val="both"/>
+        <w:rPr>
+          <w:rFonts w:ascii="Verdana" w:eastAsia="Verdana" w:hAnsi="Verdana" w:cs="Verdana"/>
+          <w:sz w:val="24"/>
+        </w:rPr>
+      </w:pPr>
+      <w:r>
+        <w:rPr>
+          <w:rFonts w:ascii="Verdana" w:eastAsia="Verdana" w:hAnsi="Verdana" w:cs="Verdana"/>
+          <w:sz w:val="24"/>
+        </w:rPr>
+        <w:t>As soon as they arrived to the woodland central command, the kids were separated. Pelger was escorted by two androids through a long white corridor that seemed endless to him. He had also lost most of sight by now and would have easily missed the door to his resting chamber had the androids not shown him the way. His head was exploding with pain and as much as he tried he could not think clearly, all his thoughts blurring into a single, throbbing vagueness. Pelger was terrified, as like all the other members of the program, he was never sick. Most infectious diseases were eradicated from most parts of the planet, and were prevalent only in extremely poor countries, and even there only at specific areas with high density of people and low hygiene.  The program had very strict isolation rules and anyone coming in contact with anyone outside the program had to pass tiresome disinfection procedures before they could come in contact with anyone else in the program.</w:t>
+      </w:r>
+    </w:p>
+    <w:p>
+      <w:pPr>
+        <w:bidi w:val="0"/>
+        <w:spacing w:after="0" w:line="360" w:lineRule="auto"/>
+        <w:jc w:val="both"/>
+        <w:rPr>
+          <w:rFonts w:ascii="Verdana" w:eastAsia="Verdana" w:hAnsi="Verdana" w:cs="Verdana"/>
+          <w:sz w:val="24"/>
+        </w:rPr>
+      </w:pPr>
+      <w:r>
+        <w:rPr>
+          <w:rFonts w:ascii="Verdana" w:eastAsia="Verdana" w:hAnsi="Verdana" w:cs="Verdana"/>
+          <w:sz w:val="24"/>
+        </w:rPr>
+        <w:t xml:space="preserve">Pelger could no longer see anything, and he felt the hands of the androids lift him and place him on a long, high and rough bed. He was breathing fast and hard, the pain in his head ever increasing and a terrible cacophonic sound pierced his ears. A clear thought stood out of swirling mess inside his head. Is Lara suffering the same as he? Are they going to die? He felt a sting in his left hand and all was immediately silent. What is happening to me? He sank into the silent darkness that surrounded him. </w:t>
+      </w:r>
+    </w:p>
+    <w:p>
+      <w:pPr>
+        <w:bidi w:val="0"/>
+        <w:spacing w:after="0" w:line="360" w:lineRule="auto"/>
+        <w:jc w:val="both"/>
+        <w:rPr>
+          <w:rFonts w:ascii="Verdana" w:eastAsia="Verdana" w:hAnsi="Verdana" w:cs="Verdana"/>
+          <w:sz w:val="24"/>
+        </w:rPr>
+      </w:pPr>
+      <w:r>
+        <w:rPr>
+          <w:rFonts w:ascii="Verdana" w:eastAsia="Verdana" w:hAnsi="Verdana" w:cs="Verdana"/>
+          <w:sz w:val="24"/>
+        </w:rPr>
+        <w:t xml:space="preserve">Pelger woke up slowly. His muscles were cramped as if he was sleeping in the same position for a very long time. He opened his eyes and discovered that his sight was still very poor. It was as if he had opened his eyes underwater, all was blurred and dark. He tried to pull himself up but found that his muscles would not obey him. </w:t>
       </w:r>
       <w:r>
         <w:rPr>
@@ -3135,43 +3952,7 @@
           <w:sz w:val="24"/>
         </w:rPr>
         <w:lastRenderedPageBreak/>
-        <w:t>resting chamber had the androids not shown him the way. His head was exploding with pain and as much as he tried he could not think clearly, all his thoughts blurring into a single, throbbing vagueness. Pelger was terrified, as like all the other members of the program, he was never sick. Most infectious diseases were eradicated from most parts of the planet, and were prevalent only in extremely poor countries, and even there only at specific areas with high density of people and low hygiene.  The program had very strict isolation rules and anyone coming in contact with anyone outside the program had to pass tiresome disinfection procedures before they could come in contact with anyone else in the program.</w:t>
-      </w:r>
-    </w:p>
-    <w:p>
-      <w:pPr>
-        <w:bidi w:val="0"/>
-        <w:spacing w:after="0" w:line="360" w:lineRule="auto"/>
-        <w:jc w:val="both"/>
-        <w:rPr>
-          <w:rFonts w:ascii="Verdana" w:eastAsia="Verdana" w:hAnsi="Verdana" w:cs="Verdana"/>
-          <w:sz w:val="24"/>
-        </w:rPr>
-      </w:pPr>
-      <w:r>
-        <w:rPr>
-          <w:rFonts w:ascii="Verdana" w:eastAsia="Verdana" w:hAnsi="Verdana" w:cs="Verdana"/>
-          <w:sz w:val="24"/>
-        </w:rPr>
-        <w:t xml:space="preserve">Pelger could no longer see anything, and he felt the hands of the androids lift him and place him on a long, high and rough bed. He was breathing fast and hard, the pain in his head ever increasing and a terrible cacophonic sound pierced his ears. A clear thought stood out of swirling mess inside his head. Is Lara suffering the same as he? Are they going to die? He felt a sting in his left hand and all was immediately silent. What is happening to me? He sank into the silent darkness that surrounded him. </w:t>
-      </w:r>
-    </w:p>
-    <w:p>
-      <w:pPr>
-        <w:bidi w:val="0"/>
-        <w:spacing w:after="0" w:line="360" w:lineRule="auto"/>
-        <w:jc w:val="both"/>
-        <w:rPr>
-          <w:rFonts w:ascii="Verdana" w:eastAsia="Verdana" w:hAnsi="Verdana" w:cs="Verdana"/>
-          <w:sz w:val="24"/>
-        </w:rPr>
-      </w:pPr>
-      <w:r>
-        <w:rPr>
-          <w:rFonts w:ascii="Verdana" w:eastAsia="Verdana" w:hAnsi="Verdana" w:cs="Verdana"/>
-          <w:sz w:val="24"/>
-        </w:rPr>
-        <w:t>Pelger woke up slowly. His muscles were cramped as if he was sleeping in the same position for a very long time. He opened his eyes and discovered that his sight was still very poor. It was as if he had opened his eyes underwater, all was blurred and dark. He tried to pull himself up but found that his muscles would not obey him. He felt panic overtaking him again when he suddenly felt the familiar touch of cold hand pressing against his forehead.</w:t>
+        <w:t>He felt panic overtaking him again when he suddenly felt the familiar touch of cold hand pressing against his forehead.</w:t>
       </w:r>
     </w:p>
     <w:p>
@@ -3207,104 +3988,97 @@
           <w:rFonts w:ascii="Verdana" w:eastAsia="Verdana" w:hAnsi="Verdana" w:cs="Verdana"/>
           <w:sz w:val="24"/>
         </w:rPr>
-        <w:t xml:space="preserve">Q! Pelger was both comforted to know that his friend was with him, and frustrated that it wasn't his mother rather than the android. Never did he wish so much to be hugged by his mother in their small room up in the training station he had learned to call home. He Lied back down, closed his eyes and tried to access his neural </w:t>
-      </w:r>
+        <w:t>Q! Pelger was both comforted to know that his friend was with him, and frustrated that it wasn't his mother rather than the android. Never did he wish so much to be hugged by his mother in their small room up in the training station he had learned to call home. He Lied back down, closed his eyes and tried to access his neural links, maybe through them he would get access to a camera situated in the room, or better yet, Q's vision system, and then he'll be able to observe the room and himself. No response. It was as if he was completely disconnected from anything. For the first time in his life Pelger experienced real darkness and seclusion. His heart beat fast and his hands went for the bed's railing. Q's hands pressed them down gently.</w:t>
+      </w:r>
+    </w:p>
+    <w:p>
+      <w:pPr>
+        <w:bidi w:val="0"/>
+        <w:spacing w:after="0" w:line="360" w:lineRule="auto"/>
+        <w:jc w:val="both"/>
+        <w:rPr>
+          <w:rFonts w:ascii="Verdana" w:eastAsia="Verdana" w:hAnsi="Verdana" w:cs="Verdana"/>
+          <w:sz w:val="24"/>
+        </w:rPr>
+      </w:pPr>
+      <w:r>
+        <w:rPr>
+          <w:rFonts w:ascii="Verdana" w:eastAsia="Verdana" w:hAnsi="Verdana" w:cs="Verdana"/>
+          <w:sz w:val="24"/>
+        </w:rPr>
+        <w:t>"Don't be frightened. This is a temporary state brought upon by the disease. Your brain is still a bit inflamed and it would be some time before you would be allowed to use your neural links. Your vision and muscles are also fine but you would need to teach your brain again how to use them. It will all take a while but you will be back to your own self."</w:t>
+      </w:r>
+    </w:p>
+    <w:p>
+      <w:pPr>
+        <w:bidi w:val="0"/>
+        <w:spacing w:after="0" w:line="360" w:lineRule="auto"/>
+        <w:jc w:val="both"/>
+        <w:rPr>
+          <w:rFonts w:ascii="Verdana" w:eastAsia="Verdana" w:hAnsi="Verdana" w:cs="Verdana"/>
+          <w:sz w:val="24"/>
+        </w:rPr>
+      </w:pPr>
+      <w:r>
+        <w:rPr>
+          <w:rFonts w:ascii="Verdana" w:eastAsia="Verdana" w:hAnsi="Verdana" w:cs="Verdana"/>
+          <w:sz w:val="24"/>
+        </w:rPr>
+        <w:t>Pelger could not calm himself. His breaths came in small gasps and that his whole body felt like it was cast in iron and would not yield to him. He tried to speak but found that talking had also become a tremendous task.</w:t>
+      </w:r>
+    </w:p>
+    <w:p>
+      <w:pPr>
+        <w:bidi w:val="0"/>
+        <w:spacing w:after="0" w:line="360" w:lineRule="auto"/>
+        <w:jc w:val="both"/>
+        <w:rPr>
+          <w:rFonts w:ascii="Verdana" w:eastAsia="Verdana" w:hAnsi="Verdana" w:cs="Verdana"/>
+          <w:sz w:val="24"/>
+        </w:rPr>
+      </w:pPr>
+      <w:r>
+        <w:rPr>
+          <w:rFonts w:ascii="Verdana" w:eastAsia="Verdana" w:hAnsi="Verdana" w:cs="Verdana"/>
+          <w:sz w:val="24"/>
+        </w:rPr>
+        <w:t>"How much time Q?" He finally asked, slowly and painfully.</w:t>
+      </w:r>
+    </w:p>
+    <w:p>
+      <w:pPr>
+        <w:bidi w:val="0"/>
+        <w:spacing w:after="0" w:line="360" w:lineRule="auto"/>
+        <w:jc w:val="both"/>
+        <w:rPr>
+          <w:rFonts w:ascii="Verdana" w:eastAsia="Verdana" w:hAnsi="Verdana" w:cs="Verdana"/>
+          <w:sz w:val="24"/>
+        </w:rPr>
+      </w:pPr>
+      <w:r>
+        <w:rPr>
+          <w:rFonts w:ascii="Verdana" w:eastAsia="Verdana" w:hAnsi="Verdana" w:cs="Verdana"/>
+          <w:sz w:val="24"/>
+        </w:rPr>
+        <w:t>"That remains to be seen." Answered the android in his metallic voice. "There are a few medical androids here that will assist you in regaining your strength. And I am here to be your company. Your mother sends her love, but it will be quite some time before you will be allowed to contact other humans again. The disease you all got is very infectious."</w:t>
+      </w:r>
+    </w:p>
+    <w:p>
+      <w:pPr>
+        <w:bidi w:val="0"/>
+        <w:spacing w:after="0" w:line="360" w:lineRule="auto"/>
+        <w:jc w:val="both"/>
+        <w:rPr>
+          <w:rFonts w:ascii="Verdana" w:eastAsia="Verdana" w:hAnsi="Verdana" w:cs="Verdana"/>
+          <w:sz w:val="24"/>
+        </w:rPr>
+      </w:pPr>
       <w:r>
         <w:rPr>
           <w:rFonts w:ascii="Verdana" w:eastAsia="Verdana" w:hAnsi="Verdana" w:cs="Verdana"/>
           <w:sz w:val="24"/>
         </w:rPr>
         <w:lastRenderedPageBreak/>
-        <w:t>links, maybe through them he would get access to a camera situated in the room, or better yet, Q's vision system, and then he'll be able to observe the room and himself. No response. It was as if he was completely disconnected from anything. For the first time in his life Pelger experienced real darkness and seclusion. His heart beat fast and his hands went for the bed's railing. Q's hands pressed them down gently.</w:t>
-      </w:r>
-    </w:p>
-    <w:p>
-      <w:pPr>
-        <w:bidi w:val="0"/>
-        <w:spacing w:after="0" w:line="360" w:lineRule="auto"/>
-        <w:jc w:val="both"/>
-        <w:rPr>
-          <w:rFonts w:ascii="Verdana" w:eastAsia="Verdana" w:hAnsi="Verdana" w:cs="Verdana"/>
-          <w:sz w:val="24"/>
-        </w:rPr>
-      </w:pPr>
-      <w:r>
-        <w:rPr>
-          <w:rFonts w:ascii="Verdana" w:eastAsia="Verdana" w:hAnsi="Verdana" w:cs="Verdana"/>
-          <w:sz w:val="24"/>
-        </w:rPr>
-        <w:t>"Don't be frightened. This is a temporary state brought upon by the disease. Your brain is still a bit inflamed and it would be some time before you would be allowed to use your neural links. Your vision and muscles are also fine but you would need to teach your brain again how to use them. It will all take a while but you will be back to your own self."</w:t>
-      </w:r>
-    </w:p>
-    <w:p>
-      <w:pPr>
-        <w:bidi w:val="0"/>
-        <w:spacing w:after="0" w:line="360" w:lineRule="auto"/>
-        <w:jc w:val="both"/>
-        <w:rPr>
-          <w:rFonts w:ascii="Verdana" w:eastAsia="Verdana" w:hAnsi="Verdana" w:cs="Verdana"/>
-          <w:sz w:val="24"/>
-        </w:rPr>
-      </w:pPr>
-      <w:r>
-        <w:rPr>
-          <w:rFonts w:ascii="Verdana" w:eastAsia="Verdana" w:hAnsi="Verdana" w:cs="Verdana"/>
-          <w:sz w:val="24"/>
-        </w:rPr>
-        <w:t>Pelger could not calm himself. His breaths came in small gasps and that his whole body felt like it was cast in iron and would not yield to him. He tried to speak but found that talking had also become a tremendous task.</w:t>
-      </w:r>
-    </w:p>
-    <w:p>
-      <w:pPr>
-        <w:bidi w:val="0"/>
-        <w:spacing w:after="0" w:line="360" w:lineRule="auto"/>
-        <w:jc w:val="both"/>
-        <w:rPr>
-          <w:rFonts w:ascii="Verdana" w:eastAsia="Verdana" w:hAnsi="Verdana" w:cs="Verdana"/>
-          <w:sz w:val="24"/>
-        </w:rPr>
-      </w:pPr>
-      <w:r>
-        <w:rPr>
-          <w:rFonts w:ascii="Verdana" w:eastAsia="Verdana" w:hAnsi="Verdana" w:cs="Verdana"/>
-          <w:sz w:val="24"/>
-        </w:rPr>
-        <w:t>"How much time Q?" He finally asked, slowly and painfully.</w:t>
-      </w:r>
-    </w:p>
-    <w:p>
-      <w:pPr>
-        <w:bidi w:val="0"/>
-        <w:spacing w:after="0" w:line="360" w:lineRule="auto"/>
-        <w:jc w:val="both"/>
-        <w:rPr>
-          <w:rFonts w:ascii="Verdana" w:eastAsia="Verdana" w:hAnsi="Verdana" w:cs="Verdana"/>
-          <w:sz w:val="24"/>
-        </w:rPr>
-      </w:pPr>
-      <w:r>
-        <w:rPr>
-          <w:rFonts w:ascii="Verdana" w:eastAsia="Verdana" w:hAnsi="Verdana" w:cs="Verdana"/>
-          <w:sz w:val="24"/>
-        </w:rPr>
-        <w:t>"That remains to be seen." Answered the android in his metallic voice. "There are a few medical androids here that will assist you in regaining your strength. And I am here to be your company. Your mother sends her love, but it will be quite some time before you will be allowed to contact other humans again. The disease you all got is very infectious."</w:t>
-      </w:r>
-    </w:p>
-    <w:p>
-      <w:pPr>
-        <w:bidi w:val="0"/>
-        <w:spacing w:after="0" w:line="360" w:lineRule="auto"/>
-        <w:jc w:val="both"/>
-        <w:rPr>
-          <w:rFonts w:ascii="Verdana" w:eastAsia="Verdana" w:hAnsi="Verdana" w:cs="Verdana"/>
-          <w:sz w:val="24"/>
-        </w:rPr>
-      </w:pPr>
-      <w:r>
-        <w:rPr>
-          <w:rFonts w:ascii="Verdana" w:eastAsia="Verdana" w:hAnsi="Verdana" w:cs="Verdana"/>
-          <w:sz w:val="24"/>
-        </w:rPr>
         <w:t>"How is Lara, Q? Is she ok?" Suddenly the memories from the small alcove came back to him.</w:t>
       </w:r>
     </w:p>
@@ -3341,190 +4115,183 @@
           <w:rFonts w:ascii="Verdana" w:eastAsia="Verdana" w:hAnsi="Verdana" w:cs="Verdana"/>
           <w:sz w:val="24"/>
         </w:rPr>
-        <w:t xml:space="preserve">Talking helped Pelger relax a bit and put his miserable state aside. The fact that the android had a clear program calmed him and </w:t>
-      </w:r>
+        <w:t xml:space="preserve">Talking helped Pelger relax a bit and put his miserable state aside. The fact that the android had a clear program calmed him and made him feel less helpless then he really was. He concentrated at his breathing and finally stop gasping and started to breathe normally again. </w:t>
+      </w:r>
+    </w:p>
+    <w:p>
+      <w:pPr>
+        <w:bidi w:val="0"/>
+        <w:spacing w:after="0" w:line="360" w:lineRule="auto"/>
+        <w:jc w:val="both"/>
+        <w:rPr>
+          <w:rFonts w:ascii="Verdana" w:eastAsia="Verdana" w:hAnsi="Verdana" w:cs="Verdana"/>
+          <w:sz w:val="24"/>
+        </w:rPr>
+      </w:pPr>
+      <w:r>
+        <w:rPr>
+          <w:rFonts w:ascii="Verdana" w:eastAsia="Verdana" w:hAnsi="Verdana" w:cs="Verdana"/>
+          <w:sz w:val="24"/>
+        </w:rPr>
+        <w:t>"Sure Q. Thanks." He said slowly.</w:t>
+      </w:r>
+    </w:p>
+    <w:p>
+      <w:pPr>
+        <w:bidi w:val="0"/>
+        <w:spacing w:after="0" w:line="360" w:lineRule="auto"/>
+        <w:jc w:val="both"/>
+        <w:rPr>
+          <w:rFonts w:ascii="Verdana" w:eastAsia="Verdana" w:hAnsi="Verdana" w:cs="Verdana"/>
+          <w:sz w:val="24"/>
+        </w:rPr>
+      </w:pPr>
+      <w:r>
+        <w:rPr>
+          <w:rFonts w:ascii="Verdana" w:eastAsia="Verdana" w:hAnsi="Verdana" w:cs="Verdana"/>
+          <w:sz w:val="24"/>
+        </w:rPr>
+        <w:t>"We will be starting as soon as you feel ready. The medical androids, you can call them Z and Z</w:t>
+      </w:r>
+      <w:r>
+        <w:rPr>
+          <w:rFonts w:ascii="Calibri" w:eastAsia="Calibri" w:hAnsi="Calibri" w:cs="Calibri"/>
+          <w:sz w:val="24"/>
+        </w:rPr>
+        <w:t xml:space="preserve">2 </w:t>
+      </w:r>
+      <w:r>
+        <w:rPr>
+          <w:rFonts w:ascii="Verdana" w:eastAsia="Verdana" w:hAnsi="Verdana" w:cs="Verdana"/>
+          <w:sz w:val="24"/>
+        </w:rPr>
+        <w:t>if you wish, will start working on your muscles. The sessions will be one hour long at a time, with a resting period of half an hour or less. Every three sessions we will do a vision session that will also last one hour.  All in all you will have at least eight hours of sessions every day. In between you will have time to eat and talk with me if you wish."</w:t>
+      </w:r>
+    </w:p>
+    <w:p>
+      <w:pPr>
+        <w:bidi w:val="0"/>
+        <w:spacing w:after="0" w:line="360" w:lineRule="auto"/>
+        <w:jc w:val="both"/>
+        <w:rPr>
+          <w:rFonts w:ascii="Verdana" w:eastAsia="Verdana" w:hAnsi="Verdana" w:cs="Verdana"/>
+          <w:sz w:val="24"/>
+        </w:rPr>
+      </w:pPr>
+      <w:r>
+        <w:rPr>
+          <w:rFonts w:ascii="Verdana" w:eastAsia="Verdana" w:hAnsi="Verdana" w:cs="Verdana"/>
+          <w:sz w:val="24"/>
+        </w:rPr>
+        <w:t xml:space="preserve">"How long do you expect this to last?" </w:t>
+      </w:r>
+    </w:p>
+    <w:p>
+      <w:pPr>
+        <w:bidi w:val="0"/>
+        <w:spacing w:after="0" w:line="360" w:lineRule="auto"/>
+        <w:jc w:val="both"/>
+        <w:rPr>
+          <w:rFonts w:ascii="Verdana" w:eastAsia="Verdana" w:hAnsi="Verdana" w:cs="Verdana"/>
+          <w:sz w:val="24"/>
+        </w:rPr>
+      </w:pPr>
+      <w:r>
+        <w:rPr>
+          <w:rFonts w:ascii="Verdana" w:eastAsia="Verdana" w:hAnsi="Verdana" w:cs="Verdana"/>
+          <w:sz w:val="24"/>
+        </w:rPr>
+        <w:t>"We will reconsider your state at the end of the week and decide whether to carry on with the same routine or change it. It will take at least a few weeks for you to recover, and don't expect any meaningful change during this first week."</w:t>
+      </w:r>
+    </w:p>
+    <w:p>
+      <w:pPr>
+        <w:bidi w:val="0"/>
+        <w:spacing w:after="0" w:line="360" w:lineRule="auto"/>
+        <w:jc w:val="both"/>
+        <w:rPr>
+          <w:rFonts w:ascii="Verdana" w:eastAsia="Verdana" w:hAnsi="Verdana" w:cs="Verdana"/>
+          <w:sz w:val="24"/>
+        </w:rPr>
+      </w:pPr>
+      <w:r>
+        <w:rPr>
+          <w:rFonts w:ascii="Verdana" w:eastAsia="Verdana" w:hAnsi="Verdana" w:cs="Verdana"/>
+          <w:sz w:val="24"/>
+        </w:rPr>
+        <w:t>"I see." Said Pelger miserably. He paused for a minute and then added. "I want you to add one programming session each day. I will use this time to work on your AI, a thing that I should have done ages ago."</w:t>
+      </w:r>
+    </w:p>
+    <w:p>
+      <w:pPr>
+        <w:bidi w:val="0"/>
+        <w:spacing w:after="0" w:line="360" w:lineRule="auto"/>
+        <w:jc w:val="both"/>
+        <w:rPr>
+          <w:rFonts w:ascii="Verdana" w:eastAsia="Verdana" w:hAnsi="Verdana" w:cs="Verdana"/>
+          <w:sz w:val="24"/>
+        </w:rPr>
+      </w:pPr>
+      <w:r>
+        <w:rPr>
+          <w:rFonts w:ascii="Verdana" w:eastAsia="Verdana" w:hAnsi="Verdana" w:cs="Verdana"/>
+          <w:sz w:val="24"/>
+        </w:rPr>
+        <w:t>"Done." Said Q without a pause.</w:t>
+      </w:r>
+    </w:p>
+    <w:p>
+      <w:pPr>
+        <w:bidi w:val="0"/>
+        <w:spacing w:after="0" w:line="360" w:lineRule="auto"/>
+        <w:jc w:val="both"/>
+        <w:rPr>
+          <w:rFonts w:ascii="Verdana" w:eastAsia="Verdana" w:hAnsi="Verdana" w:cs="Verdana"/>
+          <w:sz w:val="24"/>
+        </w:rPr>
+      </w:pPr>
+      <w:r>
+        <w:rPr>
+          <w:rFonts w:ascii="Verdana" w:eastAsia="Verdana" w:hAnsi="Verdana" w:cs="Verdana"/>
+          <w:sz w:val="24"/>
+        </w:rPr>
+        <w:t>"And one more thing, when will I see my mother?"</w:t>
+      </w:r>
+    </w:p>
+    <w:p>
+      <w:pPr>
+        <w:bidi w:val="0"/>
+        <w:spacing w:after="0" w:line="360" w:lineRule="auto"/>
+        <w:jc w:val="both"/>
+        <w:rPr>
+          <w:rFonts w:ascii="Verdana" w:eastAsia="Verdana" w:hAnsi="Verdana" w:cs="Verdana"/>
+          <w:sz w:val="24"/>
+        </w:rPr>
+      </w:pPr>
+      <w:r>
+        <w:rPr>
+          <w:rFonts w:ascii="Verdana" w:eastAsia="Verdana" w:hAnsi="Verdana" w:cs="Verdana"/>
+          <w:sz w:val="24"/>
+        </w:rPr>
+        <w:t>"That depends on your progress."</w:t>
+      </w:r>
+    </w:p>
+    <w:p>
+      <w:pPr>
+        <w:bidi w:val="0"/>
+        <w:spacing w:after="0" w:line="360" w:lineRule="auto"/>
+        <w:jc w:val="both"/>
+        <w:rPr>
+          <w:rFonts w:ascii="Verdana" w:eastAsia="Verdana" w:hAnsi="Verdana" w:cs="Verdana"/>
+          <w:sz w:val="24"/>
+        </w:rPr>
+      </w:pPr>
       <w:r>
         <w:rPr>
           <w:rFonts w:ascii="Verdana" w:eastAsia="Verdana" w:hAnsi="Verdana" w:cs="Verdana"/>
           <w:sz w:val="24"/>
         </w:rPr>
         <w:lastRenderedPageBreak/>
-        <w:t xml:space="preserve">made him feel less helpless then he really was. He concentrated at his breathing and finally stop gasping and started to breathe normally again. </w:t>
-      </w:r>
-    </w:p>
-    <w:p>
-      <w:pPr>
-        <w:bidi w:val="0"/>
-        <w:spacing w:after="0" w:line="360" w:lineRule="auto"/>
-        <w:jc w:val="both"/>
-        <w:rPr>
-          <w:rFonts w:ascii="Verdana" w:eastAsia="Verdana" w:hAnsi="Verdana" w:cs="Verdana"/>
-          <w:sz w:val="24"/>
-        </w:rPr>
-      </w:pPr>
-      <w:r>
-        <w:rPr>
-          <w:rFonts w:ascii="Verdana" w:eastAsia="Verdana" w:hAnsi="Verdana" w:cs="Verdana"/>
-          <w:sz w:val="24"/>
-        </w:rPr>
-        <w:t>"Sure Q. Thanks." He said slowly.</w:t>
-      </w:r>
-    </w:p>
-    <w:p>
-      <w:pPr>
-        <w:bidi w:val="0"/>
-        <w:spacing w:after="0" w:line="360" w:lineRule="auto"/>
-        <w:jc w:val="both"/>
-        <w:rPr>
-          <w:rFonts w:ascii="Verdana" w:eastAsia="Verdana" w:hAnsi="Verdana" w:cs="Verdana"/>
-          <w:sz w:val="24"/>
-        </w:rPr>
-      </w:pPr>
-      <w:r>
-        <w:rPr>
-          <w:rFonts w:ascii="Verdana" w:eastAsia="Verdana" w:hAnsi="Verdana" w:cs="Verdana"/>
-          <w:sz w:val="24"/>
-        </w:rPr>
-        <w:t>"We will be starting as soon as you feel ready. The medical androids, you can call them Z and Z</w:t>
-      </w:r>
-      <w:r>
-        <w:rPr>
-          <w:rFonts w:ascii="Calibri" w:eastAsia="Calibri" w:hAnsi="Calibri" w:cs="Calibri"/>
-          <w:sz w:val="24"/>
-        </w:rPr>
-        <w:t xml:space="preserve">2 </w:t>
-      </w:r>
-      <w:r>
-        <w:rPr>
-          <w:rFonts w:ascii="Verdana" w:eastAsia="Verdana" w:hAnsi="Verdana" w:cs="Verdana"/>
-          <w:sz w:val="24"/>
-        </w:rPr>
-        <w:t>if you wish, will start working on your muscles. The sessions will be one hour long at a time, with a resting period of half an hour or less. Every three sessions we will do a vision session that will also last one hour.  All in all you will have at least eight hours of sessions every day. In between you will have time to eat and talk with me if you wish."</w:t>
-      </w:r>
-    </w:p>
-    <w:p>
-      <w:pPr>
-        <w:bidi w:val="0"/>
-        <w:spacing w:after="0" w:line="360" w:lineRule="auto"/>
-        <w:jc w:val="both"/>
-        <w:rPr>
-          <w:rFonts w:ascii="Verdana" w:eastAsia="Verdana" w:hAnsi="Verdana" w:cs="Verdana"/>
-          <w:sz w:val="24"/>
-        </w:rPr>
-      </w:pPr>
-      <w:r>
-        <w:rPr>
-          <w:rFonts w:ascii="Verdana" w:eastAsia="Verdana" w:hAnsi="Verdana" w:cs="Verdana"/>
-          <w:sz w:val="24"/>
-        </w:rPr>
-        <w:t xml:space="preserve">"How long do you expect this to last?" </w:t>
-      </w:r>
-    </w:p>
-    <w:p>
-      <w:pPr>
-        <w:bidi w:val="0"/>
-        <w:spacing w:after="0" w:line="360" w:lineRule="auto"/>
-        <w:jc w:val="both"/>
-        <w:rPr>
-          <w:rFonts w:ascii="Verdana" w:eastAsia="Verdana" w:hAnsi="Verdana" w:cs="Verdana"/>
-          <w:sz w:val="24"/>
-        </w:rPr>
-      </w:pPr>
-      <w:r>
-        <w:rPr>
-          <w:rFonts w:ascii="Verdana" w:eastAsia="Verdana" w:hAnsi="Verdana" w:cs="Verdana"/>
-          <w:sz w:val="24"/>
-        </w:rPr>
-        <w:t>"We will reconsider your state at the end of the week and decide whether to carry on with the same routine or change it. It will take at least a few weeks for you to recover, and don't expect any meaningful change during this first week."</w:t>
-      </w:r>
-    </w:p>
-    <w:p>
-      <w:pPr>
-        <w:bidi w:val="0"/>
-        <w:spacing w:after="0" w:line="360" w:lineRule="auto"/>
-        <w:jc w:val="both"/>
-        <w:rPr>
-          <w:rFonts w:ascii="Verdana" w:eastAsia="Verdana" w:hAnsi="Verdana" w:cs="Verdana"/>
-          <w:sz w:val="24"/>
-        </w:rPr>
-      </w:pPr>
-      <w:r>
-        <w:rPr>
-          <w:rFonts w:ascii="Verdana" w:eastAsia="Verdana" w:hAnsi="Verdana" w:cs="Verdana"/>
-          <w:sz w:val="24"/>
-        </w:rPr>
-        <w:t>"I see." Said Pelger miserably. He paused for a minute and then added. "I want you to add one programming session each day. I will use this time to work on your AI, a thing that I should have done ages ago."</w:t>
-      </w:r>
-    </w:p>
-    <w:p>
-      <w:pPr>
-        <w:bidi w:val="0"/>
-        <w:spacing w:after="0" w:line="360" w:lineRule="auto"/>
-        <w:jc w:val="both"/>
-        <w:rPr>
-          <w:rFonts w:ascii="Verdana" w:eastAsia="Verdana" w:hAnsi="Verdana" w:cs="Verdana"/>
-          <w:sz w:val="24"/>
-        </w:rPr>
-      </w:pPr>
-      <w:r>
-        <w:rPr>
-          <w:rFonts w:ascii="Verdana" w:eastAsia="Verdana" w:hAnsi="Verdana" w:cs="Verdana"/>
-          <w:sz w:val="24"/>
-        </w:rPr>
-        <w:t>"Done." Said Q without a pause.</w:t>
-      </w:r>
-    </w:p>
-    <w:p>
-      <w:pPr>
-        <w:bidi w:val="0"/>
-        <w:spacing w:after="0" w:line="360" w:lineRule="auto"/>
-        <w:jc w:val="both"/>
-        <w:rPr>
-          <w:rFonts w:ascii="Verdana" w:eastAsia="Verdana" w:hAnsi="Verdana" w:cs="Verdana"/>
-          <w:sz w:val="24"/>
-        </w:rPr>
-      </w:pPr>
-      <w:r>
-        <w:rPr>
-          <w:rFonts w:ascii="Verdana" w:eastAsia="Verdana" w:hAnsi="Verdana" w:cs="Verdana"/>
-          <w:sz w:val="24"/>
-        </w:rPr>
-        <w:t>"And one more thing, when will I see my mother?"</w:t>
-      </w:r>
-    </w:p>
-    <w:p>
-      <w:pPr>
-        <w:bidi w:val="0"/>
-        <w:spacing w:after="0" w:line="360" w:lineRule="auto"/>
-        <w:jc w:val="both"/>
-        <w:rPr>
-          <w:rFonts w:ascii="Verdana" w:eastAsia="Verdana" w:hAnsi="Verdana" w:cs="Verdana"/>
-          <w:sz w:val="24"/>
-        </w:rPr>
-      </w:pPr>
-      <w:r>
-        <w:rPr>
-          <w:rFonts w:ascii="Verdana" w:eastAsia="Verdana" w:hAnsi="Verdana" w:cs="Verdana"/>
-          <w:sz w:val="24"/>
-        </w:rPr>
-        <w:t>"That depends on your progress."</w:t>
-      </w:r>
-    </w:p>
-    <w:p>
-      <w:pPr>
-        <w:bidi w:val="0"/>
-        <w:spacing w:after="0" w:line="360" w:lineRule="auto"/>
-        <w:jc w:val="both"/>
-        <w:rPr>
-          <w:rFonts w:ascii="Verdana" w:eastAsia="Verdana" w:hAnsi="Verdana" w:cs="Verdana"/>
-          <w:sz w:val="24"/>
-        </w:rPr>
-      </w:pPr>
-      <w:r>
-        <w:rPr>
-          <w:rFonts w:ascii="Verdana" w:eastAsia="Verdana" w:hAnsi="Verdana" w:cs="Verdana"/>
-          <w:sz w:val="24"/>
-        </w:rPr>
         <w:t>Pelger paused again. "That's settles it then. No need to waste more time in this awful state, let's start with the treatments."</w:t>
       </w:r>
     </w:p>
@@ -3575,15 +4342,7 @@
           <w:rFonts w:ascii="Verdana" w:eastAsia="Verdana" w:hAnsi="Verdana" w:cs="Verdana"/>
           <w:sz w:val="24"/>
         </w:rPr>
-        <w:t xml:space="preserve">Aren was seated comfortably in the small study. Her khaki armchair was pointed toward the large window overlooking the forest. It was just dawning outside, and so the dark forest did not interfere with the picture her vision implants were projecting onto her cornea. She </w:t>
-      </w:r>
-      <w:r>
-        <w:rPr>
-          <w:rFonts w:ascii="Verdana" w:eastAsia="Verdana" w:hAnsi="Verdana" w:cs="Verdana"/>
-          <w:sz w:val="24"/>
-        </w:rPr>
-        <w:lastRenderedPageBreak/>
-        <w:t>was observing Z</w:t>
+        <w:t>Aren was seated comfortably in the small study. Her khaki armchair was pointed toward the large window overlooking the forest. It was just dawning outside, and so the dark forest did not interfere with the picture her vision implants were projecting onto her cornea. She was observing Z</w:t>
       </w:r>
       <w:r>
         <w:rPr>
@@ -3723,6 +4482,7 @@
           <w:rFonts w:ascii="Verdana" w:eastAsia="Verdana" w:hAnsi="Verdana" w:cs="Verdana"/>
           <w:sz w:val="24"/>
         </w:rPr>
+        <w:lastRenderedPageBreak/>
         <w:t xml:space="preserve">"How are the other kids doing?" She asked with a tired but curious voice and pointed Kreil to a second armchair that stood not far from her. </w:t>
       </w:r>
     </w:p>
@@ -3786,7 +4546,6 @@
           <w:rFonts w:ascii="Verdana" w:eastAsia="Verdana" w:hAnsi="Verdana" w:cs="Verdana"/>
           <w:sz w:val="24"/>
         </w:rPr>
-        <w:lastRenderedPageBreak/>
         <w:t>"But the most important one." Added Kreil. "I think it is one of your best ideas, although only time will tell if it achieves what it is meant for."</w:t>
       </w:r>
     </w:p>
@@ -3850,7 +4609,15 @@
           <w:rFonts w:ascii="Verdana" w:eastAsia="Verdana" w:hAnsi="Verdana" w:cs="Verdana"/>
           <w:sz w:val="24"/>
         </w:rPr>
-        <w:t>"I know Kreil" Aren smiled at him. "It seems that he is indeed growing to be the person we wished him to be. But he is still a child and treats most of our challenges as games. He is intelligent, wise and ambitious, but that won't hold for long. Soon he will ask himself why is he doing all this? He will wonder if it wouldn't have been better for him to be an ordinary kid with not special purpose. Keeping him focused on his purpose will be the greatest challenge, both for him and us."</w:t>
+        <w:t xml:space="preserve">"I know Kreil" Aren smiled at him. "It seems that he is indeed growing to be the person we wished him to be. But he is still a child and treats most of our challenges as games. He is intelligent, wise and ambitious, but that won't hold for long. Soon he will ask himself why is he doing all this? He will wonder if it wouldn't have been </w:t>
+      </w:r>
+      <w:r>
+        <w:rPr>
+          <w:rFonts w:ascii="Verdana" w:eastAsia="Verdana" w:hAnsi="Verdana" w:cs="Verdana"/>
+          <w:sz w:val="24"/>
+        </w:rPr>
+        <w:lastRenderedPageBreak/>
+        <w:t>better for him to be an ordinary kid with not special purpose. Keeping him focused on his purpose will be the greatest challenge, both for him and us."</w:t>
       </w:r>
     </w:p>
     <w:p>
@@ -3913,7 +4680,6 @@
           <w:rFonts w:ascii="Verdana" w:eastAsia="Verdana" w:hAnsi="Verdana" w:cs="Verdana"/>
           <w:sz w:val="24"/>
         </w:rPr>
-        <w:lastRenderedPageBreak/>
         <w:t xml:space="preserve">"It's no joke. I am truly afraid of this moment. He is extremely intelligent, and this question would occur to him sooner than we think. If he will have his childish </w:t>
       </w:r>
       <w:r>
@@ -4033,7 +4799,15 @@
           <w:rFonts w:ascii="Verdana" w:eastAsia="Verdana" w:hAnsi="Verdana" w:cs="Verdana"/>
           <w:sz w:val="24"/>
         </w:rPr>
-        <w:t xml:space="preserve"> next to road gave way under the weight of a large owl that landed on it, and crashed into vehicle, throwing it off course and into the wooded ravine. Pure bad luck. The vehicle AI could not regain control as her left wheel was gone, and decided to throw open the correct door to lead Pelger out as Pelger was thrown in the vehicle from the vehicle uncontrollable spin. </w:t>
+        <w:t xml:space="preserve"> next to road gave way under the weight of a large owl that landed on it, and crashed into vehicle, throwing it off course and into the wooded ravine. Pure bad luck. The vehicle AI could not regain control as her left wheel was gone, and decided to throw </w:t>
+      </w:r>
+      <w:r>
+        <w:rPr>
+          <w:rFonts w:ascii="Verdana" w:eastAsia="Verdana" w:hAnsi="Verdana" w:cs="Verdana"/>
+          <w:sz w:val="24"/>
+        </w:rPr>
+        <w:lastRenderedPageBreak/>
+        <w:t xml:space="preserve">open the correct door to lead Pelger out as Pelger was thrown in the vehicle from the vehicle uncontrollable spin. </w:t>
       </w:r>
     </w:p>
     <w:p>
@@ -4061,15 +4835,7 @@
           <w:rFonts w:ascii="Verdana" w:eastAsia="Verdana" w:hAnsi="Verdana" w:cs="Verdana"/>
           <w:sz w:val="24"/>
         </w:rPr>
-        <w:t xml:space="preserve">His head was </w:t>
-      </w:r>
-      <w:r>
-        <w:rPr>
-          <w:rFonts w:ascii="Verdana" w:eastAsia="Verdana" w:hAnsi="Verdana" w:cs="Verdana"/>
-          <w:sz w:val="24"/>
-        </w:rPr>
-        <w:lastRenderedPageBreak/>
-        <w:t>throbbing more and more as time progressed, as if small needles were constantly punctuating his head, each inducing a shallow level of pain, and h</w:t>
+        <w:t>His head was throbbing more and more as time progressed, as if small needles were constantly punctuating his head, each inducing a shallow level of pain, and h</w:t>
       </w:r>
       <w:r>
         <w:rPr>
@@ -4209,7 +4975,15 @@
           <w:rFonts w:ascii="Verdana" w:eastAsia="Verdana" w:hAnsi="Verdana" w:cs="Verdana"/>
           <w:sz w:val="24"/>
         </w:rPr>
-        <w:t>Pelger absorbed all the information. The look on his mother’s face was strange to him. She seemed worried and troubled even though her speech had shown she had taken all considerations into account and reached a well thought decision that was probably for his best. On a second thought the last few months, as the mars mission approached took a heavy unexplainable tool on her.</w:t>
+        <w:t xml:space="preserve">Pelger absorbed all the information. The look on his mother’s face was strange to him. She seemed worried and troubled even though her speech had shown she had taken all considerations into account </w:t>
+      </w:r>
+      <w:r>
+        <w:rPr>
+          <w:rFonts w:ascii="Verdana" w:eastAsia="Verdana" w:hAnsi="Verdana" w:cs="Verdana"/>
+          <w:sz w:val="24"/>
+        </w:rPr>
+        <w:lastRenderedPageBreak/>
+        <w:t>and reached a well thought decision that was probably for his best. On a second thought the last few months, as the mars mission approached took a heavy unexplainable tool on her.</w:t>
       </w:r>
     </w:p>
     <w:p>
@@ -13436,8 +14210,6 @@
         </w:rPr>
         <w:t>Pelger sharply turned his attention from whatever he was doing to her.</w:t>
       </w:r>
-      <w:bookmarkStart w:id="0" w:name="_GoBack"/>
-      <w:bookmarkEnd w:id="0"/>
     </w:p>
     <w:p>
       <w:pPr>
@@ -13453,6 +14225,14 @@
           <w:szCs w:val="24"/>
         </w:rPr>
       </w:pPr>
+      <w:r>
+        <w:rPr>
+          <w:rFonts w:ascii="Verdana" w:hAnsi="Verdana" w:cs="Verdana"/>
+          <w:sz w:val="24"/>
+          <w:szCs w:val="24"/>
+        </w:rPr>
+        <w:tab/>
+      </w:r>
     </w:p>
     <w:p>
       <w:pPr>

</xml_diff>

<commit_message>
Started latency decision exercise part
</commit_message>
<xml_diff>
--- a/Out of Earth.docx
+++ b/Out of Earth.docx
@@ -5237,14 +5237,218 @@
           <w:rFonts w:ascii="Verdana" w:eastAsia="Verdana" w:hAnsi="Verdana" w:cs="Verdana"/>
           <w:sz w:val="24"/>
         </w:rPr>
-        <w:t xml:space="preserve">At twenty Pelger .. </w:t>
-      </w:r>
-      <w:r>
-        <w:rPr>
-          <w:rFonts w:ascii="Verdana" w:eastAsia="Verdana" w:hAnsi="Verdana" w:cs="Verdana"/>
-          <w:sz w:val="24"/>
-        </w:rPr>
-        <w:t>(Chapter on latency based decisions making)</w:t>
+        <w:t xml:space="preserve">At twenty </w:t>
+      </w:r>
+      <w:r>
+        <w:rPr>
+          <w:rFonts w:ascii="Verdana" w:eastAsia="Verdana" w:hAnsi="Verdana" w:cs="Verdana"/>
+          <w:sz w:val="24"/>
+        </w:rPr>
+        <w:t xml:space="preserve">Pelger already left all the war games behind. The training program continued but the group of </w:t>
+      </w:r>
+      <w:r>
+        <w:rPr>
+          <w:rFonts w:ascii="Verdana" w:eastAsia="Verdana" w:hAnsi="Verdana" w:cs="Verdana"/>
+          <w:sz w:val="24"/>
+        </w:rPr>
+        <w:t xml:space="preserve">thirty five </w:t>
+      </w:r>
+      <w:r>
+        <w:rPr>
+          <w:rFonts w:ascii="Verdana" w:eastAsia="Verdana" w:hAnsi="Verdana" w:cs="Verdana"/>
+          <w:sz w:val="24"/>
+        </w:rPr>
+        <w:t xml:space="preserve">young adults, now already called “colonists”, </w:t>
+      </w:r>
+      <w:r>
+        <w:rPr>
+          <w:rFonts w:ascii="Verdana" w:eastAsia="Verdana" w:hAnsi="Verdana" w:cs="Verdana"/>
+          <w:sz w:val="24"/>
+        </w:rPr>
+        <w:t xml:space="preserve">was </w:t>
+      </w:r>
+      <w:r>
+        <w:rPr>
+          <w:rFonts w:ascii="Verdana" w:eastAsia="Verdana" w:hAnsi="Verdana" w:cs="Verdana"/>
+          <w:sz w:val="24"/>
+        </w:rPr>
+        <w:t>facing challenges together</w:t>
+      </w:r>
+      <w:r>
+        <w:rPr>
+          <w:rFonts w:ascii="Verdana" w:eastAsia="Verdana" w:hAnsi="Verdana" w:cs="Verdana"/>
+          <w:sz w:val="24"/>
+        </w:rPr>
+        <w:t xml:space="preserve"> instead of challenging each other. Each</w:t>
+      </w:r>
+      <w:r>
+        <w:rPr>
+          <w:rFonts w:ascii="Verdana" w:eastAsia="Verdana" w:hAnsi="Verdana" w:cs="Verdana"/>
+          <w:sz w:val="24"/>
+        </w:rPr>
+        <w:t xml:space="preserve"> one of </w:t>
+      </w:r>
+      <w:r>
+        <w:rPr>
+          <w:rFonts w:ascii="Verdana" w:eastAsia="Verdana" w:hAnsi="Verdana" w:cs="Verdana"/>
+          <w:sz w:val="24"/>
+        </w:rPr>
+        <w:t>t</w:t>
+      </w:r>
+      <w:r>
+        <w:rPr>
+          <w:rFonts w:ascii="Verdana" w:eastAsia="Verdana" w:hAnsi="Verdana" w:cs="Verdana"/>
+          <w:sz w:val="24"/>
+        </w:rPr>
+        <w:t>he colonists</w:t>
+      </w:r>
+      <w:r>
+        <w:rPr>
+          <w:rFonts w:ascii="Verdana" w:eastAsia="Verdana" w:hAnsi="Verdana" w:cs="Verdana"/>
+          <w:sz w:val="24"/>
+        </w:rPr>
+        <w:t xml:space="preserve"> had a designated role. Those were first set when they </w:t>
+      </w:r>
+      <w:r>
+        <w:rPr>
+          <w:rFonts w:ascii="Verdana" w:eastAsia="Verdana" w:hAnsi="Verdana" w:cs="Verdana"/>
+          <w:sz w:val="24"/>
+        </w:rPr>
+        <w:t>reached</w:t>
+      </w:r>
+      <w:r>
+        <w:rPr>
+          <w:rFonts w:ascii="Verdana" w:eastAsia="Verdana" w:hAnsi="Verdana" w:cs="Verdana"/>
+          <w:sz w:val="24"/>
+        </w:rPr>
+        <w:t xml:space="preserve"> the age of ten, and reviewed and shifted </w:t>
+      </w:r>
+      <w:r>
+        <w:rPr>
+          <w:rFonts w:ascii="Verdana" w:eastAsia="Verdana" w:hAnsi="Verdana" w:cs="Verdana"/>
+          <w:sz w:val="24"/>
+        </w:rPr>
+        <w:t xml:space="preserve">again </w:t>
+      </w:r>
+      <w:r>
+        <w:rPr>
+          <w:rFonts w:ascii="Verdana" w:eastAsia="Verdana" w:hAnsi="Verdana" w:cs="Verdana"/>
+          <w:sz w:val="24"/>
+        </w:rPr>
+        <w:t xml:space="preserve">at the age of fifteen. Now those roles were no longer questioned. </w:t>
+      </w:r>
+      <w:r>
+        <w:rPr>
+          <w:rFonts w:ascii="Verdana" w:eastAsia="Verdana" w:hAnsi="Verdana" w:cs="Verdana"/>
+          <w:sz w:val="24"/>
+        </w:rPr>
+        <w:t xml:space="preserve">Colonists </w:t>
+      </w:r>
+      <w:r>
+        <w:rPr>
+          <w:rFonts w:ascii="Verdana" w:eastAsia="Verdana" w:hAnsi="Verdana" w:cs="Verdana"/>
+          <w:sz w:val="24"/>
+        </w:rPr>
+        <w:t xml:space="preserve">could only fail and leave the program, not change their roles. Pelger was designated as a decision maker, the chief decision </w:t>
+      </w:r>
+      <w:r>
+        <w:rPr>
+          <w:rFonts w:ascii="Verdana" w:eastAsia="Verdana" w:hAnsi="Verdana" w:cs="Verdana"/>
+          <w:sz w:val="24"/>
+        </w:rPr>
+        <w:t>of the colonists</w:t>
+      </w:r>
+      <w:r>
+        <w:rPr>
+          <w:rFonts w:ascii="Verdana" w:eastAsia="Verdana" w:hAnsi="Verdana" w:cs="Verdana"/>
+          <w:sz w:val="24"/>
+        </w:rPr>
+        <w:t>, and was to take the final decision in issues that involved the whole group</w:t>
+      </w:r>
+      <w:r>
+        <w:rPr>
+          <w:rFonts w:ascii="Verdana" w:eastAsia="Verdana" w:hAnsi="Verdana" w:cs="Verdana"/>
+          <w:sz w:val="24"/>
+        </w:rPr>
+        <w:t>. He was designated this role since he was born, and not Aren or any other senior member of the space population program saw a</w:t>
+      </w:r>
+      <w:r>
+        <w:rPr>
+          <w:rFonts w:ascii="Verdana" w:eastAsia="Verdana" w:hAnsi="Verdana" w:cs="Verdana"/>
+          <w:sz w:val="24"/>
+        </w:rPr>
+        <w:t>ny</w:t>
+      </w:r>
+      <w:r>
+        <w:rPr>
+          <w:rFonts w:ascii="Verdana" w:eastAsia="Verdana" w:hAnsi="Verdana" w:cs="Verdana"/>
+          <w:sz w:val="24"/>
+        </w:rPr>
+        <w:t xml:space="preserve"> reason to change that. Being the chief decision maker did not make him senior </w:t>
+      </w:r>
+      <w:r>
+        <w:rPr>
+          <w:rFonts w:ascii="Verdana" w:eastAsia="Verdana" w:hAnsi="Verdana" w:cs="Verdana"/>
+          <w:sz w:val="24"/>
+        </w:rPr>
+        <w:t>among the colonists</w:t>
+      </w:r>
+      <w:r>
+        <w:rPr>
+          <w:rFonts w:ascii="Verdana" w:eastAsia="Verdana" w:hAnsi="Verdana" w:cs="Verdana"/>
+          <w:sz w:val="24"/>
+        </w:rPr>
+        <w:t xml:space="preserve">. </w:t>
+      </w:r>
+      <w:r>
+        <w:rPr>
+          <w:rFonts w:ascii="Verdana" w:eastAsia="Verdana" w:hAnsi="Verdana" w:cs="Verdana"/>
+          <w:sz w:val="24"/>
+        </w:rPr>
+        <w:t>The chief psychologist of the program, who was responsible for this structure, believed that if positions were still not decided, and hierarchy exist, then personal interests would rule some of the colonists’ decisions. This was inevitable as all of them were ambitious and dedicated and wanted to contribute and effect the success of the program as much as they can. Instead, the fact that each knew from childhood his place and role, allowed them to focus on achieving this role the best they could.</w:t>
+      </w:r>
+      <w:r>
+        <w:rPr>
+          <w:rFonts w:ascii="Verdana" w:eastAsia="Verdana" w:hAnsi="Verdana" w:cs="Verdana"/>
+          <w:sz w:val="24"/>
+        </w:rPr>
+        <w:t xml:space="preserve"> Being one screw in a complicated machine, yet being the best screw there is, e</w:t>
+      </w:r>
+      <w:r>
+        <w:rPr>
+          <w:rFonts w:ascii="Verdana" w:eastAsia="Verdana" w:hAnsi="Verdana" w:cs="Verdana"/>
+          <w:sz w:val="24"/>
+        </w:rPr>
+        <w:t xml:space="preserve">ach took care to clearly understand in depth the local area of effect around her designated role, and would care less about fields that she could not effect. Since Pelger had to take </w:t>
+      </w:r>
+      <w:r>
+        <w:rPr>
+          <w:rFonts w:ascii="Verdana" w:eastAsia="Verdana" w:hAnsi="Verdana" w:cs="Verdana"/>
+          <w:sz w:val="24"/>
+        </w:rPr>
+        <w:t xml:space="preserve">the </w:t>
+      </w:r>
+      <w:r>
+        <w:rPr>
+          <w:rFonts w:ascii="Verdana" w:eastAsia="Verdana" w:hAnsi="Verdana" w:cs="Verdana"/>
+          <w:sz w:val="24"/>
+        </w:rPr>
+        <w:t xml:space="preserve">decisions </w:t>
+      </w:r>
+      <w:r>
+        <w:rPr>
+          <w:rFonts w:ascii="Verdana" w:eastAsia="Verdana" w:hAnsi="Verdana" w:cs="Verdana"/>
+          <w:sz w:val="24"/>
+        </w:rPr>
+        <w:t xml:space="preserve">that effected the entire group he had to know the “large picture”, the global effects of his decision. Yet, like the rest of the group, and thanks to the flat hierarchy, he also treated his role as one screw in the system. He would learn the global possible effects, </w:t>
+      </w:r>
+      <w:r>
+        <w:rPr>
+          <w:rFonts w:ascii="Verdana" w:eastAsia="Verdana" w:hAnsi="Verdana" w:cs="Verdana"/>
+          <w:sz w:val="24"/>
+        </w:rPr>
+        <w:lastRenderedPageBreak/>
+        <w:t>yet rely entirely on the in depth analysis of the other colonists, each specializing in her own field.</w:t>
       </w:r>
     </w:p>
     <w:p>
@@ -5260,6 +5464,261 @@
           <w:sz w:val="24"/>
         </w:rPr>
       </w:pPr>
+      <w:r>
+        <w:rPr>
+          <w:rFonts w:ascii="Verdana" w:eastAsia="Verdana" w:hAnsi="Verdana" w:cs="Verdana"/>
+          <w:sz w:val="24"/>
+        </w:rPr>
+        <w:t xml:space="preserve">Pelger </w:t>
+      </w:r>
+      <w:r>
+        <w:rPr>
+          <w:rFonts w:ascii="Verdana" w:eastAsia="Verdana" w:hAnsi="Verdana" w:cs="Verdana"/>
+          <w:sz w:val="24"/>
+        </w:rPr>
+        <w:t xml:space="preserve">celebrated his twentieth birthday the day </w:t>
+      </w:r>
+      <w:r>
+        <w:rPr>
+          <w:rFonts w:ascii="Verdana" w:eastAsia="Verdana" w:hAnsi="Verdana" w:cs="Verdana"/>
+          <w:sz w:val="24"/>
+        </w:rPr>
+        <w:t xml:space="preserve">before </w:t>
+      </w:r>
+      <w:r>
+        <w:rPr>
+          <w:rFonts w:ascii="Verdana" w:eastAsia="Verdana" w:hAnsi="Verdana" w:cs="Verdana"/>
+          <w:sz w:val="24"/>
+        </w:rPr>
+        <w:t xml:space="preserve">the latest exercise, dubbed “operation sandstorm”, began. “Celebrated” was an over statement as the program kept reminding the colonists that one year time was no more than the current, arbitrary time required for the earth to orbit the sun, and should hold no special meaning, especially as they are to spend most of their lives on a space ship that orbits no star, or a planet whose orbit time can differ drastically from Earth’s one year time. Still, Pelger was deeply moved by the seasons the earth experienced while slowly orbiting the sun and </w:t>
+      </w:r>
+      <w:r>
+        <w:rPr>
+          <w:rFonts w:ascii="Verdana" w:eastAsia="Verdana" w:hAnsi="Verdana" w:cs="Verdana"/>
+          <w:sz w:val="24"/>
+        </w:rPr>
+        <w:t>used to</w:t>
+      </w:r>
+      <w:r>
+        <w:rPr>
+          <w:rFonts w:ascii="Verdana" w:eastAsia="Verdana" w:hAnsi="Verdana" w:cs="Verdana"/>
+          <w:sz w:val="24"/>
+        </w:rPr>
+        <w:t xml:space="preserve"> keep track of two different numbers that consisted his full age:</w:t>
+      </w:r>
+      <w:r>
+        <w:rPr>
+          <w:rFonts w:ascii="Verdana" w:eastAsia="Verdana" w:hAnsi="Verdana" w:cs="Verdana"/>
+          <w:sz w:val="24"/>
+        </w:rPr>
+        <w:t xml:space="preserve"> he had orbited the sun twenty times since he was born</w:t>
+      </w:r>
+      <w:r>
+        <w:rPr>
+          <w:rFonts w:ascii="Verdana" w:eastAsia="Verdana" w:hAnsi="Verdana" w:cs="Verdana"/>
+          <w:sz w:val="24"/>
+        </w:rPr>
+        <w:t xml:space="preserve">, </w:t>
+      </w:r>
+      <w:r>
+        <w:rPr>
+          <w:rFonts w:ascii="Verdana" w:eastAsia="Verdana" w:hAnsi="Verdana" w:cs="Verdana"/>
+          <w:sz w:val="24"/>
+        </w:rPr>
+        <w:t>yet</w:t>
+      </w:r>
+      <w:r>
+        <w:rPr>
+          <w:rFonts w:ascii="Verdana" w:eastAsia="Verdana" w:hAnsi="Verdana" w:cs="Verdana"/>
+          <w:sz w:val="24"/>
+        </w:rPr>
+        <w:t xml:space="preserve"> he had experienced</w:t>
+      </w:r>
+      <w:r>
+        <w:rPr>
+          <w:rFonts w:ascii="Verdana" w:eastAsia="Verdana" w:hAnsi="Verdana" w:cs="Verdana"/>
+          <w:sz w:val="24"/>
+        </w:rPr>
+        <w:t xml:space="preserve"> only</w:t>
+      </w:r>
+      <w:r>
+        <w:rPr>
+          <w:rFonts w:ascii="Verdana" w:eastAsia="Verdana" w:hAnsi="Verdana" w:cs="Verdana"/>
+          <w:sz w:val="24"/>
+        </w:rPr>
+        <w:t xml:space="preserve"> </w:t>
+      </w:r>
+      <w:r>
+        <w:rPr>
+          <w:rFonts w:ascii="Verdana" w:eastAsia="Verdana" w:hAnsi="Verdana" w:cs="Verdana"/>
+          <w:sz w:val="24"/>
+        </w:rPr>
+        <w:t>eight winters on earth. He spent th</w:t>
+      </w:r>
+      <w:r>
+        <w:rPr>
+          <w:rFonts w:ascii="Verdana" w:eastAsia="Verdana" w:hAnsi="Verdana" w:cs="Verdana"/>
+          <w:sz w:val="24"/>
+        </w:rPr>
+        <w:t>at</w:t>
+      </w:r>
+      <w:r>
+        <w:rPr>
+          <w:rFonts w:ascii="Verdana" w:eastAsia="Verdana" w:hAnsi="Verdana" w:cs="Verdana"/>
+          <w:sz w:val="24"/>
+        </w:rPr>
+        <w:t xml:space="preserve"> day of with Lara and Q diving in the Maldives area. The islands were completely flooded and the reefs destroyed by global warming over seventy years ago</w:t>
+      </w:r>
+      <w:r>
+        <w:rPr>
+          <w:rFonts w:ascii="Verdana" w:eastAsia="Verdana" w:hAnsi="Verdana" w:cs="Verdana"/>
+          <w:sz w:val="24"/>
+        </w:rPr>
+        <w:t xml:space="preserve">. </w:t>
+      </w:r>
+      <w:r>
+        <w:rPr>
+          <w:rFonts w:ascii="Verdana" w:eastAsia="Verdana" w:hAnsi="Verdana" w:cs="Verdana"/>
+          <w:sz w:val="24"/>
+        </w:rPr>
+        <w:t>Yet, o</w:t>
+      </w:r>
+      <w:r>
+        <w:rPr>
+          <w:rFonts w:ascii="Verdana" w:eastAsia="Verdana" w:hAnsi="Verdana" w:cs="Verdana"/>
+          <w:sz w:val="24"/>
+        </w:rPr>
+        <w:t xml:space="preserve">ver the </w:t>
+      </w:r>
+      <w:r>
+        <w:rPr>
+          <w:rFonts w:ascii="Verdana" w:eastAsia="Verdana" w:hAnsi="Verdana" w:cs="Verdana"/>
+          <w:sz w:val="24"/>
+        </w:rPr>
+        <w:t xml:space="preserve">last </w:t>
+      </w:r>
+      <w:r>
+        <w:rPr>
+          <w:rFonts w:ascii="Verdana" w:eastAsia="Verdana" w:hAnsi="Verdana" w:cs="Verdana"/>
+          <w:sz w:val="24"/>
+        </w:rPr>
+        <w:t>fifty</w:t>
+      </w:r>
+      <w:r>
+        <w:rPr>
+          <w:rFonts w:ascii="Verdana" w:eastAsia="Verdana" w:hAnsi="Verdana" w:cs="Verdana"/>
+          <w:sz w:val="24"/>
+        </w:rPr>
+        <w:t xml:space="preserve"> years technological advancements finally achieved the effect of</w:t>
+      </w:r>
+      <w:r>
+        <w:rPr>
+          <w:rFonts w:ascii="Verdana" w:eastAsia="Verdana" w:hAnsi="Verdana" w:cs="Verdana"/>
+          <w:sz w:val="24"/>
+        </w:rPr>
+        <w:t xml:space="preserve"> somewhat lowering the sea level and </w:t>
+      </w:r>
+      <w:r>
+        <w:rPr>
+          <w:rFonts w:ascii="Verdana" w:eastAsia="Verdana" w:hAnsi="Verdana" w:cs="Verdana"/>
+          <w:sz w:val="24"/>
+        </w:rPr>
+        <w:t>cooling back the oceans at that area</w:t>
+      </w:r>
+      <w:r>
+        <w:rPr>
+          <w:rFonts w:ascii="Verdana" w:eastAsia="Verdana" w:hAnsi="Verdana" w:cs="Verdana"/>
+          <w:sz w:val="24"/>
+        </w:rPr>
+        <w:t xml:space="preserve">, </w:t>
+      </w:r>
+      <w:r>
+        <w:rPr>
+          <w:rFonts w:ascii="Verdana" w:eastAsia="Verdana" w:hAnsi="Verdana" w:cs="Verdana"/>
+          <w:sz w:val="24"/>
+        </w:rPr>
+        <w:t xml:space="preserve">and lately </w:t>
+      </w:r>
+      <w:r>
+        <w:rPr>
+          <w:rFonts w:ascii="Verdana" w:eastAsia="Verdana" w:hAnsi="Verdana" w:cs="Verdana"/>
+          <w:sz w:val="24"/>
+        </w:rPr>
+        <w:t xml:space="preserve">reefs were fast recovering. </w:t>
+      </w:r>
+      <w:r>
+        <w:rPr>
+          <w:rFonts w:ascii="Verdana" w:eastAsia="Verdana" w:hAnsi="Verdana" w:cs="Verdana"/>
+          <w:sz w:val="24"/>
+        </w:rPr>
+        <w:t xml:space="preserve">Entrepreneurs were quick to build new resorts, some floating above the sunken atolls, some were </w:t>
+      </w:r>
+      <w:r>
+        <w:rPr>
+          <w:rFonts w:ascii="Verdana" w:eastAsia="Verdana" w:hAnsi="Verdana" w:cs="Verdana"/>
+          <w:sz w:val="24"/>
+        </w:rPr>
+        <w:t>complete underwater</w:t>
+      </w:r>
+      <w:r>
+        <w:rPr>
+          <w:rFonts w:ascii="Verdana" w:eastAsia="Verdana" w:hAnsi="Verdana" w:cs="Verdana"/>
+          <w:sz w:val="24"/>
+        </w:rPr>
+        <w:t xml:space="preserve"> complexes planned to be infrastructures themselves to the fast expanding new </w:t>
+      </w:r>
+      <w:r>
+        <w:rPr>
+          <w:rFonts w:ascii="Verdana" w:eastAsia="Verdana" w:hAnsi="Verdana" w:cs="Verdana"/>
+          <w:sz w:val="24"/>
+        </w:rPr>
+        <w:t>coral</w:t>
+      </w:r>
+      <w:r>
+        <w:rPr>
+          <w:rFonts w:ascii="Verdana" w:eastAsia="Verdana" w:hAnsi="Verdana" w:cs="Verdana"/>
+          <w:sz w:val="24"/>
+        </w:rPr>
+        <w:t xml:space="preserve"> gardens. Pelger, Lara and Q were staying in one of the sunken complexes and spent their time diving through the best attraction in that area – the sunken city of Male. Both Pelger and Lara were fascinated from the dive, Pelger from the wide variety of underwater </w:t>
+      </w:r>
+      <w:r>
+        <w:rPr>
+          <w:rFonts w:ascii="Verdana" w:eastAsia="Verdana" w:hAnsi="Verdana" w:cs="Verdana"/>
+          <w:sz w:val="24"/>
+        </w:rPr>
+        <w:t>life</w:t>
+      </w:r>
+      <w:r>
+        <w:rPr>
+          <w:rFonts w:ascii="Verdana" w:eastAsia="Verdana" w:hAnsi="Verdana" w:cs="Verdana"/>
+          <w:sz w:val="24"/>
+        </w:rPr>
+        <w:t xml:space="preserve"> that now inhabited a city that once belonged to men, and Lara from the ability to closely observe in person </w:t>
+      </w:r>
+      <w:r>
+        <w:rPr>
+          <w:rFonts w:ascii="Verdana" w:eastAsia="Verdana" w:hAnsi="Verdana" w:cs="Verdana"/>
+          <w:sz w:val="24"/>
+        </w:rPr>
+        <w:t xml:space="preserve">an ancient city </w:t>
+      </w:r>
+      <w:bookmarkStart w:id="0" w:name="_GoBack"/>
+      <w:bookmarkEnd w:id="0"/>
+      <w:r>
+        <w:rPr>
+          <w:rFonts w:ascii="Verdana" w:eastAsia="Verdana" w:hAnsi="Verdana" w:cs="Verdana"/>
+          <w:sz w:val="24"/>
+          <w:highlight w:val="yellow"/>
+        </w:rPr>
+        <w:t>frozen in time.</w:t>
+      </w:r>
+      <w:r>
+        <w:rPr>
+          <w:rFonts w:ascii="Verdana" w:eastAsia="Verdana" w:hAnsi="Verdana" w:cs="Verdana"/>
+          <w:sz w:val="24"/>
+        </w:rPr>
+        <w:t xml:space="preserve"> </w:t>
+      </w:r>
     </w:p>
     <w:p>
       <w:pPr>
@@ -5274,469 +5733,6 @@
           <w:sz w:val="24"/>
         </w:rPr>
       </w:pPr>
-      <w:r>
-        <w:rPr>
-          <w:rFonts w:ascii="Verdana" w:eastAsia="Verdana" w:hAnsi="Verdana" w:cs="Verdana"/>
-          <w:sz w:val="24"/>
-        </w:rPr>
-        <w:t>The</w:t>
-      </w:r>
-      <w:r>
-        <w:rPr>
-          <w:rFonts w:ascii="Verdana" w:eastAsia="Verdana" w:hAnsi="Verdana" w:cs="Verdana"/>
-          <w:sz w:val="24"/>
-        </w:rPr>
-        <w:t xml:space="preserve"> deer was</w:t>
-      </w:r>
-      <w:r>
-        <w:rPr>
-          <w:rFonts w:ascii="Verdana" w:eastAsia="Verdana" w:hAnsi="Verdana" w:cs="Verdana"/>
-          <w:sz w:val="24"/>
-        </w:rPr>
-        <w:t xml:space="preserve"> dashing and</w:t>
-      </w:r>
-      <w:r>
-        <w:rPr>
-          <w:rFonts w:ascii="Verdana" w:eastAsia="Verdana" w:hAnsi="Verdana" w:cs="Verdana"/>
-          <w:sz w:val="24"/>
-        </w:rPr>
-        <w:t xml:space="preserve"> jumping frantically through the woods. It could clearly hear the sound of the puma breathing heavily behind it as it </w:t>
-      </w:r>
-      <w:r>
-        <w:rPr>
-          <w:rFonts w:ascii="Verdana" w:eastAsia="Verdana" w:hAnsi="Verdana" w:cs="Verdana"/>
-          <w:sz w:val="24"/>
-        </w:rPr>
-        <w:t>elegantly jumped over and</w:t>
-      </w:r>
-      <w:r>
-        <w:rPr>
-          <w:rFonts w:ascii="Verdana" w:eastAsia="Verdana" w:hAnsi="Verdana" w:cs="Verdana"/>
-          <w:sz w:val="24"/>
-        </w:rPr>
-        <w:t xml:space="preserve"> through</w:t>
-      </w:r>
-      <w:r>
-        <w:rPr>
-          <w:rFonts w:ascii="Verdana" w:eastAsia="Verdana" w:hAnsi="Verdana" w:cs="Verdana"/>
-          <w:sz w:val="24"/>
-        </w:rPr>
-        <w:t xml:space="preserve"> the</w:t>
-      </w:r>
-      <w:r>
-        <w:rPr>
-          <w:rFonts w:ascii="Verdana" w:eastAsia="Verdana" w:hAnsi="Verdana" w:cs="Verdana"/>
-          <w:sz w:val="24"/>
-        </w:rPr>
-        <w:t xml:space="preserve"> branches </w:t>
-      </w:r>
-      <w:r>
-        <w:rPr>
-          <w:rFonts w:ascii="Verdana" w:eastAsia="Verdana" w:hAnsi="Verdana" w:cs="Verdana"/>
-          <w:sz w:val="24"/>
-        </w:rPr>
-        <w:t xml:space="preserve">and </w:t>
-      </w:r>
-      <w:r>
-        <w:rPr>
-          <w:rFonts w:ascii="Verdana" w:eastAsia="Verdana" w:hAnsi="Verdana" w:cs="Verdana"/>
-          <w:sz w:val="24"/>
-        </w:rPr>
-        <w:t>bushes</w:t>
-      </w:r>
-      <w:r>
-        <w:rPr>
-          <w:rFonts w:ascii="Verdana" w:eastAsia="Verdana" w:hAnsi="Verdana" w:cs="Verdana"/>
-          <w:sz w:val="24"/>
-        </w:rPr>
-        <w:t xml:space="preserve"> the terrified deer just passed</w:t>
-      </w:r>
-      <w:r>
-        <w:rPr>
-          <w:rFonts w:ascii="Verdana" w:eastAsia="Verdana" w:hAnsi="Verdana" w:cs="Verdana"/>
-          <w:sz w:val="24"/>
-        </w:rPr>
-        <w:t>. The Puma</w:t>
-      </w:r>
-      <w:r>
-        <w:rPr>
-          <w:rFonts w:ascii="Verdana" w:eastAsia="Verdana" w:hAnsi="Verdana" w:cs="Verdana"/>
-          <w:sz w:val="24"/>
-        </w:rPr>
-        <w:t xml:space="preserve"> was closing </w:t>
-      </w:r>
-      <w:r>
-        <w:rPr>
-          <w:rFonts w:ascii="Verdana" w:eastAsia="Verdana" w:hAnsi="Verdana" w:cs="Verdana"/>
-          <w:sz w:val="24"/>
-        </w:rPr>
-        <w:t xml:space="preserve">in, </w:t>
-      </w:r>
-      <w:r>
-        <w:rPr>
-          <w:rFonts w:ascii="Verdana" w:eastAsia="Verdana" w:hAnsi="Verdana" w:cs="Verdana"/>
-          <w:sz w:val="24"/>
-        </w:rPr>
-        <w:t>but its energy was depleting fast and if the deer would manage to keep out of its reach for two more minutes it would probably be able to put enough distance between itself and the large cat to g</w:t>
-      </w:r>
-      <w:r>
-        <w:rPr>
-          <w:rFonts w:ascii="Verdana" w:eastAsia="Verdana" w:hAnsi="Verdana" w:cs="Verdana"/>
-          <w:sz w:val="24"/>
-        </w:rPr>
-        <w:t xml:space="preserve">et out of its sight, which </w:t>
-      </w:r>
-      <w:r>
-        <w:rPr>
-          <w:rFonts w:ascii="Verdana" w:eastAsia="Verdana" w:hAnsi="Verdana" w:cs="Verdana"/>
-          <w:sz w:val="24"/>
-        </w:rPr>
-        <w:t xml:space="preserve">would </w:t>
-      </w:r>
-      <w:r>
-        <w:rPr>
-          <w:rFonts w:ascii="Verdana" w:eastAsia="Verdana" w:hAnsi="Verdana" w:cs="Verdana"/>
-          <w:sz w:val="24"/>
-        </w:rPr>
-        <w:t>give it</w:t>
-      </w:r>
-      <w:r>
-        <w:rPr>
-          <w:rFonts w:ascii="Verdana" w:eastAsia="Verdana" w:hAnsi="Verdana" w:cs="Verdana"/>
-          <w:sz w:val="24"/>
-        </w:rPr>
-        <w:t xml:space="preserve"> a reasonable chance to survive this encounter. If the deer had been walking calmly at this part of the wood</w:t>
-      </w:r>
-      <w:r>
-        <w:rPr>
-          <w:rFonts w:ascii="Verdana" w:eastAsia="Verdana" w:hAnsi="Verdana" w:cs="Verdana"/>
-          <w:sz w:val="24"/>
-        </w:rPr>
-        <w:t>s</w:t>
-      </w:r>
-      <w:r>
-        <w:rPr>
-          <w:rFonts w:ascii="Verdana" w:eastAsia="Verdana" w:hAnsi="Verdana" w:cs="Verdana"/>
-          <w:sz w:val="24"/>
-        </w:rPr>
-        <w:t xml:space="preserve"> instead of running for its life it would have easily </w:t>
-      </w:r>
-      <w:r>
-        <w:rPr>
-          <w:rFonts w:ascii="Verdana" w:eastAsia="Verdana" w:hAnsi="Verdana" w:cs="Verdana"/>
-          <w:sz w:val="24"/>
-        </w:rPr>
-        <w:t xml:space="preserve">heard the approaching, rumbling </w:t>
-      </w:r>
-      <w:r>
-        <w:rPr>
-          <w:rFonts w:ascii="Verdana" w:eastAsia="Verdana" w:hAnsi="Verdana" w:cs="Verdana"/>
-          <w:sz w:val="24"/>
-        </w:rPr>
-        <w:t>engine</w:t>
-      </w:r>
-      <w:r>
-        <w:rPr>
-          <w:rFonts w:ascii="Verdana" w:eastAsia="Verdana" w:hAnsi="Verdana" w:cs="Verdana"/>
-          <w:sz w:val="24"/>
-        </w:rPr>
-        <w:t>. The Puma did hear the noise, and it slowed down suspiciously. The deer, mistaking this action as the first sign of the Puma giving up on the chase, was filled with hope and renewed vigor. Coming fast to a gap in a line of dense trees it hurled itself through the air in a mighty jump and landed heavily on a surprisingly hard surface. It had but a fraction of a second to process this event before the car hit it hard on his left side, its body crashing into the thick windshield and from there back into the air.</w:t>
-      </w:r>
-      <w:r>
-        <w:rPr>
-          <w:rFonts w:ascii="Verdana" w:eastAsia="Verdana" w:hAnsi="Verdana" w:cs="Verdana"/>
-          <w:sz w:val="24"/>
-        </w:rPr>
-        <w:t xml:space="preserve"> </w:t>
-      </w:r>
-      <w:r>
-        <w:rPr>
-          <w:rFonts w:ascii="Verdana" w:eastAsia="Verdana" w:hAnsi="Verdana" w:cs="Verdana"/>
-          <w:sz w:val="24"/>
-        </w:rPr>
-        <w:t>The car, an elegant piece of machinery, was thrown off balance and started to spin, its AI algorithms failing to converge fast enough on an action that would stabilize it. One of the wheels gave in to the unusual extreme force pushing it from the side and broke, the car immediately started</w:t>
-      </w:r>
-      <w:r>
-        <w:rPr>
-          <w:rFonts w:ascii="Verdana" w:eastAsia="Verdana" w:hAnsi="Verdana" w:cs="Verdana"/>
-          <w:sz w:val="24"/>
-        </w:rPr>
-        <w:t xml:space="preserve"> also</w:t>
-      </w:r>
-      <w:r>
-        <w:rPr>
-          <w:rFonts w:ascii="Verdana" w:eastAsia="Verdana" w:hAnsi="Verdana" w:cs="Verdana"/>
-          <w:sz w:val="24"/>
-        </w:rPr>
-        <w:t xml:space="preserve"> to roll. At this point the vehicle AI inferred the vehicle was heading towards a </w:t>
-      </w:r>
-      <w:r>
-        <w:rPr>
-          <w:rFonts w:ascii="Verdana" w:eastAsia="Verdana" w:hAnsi="Verdana" w:cs="Verdana"/>
-          <w:sz w:val="24"/>
-        </w:rPr>
-        <w:t>ravine on the opposite site of the road from the forest</w:t>
-      </w:r>
-      <w:r>
-        <w:rPr>
-          <w:rFonts w:ascii="Verdana" w:eastAsia="Verdana" w:hAnsi="Verdana" w:cs="Verdana"/>
-          <w:sz w:val="24"/>
-        </w:rPr>
-        <w:t xml:space="preserve">. It blasted open the driver door and released his </w:t>
-      </w:r>
-      <w:r>
-        <w:rPr>
-          <w:rFonts w:ascii="Verdana" w:eastAsia="Verdana" w:hAnsi="Verdana" w:cs="Verdana"/>
-          <w:sz w:val="24"/>
-        </w:rPr>
-        <w:t>safety harness, causing</w:t>
-      </w:r>
-      <w:r>
-        <w:rPr>
-          <w:rFonts w:ascii="Verdana" w:eastAsia="Verdana" w:hAnsi="Verdana" w:cs="Verdana"/>
-          <w:sz w:val="24"/>
-        </w:rPr>
-        <w:t xml:space="preserve"> </w:t>
-      </w:r>
-      <w:r>
-        <w:rPr>
-          <w:rFonts w:ascii="Verdana" w:eastAsia="Verdana" w:hAnsi="Verdana" w:cs="Verdana"/>
-          <w:sz w:val="24"/>
-        </w:rPr>
-        <w:t xml:space="preserve">Pelger </w:t>
-      </w:r>
-      <w:r>
-        <w:rPr>
-          <w:rFonts w:ascii="Verdana" w:eastAsia="Verdana" w:hAnsi="Verdana" w:cs="Verdana"/>
-          <w:sz w:val="24"/>
-        </w:rPr>
-        <w:t>to be</w:t>
-      </w:r>
-      <w:r>
-        <w:rPr>
-          <w:rFonts w:ascii="Verdana" w:eastAsia="Verdana" w:hAnsi="Verdana" w:cs="Verdana"/>
-          <w:sz w:val="24"/>
-        </w:rPr>
-        <w:t xml:space="preserve"> thrown out of the</w:t>
-      </w:r>
-      <w:r>
-        <w:rPr>
-          <w:rFonts w:ascii="Verdana" w:eastAsia="Verdana" w:hAnsi="Verdana" w:cs="Verdana"/>
-          <w:sz w:val="24"/>
-        </w:rPr>
-        <w:t xml:space="preserve"> rolling vehicle</w:t>
-      </w:r>
-      <w:r>
-        <w:rPr>
-          <w:rFonts w:ascii="Verdana" w:eastAsia="Verdana" w:hAnsi="Verdana" w:cs="Verdana"/>
-          <w:sz w:val="24"/>
-        </w:rPr>
-        <w:t xml:space="preserve">, and </w:t>
-      </w:r>
-      <w:r>
-        <w:rPr>
-          <w:rFonts w:ascii="Verdana" w:eastAsia="Verdana" w:hAnsi="Verdana" w:cs="Verdana"/>
-          <w:sz w:val="24"/>
-        </w:rPr>
-        <w:t>crashing</w:t>
-      </w:r>
-      <w:r>
-        <w:rPr>
-          <w:rFonts w:ascii="Verdana" w:eastAsia="Verdana" w:hAnsi="Verdana" w:cs="Verdana"/>
-          <w:sz w:val="24"/>
-        </w:rPr>
-        <w:t xml:space="preserve"> on the road</w:t>
-      </w:r>
-      <w:r>
-        <w:rPr>
-          <w:rFonts w:ascii="Verdana" w:eastAsia="Verdana" w:hAnsi="Verdana" w:cs="Verdana"/>
-          <w:sz w:val="24"/>
-        </w:rPr>
-        <w:t>. S</w:t>
-      </w:r>
-      <w:r>
-        <w:rPr>
-          <w:rFonts w:ascii="Verdana" w:eastAsia="Verdana" w:hAnsi="Verdana" w:cs="Verdana"/>
-          <w:sz w:val="24"/>
-        </w:rPr>
-        <w:t xml:space="preserve">everal personal airbags </w:t>
-      </w:r>
-      <w:r>
-        <w:rPr>
-          <w:rFonts w:ascii="Verdana" w:eastAsia="Verdana" w:hAnsi="Verdana" w:cs="Verdana"/>
-          <w:sz w:val="24"/>
-        </w:rPr>
-        <w:t>popped</w:t>
-      </w:r>
-      <w:r>
-        <w:rPr>
-          <w:rFonts w:ascii="Verdana" w:eastAsia="Verdana" w:hAnsi="Verdana" w:cs="Verdana"/>
-          <w:sz w:val="24"/>
-        </w:rPr>
-        <w:t xml:space="preserve"> </w:t>
-      </w:r>
-      <w:r>
-        <w:rPr>
-          <w:rFonts w:ascii="Verdana" w:eastAsia="Verdana" w:hAnsi="Verdana" w:cs="Verdana"/>
-          <w:sz w:val="24"/>
-        </w:rPr>
-        <w:lastRenderedPageBreak/>
-        <w:t>around him, but not enough to save him from harm</w:t>
-      </w:r>
-      <w:r>
-        <w:rPr>
-          <w:rFonts w:ascii="Verdana" w:eastAsia="Verdana" w:hAnsi="Verdana" w:cs="Verdana"/>
-          <w:sz w:val="24"/>
-        </w:rPr>
-        <w:t xml:space="preserve">. </w:t>
-      </w:r>
-      <w:r>
-        <w:rPr>
-          <w:rFonts w:ascii="Verdana" w:eastAsia="Verdana" w:hAnsi="Verdana" w:cs="Verdana"/>
-          <w:sz w:val="24"/>
-        </w:rPr>
-        <w:t>Even though he</w:t>
-      </w:r>
-      <w:r>
-        <w:rPr>
-          <w:rFonts w:ascii="Verdana" w:eastAsia="Verdana" w:hAnsi="Verdana" w:cs="Verdana"/>
-          <w:sz w:val="24"/>
-        </w:rPr>
-        <w:t xml:space="preserve"> was hurt bad</w:t>
-      </w:r>
-      <w:r>
-        <w:rPr>
-          <w:rFonts w:ascii="Verdana" w:eastAsia="Verdana" w:hAnsi="Verdana" w:cs="Verdana"/>
-          <w:sz w:val="24"/>
-        </w:rPr>
-        <w:t xml:space="preserve">, but </w:t>
-      </w:r>
-      <w:r>
-        <w:rPr>
-          <w:rFonts w:ascii="Verdana" w:eastAsia="Verdana" w:hAnsi="Verdana" w:cs="Verdana"/>
-          <w:sz w:val="24"/>
-        </w:rPr>
-        <w:t>the AI actions</w:t>
-      </w:r>
-      <w:r>
-        <w:rPr>
-          <w:rFonts w:ascii="Verdana" w:eastAsia="Verdana" w:hAnsi="Verdana" w:cs="Verdana"/>
-          <w:sz w:val="24"/>
-        </w:rPr>
-        <w:t xml:space="preserve"> saved his life as his vehicle ended up falling 150 meters more into the</w:t>
-      </w:r>
-      <w:r>
-        <w:rPr>
-          <w:rFonts w:ascii="Verdana" w:eastAsia="Verdana" w:hAnsi="Verdana" w:cs="Verdana"/>
-          <w:sz w:val="24"/>
-        </w:rPr>
-        <w:t xml:space="preserve"> ravine</w:t>
-      </w:r>
-      <w:r>
-        <w:rPr>
-          <w:rFonts w:ascii="Verdana" w:eastAsia="Verdana" w:hAnsi="Verdana" w:cs="Verdana"/>
-          <w:sz w:val="24"/>
-        </w:rPr>
-        <w:t>, and little was left of it</w:t>
-      </w:r>
-      <w:r>
-        <w:rPr>
-          <w:rFonts w:ascii="Verdana" w:eastAsia="Verdana" w:hAnsi="Verdana" w:cs="Verdana"/>
-          <w:sz w:val="24"/>
-        </w:rPr>
-        <w:t xml:space="preserve">. An analysis of the vehicle cameras </w:t>
-      </w:r>
-      <w:r>
-        <w:rPr>
-          <w:rFonts w:ascii="Verdana" w:eastAsia="Verdana" w:hAnsi="Verdana" w:cs="Verdana"/>
-          <w:sz w:val="24"/>
-        </w:rPr>
-        <w:t xml:space="preserve">and brain </w:t>
-      </w:r>
-      <w:r>
-        <w:rPr>
-          <w:rFonts w:ascii="Verdana" w:eastAsia="Verdana" w:hAnsi="Verdana" w:cs="Verdana"/>
-          <w:sz w:val="24"/>
-        </w:rPr>
-        <w:t xml:space="preserve">later </w:t>
-      </w:r>
-      <w:r>
-        <w:rPr>
-          <w:rFonts w:ascii="Verdana" w:eastAsia="Verdana" w:hAnsi="Verdana" w:cs="Verdana"/>
-          <w:sz w:val="24"/>
-        </w:rPr>
-        <w:t xml:space="preserve">on </w:t>
-      </w:r>
-      <w:r>
-        <w:rPr>
-          <w:rFonts w:ascii="Verdana" w:eastAsia="Verdana" w:hAnsi="Verdana" w:cs="Verdana"/>
-          <w:sz w:val="24"/>
-        </w:rPr>
-        <w:t xml:space="preserve">showed Aren </w:t>
-      </w:r>
-      <w:r>
-        <w:rPr>
-          <w:rFonts w:ascii="Verdana" w:eastAsia="Verdana" w:hAnsi="Verdana" w:cs="Verdana"/>
-          <w:sz w:val="24"/>
-        </w:rPr>
-        <w:t>the poor dee</w:t>
-      </w:r>
-      <w:r>
-        <w:rPr>
-          <w:rFonts w:ascii="Verdana" w:eastAsia="Verdana" w:hAnsi="Verdana" w:cs="Verdana"/>
-          <w:sz w:val="24"/>
-        </w:rPr>
-        <w:t xml:space="preserve">r jumping through the trees and </w:t>
-      </w:r>
-      <w:r>
-        <w:rPr>
-          <w:rFonts w:ascii="Verdana" w:eastAsia="Verdana" w:hAnsi="Verdana" w:cs="Verdana"/>
-          <w:sz w:val="24"/>
-        </w:rPr>
-        <w:t xml:space="preserve">landing but five meters from the fast driving </w:t>
-      </w:r>
-      <w:r>
-        <w:rPr>
-          <w:rFonts w:ascii="Verdana" w:eastAsia="Verdana" w:hAnsi="Verdana" w:cs="Verdana"/>
-          <w:sz w:val="24"/>
-        </w:rPr>
-        <w:t xml:space="preserve">vehicle. Pure, rare, </w:t>
-      </w:r>
-      <w:r>
-        <w:rPr>
-          <w:rFonts w:ascii="Verdana" w:eastAsia="Verdana" w:hAnsi="Verdana" w:cs="Verdana"/>
-          <w:sz w:val="24"/>
-        </w:rPr>
-        <w:t xml:space="preserve">bad luck. </w:t>
-      </w:r>
-      <w:r>
-        <w:rPr>
-          <w:rFonts w:ascii="Verdana" w:eastAsia="Verdana" w:hAnsi="Verdana" w:cs="Verdana"/>
-          <w:sz w:val="24"/>
-        </w:rPr>
-        <w:t xml:space="preserve">Avoiding such events would mean driving at unreasonably low speeds to allow more time for the AIs to react, and so the AIs </w:t>
-      </w:r>
-      <w:r>
-        <w:rPr>
-          <w:rFonts w:ascii="Verdana" w:eastAsia="Verdana" w:hAnsi="Verdana" w:cs="Verdana"/>
-          <w:sz w:val="24"/>
-        </w:rPr>
-        <w:t xml:space="preserve">usually </w:t>
-      </w:r>
-      <w:r>
-        <w:rPr>
-          <w:rFonts w:ascii="Verdana" w:eastAsia="Verdana" w:hAnsi="Verdana" w:cs="Verdana"/>
-          <w:sz w:val="24"/>
-        </w:rPr>
-        <w:t>took this well calculated risk</w:t>
-      </w:r>
-      <w:r>
-        <w:rPr>
-          <w:rFonts w:ascii="Verdana" w:eastAsia="Verdana" w:hAnsi="Verdana" w:cs="Verdana"/>
-          <w:sz w:val="24"/>
-        </w:rPr>
-        <w:t xml:space="preserve">. </w:t>
-      </w:r>
     </w:p>
     <w:p>
       <w:pPr>
@@ -5756,56 +5752,176 @@
           <w:rFonts w:ascii="Verdana" w:eastAsia="Verdana" w:hAnsi="Verdana" w:cs="Verdana"/>
           <w:sz w:val="24"/>
         </w:rPr>
-        <w:t xml:space="preserve">It took a little over an hour for Pelger to reach a health center, and two more hours to reach the main site of the space population program – the Ducher biological health center. He was not in pain due to the pain killers, automatically injected locally through robotic syringes, but was in a miserable state. He knew </w:t>
-      </w:r>
-      <w:r>
-        <w:rPr>
-          <w:rFonts w:ascii="Verdana" w:eastAsia="Verdana" w:hAnsi="Verdana" w:cs="Verdana"/>
-          <w:sz w:val="24"/>
-        </w:rPr>
-        <w:t>the seriousness of his injuries</w:t>
-      </w:r>
-      <w:r>
-        <w:rPr>
-          <w:rFonts w:ascii="Verdana" w:eastAsia="Verdana" w:hAnsi="Verdana" w:cs="Verdana"/>
-          <w:sz w:val="24"/>
-        </w:rPr>
-        <w:t xml:space="preserve">. Internal organs were stabilized but he constantly monitored his vitals and </w:t>
-      </w:r>
-      <w:r>
-        <w:rPr>
-          <w:rFonts w:ascii="Verdana" w:eastAsia="Verdana" w:hAnsi="Verdana" w:cs="Verdana"/>
-          <w:sz w:val="24"/>
-        </w:rPr>
-        <w:t>k</w:t>
-      </w:r>
-      <w:r>
-        <w:rPr>
-          <w:rFonts w:ascii="Verdana" w:eastAsia="Verdana" w:hAnsi="Verdana" w:cs="Verdana"/>
-          <w:sz w:val="24"/>
-        </w:rPr>
-        <w:t xml:space="preserve">new that he was not out of danger. </w:t>
-      </w:r>
-      <w:r>
-        <w:rPr>
-          <w:rFonts w:ascii="Verdana" w:eastAsia="Verdana" w:hAnsi="Verdana" w:cs="Verdana"/>
-          <w:sz w:val="24"/>
-        </w:rPr>
-        <w:t>His head was throbbing more and more as time progressed, as if small needles were constantly punctuating his head, each inducing a shallow level of pain, and h</w:t>
-      </w:r>
-      <w:r>
-        <w:rPr>
-          <w:rFonts w:ascii="Verdana" w:eastAsia="Verdana" w:hAnsi="Verdana" w:cs="Verdana"/>
-          <w:sz w:val="24"/>
-        </w:rPr>
-        <w:t xml:space="preserve">is right leg was shattered. </w:t>
-      </w:r>
-      <w:r>
-        <w:rPr>
-          <w:rFonts w:ascii="Verdana" w:eastAsia="Verdana" w:hAnsi="Verdana" w:cs="Verdana"/>
-          <w:sz w:val="24"/>
-        </w:rPr>
-        <w:t>The leg</w:t>
+        <w:t>The</w:t>
+      </w:r>
+      <w:r>
+        <w:rPr>
+          <w:rFonts w:ascii="Verdana" w:eastAsia="Verdana" w:hAnsi="Verdana" w:cs="Verdana"/>
+          <w:sz w:val="24"/>
+        </w:rPr>
+        <w:t xml:space="preserve"> deer was</w:t>
+      </w:r>
+      <w:r>
+        <w:rPr>
+          <w:rFonts w:ascii="Verdana" w:eastAsia="Verdana" w:hAnsi="Verdana" w:cs="Verdana"/>
+          <w:sz w:val="24"/>
+        </w:rPr>
+        <w:t xml:space="preserve"> dashing and</w:t>
+      </w:r>
+      <w:r>
+        <w:rPr>
+          <w:rFonts w:ascii="Verdana" w:eastAsia="Verdana" w:hAnsi="Verdana" w:cs="Verdana"/>
+          <w:sz w:val="24"/>
+        </w:rPr>
+        <w:t xml:space="preserve"> jumping frantically through the woods. It could clearly hear the sound of the puma breathing heavily behind it </w:t>
+      </w:r>
+      <w:r>
+        <w:rPr>
+          <w:rFonts w:ascii="Verdana" w:eastAsia="Verdana" w:hAnsi="Verdana" w:cs="Verdana"/>
+          <w:sz w:val="24"/>
+        </w:rPr>
+        <w:lastRenderedPageBreak/>
+        <w:t xml:space="preserve">as it </w:t>
+      </w:r>
+      <w:r>
+        <w:rPr>
+          <w:rFonts w:ascii="Verdana" w:eastAsia="Verdana" w:hAnsi="Verdana" w:cs="Verdana"/>
+          <w:sz w:val="24"/>
+        </w:rPr>
+        <w:t>elegantly jumped over and</w:t>
+      </w:r>
+      <w:r>
+        <w:rPr>
+          <w:rFonts w:ascii="Verdana" w:eastAsia="Verdana" w:hAnsi="Verdana" w:cs="Verdana"/>
+          <w:sz w:val="24"/>
+        </w:rPr>
+        <w:t xml:space="preserve"> through</w:t>
+      </w:r>
+      <w:r>
+        <w:rPr>
+          <w:rFonts w:ascii="Verdana" w:eastAsia="Verdana" w:hAnsi="Verdana" w:cs="Verdana"/>
+          <w:sz w:val="24"/>
+        </w:rPr>
+        <w:t xml:space="preserve"> the</w:t>
+      </w:r>
+      <w:r>
+        <w:rPr>
+          <w:rFonts w:ascii="Verdana" w:eastAsia="Verdana" w:hAnsi="Verdana" w:cs="Verdana"/>
+          <w:sz w:val="24"/>
+        </w:rPr>
+        <w:t xml:space="preserve"> branches </w:t>
+      </w:r>
+      <w:r>
+        <w:rPr>
+          <w:rFonts w:ascii="Verdana" w:eastAsia="Verdana" w:hAnsi="Verdana" w:cs="Verdana"/>
+          <w:sz w:val="24"/>
+        </w:rPr>
+        <w:t xml:space="preserve">and </w:t>
+      </w:r>
+      <w:r>
+        <w:rPr>
+          <w:rFonts w:ascii="Verdana" w:eastAsia="Verdana" w:hAnsi="Verdana" w:cs="Verdana"/>
+          <w:sz w:val="24"/>
+        </w:rPr>
+        <w:t>bushes</w:t>
+      </w:r>
+      <w:r>
+        <w:rPr>
+          <w:rFonts w:ascii="Verdana" w:eastAsia="Verdana" w:hAnsi="Verdana" w:cs="Verdana"/>
+          <w:sz w:val="24"/>
+        </w:rPr>
+        <w:t xml:space="preserve"> the terrified deer just passed</w:t>
+      </w:r>
+      <w:r>
+        <w:rPr>
+          <w:rFonts w:ascii="Verdana" w:eastAsia="Verdana" w:hAnsi="Verdana" w:cs="Verdana"/>
+          <w:sz w:val="24"/>
+        </w:rPr>
+        <w:t>. The Puma</w:t>
+      </w:r>
+      <w:r>
+        <w:rPr>
+          <w:rFonts w:ascii="Verdana" w:eastAsia="Verdana" w:hAnsi="Verdana" w:cs="Verdana"/>
+          <w:sz w:val="24"/>
+        </w:rPr>
+        <w:t xml:space="preserve"> was closing </w:t>
+      </w:r>
+      <w:r>
+        <w:rPr>
+          <w:rFonts w:ascii="Verdana" w:eastAsia="Verdana" w:hAnsi="Verdana" w:cs="Verdana"/>
+          <w:sz w:val="24"/>
+        </w:rPr>
+        <w:t xml:space="preserve">in, </w:t>
+      </w:r>
+      <w:r>
+        <w:rPr>
+          <w:rFonts w:ascii="Verdana" w:eastAsia="Verdana" w:hAnsi="Verdana" w:cs="Verdana"/>
+          <w:sz w:val="24"/>
+        </w:rPr>
+        <w:t>but its energy was depleting fast and if the deer would manage to keep out of its reach for two more minutes it would probably be able to put enough distance between itself and the large cat to g</w:t>
+      </w:r>
+      <w:r>
+        <w:rPr>
+          <w:rFonts w:ascii="Verdana" w:eastAsia="Verdana" w:hAnsi="Verdana" w:cs="Verdana"/>
+          <w:sz w:val="24"/>
+        </w:rPr>
+        <w:t xml:space="preserve">et out of its sight, which </w:t>
+      </w:r>
+      <w:r>
+        <w:rPr>
+          <w:rFonts w:ascii="Verdana" w:eastAsia="Verdana" w:hAnsi="Verdana" w:cs="Verdana"/>
+          <w:sz w:val="24"/>
+        </w:rPr>
+        <w:t xml:space="preserve">would </w:t>
+      </w:r>
+      <w:r>
+        <w:rPr>
+          <w:rFonts w:ascii="Verdana" w:eastAsia="Verdana" w:hAnsi="Verdana" w:cs="Verdana"/>
+          <w:sz w:val="24"/>
+        </w:rPr>
+        <w:t>give it</w:t>
+      </w:r>
+      <w:r>
+        <w:rPr>
+          <w:rFonts w:ascii="Verdana" w:eastAsia="Verdana" w:hAnsi="Verdana" w:cs="Verdana"/>
+          <w:sz w:val="24"/>
+        </w:rPr>
+        <w:t xml:space="preserve"> a reasonable chance to survive this encounter. If the deer had been walking calmly at this part of the wood</w:t>
+      </w:r>
+      <w:r>
+        <w:rPr>
+          <w:rFonts w:ascii="Verdana" w:eastAsia="Verdana" w:hAnsi="Verdana" w:cs="Verdana"/>
+          <w:sz w:val="24"/>
+        </w:rPr>
+        <w:t>s</w:t>
+      </w:r>
+      <w:r>
+        <w:rPr>
+          <w:rFonts w:ascii="Verdana" w:eastAsia="Verdana" w:hAnsi="Verdana" w:cs="Verdana"/>
+          <w:sz w:val="24"/>
+        </w:rPr>
+        <w:t xml:space="preserve"> instead of running for its life it would have easily </w:t>
+      </w:r>
+      <w:r>
+        <w:rPr>
+          <w:rFonts w:ascii="Verdana" w:eastAsia="Verdana" w:hAnsi="Verdana" w:cs="Verdana"/>
+          <w:sz w:val="24"/>
+        </w:rPr>
+        <w:t xml:space="preserve">heard the approaching, rumbling </w:t>
+      </w:r>
+      <w:r>
+        <w:rPr>
+          <w:rFonts w:ascii="Verdana" w:eastAsia="Verdana" w:hAnsi="Verdana" w:cs="Verdana"/>
+          <w:sz w:val="24"/>
+        </w:rPr>
+        <w:t>engine</w:t>
+      </w:r>
+      <w:r>
+        <w:rPr>
+          <w:rFonts w:ascii="Verdana" w:eastAsia="Verdana" w:hAnsi="Verdana" w:cs="Verdana"/>
+          <w:sz w:val="24"/>
+        </w:rPr>
+        <w:t>. The Puma did hear the noise, and it slowed down suspiciously. The deer, mistaking this action as the first sign of the Puma giving up on the chase, was filled with hope and renewed vigor. Coming fast to a gap in a line of dense trees it hurled itself through the air in a mighty jump and landed heavily on a surprisingly hard surface. It had but a fraction of a second to process this event before the car hit it hard on his left side, its body crashing into the thick windshield and from there back into the air.</w:t>
       </w:r>
       <w:r>
         <w:rPr>
@@ -5819,42 +5935,28 @@
           <w:rFonts w:ascii="Verdana" w:eastAsia="Verdana" w:hAnsi="Verdana" w:cs="Verdana"/>
           <w:sz w:val="24"/>
         </w:rPr>
-        <w:t>could probably be</w:t>
-      </w:r>
-      <w:r>
-        <w:rPr>
-          <w:rFonts w:ascii="Verdana" w:eastAsia="Verdana" w:hAnsi="Verdana" w:cs="Verdana"/>
-          <w:sz w:val="24"/>
-        </w:rPr>
-        <w:t xml:space="preserve"> fixed using advanced surgery, but chances </w:t>
-      </w:r>
-      <w:r>
-        <w:rPr>
-          <w:rFonts w:ascii="Verdana" w:eastAsia="Verdana" w:hAnsi="Verdana" w:cs="Verdana"/>
-          <w:sz w:val="24"/>
-        </w:rPr>
-        <w:t xml:space="preserve">were not negligible </w:t>
-      </w:r>
-      <w:r>
-        <w:rPr>
-          <w:rFonts w:ascii="Verdana" w:eastAsia="Verdana" w:hAnsi="Verdana" w:cs="Verdana"/>
-          <w:sz w:val="24"/>
-        </w:rPr>
-        <w:t xml:space="preserve">that </w:t>
-      </w:r>
-      <w:r>
-        <w:rPr>
-          <w:rFonts w:ascii="Verdana" w:eastAsia="Verdana" w:hAnsi="Verdana" w:cs="Verdana"/>
-          <w:sz w:val="24"/>
-        </w:rPr>
-        <w:t>it</w:t>
-      </w:r>
-      <w:r>
-        <w:rPr>
-          <w:rFonts w:ascii="Verdana" w:eastAsia="Verdana" w:hAnsi="Verdana" w:cs="Verdana"/>
-          <w:sz w:val="24"/>
-        </w:rPr>
-        <w:t xml:space="preserve"> will not fully recover.</w:t>
+        <w:t>The car, an elegant piece of machinery, was thrown off balance and started to spin, its AI algorithms failing to converge fast enough on an action that would stabilize it. One of the wheels gave in to the unusual extreme force pushing it from the side and broke, the car immediately started</w:t>
+      </w:r>
+      <w:r>
+        <w:rPr>
+          <w:rFonts w:ascii="Verdana" w:eastAsia="Verdana" w:hAnsi="Verdana" w:cs="Verdana"/>
+          <w:sz w:val="24"/>
+        </w:rPr>
+        <w:t xml:space="preserve"> also</w:t>
+      </w:r>
+      <w:r>
+        <w:rPr>
+          <w:rFonts w:ascii="Verdana" w:eastAsia="Verdana" w:hAnsi="Verdana" w:cs="Verdana"/>
+          <w:sz w:val="24"/>
+        </w:rPr>
+        <w:t xml:space="preserve"> to roll. At this point the vehicle AI inferred the vehicle was heading towards a ravine on the opposite site of the road from the forest. It blasted open the driver door and released his </w:t>
+      </w:r>
+      <w:r>
+        <w:rPr>
+          <w:rFonts w:ascii="Verdana" w:eastAsia="Verdana" w:hAnsi="Verdana" w:cs="Verdana"/>
+          <w:sz w:val="24"/>
+        </w:rPr>
+        <w:t>safety harness, causing</w:t>
       </w:r>
       <w:r>
         <w:rPr>
@@ -5868,7 +5970,239 @@
           <w:rFonts w:ascii="Verdana" w:eastAsia="Verdana" w:hAnsi="Verdana" w:cs="Verdana"/>
           <w:sz w:val="24"/>
         </w:rPr>
-        <w:t xml:space="preserve"> </w:t>
+        <w:t xml:space="preserve">Pelger </w:t>
+      </w:r>
+      <w:r>
+        <w:rPr>
+          <w:rFonts w:ascii="Verdana" w:eastAsia="Verdana" w:hAnsi="Verdana" w:cs="Verdana"/>
+          <w:sz w:val="24"/>
+        </w:rPr>
+        <w:t>to be</w:t>
+      </w:r>
+      <w:r>
+        <w:rPr>
+          <w:rFonts w:ascii="Verdana" w:eastAsia="Verdana" w:hAnsi="Verdana" w:cs="Verdana"/>
+          <w:sz w:val="24"/>
+        </w:rPr>
+        <w:t xml:space="preserve"> thrown out of the</w:t>
+      </w:r>
+      <w:r>
+        <w:rPr>
+          <w:rFonts w:ascii="Verdana" w:eastAsia="Verdana" w:hAnsi="Verdana" w:cs="Verdana"/>
+          <w:sz w:val="24"/>
+        </w:rPr>
+        <w:t xml:space="preserve"> rolling vehicle</w:t>
+      </w:r>
+      <w:r>
+        <w:rPr>
+          <w:rFonts w:ascii="Verdana" w:eastAsia="Verdana" w:hAnsi="Verdana" w:cs="Verdana"/>
+          <w:sz w:val="24"/>
+        </w:rPr>
+        <w:t xml:space="preserve">, and </w:t>
+      </w:r>
+      <w:r>
+        <w:rPr>
+          <w:rFonts w:ascii="Verdana" w:eastAsia="Verdana" w:hAnsi="Verdana" w:cs="Verdana"/>
+          <w:sz w:val="24"/>
+        </w:rPr>
+        <w:t>crashing</w:t>
+      </w:r>
+      <w:r>
+        <w:rPr>
+          <w:rFonts w:ascii="Verdana" w:eastAsia="Verdana" w:hAnsi="Verdana" w:cs="Verdana"/>
+          <w:sz w:val="24"/>
+        </w:rPr>
+        <w:t xml:space="preserve"> on the road</w:t>
+      </w:r>
+      <w:r>
+        <w:rPr>
+          <w:rFonts w:ascii="Verdana" w:eastAsia="Verdana" w:hAnsi="Verdana" w:cs="Verdana"/>
+          <w:sz w:val="24"/>
+        </w:rPr>
+        <w:t>. S</w:t>
+      </w:r>
+      <w:r>
+        <w:rPr>
+          <w:rFonts w:ascii="Verdana" w:eastAsia="Verdana" w:hAnsi="Verdana" w:cs="Verdana"/>
+          <w:sz w:val="24"/>
+        </w:rPr>
+        <w:t xml:space="preserve">everal personal airbags </w:t>
+      </w:r>
+      <w:r>
+        <w:rPr>
+          <w:rFonts w:ascii="Verdana" w:eastAsia="Verdana" w:hAnsi="Verdana" w:cs="Verdana"/>
+          <w:sz w:val="24"/>
+        </w:rPr>
+        <w:t>popped</w:t>
+      </w:r>
+      <w:r>
+        <w:rPr>
+          <w:rFonts w:ascii="Verdana" w:eastAsia="Verdana" w:hAnsi="Verdana" w:cs="Verdana"/>
+          <w:sz w:val="24"/>
+        </w:rPr>
+        <w:t xml:space="preserve"> around him, but not enough to save him from harm</w:t>
+      </w:r>
+      <w:r>
+        <w:rPr>
+          <w:rFonts w:ascii="Verdana" w:eastAsia="Verdana" w:hAnsi="Verdana" w:cs="Verdana"/>
+          <w:sz w:val="24"/>
+        </w:rPr>
+        <w:t xml:space="preserve">. </w:t>
+      </w:r>
+      <w:r>
+        <w:rPr>
+          <w:rFonts w:ascii="Verdana" w:eastAsia="Verdana" w:hAnsi="Verdana" w:cs="Verdana"/>
+          <w:sz w:val="24"/>
+        </w:rPr>
+        <w:t>Even though he</w:t>
+      </w:r>
+      <w:r>
+        <w:rPr>
+          <w:rFonts w:ascii="Verdana" w:eastAsia="Verdana" w:hAnsi="Verdana" w:cs="Verdana"/>
+          <w:sz w:val="24"/>
+        </w:rPr>
+        <w:t xml:space="preserve"> was hurt bad</w:t>
+      </w:r>
+      <w:r>
+        <w:rPr>
+          <w:rFonts w:ascii="Verdana" w:eastAsia="Verdana" w:hAnsi="Verdana" w:cs="Verdana"/>
+          <w:sz w:val="24"/>
+        </w:rPr>
+        <w:t xml:space="preserve">, but </w:t>
+      </w:r>
+      <w:r>
+        <w:rPr>
+          <w:rFonts w:ascii="Verdana" w:eastAsia="Verdana" w:hAnsi="Verdana" w:cs="Verdana"/>
+          <w:sz w:val="24"/>
+        </w:rPr>
+        <w:t>the AI actions</w:t>
+      </w:r>
+      <w:r>
+        <w:rPr>
+          <w:rFonts w:ascii="Verdana" w:eastAsia="Verdana" w:hAnsi="Verdana" w:cs="Verdana"/>
+          <w:sz w:val="24"/>
+        </w:rPr>
+        <w:t xml:space="preserve"> saved his life as his vehicle ended up falling 150 meters more into the</w:t>
+      </w:r>
+      <w:r>
+        <w:rPr>
+          <w:rFonts w:ascii="Verdana" w:eastAsia="Verdana" w:hAnsi="Verdana" w:cs="Verdana"/>
+          <w:sz w:val="24"/>
+        </w:rPr>
+        <w:t xml:space="preserve"> ravine</w:t>
+      </w:r>
+      <w:r>
+        <w:rPr>
+          <w:rFonts w:ascii="Verdana" w:eastAsia="Verdana" w:hAnsi="Verdana" w:cs="Verdana"/>
+          <w:sz w:val="24"/>
+        </w:rPr>
+        <w:t>, and little was left of it</w:t>
+      </w:r>
+      <w:r>
+        <w:rPr>
+          <w:rFonts w:ascii="Verdana" w:eastAsia="Verdana" w:hAnsi="Verdana" w:cs="Verdana"/>
+          <w:sz w:val="24"/>
+        </w:rPr>
+        <w:t xml:space="preserve">. An analysis of the vehicle cameras </w:t>
+      </w:r>
+      <w:r>
+        <w:rPr>
+          <w:rFonts w:ascii="Verdana" w:eastAsia="Verdana" w:hAnsi="Verdana" w:cs="Verdana"/>
+          <w:sz w:val="24"/>
+        </w:rPr>
+        <w:t xml:space="preserve">and brain </w:t>
+      </w:r>
+      <w:r>
+        <w:rPr>
+          <w:rFonts w:ascii="Verdana" w:eastAsia="Verdana" w:hAnsi="Verdana" w:cs="Verdana"/>
+          <w:sz w:val="24"/>
+        </w:rPr>
+        <w:t xml:space="preserve">later </w:t>
+      </w:r>
+      <w:r>
+        <w:rPr>
+          <w:rFonts w:ascii="Verdana" w:eastAsia="Verdana" w:hAnsi="Verdana" w:cs="Verdana"/>
+          <w:sz w:val="24"/>
+        </w:rPr>
+        <w:t xml:space="preserve">on </w:t>
+      </w:r>
+      <w:r>
+        <w:rPr>
+          <w:rFonts w:ascii="Verdana" w:eastAsia="Verdana" w:hAnsi="Verdana" w:cs="Verdana"/>
+          <w:sz w:val="24"/>
+        </w:rPr>
+        <w:t xml:space="preserve">showed Aren </w:t>
+      </w:r>
+      <w:r>
+        <w:rPr>
+          <w:rFonts w:ascii="Verdana" w:eastAsia="Verdana" w:hAnsi="Verdana" w:cs="Verdana"/>
+          <w:sz w:val="24"/>
+        </w:rPr>
+        <w:t>the poor dee</w:t>
+      </w:r>
+      <w:r>
+        <w:rPr>
+          <w:rFonts w:ascii="Verdana" w:eastAsia="Verdana" w:hAnsi="Verdana" w:cs="Verdana"/>
+          <w:sz w:val="24"/>
+        </w:rPr>
+        <w:t xml:space="preserve">r jumping through the trees and </w:t>
+      </w:r>
+      <w:r>
+        <w:rPr>
+          <w:rFonts w:ascii="Verdana" w:eastAsia="Verdana" w:hAnsi="Verdana" w:cs="Verdana"/>
+          <w:sz w:val="24"/>
+        </w:rPr>
+        <w:t xml:space="preserve">landing but five meters from the fast driving </w:t>
+      </w:r>
+      <w:r>
+        <w:rPr>
+          <w:rFonts w:ascii="Verdana" w:eastAsia="Verdana" w:hAnsi="Verdana" w:cs="Verdana"/>
+          <w:sz w:val="24"/>
+        </w:rPr>
+        <w:t xml:space="preserve">vehicle. Pure, rare, </w:t>
+      </w:r>
+      <w:r>
+        <w:rPr>
+          <w:rFonts w:ascii="Verdana" w:eastAsia="Verdana" w:hAnsi="Verdana" w:cs="Verdana"/>
+          <w:sz w:val="24"/>
+        </w:rPr>
+        <w:t xml:space="preserve">bad luck. </w:t>
+      </w:r>
+      <w:r>
+        <w:rPr>
+          <w:rFonts w:ascii="Verdana" w:eastAsia="Verdana" w:hAnsi="Verdana" w:cs="Verdana"/>
+          <w:sz w:val="24"/>
+        </w:rPr>
+        <w:t xml:space="preserve">Avoiding such events would mean driving at unreasonably low speeds to </w:t>
+      </w:r>
+      <w:r>
+        <w:rPr>
+          <w:rFonts w:ascii="Verdana" w:eastAsia="Verdana" w:hAnsi="Verdana" w:cs="Verdana"/>
+          <w:sz w:val="24"/>
+        </w:rPr>
+        <w:lastRenderedPageBreak/>
+        <w:t xml:space="preserve">allow more time for the AIs to react, and so the AIs </w:t>
+      </w:r>
+      <w:r>
+        <w:rPr>
+          <w:rFonts w:ascii="Verdana" w:eastAsia="Verdana" w:hAnsi="Verdana" w:cs="Verdana"/>
+          <w:sz w:val="24"/>
+        </w:rPr>
+        <w:t xml:space="preserve">usually </w:t>
+      </w:r>
+      <w:r>
+        <w:rPr>
+          <w:rFonts w:ascii="Verdana" w:eastAsia="Verdana" w:hAnsi="Verdana" w:cs="Verdana"/>
+          <w:sz w:val="24"/>
+        </w:rPr>
+        <w:t>took this well calculated risk</w:t>
+      </w:r>
+      <w:r>
+        <w:rPr>
+          <w:rFonts w:ascii="Verdana" w:eastAsia="Verdana" w:hAnsi="Verdana" w:cs="Verdana"/>
+          <w:sz w:val="24"/>
+        </w:rPr>
+        <w:t xml:space="preserve">. </w:t>
       </w:r>
     </w:p>
     <w:p>
@@ -5889,28 +6223,119 @@
           <w:rFonts w:ascii="Verdana" w:eastAsia="Verdana" w:hAnsi="Verdana" w:cs="Verdana"/>
           <w:sz w:val="24"/>
         </w:rPr>
-        <w:t>He w</w:t>
-      </w:r>
-      <w:r>
-        <w:rPr>
-          <w:rFonts w:ascii="Verdana" w:eastAsia="Verdana" w:hAnsi="Verdana" w:cs="Verdana"/>
-          <w:sz w:val="24"/>
-        </w:rPr>
-        <w:t xml:space="preserve">as introduced into a small surgery room, where </w:t>
-      </w:r>
-      <w:r>
-        <w:rPr>
-          <w:rFonts w:ascii="Verdana" w:eastAsia="Verdana" w:hAnsi="Verdana" w:cs="Verdana"/>
-          <w:sz w:val="24"/>
-        </w:rPr>
-        <w:t>Q</w:t>
-      </w:r>
-      <w:r>
-        <w:rPr>
-          <w:rFonts w:ascii="Verdana" w:eastAsia="Verdana" w:hAnsi="Verdana" w:cs="Verdana"/>
-          <w:sz w:val="24"/>
-        </w:rPr>
-        <w:t xml:space="preserve"> and his mother were already waiting, Aren with a stern look on her face. He was surprised a bit by Q’s presence but did not give much thought to it.</w:t>
+        <w:t xml:space="preserve">It took a little over an hour for Pelger to reach a health center, and two more hours to reach the main site of the space population program – the Ducher biological health center. He was not in pain due to the pain killers, automatically injected locally through robotic syringes, but was in a miserable state. He knew </w:t>
+      </w:r>
+      <w:r>
+        <w:rPr>
+          <w:rFonts w:ascii="Verdana" w:eastAsia="Verdana" w:hAnsi="Verdana" w:cs="Verdana"/>
+          <w:sz w:val="24"/>
+        </w:rPr>
+        <w:t>the seriousness of his injuries</w:t>
+      </w:r>
+      <w:r>
+        <w:rPr>
+          <w:rFonts w:ascii="Verdana" w:eastAsia="Verdana" w:hAnsi="Verdana" w:cs="Verdana"/>
+          <w:sz w:val="24"/>
+        </w:rPr>
+        <w:t xml:space="preserve">. Internal organs were stabilized but he constantly monitored his vitals and </w:t>
+      </w:r>
+      <w:r>
+        <w:rPr>
+          <w:rFonts w:ascii="Verdana" w:eastAsia="Verdana" w:hAnsi="Verdana" w:cs="Verdana"/>
+          <w:sz w:val="24"/>
+        </w:rPr>
+        <w:t>k</w:t>
+      </w:r>
+      <w:r>
+        <w:rPr>
+          <w:rFonts w:ascii="Verdana" w:eastAsia="Verdana" w:hAnsi="Verdana" w:cs="Verdana"/>
+          <w:sz w:val="24"/>
+        </w:rPr>
+        <w:t xml:space="preserve">new that he was not out of danger. </w:t>
+      </w:r>
+      <w:r>
+        <w:rPr>
+          <w:rFonts w:ascii="Verdana" w:eastAsia="Verdana" w:hAnsi="Verdana" w:cs="Verdana"/>
+          <w:sz w:val="24"/>
+        </w:rPr>
+        <w:t>His head was throbbing more and more as time progressed, as if small needles were constantly punctuating his head, each inducing a shallow level of pain, and h</w:t>
+      </w:r>
+      <w:r>
+        <w:rPr>
+          <w:rFonts w:ascii="Verdana" w:eastAsia="Verdana" w:hAnsi="Verdana" w:cs="Verdana"/>
+          <w:sz w:val="24"/>
+        </w:rPr>
+        <w:t xml:space="preserve">is right leg was shattered. </w:t>
+      </w:r>
+      <w:r>
+        <w:rPr>
+          <w:rFonts w:ascii="Verdana" w:eastAsia="Verdana" w:hAnsi="Verdana" w:cs="Verdana"/>
+          <w:sz w:val="24"/>
+        </w:rPr>
+        <w:t>The leg</w:t>
+      </w:r>
+      <w:r>
+        <w:rPr>
+          <w:rFonts w:ascii="Verdana" w:eastAsia="Verdana" w:hAnsi="Verdana" w:cs="Verdana"/>
+          <w:sz w:val="24"/>
+        </w:rPr>
+        <w:t xml:space="preserve"> </w:t>
+      </w:r>
+      <w:r>
+        <w:rPr>
+          <w:rFonts w:ascii="Verdana" w:eastAsia="Verdana" w:hAnsi="Verdana" w:cs="Verdana"/>
+          <w:sz w:val="24"/>
+        </w:rPr>
+        <w:t>could probably be</w:t>
+      </w:r>
+      <w:r>
+        <w:rPr>
+          <w:rFonts w:ascii="Verdana" w:eastAsia="Verdana" w:hAnsi="Verdana" w:cs="Verdana"/>
+          <w:sz w:val="24"/>
+        </w:rPr>
+        <w:t xml:space="preserve"> fixed using advanced surgery, but chances </w:t>
+      </w:r>
+      <w:r>
+        <w:rPr>
+          <w:rFonts w:ascii="Verdana" w:eastAsia="Verdana" w:hAnsi="Verdana" w:cs="Verdana"/>
+          <w:sz w:val="24"/>
+        </w:rPr>
+        <w:t xml:space="preserve">were not negligible </w:t>
+      </w:r>
+      <w:r>
+        <w:rPr>
+          <w:rFonts w:ascii="Verdana" w:eastAsia="Verdana" w:hAnsi="Verdana" w:cs="Verdana"/>
+          <w:sz w:val="24"/>
+        </w:rPr>
+        <w:t xml:space="preserve">that </w:t>
+      </w:r>
+      <w:r>
+        <w:rPr>
+          <w:rFonts w:ascii="Verdana" w:eastAsia="Verdana" w:hAnsi="Verdana" w:cs="Verdana"/>
+          <w:sz w:val="24"/>
+        </w:rPr>
+        <w:t>it</w:t>
+      </w:r>
+      <w:r>
+        <w:rPr>
+          <w:rFonts w:ascii="Verdana" w:eastAsia="Verdana" w:hAnsi="Verdana" w:cs="Verdana"/>
+          <w:sz w:val="24"/>
+        </w:rPr>
+        <w:t xml:space="preserve"> will not fully recover.</w:t>
+      </w:r>
+      <w:r>
+        <w:rPr>
+          <w:rFonts w:ascii="Verdana" w:eastAsia="Verdana" w:hAnsi="Verdana" w:cs="Verdana"/>
+          <w:sz w:val="24"/>
+        </w:rPr>
+        <w:t xml:space="preserve"> </w:t>
+      </w:r>
+      <w:r>
+        <w:rPr>
+          <w:rFonts w:ascii="Verdana" w:eastAsia="Verdana" w:hAnsi="Verdana" w:cs="Verdana"/>
+          <w:sz w:val="24"/>
+        </w:rPr>
+        <w:t xml:space="preserve"> </w:t>
       </w:r>
     </w:p>
     <w:p>
@@ -5931,93 +6356,28 @@
           <w:rFonts w:ascii="Verdana" w:eastAsia="Verdana" w:hAnsi="Verdana" w:cs="Verdana"/>
           <w:sz w:val="24"/>
         </w:rPr>
-        <w:t>“</w:t>
-      </w:r>
-      <w:r>
-        <w:rPr>
-          <w:rFonts w:ascii="Verdana" w:eastAsia="Verdana" w:hAnsi="Verdana" w:cs="Verdana"/>
-          <w:sz w:val="24"/>
-          <w:highlight w:val="yellow"/>
-        </w:rPr>
-        <w:t>You have to go into surgery now</w:t>
-      </w:r>
-      <w:r>
-        <w:rPr>
-          <w:rFonts w:ascii="Verdana" w:eastAsia="Verdana" w:hAnsi="Verdana" w:cs="Verdana"/>
-          <w:sz w:val="24"/>
-        </w:rPr>
-        <w:t>. We need to operate on your leg, and chances are not high that it will be saved. You need to be prepared to the fact you may wake up with a robotic extension. Also, and more serious is the damage to your head implants, they may fail any minute and we must replace all of them</w:t>
-      </w:r>
-      <w:r>
-        <w:rPr>
-          <w:rFonts w:ascii="Verdana" w:eastAsia="Verdana" w:hAnsi="Verdana" w:cs="Verdana"/>
-          <w:sz w:val="24"/>
-        </w:rPr>
-        <w:t xml:space="preserve"> now</w:t>
-      </w:r>
-      <w:r>
-        <w:rPr>
-          <w:rFonts w:ascii="Verdana" w:eastAsia="Verdana" w:hAnsi="Verdana" w:cs="Verdana"/>
-          <w:sz w:val="24"/>
-        </w:rPr>
-        <w:t>.</w:t>
-      </w:r>
-      <w:r>
-        <w:rPr>
-          <w:rFonts w:ascii="Verdana" w:eastAsia="Verdana" w:hAnsi="Verdana" w:cs="Verdana"/>
-          <w:sz w:val="24"/>
-        </w:rPr>
-        <w:t xml:space="preserve"> This is why I am talking you first on all this technical decision. The operation</w:t>
-      </w:r>
-      <w:r>
-        <w:rPr>
-          <w:rFonts w:ascii="Verdana" w:eastAsia="Verdana" w:hAnsi="Verdana" w:cs="Verdana"/>
-          <w:sz w:val="24"/>
-        </w:rPr>
-        <w:t xml:space="preserve"> can have unexpected results </w:t>
-      </w:r>
-      <w:r>
-        <w:rPr>
-          <w:rFonts w:ascii="Verdana" w:eastAsia="Verdana" w:hAnsi="Verdana" w:cs="Verdana"/>
-          <w:sz w:val="24"/>
-        </w:rPr>
-        <w:t xml:space="preserve">and may take an extremely </w:t>
-      </w:r>
-      <w:r>
-        <w:rPr>
-          <w:rFonts w:ascii="Verdana" w:eastAsia="Verdana" w:hAnsi="Verdana" w:cs="Verdana"/>
-          <w:sz w:val="24"/>
-        </w:rPr>
-        <w:lastRenderedPageBreak/>
-        <w:t xml:space="preserve">long time to recover from, </w:t>
-      </w:r>
-      <w:r>
-        <w:rPr>
-          <w:rFonts w:ascii="Verdana" w:eastAsia="Verdana" w:hAnsi="Verdana" w:cs="Verdana"/>
-          <w:sz w:val="24"/>
-        </w:rPr>
-        <w:t xml:space="preserve">so also, be prepared. Last, you know you </w:t>
-      </w:r>
-      <w:r>
-        <w:rPr>
-          <w:rFonts w:ascii="Verdana" w:eastAsia="Verdana" w:hAnsi="Verdana" w:cs="Verdana"/>
-          <w:sz w:val="24"/>
-        </w:rPr>
-        <w:t>that in five weeks you are to leave for your two</w:t>
-      </w:r>
-      <w:r>
-        <w:rPr>
-          <w:rFonts w:ascii="Verdana" w:eastAsia="Verdana" w:hAnsi="Verdana" w:cs="Verdana"/>
-          <w:sz w:val="24"/>
-        </w:rPr>
-        <w:t xml:space="preserve"> year mars mission while we begin the buildup of the population ship. We may not finish the adjustments to the brain implants by then. So in order to </w:t>
-      </w:r>
-      <w:r>
-        <w:rPr>
-          <w:rFonts w:ascii="Verdana" w:eastAsia="Verdana" w:hAnsi="Verdana" w:cs="Verdana"/>
-          <w:sz w:val="24"/>
-        </w:rPr>
-        <w:t>hasten the recovery process we may leave you in cryo sleep, under treatment protocols, you may only fully wake up on the ship.”</w:t>
+        <w:t>He w</w:t>
+      </w:r>
+      <w:r>
+        <w:rPr>
+          <w:rFonts w:ascii="Verdana" w:eastAsia="Verdana" w:hAnsi="Verdana" w:cs="Verdana"/>
+          <w:sz w:val="24"/>
+        </w:rPr>
+        <w:t xml:space="preserve">as introduced into a small surgery room, where </w:t>
+      </w:r>
+      <w:r>
+        <w:rPr>
+          <w:rFonts w:ascii="Verdana" w:eastAsia="Verdana" w:hAnsi="Verdana" w:cs="Verdana"/>
+          <w:sz w:val="24"/>
+        </w:rPr>
+        <w:t>Q</w:t>
+      </w:r>
+      <w:r>
+        <w:rPr>
+          <w:rFonts w:ascii="Verdana" w:eastAsia="Verdana" w:hAnsi="Verdana" w:cs="Verdana"/>
+          <w:sz w:val="24"/>
+        </w:rPr>
+        <w:t xml:space="preserve"> and his mother were already waiting, Aren with a stern look on her face. He was surprised a bit by Q’s presence but did not give much thought to it.</w:t>
       </w:r>
     </w:p>
     <w:p>
@@ -6038,6 +6398,106 @@
           <w:rFonts w:ascii="Verdana" w:eastAsia="Verdana" w:hAnsi="Verdana" w:cs="Verdana"/>
           <w:sz w:val="24"/>
         </w:rPr>
+        <w:t>“</w:t>
+      </w:r>
+      <w:r>
+        <w:rPr>
+          <w:rFonts w:ascii="Verdana" w:eastAsia="Verdana" w:hAnsi="Verdana" w:cs="Verdana"/>
+          <w:sz w:val="24"/>
+          <w:highlight w:val="yellow"/>
+        </w:rPr>
+        <w:t>You have to go into surgery now</w:t>
+      </w:r>
+      <w:r>
+        <w:rPr>
+          <w:rFonts w:ascii="Verdana" w:eastAsia="Verdana" w:hAnsi="Verdana" w:cs="Verdana"/>
+          <w:sz w:val="24"/>
+        </w:rPr>
+        <w:t>. We need to operate on your leg, and chances are not high that it will be saved. You need to be prepared to the fact you may wake up with a robotic extension. Also, and more serious is the damage to your head implants, they may fail any minute and we must replace all of them</w:t>
+      </w:r>
+      <w:r>
+        <w:rPr>
+          <w:rFonts w:ascii="Verdana" w:eastAsia="Verdana" w:hAnsi="Verdana" w:cs="Verdana"/>
+          <w:sz w:val="24"/>
+        </w:rPr>
+        <w:t xml:space="preserve"> now</w:t>
+      </w:r>
+      <w:r>
+        <w:rPr>
+          <w:rFonts w:ascii="Verdana" w:eastAsia="Verdana" w:hAnsi="Verdana" w:cs="Verdana"/>
+          <w:sz w:val="24"/>
+        </w:rPr>
+        <w:t>.</w:t>
+      </w:r>
+      <w:r>
+        <w:rPr>
+          <w:rFonts w:ascii="Verdana" w:eastAsia="Verdana" w:hAnsi="Verdana" w:cs="Verdana"/>
+          <w:sz w:val="24"/>
+        </w:rPr>
+        <w:t xml:space="preserve"> This is why I am talking you first on all this technical decision. The operation</w:t>
+      </w:r>
+      <w:r>
+        <w:rPr>
+          <w:rFonts w:ascii="Verdana" w:eastAsia="Verdana" w:hAnsi="Verdana" w:cs="Verdana"/>
+          <w:sz w:val="24"/>
+        </w:rPr>
+        <w:t xml:space="preserve"> can have unexpected results </w:t>
+      </w:r>
+      <w:r>
+        <w:rPr>
+          <w:rFonts w:ascii="Verdana" w:eastAsia="Verdana" w:hAnsi="Verdana" w:cs="Verdana"/>
+          <w:sz w:val="24"/>
+        </w:rPr>
+        <w:t xml:space="preserve">and may take an extremely long time to recover from, </w:t>
+      </w:r>
+      <w:r>
+        <w:rPr>
+          <w:rFonts w:ascii="Verdana" w:eastAsia="Verdana" w:hAnsi="Verdana" w:cs="Verdana"/>
+          <w:sz w:val="24"/>
+        </w:rPr>
+        <w:t xml:space="preserve">so also, be prepared. Last, you know you </w:t>
+      </w:r>
+      <w:r>
+        <w:rPr>
+          <w:rFonts w:ascii="Verdana" w:eastAsia="Verdana" w:hAnsi="Verdana" w:cs="Verdana"/>
+          <w:sz w:val="24"/>
+        </w:rPr>
+        <w:t>that in five weeks you are to leave for your two</w:t>
+      </w:r>
+      <w:r>
+        <w:rPr>
+          <w:rFonts w:ascii="Verdana" w:eastAsia="Verdana" w:hAnsi="Verdana" w:cs="Verdana"/>
+          <w:sz w:val="24"/>
+        </w:rPr>
+        <w:t xml:space="preserve"> year mars mission while we begin the buildup of the population ship. We may not finish the adjustments to the brain implants by then. So in order to </w:t>
+      </w:r>
+      <w:r>
+        <w:rPr>
+          <w:rFonts w:ascii="Verdana" w:eastAsia="Verdana" w:hAnsi="Verdana" w:cs="Verdana"/>
+          <w:sz w:val="24"/>
+        </w:rPr>
+        <w:t>hasten the recovery process we may leave you in cryo sleep, under treatment protocols, you may only fully wake up on the ship.”</w:t>
+      </w:r>
+    </w:p>
+    <w:p>
+      <w:pPr>
+        <w:tabs>
+          <w:tab w:val="left" w:pos="7365"/>
+        </w:tabs>
+        <w:bidi w:val="0"/>
+        <w:spacing w:after="0" w:line="360" w:lineRule="auto"/>
+        <w:jc w:val="both"/>
+        <w:rPr>
+          <w:rFonts w:ascii="Verdana" w:eastAsia="Verdana" w:hAnsi="Verdana" w:cs="Verdana"/>
+          <w:sz w:val="24"/>
+        </w:rPr>
+      </w:pPr>
+      <w:r>
+        <w:rPr>
+          <w:rFonts w:ascii="Verdana" w:eastAsia="Verdana" w:hAnsi="Verdana" w:cs="Verdana"/>
+          <w:sz w:val="24"/>
+        </w:rPr>
+        <w:lastRenderedPageBreak/>
         <w:t>Pelger absorbed all the information. The look on his mother’s face was strange to him. She seemed worried and troubled even though her speech had shown she had taken all considerations into account and reached a well thought decision that was probably for his best. On a second thought the last few months, as the mars mission approached took a heavy unexplainable tool on her.</w:t>
       </w:r>
     </w:p>
@@ -6420,8 +6880,6 @@
         </w:rPr>
         <w:t>them</w:t>
       </w:r>
-      <w:bookmarkStart w:id="0" w:name="_GoBack"/>
-      <w:bookmarkEnd w:id="0"/>
       <w:r>
         <w:rPr>
           <w:rFonts w:ascii="Verdana" w:eastAsia="Verdana" w:hAnsi="Verdana" w:cs="Verdana"/>

</xml_diff>

<commit_message>
Updated first Mars exercise
</commit_message>
<xml_diff>
--- a/Out of Earth.docx
+++ b/Out of Earth.docx
@@ -438,7 +438,21 @@
           <w:rFonts w:ascii="Verdana" w:eastAsia="Verdana" w:hAnsi="Verdana" w:cs="Verdana"/>
           <w:sz w:val="24"/>
         </w:rPr>
-        <w:t>Aren smiled. She was working for the space population project for over 23 years now. And progressed rapidly through the hierarchical organization until five years ago she was chosen unanimously to lead it. Ever since that she was working frantically to execute her vision for the program. The last thought that floated in Aren’s mind before she gave way to sleep, was the Irony of her using the same toned political skills she used to publicly emphasize her presence on the way to the top, in order to conceal and disguise her real designs from the all but a precious few extremely loyal friends and colleagues.</w:t>
+        <w:t xml:space="preserve">Aren smiled. She was working for the space population </w:t>
+      </w:r>
+      <w:r>
+        <w:rPr>
+          <w:rFonts w:ascii="Verdana" w:eastAsia="Verdana" w:hAnsi="Verdana" w:cs="Verdana"/>
+          <w:sz w:val="24"/>
+        </w:rPr>
+        <w:t>program</w:t>
+      </w:r>
+      <w:r>
+        <w:rPr>
+          <w:rFonts w:ascii="Verdana" w:eastAsia="Verdana" w:hAnsi="Verdana" w:cs="Verdana"/>
+          <w:sz w:val="24"/>
+        </w:rPr>
+        <w:t xml:space="preserve"> for over 23 years now. And progressed rapidly through the hierarchical organization until five years ago she was chosen unanimously to lead it. Ever since that she was working frantically to execute her vision for the program. The last thought that floated in Aren’s mind before she gave way to sleep, was the Irony of her using the same toned political skills she used to publicly emphasize her presence on the way to the top, in order to conceal and disguise her real designs from the all but a precious few extremely loyal friends and colleagues.</w:t>
       </w:r>
     </w:p>
     <w:p>
@@ -558,7 +572,21 @@
           <w:rFonts w:ascii="Verdana" w:eastAsia="Verdana" w:hAnsi="Verdana" w:cs="Verdana"/>
           <w:sz w:val="24"/>
         </w:rPr>
-        <w:t xml:space="preserve">The first 18 months of Pelger’s life passed quickly to Aren, her plans for this time were well drafted in advance, and she found herself longing for Pelger to grow up quicker so he could pass the more complex training programs she was planning for him. She now sat on the Balcony of her home at the Bahamas. She was sitting next to a small table on which rested a modest breakfast. The home was a part of a tall majestic compound located on a cliff side and watching over the ocean on one side and bathed in green trees on the other. It was a former research center for the Space Population Project, and as such had a small launch pad and numerous halls full with technological equipment that meant to simulate the colonies on Mars, around the moon and in the asteroid belt, as well as future deep space colonies. Other than Aren and Pelger the compound staff numbered 124 people from technicians to educational staff, including 13 more kids, who were Pelger's play group. Even at this young age Pelger was already emerging as talented and resourceful as Aren expected him to be. He could not yet speak fluently but had no problems conveying his wishes and needs using a combination of words and gestures. He walked pretty well and was already using extenders as easily as he used his own limbs. Extenders were hat or glove like devices which normally fitted either the head or hands and were operated by thoughts and minute hand gestures. They were frequently used as controllers for multiple machinery, vehicles, computers and androids and were meant to be used either until the user installed permanent implants in his limbs or as a cheap replacement to those implants. Pelger constantly wore a set specifically designed for his small size and used it to control </w:t>
+        <w:t xml:space="preserve">The first 18 months of Pelger’s life passed quickly to Aren, her plans for this time were well drafted in advance, and she found herself longing for Pelger to grow up quicker so he could pass the more complex training programs she was planning for him. She now sat on the Balcony of her home at the Bahamas. She was sitting next to a small table on which rested a modest breakfast. The home was a part of a tall majestic compound located on a cliff side and watching over the ocean on one side and bathed in green trees on the other. It was a former research center for the Space Population </w:t>
+      </w:r>
+      <w:r>
+        <w:rPr>
+          <w:rFonts w:ascii="Verdana" w:eastAsia="Verdana" w:hAnsi="Verdana" w:cs="Verdana"/>
+          <w:sz w:val="24"/>
+        </w:rPr>
+        <w:t>Program</w:t>
+      </w:r>
+      <w:r>
+        <w:rPr>
+          <w:rFonts w:ascii="Verdana" w:eastAsia="Verdana" w:hAnsi="Verdana" w:cs="Verdana"/>
+          <w:sz w:val="24"/>
+        </w:rPr>
+        <w:t xml:space="preserve">, and as such had a small launch pad and numerous halls full with technological equipment that meant to simulate the colonies on Mars, around the moon and in the asteroid belt, as well as future deep space colonies. Other than Aren and Pelger the compound staff numbered 124 people from technicians to educational staff, including 13 more kids, who were Pelger's play group. Even at this young age Pelger was already emerging as talented and resourceful as Aren expected him to be. He could not yet speak fluently but had no problems conveying his wishes and needs using a combination of words and gestures. He walked pretty well and was already using extenders as easily as he used his own limbs. Extenders were hat or glove like devices which normally fitted either the head or hands and were operated by thoughts and minute hand gestures. They were frequently used as controllers for multiple machinery, vehicles, computers and androids and were meant to be used either until the user installed permanent implants in his limbs or as a cheap replacement to those implants. Pelger constantly wore a set specifically designed for his small size and used it to control </w:t>
       </w:r>
       <w:r>
         <w:rPr>
@@ -5616,14 +5644,7 @@
           <w:rFonts w:ascii="Verdana" w:eastAsia="Verdana" w:hAnsi="Verdana" w:cs="Verdana"/>
           <w:sz w:val="24"/>
         </w:rPr>
-        <w:t xml:space="preserve"> somewhat lowering the sea level and </w:t>
-      </w:r>
-      <w:r>
-        <w:rPr>
-          <w:rFonts w:ascii="Verdana" w:eastAsia="Verdana" w:hAnsi="Verdana" w:cs="Verdana"/>
-          <w:sz w:val="24"/>
-        </w:rPr>
-        <w:t>cooling back the oceans at that area</w:t>
+        <w:t xml:space="preserve"> somewhat lowering the sea level and cooling back the oceans at that area</w:t>
       </w:r>
       <w:r>
         <w:rPr>
@@ -5679,7 +5700,21 @@
           <w:rFonts w:ascii="Verdana" w:eastAsia="Verdana" w:hAnsi="Verdana" w:cs="Verdana"/>
           <w:sz w:val="24"/>
         </w:rPr>
-        <w:t xml:space="preserve"> gardens. Pelger, Lara and Q were staying in one of the sunken complexes and spent their time diving through the best attraction in that area – the sunken city of Male. Both Pelger and Lara were fascinated from the dive, Pelger from the wide variety of underwater </w:t>
+        <w:t xml:space="preserve"> gardens. Pelger, Lara and Q were staying in one of the sunken complexes and spent their time diving through the best attraction in that area – the sunken city of Male. Both Pelger and Lara were fascinated from the dive</w:t>
+      </w:r>
+      <w:r>
+        <w:rPr>
+          <w:rFonts w:ascii="Verdana" w:eastAsia="Verdana" w:hAnsi="Verdana" w:cs="Verdana"/>
+          <w:sz w:val="24"/>
+        </w:rPr>
+        <w:t>s</w:t>
+      </w:r>
+      <w:r>
+        <w:rPr>
+          <w:rFonts w:ascii="Verdana" w:eastAsia="Verdana" w:hAnsi="Verdana" w:cs="Verdana"/>
+          <w:sz w:val="24"/>
+        </w:rPr>
+        <w:t xml:space="preserve">, Pelger from the wide variety of underwater </w:t>
       </w:r>
       <w:r>
         <w:rPr>
@@ -5700,17 +5735,14 @@
           <w:rFonts w:ascii="Verdana" w:eastAsia="Verdana" w:hAnsi="Verdana" w:cs="Verdana"/>
           <w:sz w:val="24"/>
         </w:rPr>
-        <w:t xml:space="preserve">an ancient city </w:t>
-      </w:r>
-      <w:bookmarkStart w:id="0" w:name="_GoBack"/>
-      <w:bookmarkEnd w:id="0"/>
-      <w:r>
-        <w:rPr>
-          <w:rFonts w:ascii="Verdana" w:eastAsia="Verdana" w:hAnsi="Verdana" w:cs="Verdana"/>
-          <w:sz w:val="24"/>
-          <w:highlight w:val="yellow"/>
-        </w:rPr>
-        <w:t>frozen in time.</w:t>
+        <w:t xml:space="preserve">an ancient </w:t>
+      </w:r>
+      <w:r>
+        <w:rPr>
+          <w:rFonts w:ascii="Verdana" w:eastAsia="Verdana" w:hAnsi="Verdana" w:cs="Verdana"/>
+          <w:sz w:val="24"/>
+        </w:rPr>
+        <w:t>city frozen in time.</w:t>
       </w:r>
       <w:r>
         <w:rPr>
@@ -5718,6 +5750,63 @@
           <w:sz w:val="24"/>
         </w:rPr>
         <w:t xml:space="preserve"> </w:t>
+      </w:r>
+      <w:r>
+        <w:rPr>
+          <w:rFonts w:ascii="Verdana" w:eastAsia="Verdana" w:hAnsi="Verdana" w:cs="Verdana"/>
+          <w:sz w:val="24"/>
+        </w:rPr>
+        <w:t>The low structures, widespread an</w:t>
+      </w:r>
+      <w:r>
+        <w:rPr>
+          <w:rFonts w:ascii="Verdana" w:eastAsia="Verdana" w:hAnsi="Verdana" w:cs="Verdana"/>
+          <w:sz w:val="24"/>
+        </w:rPr>
+        <w:t>d</w:t>
+      </w:r>
+      <w:r>
+        <w:rPr>
+          <w:rFonts w:ascii="Verdana" w:eastAsia="Verdana" w:hAnsi="Verdana" w:cs="Verdana"/>
+          <w:sz w:val="24"/>
+        </w:rPr>
+        <w:t xml:space="preserve"> </w:t>
+      </w:r>
+      <w:r>
+        <w:rPr>
+          <w:rFonts w:ascii="Verdana" w:eastAsia="Verdana" w:hAnsi="Verdana" w:cs="Verdana"/>
+          <w:sz w:val="24"/>
+        </w:rPr>
+        <w:t>wasteful</w:t>
+      </w:r>
+      <w:r>
+        <w:rPr>
+          <w:rFonts w:ascii="Verdana" w:eastAsia="Verdana" w:hAnsi="Verdana" w:cs="Verdana"/>
+          <w:sz w:val="24"/>
+        </w:rPr>
+        <w:t xml:space="preserve"> compared to the compact</w:t>
+      </w:r>
+      <w:r>
+        <w:rPr>
+          <w:rFonts w:ascii="Verdana" w:eastAsia="Verdana" w:hAnsi="Verdana" w:cs="Verdana"/>
+          <w:sz w:val="24"/>
+        </w:rPr>
+        <w:t>, ultra-efficient living complexes at space, even though they were contained and limited on the small atoll, inspire</w:t>
+      </w:r>
+      <w:r>
+        <w:rPr>
+          <w:rFonts w:ascii="Verdana" w:eastAsia="Verdana" w:hAnsi="Verdana" w:cs="Verdana"/>
+          <w:sz w:val="24"/>
+        </w:rPr>
+        <w:t xml:space="preserve">d her to start analyzing the </w:t>
+      </w:r>
+      <w:r>
+        <w:rPr>
+          <w:rFonts w:ascii="Verdana" w:eastAsia="Verdana" w:hAnsi="Verdana" w:cs="Verdana"/>
+          <w:sz w:val="24"/>
+        </w:rPr>
+        <w:lastRenderedPageBreak/>
+        <w:t xml:space="preserve">different design considerations for building habitats in different worlds and conditions. She will later discuss this topic for many years with the engineers and environmental architects among the colonists, adding her own unique point of view on the effect of those designs on the personal psyche of the settlers, and keeping an archive showing the evolution of her own designs over time. The next day they left the Maldives and arrived at the launch site for their next mission, where they met with the rest of the colonists for a briefing. </w:t>
       </w:r>
     </w:p>
     <w:p>
@@ -5733,6 +5822,364 @@
           <w:sz w:val="24"/>
         </w:rPr>
       </w:pPr>
+      <w:r>
+        <w:rPr>
+          <w:rFonts w:ascii="Verdana" w:eastAsia="Verdana" w:hAnsi="Verdana" w:cs="Verdana"/>
+          <w:sz w:val="24"/>
+        </w:rPr>
+        <w:t xml:space="preserve">“Operation sand storm” was an extremely complicated exercise, one of the most complicated </w:t>
+      </w:r>
+      <w:r>
+        <w:rPr>
+          <w:rFonts w:ascii="Verdana" w:eastAsia="Verdana" w:hAnsi="Verdana" w:cs="Verdana"/>
+          <w:sz w:val="24"/>
+        </w:rPr>
+        <w:t xml:space="preserve">exercises the colonists coped with so far. They </w:t>
+      </w:r>
+      <w:r>
+        <w:rPr>
+          <w:rFonts w:ascii="Verdana" w:eastAsia="Verdana" w:hAnsi="Verdana" w:cs="Verdana"/>
+          <w:sz w:val="24"/>
+        </w:rPr>
+        <w:t xml:space="preserve">were given one week to prepare before launch and would then have to </w:t>
+      </w:r>
+      <w:r>
+        <w:rPr>
+          <w:rFonts w:ascii="Verdana" w:eastAsia="Verdana" w:hAnsi="Verdana" w:cs="Verdana"/>
+          <w:sz w:val="24"/>
+        </w:rPr>
+        <w:t>handle</w:t>
+      </w:r>
+      <w:r>
+        <w:rPr>
+          <w:rFonts w:ascii="Verdana" w:eastAsia="Verdana" w:hAnsi="Verdana" w:cs="Verdana"/>
+          <w:sz w:val="24"/>
+        </w:rPr>
+        <w:t xml:space="preserve"> several tasks </w:t>
+      </w:r>
+      <w:r>
+        <w:rPr>
+          <w:rFonts w:ascii="Verdana" w:eastAsia="Verdana" w:hAnsi="Verdana" w:cs="Verdana"/>
+          <w:sz w:val="24"/>
+        </w:rPr>
+        <w:t>in parallel</w:t>
+      </w:r>
+      <w:r>
+        <w:rPr>
+          <w:rFonts w:ascii="Verdana" w:eastAsia="Verdana" w:hAnsi="Verdana" w:cs="Verdana"/>
+          <w:sz w:val="24"/>
+        </w:rPr>
+        <w:t xml:space="preserve">. </w:t>
+      </w:r>
+      <w:r>
+        <w:rPr>
+          <w:rFonts w:ascii="Verdana" w:eastAsia="Verdana" w:hAnsi="Verdana" w:cs="Verdana"/>
+          <w:sz w:val="24"/>
+        </w:rPr>
+        <w:t>First, t</w:t>
+      </w:r>
+      <w:r>
+        <w:rPr>
+          <w:rFonts w:ascii="Verdana" w:eastAsia="Verdana" w:hAnsi="Verdana" w:cs="Verdana"/>
+          <w:sz w:val="24"/>
+        </w:rPr>
+        <w:t>hey would take of</w:t>
+      </w:r>
+      <w:r>
+        <w:rPr>
+          <w:rFonts w:ascii="Verdana" w:eastAsia="Verdana" w:hAnsi="Verdana" w:cs="Verdana"/>
+          <w:sz w:val="24"/>
+        </w:rPr>
+        <w:t>f</w:t>
+      </w:r>
+      <w:r>
+        <w:rPr>
+          <w:rFonts w:ascii="Verdana" w:eastAsia="Verdana" w:hAnsi="Verdana" w:cs="Verdana"/>
+          <w:sz w:val="24"/>
+        </w:rPr>
+        <w:t xml:space="preserve"> on a ship </w:t>
+      </w:r>
+      <w:r>
+        <w:rPr>
+          <w:rFonts w:ascii="Verdana" w:eastAsia="Verdana" w:hAnsi="Verdana" w:cs="Verdana"/>
+          <w:sz w:val="24"/>
+        </w:rPr>
+        <w:t xml:space="preserve">towards </w:t>
+      </w:r>
+      <w:r>
+        <w:rPr>
+          <w:rFonts w:ascii="Verdana" w:eastAsia="Verdana" w:hAnsi="Verdana" w:cs="Verdana"/>
+          <w:sz w:val="24"/>
+        </w:rPr>
+        <w:t>mars</w:t>
+      </w:r>
+      <w:r>
+        <w:rPr>
+          <w:rFonts w:ascii="Verdana" w:eastAsia="Verdana" w:hAnsi="Verdana" w:cs="Verdana"/>
+          <w:sz w:val="24"/>
+        </w:rPr>
+        <w:t xml:space="preserve"> </w:t>
+      </w:r>
+      <w:r>
+        <w:rPr>
+          <w:rFonts w:ascii="Verdana" w:eastAsia="Verdana" w:hAnsi="Verdana" w:cs="Verdana"/>
+          <w:sz w:val="24"/>
+        </w:rPr>
+        <w:t xml:space="preserve">with very little supply and manual only controls. Excess supply was stashed in containers orbiting Earth and the moon at different orbits. </w:t>
+      </w:r>
+      <w:r>
+        <w:rPr>
+          <w:rFonts w:ascii="Verdana" w:eastAsia="Verdana" w:hAnsi="Verdana" w:cs="Verdana"/>
+          <w:sz w:val="24"/>
+        </w:rPr>
+        <w:t>Each container usually held fuel and food, but sometime also technological systems that they would be able to integrate into their ship. Due to the limited resources they would have to use Earth’s</w:t>
+      </w:r>
+      <w:r>
+        <w:rPr>
+          <w:rFonts w:ascii="Verdana" w:eastAsia="Verdana" w:hAnsi="Verdana" w:cs="Verdana"/>
+          <w:sz w:val="24"/>
+        </w:rPr>
+        <w:t xml:space="preserve"> and the moon’s</w:t>
+      </w:r>
+      <w:r>
+        <w:rPr>
+          <w:rFonts w:ascii="Verdana" w:eastAsia="Verdana" w:hAnsi="Verdana" w:cs="Verdana"/>
+          <w:sz w:val="24"/>
+        </w:rPr>
+        <w:t xml:space="preserve"> gravity to catapult themselves during multiple orbits in a manner that would</w:t>
+      </w:r>
+      <w:r>
+        <w:rPr>
+          <w:rFonts w:ascii="Verdana" w:eastAsia="Verdana" w:hAnsi="Verdana" w:cs="Verdana"/>
+          <w:sz w:val="24"/>
+        </w:rPr>
+        <w:t xml:space="preserve"> be </w:t>
+      </w:r>
+      <w:r>
+        <w:rPr>
+          <w:rFonts w:ascii="Verdana" w:eastAsia="Verdana" w:hAnsi="Verdana" w:cs="Verdana"/>
+          <w:sz w:val="24"/>
+        </w:rPr>
+        <w:t xml:space="preserve">efficient enough to allow them </w:t>
+      </w:r>
+      <w:r>
+        <w:rPr>
+          <w:rFonts w:ascii="Verdana" w:eastAsia="Verdana" w:hAnsi="Verdana" w:cs="Verdana"/>
+          <w:sz w:val="24"/>
+        </w:rPr>
+        <w:t>to</w:t>
+      </w:r>
+      <w:r>
+        <w:rPr>
+          <w:rFonts w:ascii="Verdana" w:eastAsia="Verdana" w:hAnsi="Verdana" w:cs="Verdana"/>
+          <w:sz w:val="24"/>
+        </w:rPr>
+        <w:t xml:space="preserve"> both</w:t>
+      </w:r>
+      <w:r>
+        <w:rPr>
+          <w:rFonts w:ascii="Verdana" w:eastAsia="Verdana" w:hAnsi="Verdana" w:cs="Verdana"/>
+          <w:sz w:val="24"/>
+        </w:rPr>
+        <w:t xml:space="preserve"> collect enough supplies </w:t>
+      </w:r>
+      <w:r>
+        <w:rPr>
+          <w:rFonts w:ascii="Verdana" w:eastAsia="Verdana" w:hAnsi="Verdana" w:cs="Verdana"/>
+          <w:sz w:val="24"/>
+        </w:rPr>
+        <w:t xml:space="preserve">and enough speed </w:t>
+      </w:r>
+      <w:r>
+        <w:rPr>
+          <w:rFonts w:ascii="Verdana" w:eastAsia="Verdana" w:hAnsi="Verdana" w:cs="Verdana"/>
+          <w:sz w:val="24"/>
+        </w:rPr>
+        <w:t xml:space="preserve">to </w:t>
+      </w:r>
+      <w:r>
+        <w:rPr>
+          <w:rFonts w:ascii="Verdana" w:eastAsia="Verdana" w:hAnsi="Verdana" w:cs="Verdana"/>
+          <w:sz w:val="24"/>
+        </w:rPr>
+        <w:t xml:space="preserve">reach the moon. </w:t>
+      </w:r>
+      <w:r>
+        <w:rPr>
+          <w:rFonts w:ascii="Verdana" w:eastAsia="Verdana" w:hAnsi="Verdana" w:cs="Verdana"/>
+          <w:sz w:val="24"/>
+        </w:rPr>
+        <w:t>Second, d</w:t>
+      </w:r>
+      <w:r>
+        <w:rPr>
+          <w:rFonts w:ascii="Verdana" w:eastAsia="Verdana" w:hAnsi="Verdana" w:cs="Verdana"/>
+          <w:sz w:val="24"/>
+        </w:rPr>
+        <w:t xml:space="preserve">uring this complex flight the colonists will have to remote control a reconnaissance vehicle </w:t>
+      </w:r>
+      <w:r>
+        <w:rPr>
+          <w:rFonts w:ascii="Verdana" w:eastAsia="Verdana" w:hAnsi="Verdana" w:cs="Verdana"/>
+          <w:sz w:val="24"/>
+        </w:rPr>
+        <w:t xml:space="preserve"> (“RV”) </w:t>
+      </w:r>
+      <w:r>
+        <w:rPr>
+          <w:rFonts w:ascii="Verdana" w:eastAsia="Verdana" w:hAnsi="Verdana" w:cs="Verdana"/>
+          <w:sz w:val="24"/>
+        </w:rPr>
+        <w:t xml:space="preserve">orbiting Mars, </w:t>
+      </w:r>
+      <w:r>
+        <w:rPr>
+          <w:rFonts w:ascii="Verdana" w:eastAsia="Verdana" w:hAnsi="Verdana" w:cs="Verdana"/>
+          <w:sz w:val="24"/>
+        </w:rPr>
+        <w:t>and use it to land</w:t>
+      </w:r>
+      <w:r>
+        <w:rPr>
+          <w:rFonts w:ascii="Verdana" w:eastAsia="Verdana" w:hAnsi="Verdana" w:cs="Verdana"/>
+          <w:sz w:val="24"/>
+        </w:rPr>
+        <w:t xml:space="preserve"> multiple probes and landers </w:t>
+      </w:r>
+      <w:r>
+        <w:rPr>
+          <w:rFonts w:ascii="Verdana" w:eastAsia="Verdana" w:hAnsi="Verdana" w:cs="Verdana"/>
+          <w:sz w:val="24"/>
+        </w:rPr>
+        <w:t>on the surface. And third, control the landers to overcome Mars’ challenging weather and</w:t>
+      </w:r>
+      <w:r>
+        <w:rPr>
+          <w:rFonts w:ascii="Verdana" w:eastAsia="Verdana" w:hAnsi="Verdana" w:cs="Verdana"/>
+          <w:sz w:val="24"/>
+        </w:rPr>
+        <w:t xml:space="preserve"> prepare their habitat beforehand. The complexity in </w:t>
+      </w:r>
+      <w:r>
+        <w:rPr>
+          <w:rFonts w:ascii="Verdana" w:eastAsia="Verdana" w:hAnsi="Verdana" w:cs="Verdana"/>
+          <w:sz w:val="24"/>
+        </w:rPr>
+        <w:t>these</w:t>
+      </w:r>
+      <w:r>
+        <w:rPr>
+          <w:rFonts w:ascii="Verdana" w:eastAsia="Verdana" w:hAnsi="Verdana" w:cs="Verdana"/>
+          <w:sz w:val="24"/>
+        </w:rPr>
+        <w:t xml:space="preserve"> </w:t>
+      </w:r>
+      <w:r>
+        <w:rPr>
+          <w:rFonts w:ascii="Verdana" w:eastAsia="Verdana" w:hAnsi="Verdana" w:cs="Verdana"/>
+          <w:sz w:val="24"/>
+        </w:rPr>
+        <w:t xml:space="preserve">last two </w:t>
+      </w:r>
+      <w:r>
+        <w:rPr>
+          <w:rFonts w:ascii="Verdana" w:eastAsia="Verdana" w:hAnsi="Verdana" w:cs="Verdana"/>
+          <w:sz w:val="24"/>
+        </w:rPr>
+        <w:t>part</w:t>
+      </w:r>
+      <w:r>
+        <w:rPr>
+          <w:rFonts w:ascii="Verdana" w:eastAsia="Verdana" w:hAnsi="Verdana" w:cs="Verdana"/>
+          <w:sz w:val="24"/>
+        </w:rPr>
+        <w:t>s</w:t>
+      </w:r>
+      <w:r>
+        <w:rPr>
+          <w:rFonts w:ascii="Verdana" w:eastAsia="Verdana" w:hAnsi="Verdana" w:cs="Verdana"/>
+          <w:sz w:val="24"/>
+        </w:rPr>
+        <w:t xml:space="preserve"> of the exercise arise </w:t>
+      </w:r>
+      <w:r>
+        <w:rPr>
+          <w:rFonts w:ascii="Verdana" w:eastAsia="Verdana" w:hAnsi="Verdana" w:cs="Verdana"/>
+          <w:sz w:val="24"/>
+        </w:rPr>
+        <w:t xml:space="preserve">mostly </w:t>
+      </w:r>
+      <w:r>
+        <w:rPr>
+          <w:rFonts w:ascii="Verdana" w:eastAsia="Verdana" w:hAnsi="Verdana" w:cs="Verdana"/>
+          <w:sz w:val="24"/>
+        </w:rPr>
+        <w:t>from communication latency. Mars is located about fifteen light minutes away from earth, causing a thirty minute latency between an event happening on the red planet, and the response communication by the colonists</w:t>
+      </w:r>
+      <w:r>
+        <w:rPr>
+          <w:rFonts w:ascii="Verdana" w:eastAsia="Verdana" w:hAnsi="Verdana" w:cs="Verdana"/>
+          <w:sz w:val="24"/>
+        </w:rPr>
+        <w:t xml:space="preserve"> arriving back at the reporting vehicle</w:t>
+      </w:r>
+      <w:r>
+        <w:rPr>
+          <w:rFonts w:ascii="Verdana" w:eastAsia="Verdana" w:hAnsi="Verdana" w:cs="Verdana"/>
+          <w:sz w:val="24"/>
+        </w:rPr>
+        <w:t>. Also</w:t>
+      </w:r>
+      <w:r>
+        <w:rPr>
+          <w:rFonts w:ascii="Verdana" w:eastAsia="Verdana" w:hAnsi="Verdana" w:cs="Verdana"/>
+          <w:sz w:val="24"/>
+        </w:rPr>
+        <w:t>, while orbiting Mars every one and a half hours, the RV</w:t>
+      </w:r>
+      <w:r>
+        <w:rPr>
+          <w:rFonts w:ascii="Verdana" w:eastAsia="Verdana" w:hAnsi="Verdana" w:cs="Verdana"/>
+          <w:sz w:val="24"/>
+        </w:rPr>
+        <w:t xml:space="preserve"> </w:t>
+      </w:r>
+      <w:r>
+        <w:rPr>
+          <w:rFonts w:ascii="Verdana" w:eastAsia="Verdana" w:hAnsi="Verdana" w:cs="Verdana"/>
+          <w:sz w:val="24"/>
+        </w:rPr>
+        <w:t xml:space="preserve">will spend forty </w:t>
+      </w:r>
+      <w:r>
+        <w:rPr>
+          <w:rFonts w:ascii="Verdana" w:eastAsia="Verdana" w:hAnsi="Verdana" w:cs="Verdana"/>
+          <w:sz w:val="24"/>
+        </w:rPr>
+        <w:lastRenderedPageBreak/>
+        <w:t xml:space="preserve">minutes on the opposite side of Mars, not allowing any communication during that time, and to wrap it all up, the landing side was on located on the opposite side, allowing communication with the landers only through first communicating to the RV during the pass in the Earth facing side, and then having the RV communicate to the landers on the opposite side. </w:t>
+      </w:r>
+      <w:r>
+        <w:rPr>
+          <w:rFonts w:ascii="Verdana" w:eastAsia="Verdana" w:hAnsi="Verdana" w:cs="Verdana"/>
+          <w:sz w:val="24"/>
+        </w:rPr>
+        <w:t xml:space="preserve">Together with the communication latency, this practically </w:t>
+      </w:r>
+      <w:r>
+        <w:rPr>
+          <w:rFonts w:ascii="Verdana" w:eastAsia="Verdana" w:hAnsi="Verdana" w:cs="Verdana"/>
+          <w:sz w:val="24"/>
+        </w:rPr>
+        <w:t xml:space="preserve">allowed communication with the landers only </w:t>
+      </w:r>
+      <w:r>
+        <w:rPr>
+          <w:rFonts w:ascii="Verdana" w:eastAsia="Verdana" w:hAnsi="Verdana" w:cs="Verdana"/>
+          <w:sz w:val="24"/>
+        </w:rPr>
+        <w:t>once every one and a half hours, and only twenty minutes window from receiving the landers information from the RV until the response message had to be sent. They were allowed a limited number of support AIs, drones and androids, and had to design them carefully.</w:t>
+      </w:r>
     </w:p>
     <w:p>
       <w:pPr>
@@ -5752,28 +6199,133 @@
           <w:rFonts w:ascii="Verdana" w:eastAsia="Verdana" w:hAnsi="Verdana" w:cs="Verdana"/>
           <w:sz w:val="24"/>
         </w:rPr>
-        <w:t>The</w:t>
-      </w:r>
-      <w:r>
-        <w:rPr>
-          <w:rFonts w:ascii="Verdana" w:eastAsia="Verdana" w:hAnsi="Verdana" w:cs="Verdana"/>
-          <w:sz w:val="24"/>
-        </w:rPr>
-        <w:t xml:space="preserve"> deer was</w:t>
-      </w:r>
-      <w:r>
-        <w:rPr>
-          <w:rFonts w:ascii="Verdana" w:eastAsia="Verdana" w:hAnsi="Verdana" w:cs="Verdana"/>
-          <w:sz w:val="24"/>
-        </w:rPr>
-        <w:t xml:space="preserve"> dashing and</w:t>
-      </w:r>
-      <w:r>
-        <w:rPr>
-          <w:rFonts w:ascii="Verdana" w:eastAsia="Verdana" w:hAnsi="Verdana" w:cs="Verdana"/>
-          <w:sz w:val="24"/>
-        </w:rPr>
-        <w:t xml:space="preserve"> jumping frantically through the woods. It could clearly hear the sound of the puma breathing heavily behind it </w:t>
+        <w:t xml:space="preserve">Pelger absolutely loved this exercise. It was extremely physically challenging, as the first part of the exercise demanded constant maintenance </w:t>
+      </w:r>
+      <w:r>
+        <w:rPr>
+          <w:rFonts w:ascii="Verdana" w:eastAsia="Verdana" w:hAnsi="Verdana" w:cs="Verdana"/>
+          <w:sz w:val="24"/>
+        </w:rPr>
+        <w:t xml:space="preserve">and </w:t>
+      </w:r>
+      <w:r>
+        <w:rPr>
+          <w:rFonts w:ascii="Verdana" w:eastAsia="Verdana" w:hAnsi="Verdana" w:cs="Verdana"/>
+          <w:sz w:val="24"/>
+        </w:rPr>
+        <w:t xml:space="preserve">resupplying of the small spaceship, and </w:t>
+      </w:r>
+      <w:r>
+        <w:rPr>
+          <w:rFonts w:ascii="Verdana" w:eastAsia="Verdana" w:hAnsi="Verdana" w:cs="Verdana"/>
+          <w:sz w:val="24"/>
+        </w:rPr>
+        <w:t xml:space="preserve">it was also </w:t>
+      </w:r>
+      <w:r>
+        <w:rPr>
+          <w:rFonts w:ascii="Verdana" w:eastAsia="Verdana" w:hAnsi="Verdana" w:cs="Verdana"/>
+          <w:sz w:val="24"/>
+        </w:rPr>
+        <w:t>mentally demanding, since the sheer complexity involved deep research</w:t>
+      </w:r>
+      <w:r>
+        <w:rPr>
+          <w:rFonts w:ascii="Verdana" w:eastAsia="Verdana" w:hAnsi="Verdana" w:cs="Verdana"/>
+          <w:sz w:val="24"/>
+        </w:rPr>
+        <w:t xml:space="preserve"> of Mars and the flight plan</w:t>
+      </w:r>
+      <w:r>
+        <w:rPr>
+          <w:rFonts w:ascii="Verdana" w:eastAsia="Verdana" w:hAnsi="Verdana" w:cs="Verdana"/>
+          <w:sz w:val="24"/>
+        </w:rPr>
+        <w:t xml:space="preserve">, analyzing a huge number of use cases and scenarios, designing </w:t>
+      </w:r>
+      <w:r>
+        <w:rPr>
+          <w:rFonts w:ascii="Verdana" w:eastAsia="Verdana" w:hAnsi="Verdana" w:cs="Verdana"/>
+          <w:sz w:val="24"/>
+        </w:rPr>
+        <w:t xml:space="preserve">the habitat, the AIs that will control the different landers and RV, equipping the landers and numerous other tasks. While preparing for the flight the colonists were </w:t>
+      </w:r>
+      <w:r>
+        <w:rPr>
+          <w:rFonts w:ascii="Verdana" w:eastAsia="Verdana" w:hAnsi="Verdana" w:cs="Verdana"/>
+          <w:sz w:val="24"/>
+        </w:rPr>
+        <w:t>extensively</w:t>
+      </w:r>
+      <w:r>
+        <w:rPr>
+          <w:rFonts w:ascii="Verdana" w:eastAsia="Verdana" w:hAnsi="Verdana" w:cs="Verdana"/>
+          <w:sz w:val="24"/>
+        </w:rPr>
+        <w:t xml:space="preserve"> assisted by their companion androids and other support AIs that allowed </w:t>
+      </w:r>
+      <w:r>
+        <w:rPr>
+          <w:rFonts w:ascii="Verdana" w:eastAsia="Verdana" w:hAnsi="Verdana" w:cs="Verdana"/>
+          <w:sz w:val="24"/>
+        </w:rPr>
+        <w:t xml:space="preserve">them </w:t>
+      </w:r>
+      <w:r>
+        <w:rPr>
+          <w:rFonts w:ascii="Verdana" w:eastAsia="Verdana" w:hAnsi="Verdana" w:cs="Verdana"/>
+          <w:sz w:val="24"/>
+        </w:rPr>
+        <w:t xml:space="preserve">to prepare in all aspects in a single week. Pelger fully occupied himself with the design of the landers AI as his decision making task was strongly influenced </w:t>
+      </w:r>
+      <w:r>
+        <w:rPr>
+          <w:rFonts w:ascii="Verdana" w:eastAsia="Verdana" w:hAnsi="Verdana" w:cs="Verdana"/>
+          <w:sz w:val="24"/>
+        </w:rPr>
+        <w:t>by</w:t>
+      </w:r>
+      <w:r>
+        <w:rPr>
+          <w:rFonts w:ascii="Verdana" w:eastAsia="Verdana" w:hAnsi="Verdana" w:cs="Verdana"/>
+          <w:sz w:val="24"/>
+        </w:rPr>
+        <w:t xml:space="preserve"> </w:t>
+      </w:r>
+      <w:r>
+        <w:rPr>
+          <w:rFonts w:ascii="Verdana" w:eastAsia="Verdana" w:hAnsi="Verdana" w:cs="Verdana"/>
+          <w:sz w:val="24"/>
+        </w:rPr>
+        <w:t>which</w:t>
+      </w:r>
+      <w:r>
+        <w:rPr>
+          <w:rFonts w:ascii="Verdana" w:eastAsia="Verdana" w:hAnsi="Verdana" w:cs="Verdana"/>
+          <w:sz w:val="24"/>
+        </w:rPr>
+        <w:t xml:space="preserve"> instruction</w:t>
+      </w:r>
+      <w:r>
+        <w:rPr>
+          <w:rFonts w:ascii="Verdana" w:eastAsia="Verdana" w:hAnsi="Verdana" w:cs="Verdana"/>
+          <w:sz w:val="24"/>
+        </w:rPr>
+        <w:t>s</w:t>
+      </w:r>
+      <w:r>
+        <w:rPr>
+          <w:rFonts w:ascii="Verdana" w:eastAsia="Verdana" w:hAnsi="Verdana" w:cs="Verdana"/>
+          <w:sz w:val="24"/>
+        </w:rPr>
+        <w:t xml:space="preserve"> he could or could not pass to the landers that would then have to operate on their own for one and a half hours before the next set of instructions would arrive.</w:t>
+      </w:r>
+      <w:r>
+        <w:rPr>
+          <w:rFonts w:ascii="Verdana" w:eastAsia="Verdana" w:hAnsi="Verdana" w:cs="Verdana"/>
+          <w:sz w:val="24"/>
+        </w:rPr>
+        <w:t xml:space="preserve"> He discussed this in depth with two other colonists that where more into the technical aspects of the probes and landers, but ultimately it was Q that designed and written the AI code according to Pelger’s instructions. Lara was almost single handedly designing the habitat, as well as the work and living space within the small space ship. Even though they </w:t>
       </w:r>
       <w:r>
         <w:rPr>
@@ -5781,428 +6333,56 @@
           <w:sz w:val="24"/>
         </w:rPr>
         <w:lastRenderedPageBreak/>
-        <w:t xml:space="preserve">as it </w:t>
-      </w:r>
-      <w:r>
-        <w:rPr>
-          <w:rFonts w:ascii="Verdana" w:eastAsia="Verdana" w:hAnsi="Verdana" w:cs="Verdana"/>
-          <w:sz w:val="24"/>
-        </w:rPr>
-        <w:t>elegantly jumped over and</w:t>
-      </w:r>
-      <w:r>
-        <w:rPr>
-          <w:rFonts w:ascii="Verdana" w:eastAsia="Verdana" w:hAnsi="Verdana" w:cs="Verdana"/>
-          <w:sz w:val="24"/>
-        </w:rPr>
-        <w:t xml:space="preserve"> through</w:t>
-      </w:r>
-      <w:r>
-        <w:rPr>
-          <w:rFonts w:ascii="Verdana" w:eastAsia="Verdana" w:hAnsi="Verdana" w:cs="Verdana"/>
-          <w:sz w:val="24"/>
-        </w:rPr>
-        <w:t xml:space="preserve"> the</w:t>
-      </w:r>
-      <w:r>
-        <w:rPr>
-          <w:rFonts w:ascii="Verdana" w:eastAsia="Verdana" w:hAnsi="Verdana" w:cs="Verdana"/>
-          <w:sz w:val="24"/>
-        </w:rPr>
-        <w:t xml:space="preserve"> branches </w:t>
-      </w:r>
-      <w:r>
-        <w:rPr>
-          <w:rFonts w:ascii="Verdana" w:eastAsia="Verdana" w:hAnsi="Verdana" w:cs="Verdana"/>
-          <w:sz w:val="24"/>
-        </w:rPr>
-        <w:t xml:space="preserve">and </w:t>
-      </w:r>
-      <w:r>
-        <w:rPr>
-          <w:rFonts w:ascii="Verdana" w:eastAsia="Verdana" w:hAnsi="Verdana" w:cs="Verdana"/>
-          <w:sz w:val="24"/>
-        </w:rPr>
-        <w:t>bushes</w:t>
-      </w:r>
-      <w:r>
-        <w:rPr>
-          <w:rFonts w:ascii="Verdana" w:eastAsia="Verdana" w:hAnsi="Verdana" w:cs="Verdana"/>
-          <w:sz w:val="24"/>
-        </w:rPr>
-        <w:t xml:space="preserve"> the terrified deer just passed</w:t>
-      </w:r>
-      <w:r>
-        <w:rPr>
-          <w:rFonts w:ascii="Verdana" w:eastAsia="Verdana" w:hAnsi="Verdana" w:cs="Verdana"/>
-          <w:sz w:val="24"/>
-        </w:rPr>
-        <w:t>. The Puma</w:t>
-      </w:r>
-      <w:r>
-        <w:rPr>
-          <w:rFonts w:ascii="Verdana" w:eastAsia="Verdana" w:hAnsi="Verdana" w:cs="Verdana"/>
-          <w:sz w:val="24"/>
-        </w:rPr>
-        <w:t xml:space="preserve"> was closing </w:t>
-      </w:r>
-      <w:r>
-        <w:rPr>
-          <w:rFonts w:ascii="Verdana" w:eastAsia="Verdana" w:hAnsi="Verdana" w:cs="Verdana"/>
-          <w:sz w:val="24"/>
-        </w:rPr>
-        <w:t xml:space="preserve">in, </w:t>
-      </w:r>
-      <w:r>
-        <w:rPr>
-          <w:rFonts w:ascii="Verdana" w:eastAsia="Verdana" w:hAnsi="Verdana" w:cs="Verdana"/>
-          <w:sz w:val="24"/>
-        </w:rPr>
-        <w:t>but its energy was depleting fast and if the deer would manage to keep out of its reach for two more minutes it would probably be able to put enough distance between itself and the large cat to g</w:t>
-      </w:r>
-      <w:r>
-        <w:rPr>
-          <w:rFonts w:ascii="Verdana" w:eastAsia="Verdana" w:hAnsi="Verdana" w:cs="Verdana"/>
-          <w:sz w:val="24"/>
-        </w:rPr>
-        <w:t xml:space="preserve">et out of its sight, which </w:t>
-      </w:r>
-      <w:r>
-        <w:rPr>
-          <w:rFonts w:ascii="Verdana" w:eastAsia="Verdana" w:hAnsi="Verdana" w:cs="Verdana"/>
-          <w:sz w:val="24"/>
-        </w:rPr>
-        <w:t xml:space="preserve">would </w:t>
-      </w:r>
-      <w:r>
-        <w:rPr>
-          <w:rFonts w:ascii="Verdana" w:eastAsia="Verdana" w:hAnsi="Verdana" w:cs="Verdana"/>
-          <w:sz w:val="24"/>
-        </w:rPr>
-        <w:t>give it</w:t>
-      </w:r>
-      <w:r>
-        <w:rPr>
-          <w:rFonts w:ascii="Verdana" w:eastAsia="Verdana" w:hAnsi="Verdana" w:cs="Verdana"/>
-          <w:sz w:val="24"/>
-        </w:rPr>
-        <w:t xml:space="preserve"> a reasonable chance to survive this encounter. If the deer had been walking calmly at this part of the wood</w:t>
-      </w:r>
-      <w:r>
-        <w:rPr>
-          <w:rFonts w:ascii="Verdana" w:eastAsia="Verdana" w:hAnsi="Verdana" w:cs="Verdana"/>
-          <w:sz w:val="24"/>
-        </w:rPr>
-        <w:t>s</w:t>
-      </w:r>
-      <w:r>
-        <w:rPr>
-          <w:rFonts w:ascii="Verdana" w:eastAsia="Verdana" w:hAnsi="Verdana" w:cs="Verdana"/>
-          <w:sz w:val="24"/>
-        </w:rPr>
-        <w:t xml:space="preserve"> instead of running for its life it would have easily </w:t>
-      </w:r>
-      <w:r>
-        <w:rPr>
-          <w:rFonts w:ascii="Verdana" w:eastAsia="Verdana" w:hAnsi="Verdana" w:cs="Verdana"/>
-          <w:sz w:val="24"/>
-        </w:rPr>
-        <w:t xml:space="preserve">heard the approaching, rumbling </w:t>
-      </w:r>
-      <w:r>
-        <w:rPr>
-          <w:rFonts w:ascii="Verdana" w:eastAsia="Verdana" w:hAnsi="Verdana" w:cs="Verdana"/>
-          <w:sz w:val="24"/>
-        </w:rPr>
-        <w:t>engine</w:t>
-      </w:r>
-      <w:r>
-        <w:rPr>
-          <w:rFonts w:ascii="Verdana" w:eastAsia="Verdana" w:hAnsi="Verdana" w:cs="Verdana"/>
-          <w:sz w:val="24"/>
-        </w:rPr>
-        <w:t>. The Puma did hear the noise, and it slowed down suspiciously. The deer, mistaking this action as the first sign of the Puma giving up on the chase, was filled with hope and renewed vigor. Coming fast to a gap in a line of dense trees it hurled itself through the air in a mighty jump and landed heavily on a surprisingly hard surface. It had but a fraction of a second to process this event before the car hit it hard on his left side, its body crashing into the thick windshield and from there back into the air.</w:t>
-      </w:r>
-      <w:r>
-        <w:rPr>
-          <w:rFonts w:ascii="Verdana" w:eastAsia="Verdana" w:hAnsi="Verdana" w:cs="Verdana"/>
-          <w:sz w:val="24"/>
-        </w:rPr>
-        <w:t xml:space="preserve"> </w:t>
-      </w:r>
-      <w:r>
-        <w:rPr>
-          <w:rFonts w:ascii="Verdana" w:eastAsia="Verdana" w:hAnsi="Verdana" w:cs="Verdana"/>
-          <w:sz w:val="24"/>
-        </w:rPr>
-        <w:t>The car, an elegant piece of machinery, was thrown off balance and started to spin, its AI algorithms failing to converge fast enough on an action that would stabilize it. One of the wheels gave in to the unusual extreme force pushing it from the side and broke, the car immediately started</w:t>
-      </w:r>
-      <w:r>
-        <w:rPr>
-          <w:rFonts w:ascii="Verdana" w:eastAsia="Verdana" w:hAnsi="Verdana" w:cs="Verdana"/>
-          <w:sz w:val="24"/>
-        </w:rPr>
-        <w:t xml:space="preserve"> also</w:t>
-      </w:r>
-      <w:r>
-        <w:rPr>
-          <w:rFonts w:ascii="Verdana" w:eastAsia="Verdana" w:hAnsi="Verdana" w:cs="Verdana"/>
-          <w:sz w:val="24"/>
-        </w:rPr>
-        <w:t xml:space="preserve"> to roll. At this point the vehicle AI inferred the vehicle was heading towards a ravine on the opposite site of the road from the forest. It blasted open the driver door and released his </w:t>
-      </w:r>
-      <w:r>
-        <w:rPr>
-          <w:rFonts w:ascii="Verdana" w:eastAsia="Verdana" w:hAnsi="Verdana" w:cs="Verdana"/>
-          <w:sz w:val="24"/>
-        </w:rPr>
-        <w:t>safety harness, causing</w:t>
-      </w:r>
-      <w:r>
-        <w:rPr>
-          <w:rFonts w:ascii="Verdana" w:eastAsia="Verdana" w:hAnsi="Verdana" w:cs="Verdana"/>
-          <w:sz w:val="24"/>
-        </w:rPr>
-        <w:t xml:space="preserve"> </w:t>
-      </w:r>
-      <w:r>
-        <w:rPr>
-          <w:rFonts w:ascii="Verdana" w:eastAsia="Verdana" w:hAnsi="Verdana" w:cs="Verdana"/>
-          <w:sz w:val="24"/>
-        </w:rPr>
-        <w:t xml:space="preserve">Pelger </w:t>
-      </w:r>
-      <w:r>
-        <w:rPr>
-          <w:rFonts w:ascii="Verdana" w:eastAsia="Verdana" w:hAnsi="Verdana" w:cs="Verdana"/>
-          <w:sz w:val="24"/>
-        </w:rPr>
-        <w:t>to be</w:t>
-      </w:r>
-      <w:r>
-        <w:rPr>
-          <w:rFonts w:ascii="Verdana" w:eastAsia="Verdana" w:hAnsi="Verdana" w:cs="Verdana"/>
-          <w:sz w:val="24"/>
-        </w:rPr>
-        <w:t xml:space="preserve"> thrown out of the</w:t>
-      </w:r>
-      <w:r>
-        <w:rPr>
-          <w:rFonts w:ascii="Verdana" w:eastAsia="Verdana" w:hAnsi="Verdana" w:cs="Verdana"/>
-          <w:sz w:val="24"/>
-        </w:rPr>
-        <w:t xml:space="preserve"> rolling vehicle</w:t>
-      </w:r>
-      <w:r>
-        <w:rPr>
-          <w:rFonts w:ascii="Verdana" w:eastAsia="Verdana" w:hAnsi="Verdana" w:cs="Verdana"/>
-          <w:sz w:val="24"/>
-        </w:rPr>
-        <w:t xml:space="preserve">, and </w:t>
-      </w:r>
-      <w:r>
-        <w:rPr>
-          <w:rFonts w:ascii="Verdana" w:eastAsia="Verdana" w:hAnsi="Verdana" w:cs="Verdana"/>
-          <w:sz w:val="24"/>
-        </w:rPr>
-        <w:t>crashing</w:t>
-      </w:r>
-      <w:r>
-        <w:rPr>
-          <w:rFonts w:ascii="Verdana" w:eastAsia="Verdana" w:hAnsi="Verdana" w:cs="Verdana"/>
-          <w:sz w:val="24"/>
-        </w:rPr>
-        <w:t xml:space="preserve"> on the road</w:t>
-      </w:r>
-      <w:r>
-        <w:rPr>
-          <w:rFonts w:ascii="Verdana" w:eastAsia="Verdana" w:hAnsi="Verdana" w:cs="Verdana"/>
-          <w:sz w:val="24"/>
-        </w:rPr>
-        <w:t>. S</w:t>
-      </w:r>
-      <w:r>
-        <w:rPr>
-          <w:rFonts w:ascii="Verdana" w:eastAsia="Verdana" w:hAnsi="Verdana" w:cs="Verdana"/>
-          <w:sz w:val="24"/>
-        </w:rPr>
-        <w:t xml:space="preserve">everal personal airbags </w:t>
-      </w:r>
-      <w:r>
-        <w:rPr>
-          <w:rFonts w:ascii="Verdana" w:eastAsia="Verdana" w:hAnsi="Verdana" w:cs="Verdana"/>
-          <w:sz w:val="24"/>
-        </w:rPr>
-        <w:t>popped</w:t>
-      </w:r>
-      <w:r>
-        <w:rPr>
-          <w:rFonts w:ascii="Verdana" w:eastAsia="Verdana" w:hAnsi="Verdana" w:cs="Verdana"/>
-          <w:sz w:val="24"/>
-        </w:rPr>
-        <w:t xml:space="preserve"> around him, but not enough to save him from harm</w:t>
-      </w:r>
-      <w:r>
-        <w:rPr>
-          <w:rFonts w:ascii="Verdana" w:eastAsia="Verdana" w:hAnsi="Verdana" w:cs="Verdana"/>
-          <w:sz w:val="24"/>
-        </w:rPr>
-        <w:t xml:space="preserve">. </w:t>
-      </w:r>
-      <w:r>
-        <w:rPr>
-          <w:rFonts w:ascii="Verdana" w:eastAsia="Verdana" w:hAnsi="Verdana" w:cs="Verdana"/>
-          <w:sz w:val="24"/>
-        </w:rPr>
-        <w:t>Even though he</w:t>
-      </w:r>
-      <w:r>
-        <w:rPr>
-          <w:rFonts w:ascii="Verdana" w:eastAsia="Verdana" w:hAnsi="Verdana" w:cs="Verdana"/>
-          <w:sz w:val="24"/>
-        </w:rPr>
-        <w:t xml:space="preserve"> was hurt bad</w:t>
-      </w:r>
-      <w:r>
-        <w:rPr>
-          <w:rFonts w:ascii="Verdana" w:eastAsia="Verdana" w:hAnsi="Verdana" w:cs="Verdana"/>
-          <w:sz w:val="24"/>
-        </w:rPr>
-        <w:t xml:space="preserve">, but </w:t>
-      </w:r>
-      <w:r>
-        <w:rPr>
-          <w:rFonts w:ascii="Verdana" w:eastAsia="Verdana" w:hAnsi="Verdana" w:cs="Verdana"/>
-          <w:sz w:val="24"/>
-        </w:rPr>
-        <w:t>the AI actions</w:t>
-      </w:r>
-      <w:r>
-        <w:rPr>
-          <w:rFonts w:ascii="Verdana" w:eastAsia="Verdana" w:hAnsi="Verdana" w:cs="Verdana"/>
-          <w:sz w:val="24"/>
-        </w:rPr>
-        <w:t xml:space="preserve"> saved his life as his vehicle ended up falling 150 meters more into the</w:t>
-      </w:r>
-      <w:r>
-        <w:rPr>
-          <w:rFonts w:ascii="Verdana" w:eastAsia="Verdana" w:hAnsi="Verdana" w:cs="Verdana"/>
-          <w:sz w:val="24"/>
-        </w:rPr>
-        <w:t xml:space="preserve"> ravine</w:t>
-      </w:r>
-      <w:r>
-        <w:rPr>
-          <w:rFonts w:ascii="Verdana" w:eastAsia="Verdana" w:hAnsi="Verdana" w:cs="Verdana"/>
-          <w:sz w:val="24"/>
-        </w:rPr>
-        <w:t>, and little was left of it</w:t>
-      </w:r>
-      <w:r>
-        <w:rPr>
-          <w:rFonts w:ascii="Verdana" w:eastAsia="Verdana" w:hAnsi="Verdana" w:cs="Verdana"/>
-          <w:sz w:val="24"/>
-        </w:rPr>
-        <w:t xml:space="preserve">. An analysis of the vehicle cameras </w:t>
-      </w:r>
-      <w:r>
-        <w:rPr>
-          <w:rFonts w:ascii="Verdana" w:eastAsia="Verdana" w:hAnsi="Verdana" w:cs="Verdana"/>
-          <w:sz w:val="24"/>
-        </w:rPr>
-        <w:t xml:space="preserve">and brain </w:t>
-      </w:r>
-      <w:r>
-        <w:rPr>
-          <w:rFonts w:ascii="Verdana" w:eastAsia="Verdana" w:hAnsi="Verdana" w:cs="Verdana"/>
-          <w:sz w:val="24"/>
-        </w:rPr>
-        <w:t xml:space="preserve">later </w:t>
-      </w:r>
-      <w:r>
-        <w:rPr>
-          <w:rFonts w:ascii="Verdana" w:eastAsia="Verdana" w:hAnsi="Verdana" w:cs="Verdana"/>
-          <w:sz w:val="24"/>
-        </w:rPr>
-        <w:t xml:space="preserve">on </w:t>
-      </w:r>
-      <w:r>
-        <w:rPr>
-          <w:rFonts w:ascii="Verdana" w:eastAsia="Verdana" w:hAnsi="Verdana" w:cs="Verdana"/>
-          <w:sz w:val="24"/>
-        </w:rPr>
-        <w:t xml:space="preserve">showed Aren </w:t>
-      </w:r>
-      <w:r>
-        <w:rPr>
-          <w:rFonts w:ascii="Verdana" w:eastAsia="Verdana" w:hAnsi="Verdana" w:cs="Verdana"/>
-          <w:sz w:val="24"/>
-        </w:rPr>
-        <w:t>the poor dee</w:t>
-      </w:r>
-      <w:r>
-        <w:rPr>
-          <w:rFonts w:ascii="Verdana" w:eastAsia="Verdana" w:hAnsi="Verdana" w:cs="Verdana"/>
-          <w:sz w:val="24"/>
-        </w:rPr>
-        <w:t xml:space="preserve">r jumping through the trees and </w:t>
-      </w:r>
-      <w:r>
-        <w:rPr>
-          <w:rFonts w:ascii="Verdana" w:eastAsia="Verdana" w:hAnsi="Verdana" w:cs="Verdana"/>
-          <w:sz w:val="24"/>
-        </w:rPr>
-        <w:t xml:space="preserve">landing but five meters from the fast driving </w:t>
-      </w:r>
-      <w:r>
-        <w:rPr>
-          <w:rFonts w:ascii="Verdana" w:eastAsia="Verdana" w:hAnsi="Verdana" w:cs="Verdana"/>
-          <w:sz w:val="24"/>
-        </w:rPr>
-        <w:t xml:space="preserve">vehicle. Pure, rare, </w:t>
-      </w:r>
-      <w:r>
-        <w:rPr>
-          <w:rFonts w:ascii="Verdana" w:eastAsia="Verdana" w:hAnsi="Verdana" w:cs="Verdana"/>
-          <w:sz w:val="24"/>
-        </w:rPr>
-        <w:t xml:space="preserve">bad luck. </w:t>
-      </w:r>
-      <w:r>
-        <w:rPr>
-          <w:rFonts w:ascii="Verdana" w:eastAsia="Verdana" w:hAnsi="Verdana" w:cs="Verdana"/>
-          <w:sz w:val="24"/>
-        </w:rPr>
-        <w:t xml:space="preserve">Avoiding such events would mean driving at unreasonably low speeds to </w:t>
-      </w:r>
-      <w:r>
-        <w:rPr>
-          <w:rFonts w:ascii="Verdana" w:eastAsia="Verdana" w:hAnsi="Verdana" w:cs="Verdana"/>
-          <w:sz w:val="24"/>
-        </w:rPr>
-        <w:lastRenderedPageBreak/>
-        <w:t xml:space="preserve">allow more time for the AIs to react, and so the AIs </w:t>
-      </w:r>
-      <w:r>
-        <w:rPr>
-          <w:rFonts w:ascii="Verdana" w:eastAsia="Verdana" w:hAnsi="Verdana" w:cs="Verdana"/>
-          <w:sz w:val="24"/>
-        </w:rPr>
-        <w:t xml:space="preserve">usually </w:t>
-      </w:r>
-      <w:r>
-        <w:rPr>
-          <w:rFonts w:ascii="Verdana" w:eastAsia="Verdana" w:hAnsi="Verdana" w:cs="Verdana"/>
-          <w:sz w:val="24"/>
-        </w:rPr>
-        <w:t>took this well calculated risk</w:t>
-      </w:r>
-      <w:r>
-        <w:rPr>
-          <w:rFonts w:ascii="Verdana" w:eastAsia="Verdana" w:hAnsi="Verdana" w:cs="Verdana"/>
-          <w:sz w:val="24"/>
-        </w:rPr>
-        <w:t xml:space="preserve">. </w:t>
+        <w:t>would live similar times on the ship and on Mars, one month in the ship for each direction and two months on Mars, and even thought the one month travel towards Mars was by far the more challenging part of the journey, Lara found herself investing significantly more time in designing the Mars habitat. As the chief behavior officer of the colonists the reason to her own behavior was very clear to her, she was by far more interested by the habitat design for the same reasons she was fascinated by the sunken Male, she was interested in living on other planets. The living conditions on spaceships, unlike unknown planets, were known and studied for a century</w:t>
+      </w:r>
+      <w:r>
+        <w:rPr>
+          <w:rFonts w:ascii="Verdana" w:eastAsia="Verdana" w:hAnsi="Verdana" w:cs="Verdana"/>
+          <w:sz w:val="24"/>
+        </w:rPr>
+        <w:t>, and so,</w:t>
+      </w:r>
+      <w:r>
+        <w:rPr>
+          <w:rFonts w:ascii="Verdana" w:eastAsia="Verdana" w:hAnsi="Verdana" w:cs="Verdana"/>
+          <w:sz w:val="24"/>
+        </w:rPr>
+        <w:t xml:space="preserve"> designing the ship that will take them to Mars was but a technical </w:t>
+      </w:r>
+      <w:r>
+        <w:rPr>
+          <w:rFonts w:ascii="Verdana" w:eastAsia="Verdana" w:hAnsi="Verdana" w:cs="Verdana"/>
+          <w:sz w:val="24"/>
+        </w:rPr>
+        <w:t>challenge</w:t>
+      </w:r>
+      <w:r>
+        <w:rPr>
+          <w:rFonts w:ascii="Verdana" w:eastAsia="Verdana" w:hAnsi="Verdana" w:cs="Verdana"/>
+          <w:sz w:val="24"/>
+        </w:rPr>
+        <w:t xml:space="preserve"> that she could </w:t>
+      </w:r>
+      <w:r>
+        <w:rPr>
+          <w:rFonts w:ascii="Verdana" w:eastAsia="Verdana" w:hAnsi="Verdana" w:cs="Verdana"/>
+          <w:sz w:val="24"/>
+        </w:rPr>
+        <w:t xml:space="preserve">quite easily </w:t>
+      </w:r>
+      <w:r>
+        <w:rPr>
+          <w:rFonts w:ascii="Verdana" w:eastAsia="Verdana" w:hAnsi="Verdana" w:cs="Verdana"/>
+          <w:sz w:val="24"/>
+        </w:rPr>
+        <w:t xml:space="preserve">handle using her support AIs. The habitat on an uncharted, often dust storm stricken area of Mars, was, on the other hand, a worthy challenge. </w:t>
+      </w:r>
+      <w:r>
+        <w:rPr>
+          <w:rFonts w:ascii="Verdana" w:eastAsia="Verdana" w:hAnsi="Verdana" w:cs="Verdana"/>
+          <w:sz w:val="24"/>
+        </w:rPr>
+        <w:t>Another aspect of planning the habitat on mars was the close work she had to do with Pelger, as the lander AIs that he was planning, together with the planetary probes that will be dropped from the RV, would have to explore the surface and identify an area suitable for the habitat. The considerations that Lara defined for the habitable area effected both the sensing capabilities that were required from the landers, as well as their reconnaissance pattern and the decision patter required to carry out such a task. The design of the habitat itself also clearly effected the capabilities of the landers that were expected to build it in practice.</w:t>
       </w:r>
     </w:p>
     <w:p>
@@ -6223,119 +6403,64 @@
           <w:rFonts w:ascii="Verdana" w:eastAsia="Verdana" w:hAnsi="Verdana" w:cs="Verdana"/>
           <w:sz w:val="24"/>
         </w:rPr>
-        <w:t xml:space="preserve">It took a little over an hour for Pelger to reach a health center, and two more hours to reach the main site of the space population program – the Ducher biological health center. He was not in pain due to the pain killers, automatically injected locally through robotic syringes, but was in a miserable state. He knew </w:t>
-      </w:r>
-      <w:r>
-        <w:rPr>
-          <w:rFonts w:ascii="Verdana" w:eastAsia="Verdana" w:hAnsi="Verdana" w:cs="Verdana"/>
-          <w:sz w:val="24"/>
-        </w:rPr>
-        <w:t>the seriousness of his injuries</w:t>
-      </w:r>
-      <w:r>
-        <w:rPr>
-          <w:rFonts w:ascii="Verdana" w:eastAsia="Verdana" w:hAnsi="Verdana" w:cs="Verdana"/>
-          <w:sz w:val="24"/>
-        </w:rPr>
-        <w:t xml:space="preserve">. Internal organs were stabilized but he constantly monitored his vitals and </w:t>
-      </w:r>
-      <w:r>
-        <w:rPr>
-          <w:rFonts w:ascii="Verdana" w:eastAsia="Verdana" w:hAnsi="Verdana" w:cs="Verdana"/>
-          <w:sz w:val="24"/>
-        </w:rPr>
-        <w:t>k</w:t>
-      </w:r>
-      <w:r>
-        <w:rPr>
-          <w:rFonts w:ascii="Verdana" w:eastAsia="Verdana" w:hAnsi="Verdana" w:cs="Verdana"/>
-          <w:sz w:val="24"/>
-        </w:rPr>
-        <w:t xml:space="preserve">new that he was not out of danger. </w:t>
-      </w:r>
-      <w:r>
-        <w:rPr>
-          <w:rFonts w:ascii="Verdana" w:eastAsia="Verdana" w:hAnsi="Verdana" w:cs="Verdana"/>
-          <w:sz w:val="24"/>
-        </w:rPr>
-        <w:t>His head was throbbing more and more as time progressed, as if small needles were constantly punctuating his head, each inducing a shallow level of pain, and h</w:t>
-      </w:r>
-      <w:r>
-        <w:rPr>
-          <w:rFonts w:ascii="Verdana" w:eastAsia="Verdana" w:hAnsi="Verdana" w:cs="Verdana"/>
-          <w:sz w:val="24"/>
-        </w:rPr>
-        <w:t xml:space="preserve">is right leg was shattered. </w:t>
-      </w:r>
-      <w:r>
-        <w:rPr>
-          <w:rFonts w:ascii="Verdana" w:eastAsia="Verdana" w:hAnsi="Verdana" w:cs="Verdana"/>
-          <w:sz w:val="24"/>
-        </w:rPr>
-        <w:t>The leg</w:t>
-      </w:r>
-      <w:r>
-        <w:rPr>
-          <w:rFonts w:ascii="Verdana" w:eastAsia="Verdana" w:hAnsi="Verdana" w:cs="Verdana"/>
-          <w:sz w:val="24"/>
-        </w:rPr>
-        <w:t xml:space="preserve"> </w:t>
-      </w:r>
-      <w:r>
-        <w:rPr>
-          <w:rFonts w:ascii="Verdana" w:eastAsia="Verdana" w:hAnsi="Verdana" w:cs="Verdana"/>
-          <w:sz w:val="24"/>
-        </w:rPr>
-        <w:t>could probably be</w:t>
-      </w:r>
-      <w:r>
-        <w:rPr>
-          <w:rFonts w:ascii="Verdana" w:eastAsia="Verdana" w:hAnsi="Verdana" w:cs="Verdana"/>
-          <w:sz w:val="24"/>
-        </w:rPr>
-        <w:t xml:space="preserve"> fixed using advanced surgery, but chances </w:t>
-      </w:r>
-      <w:r>
-        <w:rPr>
-          <w:rFonts w:ascii="Verdana" w:eastAsia="Verdana" w:hAnsi="Verdana" w:cs="Verdana"/>
-          <w:sz w:val="24"/>
-        </w:rPr>
-        <w:t xml:space="preserve">were not negligible </w:t>
-      </w:r>
-      <w:r>
-        <w:rPr>
-          <w:rFonts w:ascii="Verdana" w:eastAsia="Verdana" w:hAnsi="Verdana" w:cs="Verdana"/>
-          <w:sz w:val="24"/>
-        </w:rPr>
-        <w:t xml:space="preserve">that </w:t>
-      </w:r>
-      <w:r>
-        <w:rPr>
-          <w:rFonts w:ascii="Verdana" w:eastAsia="Verdana" w:hAnsi="Verdana" w:cs="Verdana"/>
-          <w:sz w:val="24"/>
-        </w:rPr>
-        <w:t>it</w:t>
-      </w:r>
-      <w:r>
-        <w:rPr>
-          <w:rFonts w:ascii="Verdana" w:eastAsia="Verdana" w:hAnsi="Verdana" w:cs="Verdana"/>
-          <w:sz w:val="24"/>
-        </w:rPr>
-        <w:t xml:space="preserve"> will not fully recover.</w:t>
-      </w:r>
-      <w:r>
-        <w:rPr>
-          <w:rFonts w:ascii="Verdana" w:eastAsia="Verdana" w:hAnsi="Verdana" w:cs="Verdana"/>
-          <w:sz w:val="24"/>
-        </w:rPr>
-        <w:t xml:space="preserve"> </w:t>
-      </w:r>
-      <w:r>
-        <w:rPr>
-          <w:rFonts w:ascii="Verdana" w:eastAsia="Verdana" w:hAnsi="Verdana" w:cs="Verdana"/>
-          <w:sz w:val="24"/>
-        </w:rPr>
-        <w:t xml:space="preserve"> </w:t>
+        <w:t xml:space="preserve">The colonists hardly slept that week, but the last day before takeoff was used to relax and gather some energy and peace of mind before the exercise started. They knew that they were about to put their lives in a considerable risk, and they also knew the considerations behind it. They had to work under real, tangible danger, and overcome it together, to build their confidence in each other and in themselves. This was not the first time they will endanger themselves for this purpose, and definitely not the last. In </w:t>
+      </w:r>
+      <w:r>
+        <w:rPr>
+          <w:rFonts w:ascii="Verdana" w:eastAsia="Verdana" w:hAnsi="Verdana" w:cs="Verdana"/>
+          <w:sz w:val="24"/>
+        </w:rPr>
+        <w:lastRenderedPageBreak/>
+        <w:t xml:space="preserve">five years’ time, they were planned to leave on the final exercise of the program and live on mars for several extremely challenging years while </w:t>
+      </w:r>
+      <w:r>
+        <w:rPr>
+          <w:rFonts w:ascii="Verdana" w:eastAsia="Verdana" w:hAnsi="Verdana" w:cs="Verdana"/>
+          <w:sz w:val="24"/>
+        </w:rPr>
+        <w:t>the</w:t>
+      </w:r>
+      <w:r>
+        <w:rPr>
+          <w:rFonts w:ascii="Verdana" w:eastAsia="Verdana" w:hAnsi="Verdana" w:cs="Verdana"/>
+          <w:sz w:val="24"/>
+        </w:rPr>
+        <w:t xml:space="preserve"> spacecraft </w:t>
+      </w:r>
+      <w:r>
+        <w:rPr>
+          <w:rFonts w:ascii="Verdana" w:eastAsia="Verdana" w:hAnsi="Verdana" w:cs="Verdana"/>
+          <w:sz w:val="24"/>
+        </w:rPr>
+        <w:t xml:space="preserve">aimed to take them into deep space </w:t>
+      </w:r>
+      <w:r>
+        <w:rPr>
+          <w:rFonts w:ascii="Verdana" w:eastAsia="Verdana" w:hAnsi="Verdana" w:cs="Verdana"/>
+          <w:sz w:val="24"/>
+        </w:rPr>
+        <w:t>would be built for them on earth.</w:t>
+      </w:r>
+      <w:r>
+        <w:rPr>
+          <w:rFonts w:ascii="Verdana" w:eastAsia="Verdana" w:hAnsi="Verdana" w:cs="Verdana"/>
+          <w:sz w:val="24"/>
+        </w:rPr>
+        <w:t xml:space="preserve"> The tech required for propulsion strong enough to allow them reasonable probability for finding a new habitable planet during their lifetime was not yet mature, even though significant progress was made in the last twenty years in that direction, so the exact time in which they will leave on their true mission was not yet clearly defined. But the tradeoff was already starting to be felt: send them too late, and they will be too old to reach a new planet in their limited lifetime. Send them too soon, and they may fly too slow and never reach a new planet in their lifetime. Pelger did not give much thought to this issue, as it was completely under someone else’s responsibility, namely his mother and the engineering team </w:t>
+      </w:r>
+      <w:r>
+        <w:rPr>
+          <w:rFonts w:ascii="Verdana" w:eastAsia="Verdana" w:hAnsi="Verdana" w:cs="Verdana"/>
+          <w:sz w:val="24"/>
+        </w:rPr>
+        <w:t>of the space population program</w:t>
+      </w:r>
+      <w:r>
+        <w:rPr>
+          <w:rFonts w:ascii="Verdana" w:eastAsia="Verdana" w:hAnsi="Verdana" w:cs="Verdana"/>
+          <w:sz w:val="24"/>
+        </w:rPr>
+        <w:t>, but Lara was terrified of this though. In her nightmares she was dying of old age, surrounded by disintegrating elderlies on a rusted, battered, floating tin can.</w:t>
       </w:r>
     </w:p>
     <w:p>
@@ -6356,28 +6481,56 @@
           <w:rFonts w:ascii="Verdana" w:eastAsia="Verdana" w:hAnsi="Verdana" w:cs="Verdana"/>
           <w:sz w:val="24"/>
         </w:rPr>
-        <w:t>He w</w:t>
-      </w:r>
-      <w:r>
-        <w:rPr>
-          <w:rFonts w:ascii="Verdana" w:eastAsia="Verdana" w:hAnsi="Verdana" w:cs="Verdana"/>
-          <w:sz w:val="24"/>
-        </w:rPr>
-        <w:t xml:space="preserve">as introduced into a small surgery room, where </w:t>
-      </w:r>
-      <w:r>
-        <w:rPr>
-          <w:rFonts w:ascii="Verdana" w:eastAsia="Verdana" w:hAnsi="Verdana" w:cs="Verdana"/>
-          <w:sz w:val="24"/>
-        </w:rPr>
-        <w:t>Q</w:t>
-      </w:r>
-      <w:r>
-        <w:rPr>
-          <w:rFonts w:ascii="Verdana" w:eastAsia="Verdana" w:hAnsi="Verdana" w:cs="Verdana"/>
-          <w:sz w:val="24"/>
-        </w:rPr>
-        <w:t xml:space="preserve"> and his mother were already waiting, Aren with a stern look on her face. He was surprised a bit by Q’s presence but did not give much thought to it.</w:t>
+        <w:t xml:space="preserve">On the morning they took off. One </w:t>
+      </w:r>
+      <w:r>
+        <w:rPr>
+          <w:rFonts w:ascii="Verdana" w:eastAsia="Verdana" w:hAnsi="Verdana" w:cs="Verdana"/>
+          <w:sz w:val="24"/>
+        </w:rPr>
+        <w:t xml:space="preserve">of the colonists, Akhila, almost </w:t>
+      </w:r>
+      <w:r>
+        <w:rPr>
+          <w:rFonts w:ascii="Verdana" w:eastAsia="Verdana" w:hAnsi="Verdana" w:cs="Verdana"/>
+          <w:sz w:val="24"/>
+        </w:rPr>
+        <w:t>died on Mars due to an airlock failure in her vehicle caused by unnoticed damage</w:t>
+      </w:r>
+      <w:r>
+        <w:rPr>
+          <w:rFonts w:ascii="Verdana" w:eastAsia="Verdana" w:hAnsi="Verdana" w:cs="Verdana"/>
+          <w:sz w:val="24"/>
+        </w:rPr>
+        <w:t>, the result of the</w:t>
+      </w:r>
+      <w:r>
+        <w:rPr>
+          <w:rFonts w:ascii="Verdana" w:eastAsia="Verdana" w:hAnsi="Verdana" w:cs="Verdana"/>
+          <w:sz w:val="24"/>
+        </w:rPr>
+        <w:t xml:space="preserve"> never ending bombardment of sand storms.</w:t>
+      </w:r>
+      <w:r>
+        <w:rPr>
+          <w:rFonts w:ascii="Verdana" w:eastAsia="Verdana" w:hAnsi="Verdana" w:cs="Verdana"/>
+          <w:sz w:val="24"/>
+        </w:rPr>
+        <w:t xml:space="preserve"> Since she survived the incident, the exercise was scored as fully successful. Five years later, two months before taking off on the second Mars mission, </w:t>
+      </w:r>
+      <w:r>
+        <w:rPr>
+          <w:rFonts w:ascii="Verdana" w:eastAsia="Verdana" w:hAnsi="Verdana" w:cs="Verdana"/>
+          <w:sz w:val="24"/>
+        </w:rPr>
+        <w:t>Akhila</w:t>
+      </w:r>
+      <w:r>
+        <w:rPr>
+          <w:rFonts w:ascii="Verdana" w:eastAsia="Verdana" w:hAnsi="Verdana" w:cs="Verdana"/>
+          <w:sz w:val="24"/>
+        </w:rPr>
+        <w:t xml:space="preserve"> left the program.</w:t>
       </w:r>
     </w:p>
     <w:p>
@@ -6393,91 +6546,6 @@
           <w:sz w:val="24"/>
         </w:rPr>
       </w:pPr>
-      <w:r>
-        <w:rPr>
-          <w:rFonts w:ascii="Verdana" w:eastAsia="Verdana" w:hAnsi="Verdana" w:cs="Verdana"/>
-          <w:sz w:val="24"/>
-        </w:rPr>
-        <w:t>“</w:t>
-      </w:r>
-      <w:r>
-        <w:rPr>
-          <w:rFonts w:ascii="Verdana" w:eastAsia="Verdana" w:hAnsi="Verdana" w:cs="Verdana"/>
-          <w:sz w:val="24"/>
-          <w:highlight w:val="yellow"/>
-        </w:rPr>
-        <w:t>You have to go into surgery now</w:t>
-      </w:r>
-      <w:r>
-        <w:rPr>
-          <w:rFonts w:ascii="Verdana" w:eastAsia="Verdana" w:hAnsi="Verdana" w:cs="Verdana"/>
-          <w:sz w:val="24"/>
-        </w:rPr>
-        <w:t>. We need to operate on your leg, and chances are not high that it will be saved. You need to be prepared to the fact you may wake up with a robotic extension. Also, and more serious is the damage to your head implants, they may fail any minute and we must replace all of them</w:t>
-      </w:r>
-      <w:r>
-        <w:rPr>
-          <w:rFonts w:ascii="Verdana" w:eastAsia="Verdana" w:hAnsi="Verdana" w:cs="Verdana"/>
-          <w:sz w:val="24"/>
-        </w:rPr>
-        <w:t xml:space="preserve"> now</w:t>
-      </w:r>
-      <w:r>
-        <w:rPr>
-          <w:rFonts w:ascii="Verdana" w:eastAsia="Verdana" w:hAnsi="Verdana" w:cs="Verdana"/>
-          <w:sz w:val="24"/>
-        </w:rPr>
-        <w:t>.</w:t>
-      </w:r>
-      <w:r>
-        <w:rPr>
-          <w:rFonts w:ascii="Verdana" w:eastAsia="Verdana" w:hAnsi="Verdana" w:cs="Verdana"/>
-          <w:sz w:val="24"/>
-        </w:rPr>
-        <w:t xml:space="preserve"> This is why I am talking you first on all this technical decision. The operation</w:t>
-      </w:r>
-      <w:r>
-        <w:rPr>
-          <w:rFonts w:ascii="Verdana" w:eastAsia="Verdana" w:hAnsi="Verdana" w:cs="Verdana"/>
-          <w:sz w:val="24"/>
-        </w:rPr>
-        <w:t xml:space="preserve"> can have unexpected results </w:t>
-      </w:r>
-      <w:r>
-        <w:rPr>
-          <w:rFonts w:ascii="Verdana" w:eastAsia="Verdana" w:hAnsi="Verdana" w:cs="Verdana"/>
-          <w:sz w:val="24"/>
-        </w:rPr>
-        <w:t xml:space="preserve">and may take an extremely long time to recover from, </w:t>
-      </w:r>
-      <w:r>
-        <w:rPr>
-          <w:rFonts w:ascii="Verdana" w:eastAsia="Verdana" w:hAnsi="Verdana" w:cs="Verdana"/>
-          <w:sz w:val="24"/>
-        </w:rPr>
-        <w:t xml:space="preserve">so also, be prepared. Last, you know you </w:t>
-      </w:r>
-      <w:r>
-        <w:rPr>
-          <w:rFonts w:ascii="Verdana" w:eastAsia="Verdana" w:hAnsi="Verdana" w:cs="Verdana"/>
-          <w:sz w:val="24"/>
-        </w:rPr>
-        <w:t>that in five weeks you are to leave for your two</w:t>
-      </w:r>
-      <w:r>
-        <w:rPr>
-          <w:rFonts w:ascii="Verdana" w:eastAsia="Verdana" w:hAnsi="Verdana" w:cs="Verdana"/>
-          <w:sz w:val="24"/>
-        </w:rPr>
-        <w:t xml:space="preserve"> year mars mission while we begin the buildup of the population ship. We may not finish the adjustments to the brain implants by then. So in order to </w:t>
-      </w:r>
-      <w:r>
-        <w:rPr>
-          <w:rFonts w:ascii="Verdana" w:eastAsia="Verdana" w:hAnsi="Verdana" w:cs="Verdana"/>
-          <w:sz w:val="24"/>
-        </w:rPr>
-        <w:t>hasten the recovery process we may leave you in cryo sleep, under treatment protocols, you may only fully wake up on the ship.”</w:t>
-      </w:r>
     </w:p>
     <w:p>
       <w:pPr>
@@ -6497,8 +6565,449 @@
           <w:rFonts w:ascii="Verdana" w:eastAsia="Verdana" w:hAnsi="Verdana" w:cs="Verdana"/>
           <w:sz w:val="24"/>
         </w:rPr>
+        <w:t>The</w:t>
+      </w:r>
+      <w:r>
+        <w:rPr>
+          <w:rFonts w:ascii="Verdana" w:eastAsia="Verdana" w:hAnsi="Verdana" w:cs="Verdana"/>
+          <w:sz w:val="24"/>
+        </w:rPr>
+        <w:t xml:space="preserve"> deer was</w:t>
+      </w:r>
+      <w:r>
+        <w:rPr>
+          <w:rFonts w:ascii="Verdana" w:eastAsia="Verdana" w:hAnsi="Verdana" w:cs="Verdana"/>
+          <w:sz w:val="24"/>
+        </w:rPr>
+        <w:t xml:space="preserve"> dashing and</w:t>
+      </w:r>
+      <w:r>
+        <w:rPr>
+          <w:rFonts w:ascii="Verdana" w:eastAsia="Verdana" w:hAnsi="Verdana" w:cs="Verdana"/>
+          <w:sz w:val="24"/>
+        </w:rPr>
+        <w:t xml:space="preserve"> jumping frantically through the woods. It could clearly hear the sound of the puma breathing heavily behind it as it </w:t>
+      </w:r>
+      <w:r>
+        <w:rPr>
+          <w:rFonts w:ascii="Verdana" w:eastAsia="Verdana" w:hAnsi="Verdana" w:cs="Verdana"/>
+          <w:sz w:val="24"/>
+        </w:rPr>
+        <w:t>elegantly jumped over and</w:t>
+      </w:r>
+      <w:r>
+        <w:rPr>
+          <w:rFonts w:ascii="Verdana" w:eastAsia="Verdana" w:hAnsi="Verdana" w:cs="Verdana"/>
+          <w:sz w:val="24"/>
+        </w:rPr>
+        <w:t xml:space="preserve"> through</w:t>
+      </w:r>
+      <w:r>
+        <w:rPr>
+          <w:rFonts w:ascii="Verdana" w:eastAsia="Verdana" w:hAnsi="Verdana" w:cs="Verdana"/>
+          <w:sz w:val="24"/>
+        </w:rPr>
+        <w:t xml:space="preserve"> the</w:t>
+      </w:r>
+      <w:r>
+        <w:rPr>
+          <w:rFonts w:ascii="Verdana" w:eastAsia="Verdana" w:hAnsi="Verdana" w:cs="Verdana"/>
+          <w:sz w:val="24"/>
+        </w:rPr>
+        <w:t xml:space="preserve"> branches </w:t>
+      </w:r>
+      <w:r>
+        <w:rPr>
+          <w:rFonts w:ascii="Verdana" w:eastAsia="Verdana" w:hAnsi="Verdana" w:cs="Verdana"/>
+          <w:sz w:val="24"/>
+        </w:rPr>
+        <w:t xml:space="preserve">and </w:t>
+      </w:r>
+      <w:r>
+        <w:rPr>
+          <w:rFonts w:ascii="Verdana" w:eastAsia="Verdana" w:hAnsi="Verdana" w:cs="Verdana"/>
+          <w:sz w:val="24"/>
+        </w:rPr>
+        <w:t>bushes</w:t>
+      </w:r>
+      <w:r>
+        <w:rPr>
+          <w:rFonts w:ascii="Verdana" w:eastAsia="Verdana" w:hAnsi="Verdana" w:cs="Verdana"/>
+          <w:sz w:val="24"/>
+        </w:rPr>
+        <w:t xml:space="preserve"> the terrified deer just passed</w:t>
+      </w:r>
+      <w:r>
+        <w:rPr>
+          <w:rFonts w:ascii="Verdana" w:eastAsia="Verdana" w:hAnsi="Verdana" w:cs="Verdana"/>
+          <w:sz w:val="24"/>
+        </w:rPr>
+        <w:t>. The Puma</w:t>
+      </w:r>
+      <w:r>
+        <w:rPr>
+          <w:rFonts w:ascii="Verdana" w:eastAsia="Verdana" w:hAnsi="Verdana" w:cs="Verdana"/>
+          <w:sz w:val="24"/>
+        </w:rPr>
+        <w:t xml:space="preserve"> was closing </w:t>
+      </w:r>
+      <w:r>
+        <w:rPr>
+          <w:rFonts w:ascii="Verdana" w:eastAsia="Verdana" w:hAnsi="Verdana" w:cs="Verdana"/>
+          <w:sz w:val="24"/>
+        </w:rPr>
+        <w:t xml:space="preserve">in, </w:t>
+      </w:r>
+      <w:r>
+        <w:rPr>
+          <w:rFonts w:ascii="Verdana" w:eastAsia="Verdana" w:hAnsi="Verdana" w:cs="Verdana"/>
+          <w:sz w:val="24"/>
+        </w:rPr>
+        <w:t>but its energy was depleting fast and if the deer would manage to keep out of its reach for two more minutes it would probably be able to put enough distance between itself and the large cat to g</w:t>
+      </w:r>
+      <w:r>
+        <w:rPr>
+          <w:rFonts w:ascii="Verdana" w:eastAsia="Verdana" w:hAnsi="Verdana" w:cs="Verdana"/>
+          <w:sz w:val="24"/>
+        </w:rPr>
+        <w:t xml:space="preserve">et out of its </w:t>
+      </w:r>
+      <w:r>
+        <w:rPr>
+          <w:rFonts w:ascii="Verdana" w:eastAsia="Verdana" w:hAnsi="Verdana" w:cs="Verdana"/>
+          <w:sz w:val="24"/>
+        </w:rPr>
         <w:lastRenderedPageBreak/>
-        <w:t>Pelger absorbed all the information. The look on his mother’s face was strange to him. She seemed worried and troubled even though her speech had shown she had taken all considerations into account and reached a well thought decision that was probably for his best. On a second thought the last few months, as the mars mission approached took a heavy unexplainable tool on her.</w:t>
+        <w:t xml:space="preserve">sight, which </w:t>
+      </w:r>
+      <w:r>
+        <w:rPr>
+          <w:rFonts w:ascii="Verdana" w:eastAsia="Verdana" w:hAnsi="Verdana" w:cs="Verdana"/>
+          <w:sz w:val="24"/>
+        </w:rPr>
+        <w:t xml:space="preserve">would </w:t>
+      </w:r>
+      <w:r>
+        <w:rPr>
+          <w:rFonts w:ascii="Verdana" w:eastAsia="Verdana" w:hAnsi="Verdana" w:cs="Verdana"/>
+          <w:sz w:val="24"/>
+        </w:rPr>
+        <w:t>give it</w:t>
+      </w:r>
+      <w:r>
+        <w:rPr>
+          <w:rFonts w:ascii="Verdana" w:eastAsia="Verdana" w:hAnsi="Verdana" w:cs="Verdana"/>
+          <w:sz w:val="24"/>
+        </w:rPr>
+        <w:t xml:space="preserve"> a reasonable chance to survive this encounter. If the deer had been walking calmly at this part of the wood</w:t>
+      </w:r>
+      <w:r>
+        <w:rPr>
+          <w:rFonts w:ascii="Verdana" w:eastAsia="Verdana" w:hAnsi="Verdana" w:cs="Verdana"/>
+          <w:sz w:val="24"/>
+        </w:rPr>
+        <w:t>s</w:t>
+      </w:r>
+      <w:r>
+        <w:rPr>
+          <w:rFonts w:ascii="Verdana" w:eastAsia="Verdana" w:hAnsi="Verdana" w:cs="Verdana"/>
+          <w:sz w:val="24"/>
+        </w:rPr>
+        <w:t xml:space="preserve"> instead of running for its life it would have easily </w:t>
+      </w:r>
+      <w:r>
+        <w:rPr>
+          <w:rFonts w:ascii="Verdana" w:eastAsia="Verdana" w:hAnsi="Verdana" w:cs="Verdana"/>
+          <w:sz w:val="24"/>
+        </w:rPr>
+        <w:t xml:space="preserve">heard the approaching, rumbling </w:t>
+      </w:r>
+      <w:r>
+        <w:rPr>
+          <w:rFonts w:ascii="Verdana" w:eastAsia="Verdana" w:hAnsi="Verdana" w:cs="Verdana"/>
+          <w:sz w:val="24"/>
+        </w:rPr>
+        <w:t>engine</w:t>
+      </w:r>
+      <w:r>
+        <w:rPr>
+          <w:rFonts w:ascii="Verdana" w:eastAsia="Verdana" w:hAnsi="Verdana" w:cs="Verdana"/>
+          <w:sz w:val="24"/>
+        </w:rPr>
+        <w:t>. The Puma did hear the noise, and it slowed down suspiciously. The deer, mistaking this action as the first sign of the Puma giving up on the chase, was filled with hope and renewed vigor. Coming fast to a gap in a line of dense trees it hurled itself through the air in a mighty jump and landed heavily on a surprisingly hard surface. It had but a fraction of a second to process this event before the car hit it hard on his left side, its body crashing into the thick windshield and from there back into the air.</w:t>
+      </w:r>
+      <w:r>
+        <w:rPr>
+          <w:rFonts w:ascii="Verdana" w:eastAsia="Verdana" w:hAnsi="Verdana" w:cs="Verdana"/>
+          <w:sz w:val="24"/>
+        </w:rPr>
+        <w:t xml:space="preserve"> </w:t>
+      </w:r>
+      <w:r>
+        <w:rPr>
+          <w:rFonts w:ascii="Verdana" w:eastAsia="Verdana" w:hAnsi="Verdana" w:cs="Verdana"/>
+          <w:sz w:val="24"/>
+        </w:rPr>
+        <w:t>The car, an elegant piece of machinery, was thrown off balance and started to spin, its AI algorithms failing to converge fast enough on an action that would stabilize it. One of the wheels gave in to the unusual extreme force pushing it from the side and broke, the car immediately started</w:t>
+      </w:r>
+      <w:r>
+        <w:rPr>
+          <w:rFonts w:ascii="Verdana" w:eastAsia="Verdana" w:hAnsi="Verdana" w:cs="Verdana"/>
+          <w:sz w:val="24"/>
+        </w:rPr>
+        <w:t xml:space="preserve"> also</w:t>
+      </w:r>
+      <w:r>
+        <w:rPr>
+          <w:rFonts w:ascii="Verdana" w:eastAsia="Verdana" w:hAnsi="Verdana" w:cs="Verdana"/>
+          <w:sz w:val="24"/>
+        </w:rPr>
+        <w:t xml:space="preserve"> to roll. At this point the vehicle AI inferred the vehicle was heading towards a ravine on the opposite site of the road from the forest. It blasted open the driver door and released his </w:t>
+      </w:r>
+      <w:r>
+        <w:rPr>
+          <w:rFonts w:ascii="Verdana" w:eastAsia="Verdana" w:hAnsi="Verdana" w:cs="Verdana"/>
+          <w:sz w:val="24"/>
+        </w:rPr>
+        <w:t>safety harness, causing</w:t>
+      </w:r>
+      <w:r>
+        <w:rPr>
+          <w:rFonts w:ascii="Verdana" w:eastAsia="Verdana" w:hAnsi="Verdana" w:cs="Verdana"/>
+          <w:sz w:val="24"/>
+        </w:rPr>
+        <w:t xml:space="preserve"> </w:t>
+      </w:r>
+      <w:r>
+        <w:rPr>
+          <w:rFonts w:ascii="Verdana" w:eastAsia="Verdana" w:hAnsi="Verdana" w:cs="Verdana"/>
+          <w:sz w:val="24"/>
+        </w:rPr>
+        <w:t xml:space="preserve">Pelger </w:t>
+      </w:r>
+      <w:r>
+        <w:rPr>
+          <w:rFonts w:ascii="Verdana" w:eastAsia="Verdana" w:hAnsi="Verdana" w:cs="Verdana"/>
+          <w:sz w:val="24"/>
+        </w:rPr>
+        <w:t>to be</w:t>
+      </w:r>
+      <w:r>
+        <w:rPr>
+          <w:rFonts w:ascii="Verdana" w:eastAsia="Verdana" w:hAnsi="Verdana" w:cs="Verdana"/>
+          <w:sz w:val="24"/>
+        </w:rPr>
+        <w:t xml:space="preserve"> thrown out of the</w:t>
+      </w:r>
+      <w:r>
+        <w:rPr>
+          <w:rFonts w:ascii="Verdana" w:eastAsia="Verdana" w:hAnsi="Verdana" w:cs="Verdana"/>
+          <w:sz w:val="24"/>
+        </w:rPr>
+        <w:t xml:space="preserve"> rolling vehicle</w:t>
+      </w:r>
+      <w:r>
+        <w:rPr>
+          <w:rFonts w:ascii="Verdana" w:eastAsia="Verdana" w:hAnsi="Verdana" w:cs="Verdana"/>
+          <w:sz w:val="24"/>
+        </w:rPr>
+        <w:t xml:space="preserve">, and </w:t>
+      </w:r>
+      <w:r>
+        <w:rPr>
+          <w:rFonts w:ascii="Verdana" w:eastAsia="Verdana" w:hAnsi="Verdana" w:cs="Verdana"/>
+          <w:sz w:val="24"/>
+        </w:rPr>
+        <w:t>crashing</w:t>
+      </w:r>
+      <w:r>
+        <w:rPr>
+          <w:rFonts w:ascii="Verdana" w:eastAsia="Verdana" w:hAnsi="Verdana" w:cs="Verdana"/>
+          <w:sz w:val="24"/>
+        </w:rPr>
+        <w:t xml:space="preserve"> on the road</w:t>
+      </w:r>
+      <w:r>
+        <w:rPr>
+          <w:rFonts w:ascii="Verdana" w:eastAsia="Verdana" w:hAnsi="Verdana" w:cs="Verdana"/>
+          <w:sz w:val="24"/>
+        </w:rPr>
+        <w:t>. S</w:t>
+      </w:r>
+      <w:r>
+        <w:rPr>
+          <w:rFonts w:ascii="Verdana" w:eastAsia="Verdana" w:hAnsi="Verdana" w:cs="Verdana"/>
+          <w:sz w:val="24"/>
+        </w:rPr>
+        <w:t xml:space="preserve">everal personal airbags </w:t>
+      </w:r>
+      <w:r>
+        <w:rPr>
+          <w:rFonts w:ascii="Verdana" w:eastAsia="Verdana" w:hAnsi="Verdana" w:cs="Verdana"/>
+          <w:sz w:val="24"/>
+        </w:rPr>
+        <w:t>popped</w:t>
+      </w:r>
+      <w:r>
+        <w:rPr>
+          <w:rFonts w:ascii="Verdana" w:eastAsia="Verdana" w:hAnsi="Verdana" w:cs="Verdana"/>
+          <w:sz w:val="24"/>
+        </w:rPr>
+        <w:t xml:space="preserve"> around him, but not enough to save him from harm</w:t>
+      </w:r>
+      <w:r>
+        <w:rPr>
+          <w:rFonts w:ascii="Verdana" w:eastAsia="Verdana" w:hAnsi="Verdana" w:cs="Verdana"/>
+          <w:sz w:val="24"/>
+        </w:rPr>
+        <w:t xml:space="preserve">. </w:t>
+      </w:r>
+      <w:r>
+        <w:rPr>
+          <w:rFonts w:ascii="Verdana" w:eastAsia="Verdana" w:hAnsi="Verdana" w:cs="Verdana"/>
+          <w:sz w:val="24"/>
+        </w:rPr>
+        <w:t>Even though he</w:t>
+      </w:r>
+      <w:r>
+        <w:rPr>
+          <w:rFonts w:ascii="Verdana" w:eastAsia="Verdana" w:hAnsi="Verdana" w:cs="Verdana"/>
+          <w:sz w:val="24"/>
+        </w:rPr>
+        <w:t xml:space="preserve"> was hurt bad</w:t>
+      </w:r>
+      <w:r>
+        <w:rPr>
+          <w:rFonts w:ascii="Verdana" w:eastAsia="Verdana" w:hAnsi="Verdana" w:cs="Verdana"/>
+          <w:sz w:val="24"/>
+        </w:rPr>
+        <w:t xml:space="preserve">, but </w:t>
+      </w:r>
+      <w:r>
+        <w:rPr>
+          <w:rFonts w:ascii="Verdana" w:eastAsia="Verdana" w:hAnsi="Verdana" w:cs="Verdana"/>
+          <w:sz w:val="24"/>
+        </w:rPr>
+        <w:t>the AI actions</w:t>
+      </w:r>
+      <w:r>
+        <w:rPr>
+          <w:rFonts w:ascii="Verdana" w:eastAsia="Verdana" w:hAnsi="Verdana" w:cs="Verdana"/>
+          <w:sz w:val="24"/>
+        </w:rPr>
+        <w:t xml:space="preserve"> saved his life as his vehicle ended up falling 150 meters more into the</w:t>
+      </w:r>
+      <w:r>
+        <w:rPr>
+          <w:rFonts w:ascii="Verdana" w:eastAsia="Verdana" w:hAnsi="Verdana" w:cs="Verdana"/>
+          <w:sz w:val="24"/>
+        </w:rPr>
+        <w:t xml:space="preserve"> ravine</w:t>
+      </w:r>
+      <w:r>
+        <w:rPr>
+          <w:rFonts w:ascii="Verdana" w:eastAsia="Verdana" w:hAnsi="Verdana" w:cs="Verdana"/>
+          <w:sz w:val="24"/>
+        </w:rPr>
+        <w:t>, and little was left of it</w:t>
+      </w:r>
+      <w:r>
+        <w:rPr>
+          <w:rFonts w:ascii="Verdana" w:eastAsia="Verdana" w:hAnsi="Verdana" w:cs="Verdana"/>
+          <w:sz w:val="24"/>
+        </w:rPr>
+        <w:t xml:space="preserve">. An analysis of the vehicle cameras </w:t>
+      </w:r>
+      <w:r>
+        <w:rPr>
+          <w:rFonts w:ascii="Verdana" w:eastAsia="Verdana" w:hAnsi="Verdana" w:cs="Verdana"/>
+          <w:sz w:val="24"/>
+        </w:rPr>
+        <w:t xml:space="preserve">and brain </w:t>
+      </w:r>
+      <w:r>
+        <w:rPr>
+          <w:rFonts w:ascii="Verdana" w:eastAsia="Verdana" w:hAnsi="Verdana" w:cs="Verdana"/>
+          <w:sz w:val="24"/>
+        </w:rPr>
+        <w:t xml:space="preserve">later </w:t>
+      </w:r>
+      <w:r>
+        <w:rPr>
+          <w:rFonts w:ascii="Verdana" w:eastAsia="Verdana" w:hAnsi="Verdana" w:cs="Verdana"/>
+          <w:sz w:val="24"/>
+        </w:rPr>
+        <w:t xml:space="preserve">on </w:t>
+      </w:r>
+      <w:r>
+        <w:rPr>
+          <w:rFonts w:ascii="Verdana" w:eastAsia="Verdana" w:hAnsi="Verdana" w:cs="Verdana"/>
+          <w:sz w:val="24"/>
+        </w:rPr>
+        <w:t xml:space="preserve">showed Aren </w:t>
+      </w:r>
+      <w:r>
+        <w:rPr>
+          <w:rFonts w:ascii="Verdana" w:eastAsia="Verdana" w:hAnsi="Verdana" w:cs="Verdana"/>
+          <w:sz w:val="24"/>
+        </w:rPr>
+        <w:t>the poor dee</w:t>
+      </w:r>
+      <w:r>
+        <w:rPr>
+          <w:rFonts w:ascii="Verdana" w:eastAsia="Verdana" w:hAnsi="Verdana" w:cs="Verdana"/>
+          <w:sz w:val="24"/>
+        </w:rPr>
+        <w:t xml:space="preserve">r jumping through the trees and </w:t>
+      </w:r>
+      <w:r>
+        <w:rPr>
+          <w:rFonts w:ascii="Verdana" w:eastAsia="Verdana" w:hAnsi="Verdana" w:cs="Verdana"/>
+          <w:sz w:val="24"/>
+        </w:rPr>
+        <w:t xml:space="preserve">landing but five meters from the fast driving </w:t>
+      </w:r>
+      <w:r>
+        <w:rPr>
+          <w:rFonts w:ascii="Verdana" w:eastAsia="Verdana" w:hAnsi="Verdana" w:cs="Verdana"/>
+          <w:sz w:val="24"/>
+        </w:rPr>
+        <w:t xml:space="preserve">vehicle. Pure, rare, </w:t>
+      </w:r>
+      <w:r>
+        <w:rPr>
+          <w:rFonts w:ascii="Verdana" w:eastAsia="Verdana" w:hAnsi="Verdana" w:cs="Verdana"/>
+          <w:sz w:val="24"/>
+        </w:rPr>
+        <w:t xml:space="preserve">bad luck. </w:t>
+      </w:r>
+      <w:r>
+        <w:rPr>
+          <w:rFonts w:ascii="Verdana" w:eastAsia="Verdana" w:hAnsi="Verdana" w:cs="Verdana"/>
+          <w:sz w:val="24"/>
+        </w:rPr>
+        <w:t xml:space="preserve">Avoiding such events would mean driving at unreasonably low speeds to allow more time for the AIs to react, and so the AIs </w:t>
+      </w:r>
+      <w:r>
+        <w:rPr>
+          <w:rFonts w:ascii="Verdana" w:eastAsia="Verdana" w:hAnsi="Verdana" w:cs="Verdana"/>
+          <w:sz w:val="24"/>
+        </w:rPr>
+        <w:t xml:space="preserve">usually </w:t>
+      </w:r>
+      <w:r>
+        <w:rPr>
+          <w:rFonts w:ascii="Verdana" w:eastAsia="Verdana" w:hAnsi="Verdana" w:cs="Verdana"/>
+          <w:sz w:val="24"/>
+        </w:rPr>
+        <w:t>took this well calculated risk</w:t>
+      </w:r>
+      <w:r>
+        <w:rPr>
+          <w:rFonts w:ascii="Verdana" w:eastAsia="Verdana" w:hAnsi="Verdana" w:cs="Verdana"/>
+          <w:sz w:val="24"/>
+        </w:rPr>
+        <w:t xml:space="preserve">. </w:t>
       </w:r>
     </w:p>
     <w:p>
@@ -6519,6 +7028,351 @@
           <w:rFonts w:ascii="Verdana" w:eastAsia="Verdana" w:hAnsi="Verdana" w:cs="Verdana"/>
           <w:sz w:val="24"/>
         </w:rPr>
+        <w:t xml:space="preserve">It took a little over an hour for Pelger to reach a health center, and two more hours to reach the main site of the space population program – the Ducher biological health center. He was not in pain </w:t>
+      </w:r>
+      <w:r>
+        <w:rPr>
+          <w:rFonts w:ascii="Verdana" w:eastAsia="Verdana" w:hAnsi="Verdana" w:cs="Verdana"/>
+          <w:sz w:val="24"/>
+        </w:rPr>
+        <w:lastRenderedPageBreak/>
+        <w:t xml:space="preserve">due to the pain killers, automatically injected locally through robotic syringes, but was in a miserable state. He knew </w:t>
+      </w:r>
+      <w:r>
+        <w:rPr>
+          <w:rFonts w:ascii="Verdana" w:eastAsia="Verdana" w:hAnsi="Verdana" w:cs="Verdana"/>
+          <w:sz w:val="24"/>
+        </w:rPr>
+        <w:t>the seriousness of his injuries</w:t>
+      </w:r>
+      <w:r>
+        <w:rPr>
+          <w:rFonts w:ascii="Verdana" w:eastAsia="Verdana" w:hAnsi="Verdana" w:cs="Verdana"/>
+          <w:sz w:val="24"/>
+        </w:rPr>
+        <w:t xml:space="preserve">. Internal organs were stabilized but he constantly monitored his vitals and </w:t>
+      </w:r>
+      <w:r>
+        <w:rPr>
+          <w:rFonts w:ascii="Verdana" w:eastAsia="Verdana" w:hAnsi="Verdana" w:cs="Verdana"/>
+          <w:sz w:val="24"/>
+        </w:rPr>
+        <w:t>k</w:t>
+      </w:r>
+      <w:r>
+        <w:rPr>
+          <w:rFonts w:ascii="Verdana" w:eastAsia="Verdana" w:hAnsi="Verdana" w:cs="Verdana"/>
+          <w:sz w:val="24"/>
+        </w:rPr>
+        <w:t xml:space="preserve">new that he was not out of danger. </w:t>
+      </w:r>
+      <w:r>
+        <w:rPr>
+          <w:rFonts w:ascii="Verdana" w:eastAsia="Verdana" w:hAnsi="Verdana" w:cs="Verdana"/>
+          <w:sz w:val="24"/>
+        </w:rPr>
+        <w:t>His head was throbbing more and more as time progressed, as if small needles were constantly punctuating his head, each inducing a shallow level of pain, and h</w:t>
+      </w:r>
+      <w:r>
+        <w:rPr>
+          <w:rFonts w:ascii="Verdana" w:eastAsia="Verdana" w:hAnsi="Verdana" w:cs="Verdana"/>
+          <w:sz w:val="24"/>
+        </w:rPr>
+        <w:t xml:space="preserve">is right leg was shattered. </w:t>
+      </w:r>
+      <w:r>
+        <w:rPr>
+          <w:rFonts w:ascii="Verdana" w:eastAsia="Verdana" w:hAnsi="Verdana" w:cs="Verdana"/>
+          <w:sz w:val="24"/>
+        </w:rPr>
+        <w:t>The leg</w:t>
+      </w:r>
+      <w:r>
+        <w:rPr>
+          <w:rFonts w:ascii="Verdana" w:eastAsia="Verdana" w:hAnsi="Verdana" w:cs="Verdana"/>
+          <w:sz w:val="24"/>
+        </w:rPr>
+        <w:t xml:space="preserve"> </w:t>
+      </w:r>
+      <w:r>
+        <w:rPr>
+          <w:rFonts w:ascii="Verdana" w:eastAsia="Verdana" w:hAnsi="Verdana" w:cs="Verdana"/>
+          <w:sz w:val="24"/>
+        </w:rPr>
+        <w:t>could probably be</w:t>
+      </w:r>
+      <w:r>
+        <w:rPr>
+          <w:rFonts w:ascii="Verdana" w:eastAsia="Verdana" w:hAnsi="Verdana" w:cs="Verdana"/>
+          <w:sz w:val="24"/>
+        </w:rPr>
+        <w:t xml:space="preserve"> fixed using advanced surgery, but chances </w:t>
+      </w:r>
+      <w:r>
+        <w:rPr>
+          <w:rFonts w:ascii="Verdana" w:eastAsia="Verdana" w:hAnsi="Verdana" w:cs="Verdana"/>
+          <w:sz w:val="24"/>
+        </w:rPr>
+        <w:t xml:space="preserve">were not negligible </w:t>
+      </w:r>
+      <w:r>
+        <w:rPr>
+          <w:rFonts w:ascii="Verdana" w:eastAsia="Verdana" w:hAnsi="Verdana" w:cs="Verdana"/>
+          <w:sz w:val="24"/>
+        </w:rPr>
+        <w:t xml:space="preserve">that </w:t>
+      </w:r>
+      <w:r>
+        <w:rPr>
+          <w:rFonts w:ascii="Verdana" w:eastAsia="Verdana" w:hAnsi="Verdana" w:cs="Verdana"/>
+          <w:sz w:val="24"/>
+        </w:rPr>
+        <w:t>it</w:t>
+      </w:r>
+      <w:r>
+        <w:rPr>
+          <w:rFonts w:ascii="Verdana" w:eastAsia="Verdana" w:hAnsi="Verdana" w:cs="Verdana"/>
+          <w:sz w:val="24"/>
+        </w:rPr>
+        <w:t xml:space="preserve"> will not fully recover.</w:t>
+      </w:r>
+      <w:r>
+        <w:rPr>
+          <w:rFonts w:ascii="Verdana" w:eastAsia="Verdana" w:hAnsi="Verdana" w:cs="Verdana"/>
+          <w:sz w:val="24"/>
+        </w:rPr>
+        <w:t xml:space="preserve"> </w:t>
+      </w:r>
+      <w:r>
+        <w:rPr>
+          <w:rFonts w:ascii="Verdana" w:eastAsia="Verdana" w:hAnsi="Verdana" w:cs="Verdana"/>
+          <w:sz w:val="24"/>
+        </w:rPr>
+        <w:t xml:space="preserve"> </w:t>
+      </w:r>
+    </w:p>
+    <w:p>
+      <w:pPr>
+        <w:tabs>
+          <w:tab w:val="left" w:pos="7365"/>
+        </w:tabs>
+        <w:bidi w:val="0"/>
+        <w:spacing w:after="0" w:line="360" w:lineRule="auto"/>
+        <w:jc w:val="both"/>
+        <w:rPr>
+          <w:rFonts w:ascii="Verdana" w:eastAsia="Verdana" w:hAnsi="Verdana" w:cs="Verdana"/>
+          <w:sz w:val="24"/>
+        </w:rPr>
+      </w:pPr>
+      <w:r>
+        <w:rPr>
+          <w:rFonts w:ascii="Verdana" w:eastAsia="Verdana" w:hAnsi="Verdana" w:cs="Verdana"/>
+          <w:sz w:val="24"/>
+        </w:rPr>
+        <w:t>He w</w:t>
+      </w:r>
+      <w:r>
+        <w:rPr>
+          <w:rFonts w:ascii="Verdana" w:eastAsia="Verdana" w:hAnsi="Verdana" w:cs="Verdana"/>
+          <w:sz w:val="24"/>
+        </w:rPr>
+        <w:t xml:space="preserve">as introduced into a small surgery room, where </w:t>
+      </w:r>
+      <w:r>
+        <w:rPr>
+          <w:rFonts w:ascii="Verdana" w:eastAsia="Verdana" w:hAnsi="Verdana" w:cs="Verdana"/>
+          <w:sz w:val="24"/>
+        </w:rPr>
+        <w:t>Q</w:t>
+      </w:r>
+      <w:r>
+        <w:rPr>
+          <w:rFonts w:ascii="Verdana" w:eastAsia="Verdana" w:hAnsi="Verdana" w:cs="Verdana"/>
+          <w:sz w:val="24"/>
+        </w:rPr>
+        <w:t xml:space="preserve"> and his mother were already waiting, Aren with a stern look on her face. He was surprised a bit by Q’s presence but did not give much thought to it.</w:t>
+      </w:r>
+    </w:p>
+    <w:p>
+      <w:pPr>
+        <w:tabs>
+          <w:tab w:val="left" w:pos="7365"/>
+        </w:tabs>
+        <w:bidi w:val="0"/>
+        <w:spacing w:after="0" w:line="360" w:lineRule="auto"/>
+        <w:jc w:val="both"/>
+        <w:rPr>
+          <w:rFonts w:ascii="Verdana" w:eastAsia="Verdana" w:hAnsi="Verdana" w:cs="Verdana"/>
+          <w:sz w:val="24"/>
+        </w:rPr>
+      </w:pPr>
+      <w:r>
+        <w:rPr>
+          <w:rFonts w:ascii="Verdana" w:eastAsia="Verdana" w:hAnsi="Verdana" w:cs="Verdana"/>
+          <w:sz w:val="24"/>
+        </w:rPr>
+        <w:t>“You have to go into surgery now. We need to operate on your leg, and chances ar</w:t>
+      </w:r>
+      <w:r>
+        <w:rPr>
+          <w:rFonts w:ascii="Verdana" w:eastAsia="Verdana" w:hAnsi="Verdana" w:cs="Verdana"/>
+          <w:sz w:val="24"/>
+        </w:rPr>
+        <w:t>e not high that it will be saved. You need to be prepared to the fact you may wake up with a robotic extension. Also, and more serious is the damage to your head implants, they may fail any minute and we must replace all of them</w:t>
+      </w:r>
+      <w:r>
+        <w:rPr>
+          <w:rFonts w:ascii="Verdana" w:eastAsia="Verdana" w:hAnsi="Verdana" w:cs="Verdana"/>
+          <w:sz w:val="24"/>
+        </w:rPr>
+        <w:t xml:space="preserve"> now</w:t>
+      </w:r>
+      <w:r>
+        <w:rPr>
+          <w:rFonts w:ascii="Verdana" w:eastAsia="Verdana" w:hAnsi="Verdana" w:cs="Verdana"/>
+          <w:sz w:val="24"/>
+        </w:rPr>
+        <w:t>.</w:t>
+      </w:r>
+      <w:r>
+        <w:rPr>
+          <w:rFonts w:ascii="Verdana" w:eastAsia="Verdana" w:hAnsi="Verdana" w:cs="Verdana"/>
+          <w:sz w:val="24"/>
+        </w:rPr>
+        <w:t xml:space="preserve"> This is why I am talking you first on all this technical decision. The operation</w:t>
+      </w:r>
+      <w:r>
+        <w:rPr>
+          <w:rFonts w:ascii="Verdana" w:eastAsia="Verdana" w:hAnsi="Verdana" w:cs="Verdana"/>
+          <w:sz w:val="24"/>
+        </w:rPr>
+        <w:t xml:space="preserve"> can have unexpected results </w:t>
+      </w:r>
+      <w:r>
+        <w:rPr>
+          <w:rFonts w:ascii="Verdana" w:eastAsia="Verdana" w:hAnsi="Verdana" w:cs="Verdana"/>
+          <w:sz w:val="24"/>
+        </w:rPr>
+        <w:t xml:space="preserve">and may take an extremely long time to recover from, </w:t>
+      </w:r>
+      <w:r>
+        <w:rPr>
+          <w:rFonts w:ascii="Verdana" w:eastAsia="Verdana" w:hAnsi="Verdana" w:cs="Verdana"/>
+          <w:sz w:val="24"/>
+        </w:rPr>
+        <w:t xml:space="preserve">so also, be prepared. Last, you know you </w:t>
+      </w:r>
+      <w:r>
+        <w:rPr>
+          <w:rFonts w:ascii="Verdana" w:eastAsia="Verdana" w:hAnsi="Verdana" w:cs="Verdana"/>
+          <w:sz w:val="24"/>
+        </w:rPr>
+        <w:t xml:space="preserve">that in five weeks you are to leave for your </w:t>
+      </w:r>
+      <w:r>
+        <w:rPr>
+          <w:rFonts w:ascii="Verdana" w:eastAsia="Verdana" w:hAnsi="Verdana" w:cs="Verdana"/>
+          <w:sz w:val="24"/>
+        </w:rPr>
+        <w:t>three</w:t>
+      </w:r>
+      <w:r>
+        <w:rPr>
+          <w:rFonts w:ascii="Verdana" w:eastAsia="Verdana" w:hAnsi="Verdana" w:cs="Verdana"/>
+          <w:sz w:val="24"/>
+        </w:rPr>
+        <w:t xml:space="preserve"> year mars mission while we begin the buildup of the population ship. We may not finish the adjustments to the brain implants by then. So in order to </w:t>
+      </w:r>
+      <w:r>
+        <w:rPr>
+          <w:rFonts w:ascii="Verdana" w:eastAsia="Verdana" w:hAnsi="Verdana" w:cs="Verdana"/>
+          <w:sz w:val="24"/>
+        </w:rPr>
+        <w:t>hasten the recovery process we may leave you in cryo sleep, under treatment protocols, you may only fully wake up on the ship.”</w:t>
+      </w:r>
+    </w:p>
+    <w:p>
+      <w:pPr>
+        <w:tabs>
+          <w:tab w:val="left" w:pos="7365"/>
+        </w:tabs>
+        <w:bidi w:val="0"/>
+        <w:spacing w:after="0" w:line="360" w:lineRule="auto"/>
+        <w:jc w:val="both"/>
+        <w:rPr>
+          <w:rFonts w:ascii="Verdana" w:eastAsia="Verdana" w:hAnsi="Verdana" w:cs="Verdana"/>
+          <w:sz w:val="24"/>
+        </w:rPr>
+      </w:pPr>
+      <w:r>
+        <w:rPr>
+          <w:rFonts w:ascii="Verdana" w:eastAsia="Verdana" w:hAnsi="Verdana" w:cs="Verdana"/>
+          <w:sz w:val="24"/>
+        </w:rPr>
+        <w:t>Pelger absorbed all the information. The look on his mother’s face was strange to him. She seemed worried and troubled even though her speech had shown she had taken all considerations into account and reached a well thought decision that was probably for his best. On a second thought the last few months, as the mars mission approached</w:t>
+      </w:r>
+      <w:r>
+        <w:rPr>
+          <w:rFonts w:ascii="Verdana" w:eastAsia="Verdana" w:hAnsi="Verdana" w:cs="Verdana"/>
+          <w:sz w:val="24"/>
+        </w:rPr>
+        <w:t>,</w:t>
+      </w:r>
+      <w:r>
+        <w:rPr>
+          <w:rFonts w:ascii="Verdana" w:eastAsia="Verdana" w:hAnsi="Verdana" w:cs="Verdana"/>
+          <w:sz w:val="24"/>
+        </w:rPr>
+        <w:t xml:space="preserve"> took a heavy</w:t>
+      </w:r>
+      <w:r>
+        <w:rPr>
+          <w:rFonts w:ascii="Verdana" w:eastAsia="Verdana" w:hAnsi="Verdana" w:cs="Verdana"/>
+          <w:sz w:val="24"/>
+        </w:rPr>
+        <w:t>,</w:t>
+      </w:r>
+      <w:r>
+        <w:rPr>
+          <w:rFonts w:ascii="Verdana" w:eastAsia="Verdana" w:hAnsi="Verdana" w:cs="Verdana"/>
+          <w:sz w:val="24"/>
+        </w:rPr>
+        <w:t xml:space="preserve"> unexplainable to</w:t>
+      </w:r>
+      <w:r>
+        <w:rPr>
+          <w:rFonts w:ascii="Verdana" w:eastAsia="Verdana" w:hAnsi="Verdana" w:cs="Verdana"/>
+          <w:sz w:val="24"/>
+        </w:rPr>
+        <w:t>l</w:t>
+      </w:r>
+      <w:r>
+        <w:rPr>
+          <w:rFonts w:ascii="Verdana" w:eastAsia="Verdana" w:hAnsi="Verdana" w:cs="Verdana"/>
+          <w:sz w:val="24"/>
+        </w:rPr>
+        <w:t>l on her.</w:t>
+      </w:r>
+    </w:p>
+    <w:p>
+      <w:pPr>
+        <w:tabs>
+          <w:tab w:val="left" w:pos="7365"/>
+        </w:tabs>
+        <w:bidi w:val="0"/>
+        <w:spacing w:after="0" w:line="360" w:lineRule="auto"/>
+        <w:jc w:val="both"/>
+        <w:rPr>
+          <w:rFonts w:ascii="Verdana" w:eastAsia="Verdana" w:hAnsi="Verdana" w:cs="Verdana"/>
+          <w:sz w:val="24"/>
+        </w:rPr>
+      </w:pPr>
+      <w:r>
+        <w:rPr>
+          <w:rFonts w:ascii="Verdana" w:eastAsia="Verdana" w:hAnsi="Verdana" w:cs="Verdana"/>
+          <w:sz w:val="24"/>
+        </w:rPr>
+        <w:lastRenderedPageBreak/>
         <w:t>“It is extremely important Pelgi! You need to enter surgery now, but you may wake up only in a few months, already in space, I want you to be ready for this. And if you are not, we will postpone the mission.” Aren was obviously anxious.</w:t>
       </w:r>
     </w:p>
@@ -6746,10 +7600,13 @@
       <w:r>
         <w:rPr>
           <w:rFonts w:eastAsia="Verdana"/>
+          <w:highlight w:val="yellow"/>
         </w:rPr>
         <w:lastRenderedPageBreak/>
         <w:t>Part 2 – Second life</w:t>
       </w:r>
+      <w:bookmarkStart w:id="0" w:name="_GoBack"/>
+      <w:bookmarkEnd w:id="0"/>
     </w:p>
     <w:p>
       <w:pPr>

</xml_diff>